<commit_message>
SCOPE AND LIMITATION: JM and MAE
</commit_message>
<xml_diff>
--- a/Chapter 1 - Thesis.docx
+++ b/Chapter 1 - Thesis.docx
@@ -12,8 +12,6 @@
           <w:lang w:val="en-PH"/>
         </w:rPr>
       </w:pPr>
-      <w:bookmarkStart w:id="0" w:name="_GoBack"/>
-      <w:bookmarkEnd w:id="0"/>
       <w:r>
         <w:rPr>
           <w:rFonts w:ascii="Arial" w:eastAsia="Arial Unicode MS" w:hAnsi="Arial" w:cs="Arial"/>
@@ -112,7 +110,21 @@
           <w:rFonts w:ascii="Arial" w:eastAsia="Arial Unicode MS" w:hAnsi="Arial" w:cs="Arial"/>
           <w:lang w:val="en-PH"/>
         </w:rPr>
-        <w:t>With this method, food is ordered online and delivered to the customer. This is made possible through the use of electronic payment system. The system designed in this project will enable customers go online and pay through paypal or cash and place order for their food without any traffic issue.</w:t>
+        <w:t xml:space="preserve">With this method, food is ordered online and delivered to the customer. This is made possible through the use of electronic payment system. The system designed in this project will enable customers go online and pay through </w:t>
+      </w:r>
+      <w:r>
+        <w:rPr>
+          <w:rFonts w:ascii="Arial" w:eastAsia="Arial Unicode MS" w:hAnsi="Arial" w:cs="Arial"/>
+          <w:lang w:val="en-PH"/>
+        </w:rPr>
+        <w:t>PayPal</w:t>
+      </w:r>
+      <w:r>
+        <w:rPr>
+          <w:rFonts w:ascii="Arial" w:eastAsia="Arial Unicode MS" w:hAnsi="Arial" w:cs="Arial"/>
+          <w:lang w:val="en-PH"/>
+        </w:rPr>
+        <w:t xml:space="preserve"> or cash and place order for their food without any traffic issue.</w:t>
       </w:r>
     </w:p>
     <w:p>
@@ -145,7 +157,21 @@
           <w:rFonts w:ascii="Arial" w:eastAsia="Arial Unicode MS" w:hAnsi="Arial" w:cs="Arial"/>
           <w:lang w:val="en-PH"/>
         </w:rPr>
-        <w:t xml:space="preserve"> with ease because of the internet. One of such business that the internet introduced is a management system for food e-commerce. In today’s age of fast food and take out, many restaurants have chosen to focus on quick preparation and speedy delivery of orders rather than offering a rich dining experience. We the proponents also see the errors by trying their webpages as the developer of a website, you’ll need to ease the traffic jam cause by the many user who use at the same time. The developer should monitor the data that goes in and out and sure the important data. </w:t>
+        <w:t xml:space="preserve"> with ease because of the internet. One of such business that the internet introduced is a management system for food e-commerce. In today’s age of fast food and take out, many restaurants have chosen to focus on quick preparation and speedy delivery of orders rather than offering a rich dining experience. We the proponents also see the errors by trying their webpages as the developer of a website, you’ll need to ease the traffic jam cause by the many user</w:t>
+      </w:r>
+      <w:r>
+        <w:rPr>
+          <w:rFonts w:ascii="Arial" w:eastAsia="Arial Unicode MS" w:hAnsi="Arial" w:cs="Arial"/>
+          <w:lang w:val="en-PH"/>
+        </w:rPr>
+        <w:t>s</w:t>
+      </w:r>
+      <w:r>
+        <w:rPr>
+          <w:rFonts w:ascii="Arial" w:eastAsia="Arial Unicode MS" w:hAnsi="Arial" w:cs="Arial"/>
+          <w:lang w:val="en-PH"/>
+        </w:rPr>
+        <w:t xml:space="preserve"> who use at the same time. The developer should monitor the data that goes in and out and sure the important data. </w:t>
       </w:r>
     </w:p>
     <w:p>
@@ -184,7 +210,21 @@
           <w:rFonts w:ascii="Arial" w:eastAsia="Arial Unicode MS" w:hAnsi="Arial" w:cs="Arial"/>
           <w:lang w:val="en-PH"/>
         </w:rPr>
-        <w:t>, security the customer and clients’ personal information, transaction and even bank accounts. Also included the search algorithms to became more efficient and to optimize the time of searching and loading of the web page. There are 3 users: Administrator for the distributing, monitoring the reports and transaction and etc., Customers for the ordering, transaction, contacting the developers and Agent for the updating the product or templates available, if they have new product.</w:t>
+        <w:t>, security the customer and clients’ personal information, transaction and even bank accounts. Also included the search algorithms to became more efficient and to optimize the time of searching and loading of the web page. There are 3 users: Administrator for the distributing, monitoring</w:t>
+      </w:r>
+      <w:r>
+        <w:rPr>
+          <w:rFonts w:ascii="Arial" w:eastAsia="Arial Unicode MS" w:hAnsi="Arial" w:cs="Arial"/>
+          <w:lang w:val="en-PH"/>
+        </w:rPr>
+        <w:t xml:space="preserve"> the reports and transaction</w:t>
+      </w:r>
+      <w:r>
+        <w:rPr>
+          <w:rFonts w:ascii="Arial" w:eastAsia="Arial Unicode MS" w:hAnsi="Arial" w:cs="Arial"/>
+          <w:lang w:val="en-PH"/>
+        </w:rPr>
+        <w:t>, Customers for the ordering, transaction, contacting the developers and Agent for the updating the product or templates available, if they have new product.</w:t>
       </w:r>
     </w:p>
     <w:p>
@@ -226,6 +266,295 @@
           <w:lang w:val="en-PH"/>
         </w:rPr>
         <w:lastRenderedPageBreak/>
+        <w:t>Statement of the Problem</w:t>
+      </w:r>
+    </w:p>
+    <w:p>
+      <w:pPr>
+        <w:spacing w:line="480" w:lineRule="auto"/>
+        <w:ind w:left="180" w:right="270" w:firstLine="540"/>
+        <w:jc w:val="both"/>
+        <w:rPr>
+          <w:rFonts w:ascii="Arial" w:eastAsia="Arial Unicode MS" w:hAnsi="Arial" w:cs="Arial"/>
+          <w:lang w:val="en-PH"/>
+        </w:rPr>
+      </w:pPr>
+      <w:r>
+        <w:rPr>
+          <w:rFonts w:ascii="Arial" w:eastAsia="Arial Unicode MS" w:hAnsi="Arial" w:cs="Arial"/>
+          <w:lang w:val="en-PH"/>
+        </w:rPr>
+        <w:t>The purpose of this study is to develop a management system for food e-commerce with PayPal integration and database algorithms that helps the user to control the site they provided or created. The main problem of the other online food ordering website they don’t have PayPal payment, geographical location of the customer, less security provision, internet traffic, and the accurateness of the product management.</w:t>
+      </w:r>
+    </w:p>
+    <w:p>
+      <w:pPr>
+        <w:spacing w:line="480" w:lineRule="auto"/>
+        <w:ind w:left="180" w:right="270" w:firstLine="540"/>
+        <w:jc w:val="both"/>
+        <w:rPr>
+          <w:rFonts w:ascii="Arial" w:eastAsia="Arial Unicode MS" w:hAnsi="Arial" w:cs="Arial"/>
+          <w:lang w:val="en-PH"/>
+        </w:rPr>
+      </w:pPr>
+      <w:r>
+        <w:rPr>
+          <w:rFonts w:ascii="Arial" w:eastAsia="Arial Unicode MS" w:hAnsi="Arial" w:cs="Arial"/>
+          <w:lang w:val="en-PH"/>
+        </w:rPr>
+        <w:t>Specifically, the researcher’s determined questions for this purpose were the following:</w:t>
+      </w:r>
+    </w:p>
+    <w:p>
+      <w:pPr>
+        <w:pStyle w:val="ListParagraph"/>
+        <w:numPr>
+          <w:ilvl w:val="0"/>
+          <w:numId w:val="21"/>
+        </w:numPr>
+        <w:spacing w:line="480" w:lineRule="auto"/>
+        <w:ind w:right="270"/>
+        <w:jc w:val="both"/>
+        <w:rPr>
+          <w:rFonts w:ascii="Arial" w:eastAsia="Arial Unicode MS" w:hAnsi="Arial" w:cs="Arial"/>
+          <w:sz w:val="24"/>
+          <w:lang w:val="en-PH"/>
+        </w:rPr>
+      </w:pPr>
+      <w:r>
+        <w:rPr>
+          <w:rFonts w:ascii="Arial" w:eastAsia="Arial Unicode MS" w:hAnsi="Arial" w:cs="Arial"/>
+          <w:sz w:val="24"/>
+          <w:lang w:val="en-PH"/>
+        </w:rPr>
+        <w:t>How the researchers or proponents will have a file management system that can handle the uploaded files or documents of the user?</w:t>
+      </w:r>
+    </w:p>
+    <w:p>
+      <w:pPr>
+        <w:pStyle w:val="ListParagraph"/>
+        <w:numPr>
+          <w:ilvl w:val="0"/>
+          <w:numId w:val="21"/>
+        </w:numPr>
+        <w:spacing w:line="480" w:lineRule="auto"/>
+        <w:ind w:right="270"/>
+        <w:jc w:val="both"/>
+        <w:rPr>
+          <w:rFonts w:ascii="Arial" w:eastAsia="Arial Unicode MS" w:hAnsi="Arial" w:cs="Arial"/>
+          <w:sz w:val="24"/>
+          <w:lang w:val="en-PH"/>
+        </w:rPr>
+      </w:pPr>
+      <w:r>
+        <w:rPr>
+          <w:rFonts w:ascii="Arial" w:eastAsia="Arial Unicode MS" w:hAnsi="Arial" w:cs="Arial"/>
+          <w:sz w:val="24"/>
+          <w:lang w:val="en-PH"/>
+        </w:rPr>
+        <w:t>How the management system for food e-commerce with PayPal integration and database algorithms can maintain and secure the files, product and transaction of the client?</w:t>
+      </w:r>
+    </w:p>
+    <w:p>
+      <w:pPr>
+        <w:pStyle w:val="ListParagraph"/>
+        <w:numPr>
+          <w:ilvl w:val="0"/>
+          <w:numId w:val="21"/>
+        </w:numPr>
+        <w:spacing w:line="480" w:lineRule="auto"/>
+        <w:ind w:right="270"/>
+        <w:jc w:val="both"/>
+        <w:rPr>
+          <w:rFonts w:ascii="Arial" w:eastAsia="Arial Unicode MS" w:hAnsi="Arial" w:cs="Arial"/>
+          <w:sz w:val="24"/>
+          <w:lang w:val="en-PH"/>
+        </w:rPr>
+      </w:pPr>
+      <w:r>
+        <w:rPr>
+          <w:rFonts w:ascii="Arial" w:eastAsia="Arial Unicode MS" w:hAnsi="Arial" w:cs="Arial"/>
+          <w:sz w:val="24"/>
+          <w:lang w:val="en-PH"/>
+        </w:rPr>
+        <w:t>What are the helps of having a different modules of management system for food e-commerce with PayPal integration and database algorithms performing to improve the website?</w:t>
+      </w:r>
+    </w:p>
+    <w:p>
+      <w:pPr>
+        <w:pStyle w:val="ListParagraph"/>
+        <w:numPr>
+          <w:ilvl w:val="0"/>
+          <w:numId w:val="21"/>
+        </w:numPr>
+        <w:spacing w:line="480" w:lineRule="auto"/>
+        <w:ind w:right="270"/>
+        <w:jc w:val="both"/>
+        <w:rPr>
+          <w:rFonts w:ascii="Arial" w:eastAsia="Arial Unicode MS" w:hAnsi="Arial" w:cs="Arial"/>
+          <w:sz w:val="24"/>
+          <w:lang w:val="en-PH"/>
+        </w:rPr>
+      </w:pPr>
+      <w:r>
+        <w:rPr>
+          <w:rFonts w:ascii="Arial" w:eastAsia="Arial Unicode MS" w:hAnsi="Arial" w:cs="Arial"/>
+          <w:sz w:val="24"/>
+          <w:lang w:val="en-PH"/>
+        </w:rPr>
+        <w:t>How the clients sure if the management system for food e-commerce with PayPal integration and database algorithms is very secure and safe for money transaction to those unethical hackers?</w:t>
+      </w:r>
+    </w:p>
+    <w:p>
+      <w:pPr>
+        <w:spacing w:line="480" w:lineRule="auto"/>
+        <w:ind w:right="270"/>
+        <w:jc w:val="both"/>
+        <w:rPr>
+          <w:rFonts w:ascii="Arial" w:eastAsia="Arial Unicode MS" w:hAnsi="Arial" w:cs="Arial"/>
+          <w:lang w:val="en-PH"/>
+        </w:rPr>
+      </w:pPr>
+    </w:p>
+    <w:p>
+      <w:pPr>
+        <w:spacing w:line="480" w:lineRule="auto"/>
+        <w:ind w:right="270"/>
+        <w:jc w:val="both"/>
+        <w:rPr>
+          <w:rFonts w:ascii="Arial" w:eastAsia="Arial Unicode MS" w:hAnsi="Arial" w:cs="Arial"/>
+          <w:lang w:val="en-PH"/>
+        </w:rPr>
+      </w:pPr>
+    </w:p>
+    <w:p>
+      <w:pPr>
+        <w:pStyle w:val="ListParagraph"/>
+        <w:numPr>
+          <w:ilvl w:val="0"/>
+          <w:numId w:val="21"/>
+        </w:numPr>
+        <w:spacing w:line="480" w:lineRule="auto"/>
+        <w:ind w:right="270"/>
+        <w:jc w:val="both"/>
+        <w:rPr>
+          <w:rFonts w:ascii="Arial" w:eastAsia="Arial Unicode MS" w:hAnsi="Arial" w:cs="Arial"/>
+          <w:sz w:val="24"/>
+          <w:lang w:val="en-PH"/>
+        </w:rPr>
+      </w:pPr>
+      <w:r>
+        <w:rPr>
+          <w:rFonts w:ascii="Arial" w:eastAsia="Arial Unicode MS" w:hAnsi="Arial" w:cs="Arial"/>
+          <w:sz w:val="24"/>
+          <w:lang w:val="en-PH"/>
+        </w:rPr>
+        <w:lastRenderedPageBreak/>
+        <w:t>What is the performance of the system according to:</w:t>
+      </w:r>
+    </w:p>
+    <w:p>
+      <w:pPr>
+        <w:pStyle w:val="ListParagraph"/>
+        <w:numPr>
+          <w:ilvl w:val="0"/>
+          <w:numId w:val="22"/>
+        </w:numPr>
+        <w:spacing w:line="480" w:lineRule="auto"/>
+        <w:ind w:right="270"/>
+        <w:jc w:val="both"/>
+        <w:rPr>
+          <w:rFonts w:ascii="Arial" w:eastAsia="Arial Unicode MS" w:hAnsi="Arial" w:cs="Arial"/>
+          <w:sz w:val="24"/>
+          <w:lang w:val="en-PH"/>
+        </w:rPr>
+      </w:pPr>
+      <w:r>
+        <w:rPr>
+          <w:rFonts w:ascii="Arial" w:eastAsia="Arial Unicode MS" w:hAnsi="Arial" w:cs="Arial"/>
+          <w:sz w:val="24"/>
+          <w:lang w:val="en-PH"/>
+        </w:rPr>
+        <w:t>Accuracy,</w:t>
+      </w:r>
+    </w:p>
+    <w:p>
+      <w:pPr>
+        <w:pStyle w:val="ListParagraph"/>
+        <w:numPr>
+          <w:ilvl w:val="0"/>
+          <w:numId w:val="22"/>
+        </w:numPr>
+        <w:spacing w:line="480" w:lineRule="auto"/>
+        <w:ind w:right="270"/>
+        <w:jc w:val="both"/>
+        <w:rPr>
+          <w:rFonts w:ascii="Arial" w:eastAsia="Arial Unicode MS" w:hAnsi="Arial" w:cs="Arial"/>
+          <w:sz w:val="24"/>
+          <w:lang w:val="en-PH"/>
+        </w:rPr>
+      </w:pPr>
+      <w:r>
+        <w:rPr>
+          <w:rFonts w:ascii="Arial" w:eastAsia="Arial Unicode MS" w:hAnsi="Arial" w:cs="Arial"/>
+          <w:sz w:val="24"/>
+          <w:lang w:val="en-PH"/>
+        </w:rPr>
+        <w:t>Productivity,</w:t>
+      </w:r>
+    </w:p>
+    <w:p>
+      <w:pPr>
+        <w:pStyle w:val="ListParagraph"/>
+        <w:numPr>
+          <w:ilvl w:val="0"/>
+          <w:numId w:val="22"/>
+        </w:numPr>
+        <w:spacing w:line="480" w:lineRule="auto"/>
+        <w:ind w:right="270"/>
+        <w:jc w:val="both"/>
+        <w:rPr>
+          <w:rFonts w:ascii="Arial" w:eastAsia="Arial Unicode MS" w:hAnsi="Arial" w:cs="Arial"/>
+          <w:sz w:val="24"/>
+          <w:lang w:val="en-PH"/>
+        </w:rPr>
+      </w:pPr>
+      <w:r>
+        <w:rPr>
+          <w:rFonts w:ascii="Arial" w:eastAsia="Arial Unicode MS" w:hAnsi="Arial" w:cs="Arial"/>
+          <w:sz w:val="24"/>
+          <w:lang w:val="en-PH"/>
+        </w:rPr>
+        <w:t>Security?</w:t>
+      </w:r>
+    </w:p>
+    <w:p>
+      <w:pPr>
+        <w:spacing w:line="480" w:lineRule="auto"/>
+        <w:ind w:right="270"/>
+        <w:jc w:val="both"/>
+        <w:rPr>
+          <w:rFonts w:ascii="Arial" w:eastAsia="Arial Unicode MS" w:hAnsi="Arial" w:cs="Arial"/>
+          <w:lang w:val="en-PH"/>
+        </w:rPr>
+      </w:pPr>
+    </w:p>
+    <w:p>
+      <w:pPr>
+        <w:spacing w:line="480" w:lineRule="auto"/>
+        <w:ind w:left="180" w:right="270"/>
+        <w:rPr>
+          <w:rFonts w:ascii="Arial" w:eastAsia="Arial Unicode MS" w:hAnsi="Arial" w:cs="Arial"/>
+          <w:b/>
+          <w:lang w:val="en-PH"/>
+        </w:rPr>
+      </w:pPr>
+      <w:r>
+        <w:rPr>
+          <w:rFonts w:ascii="Arial" w:eastAsia="Arial Unicode MS" w:hAnsi="Arial" w:cs="Arial"/>
+          <w:b/>
+          <w:lang w:val="en-PH"/>
+        </w:rPr>
         <w:t>Conceptual Framework</w:t>
       </w:r>
     </w:p>
@@ -244,7 +573,7 @@
           <w:noProof/>
         </w:rPr>
         <w:pict>
-          <v:rect id="Rectangle 6" o:spid="_x0000_s1031" style="position:absolute;left:0;text-align:left;margin-left:318pt;margin-top:45.9pt;width:130.5pt;height:451.5pt;z-index:251665408;visibility:visible;mso-height-percent:0;mso-wrap-distance-left:9pt;mso-wrap-distance-top:0;mso-wrap-distance-right:9pt;mso-wrap-distance-bottom:0;mso-position-horizontal-relative:margin;mso-position-vertical-relative:text;mso-height-percent:0;mso-width-relative:margin;mso-height-relative:margin;v-text-anchor:middle" o:gfxdata="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" fillcolor="white [3201]" strokecolor="black [3200]" strokeweight="1pt">
+          <v:rect id="Rectangle 6" o:spid="_x0000_s1031" style="position:absolute;left:0;text-align:left;margin-left:318pt;margin-top:45.9pt;width:130.5pt;height:390.5pt;z-index:251665408;visibility:visible;mso-wrap-distance-left:9pt;mso-wrap-distance-top:0;mso-wrap-distance-right:9pt;mso-wrap-distance-bottom:0;mso-position-horizontal-relative:margin;mso-position-vertical-relative:text;mso-width-relative:margin;mso-height-relative:margin;v-text-anchor:middle" o:gfxdata="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" fillcolor="white [3201]" strokecolor="black [3200]" strokeweight="1pt">
             <v:textbox>
               <w:txbxContent>
                 <w:p>
@@ -254,12 +583,13 @@
                     <w:jc w:val="center"/>
                     <w:rPr>
                       <w:rFonts w:ascii="Arial" w:hAnsi="Arial" w:cs="Arial"/>
-                      <w:sz w:val="24"/>
+                      <w:sz w:val="28"/>
                     </w:rPr>
                   </w:pPr>
                   <w:r>
                     <w:rPr>
                       <w:rFonts w:ascii="Arial" w:hAnsi="Arial" w:cs="Arial"/>
+                      <w:sz w:val="24"/>
                     </w:rPr>
                     <w:t>Management System for Food E-commerce with PayPal integration and database algorithms</w:t>
                   </w:r>
@@ -275,7 +605,7 @@
           <w:noProof/>
         </w:rPr>
         <w:pict>
-          <v:rect id="Rectangle 2" o:spid="_x0000_s1029" style="position:absolute;left:0;text-align:left;margin-left:166.5pt;margin-top:47.45pt;width:130.5pt;height:451.5pt;z-index:251663360;visibility:visible;mso-height-percent:0;mso-wrap-distance-left:9pt;mso-wrap-distance-top:0;mso-wrap-distance-right:9pt;mso-wrap-distance-bottom:0;mso-position-horizontal-relative:margin;mso-position-vertical-relative:text;mso-height-percent:0;mso-width-relative:margin;mso-height-relative:margin;v-text-anchor:middle" o:gfxdata="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" fillcolor="white [3201]" strokecolor="black [3200]" strokeweight="1pt">
+          <v:rect id="Rectangle 2" o:spid="_x0000_s1029" style="position:absolute;left:0;text-align:left;margin-left:166.5pt;margin-top:47.45pt;width:130.5pt;height:388.95pt;z-index:251663360;visibility:visible;mso-wrap-distance-left:9pt;mso-wrap-distance-top:0;mso-wrap-distance-right:9pt;mso-wrap-distance-bottom:0;mso-position-horizontal-relative:margin;mso-position-vertical-relative:text;mso-width-relative:margin;mso-height-relative:margin;v-text-anchor:middle" o:gfxdata="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" fillcolor="white [3201]" strokecolor="black [3200]" strokeweight="1pt">
             <v:textbox>
               <w:txbxContent>
                 <w:p>
@@ -423,19 +753,19 @@
           <w:noProof/>
         </w:rPr>
         <w:pict>
-          <v:rect id="Rectangle 3" o:spid="_x0000_s1026" style="position:absolute;left:0;text-align:left;margin-left:3.75pt;margin-top:47.4pt;width:144.75pt;height:452.25pt;z-index:251661312;visibility:visible;mso-height-percent:0;mso-wrap-distance-left:9pt;mso-wrap-distance-top:0;mso-wrap-distance-right:9pt;mso-wrap-distance-bottom:0;mso-position-horizontal-relative:text;mso-position-vertical-relative:text;mso-height-percent:0;mso-width-relative:margin;mso-height-relative:margin;v-text-anchor:middle" o:gfxdata="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" fillcolor="white [3201]" strokecolor="black [3200]" strokeweight="1pt">
+          <v:rect id="Rectangle 3" o:spid="_x0000_s1026" style="position:absolute;left:0;text-align:left;margin-left:3.75pt;margin-top:47.4pt;width:144.75pt;height:389pt;z-index:251661312;visibility:visible;mso-wrap-distance-left:9pt;mso-wrap-distance-top:0;mso-wrap-distance-right:9pt;mso-wrap-distance-bottom:0;mso-position-horizontal-relative:text;mso-position-vertical-relative:text;mso-width-relative:margin;mso-height-relative:margin;v-text-anchor:middle" o:gfxdata="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" fillcolor="white [3201]" strokecolor="black [3200]" strokeweight="1pt">
             <v:textbox>
               <w:txbxContent>
                 <w:p>
                   <w:pPr>
                     <w:rPr>
-                      <w:rFonts w:cs="Arial"/>
+                      <w:rFonts w:ascii="Arial" w:hAnsi="Arial" w:cs="Arial"/>
                       <w:b/>
                     </w:rPr>
                   </w:pPr>
                   <w:r>
                     <w:rPr>
-                      <w:rFonts w:cs="Arial"/>
+                      <w:rFonts w:ascii="Arial" w:hAnsi="Arial" w:cs="Arial"/>
                       <w:b/>
                     </w:rPr>
                     <w:t>Knowledge Requirements:</w:t>
@@ -486,13 +816,13 @@
                 <w:p>
                   <w:pPr>
                     <w:rPr>
-                      <w:rFonts w:cs="Arial"/>
+                      <w:rFonts w:ascii="Arial" w:hAnsi="Arial" w:cs="Arial"/>
                       <w:b/>
                     </w:rPr>
                   </w:pPr>
                   <w:r>
                     <w:rPr>
-                      <w:rFonts w:cs="Arial"/>
+                      <w:rFonts w:ascii="Arial" w:hAnsi="Arial" w:cs="Arial"/>
                       <w:b/>
                     </w:rPr>
                     <w:t>Software Requirements:</w:t>
@@ -575,13 +905,13 @@
                 <w:p>
                   <w:pPr>
                     <w:rPr>
-                      <w:rFonts w:cs="Arial"/>
+                      <w:rFonts w:ascii="Arial" w:hAnsi="Arial" w:cs="Arial"/>
                       <w:b/>
                     </w:rPr>
                   </w:pPr>
                   <w:r>
                     <w:rPr>
-                      <w:rFonts w:cs="Arial"/>
+                      <w:rFonts w:ascii="Arial" w:hAnsi="Arial" w:cs="Arial"/>
                       <w:b/>
                     </w:rPr>
                     <w:t>Hardware Requirements:</w:t>
@@ -686,47 +1016,7 @@
                       <w:rFonts w:ascii="Arial" w:hAnsi="Arial" w:cs="Arial"/>
                       <w:sz w:val="24"/>
                     </w:rPr>
-                    <w:t>4 GB of available hard disk space</w:t>
-                  </w:r>
-                </w:p>
-                <w:p>
-                  <w:pPr>
-                    <w:pStyle w:val="NoSpacing"/>
-                    <w:numPr>
-                      <w:ilvl w:val="0"/>
-                      <w:numId w:val="19"/>
-                    </w:numPr>
-                    <w:rPr>
-                      <w:rFonts w:ascii="Arial" w:hAnsi="Arial" w:cs="Arial"/>
-                      <w:sz w:val="24"/>
-                    </w:rPr>
-                  </w:pPr>
-                  <w:r>
-                    <w:rPr>
-                      <w:rFonts w:ascii="Arial" w:hAnsi="Arial" w:cs="Arial"/>
-                      <w:sz w:val="24"/>
-                    </w:rPr>
-                    <w:t>5400 RPM hard disk drive</w:t>
-                  </w:r>
-                </w:p>
-                <w:p>
-                  <w:pPr>
-                    <w:pStyle w:val="NoSpacing"/>
-                    <w:numPr>
-                      <w:ilvl w:val="0"/>
-                      <w:numId w:val="19"/>
-                    </w:numPr>
-                    <w:rPr>
-                      <w:rFonts w:ascii="Arial" w:hAnsi="Arial" w:cs="Arial"/>
-                      <w:sz w:val="24"/>
-                    </w:rPr>
-                  </w:pPr>
-                  <w:r>
-                    <w:rPr>
-                      <w:rFonts w:ascii="Arial" w:hAnsi="Arial" w:cs="Arial"/>
-                      <w:sz w:val="24"/>
-                    </w:rPr>
-                    <w:t>DirectX 9 capable video card</w:t>
+                    <w:t xml:space="preserve">500 GB Hard disk </w:t>
                   </w:r>
                 </w:p>
                 <w:p>
@@ -931,47 +1221,7 @@
     <w:p>
       <w:pPr>
         <w:spacing w:line="480" w:lineRule="auto"/>
-        <w:ind w:left="180" w:right="270"/>
-        <w:rPr>
-          <w:rFonts w:ascii="Arial" w:eastAsia="Arial Unicode MS" w:hAnsi="Arial" w:cs="Arial"/>
-          <w:lang w:val="en-PH"/>
-        </w:rPr>
-      </w:pPr>
-    </w:p>
-    <w:p>
-      <w:pPr>
-        <w:spacing w:line="480" w:lineRule="auto"/>
         <w:ind w:right="270"/>
-        <w:rPr>
-          <w:rFonts w:ascii="Arial" w:eastAsia="Arial Unicode MS" w:hAnsi="Arial" w:cs="Arial"/>
-          <w:lang w:val="en-PH"/>
-        </w:rPr>
-      </w:pPr>
-    </w:p>
-    <w:p>
-      <w:pPr>
-        <w:spacing w:line="480" w:lineRule="auto"/>
-        <w:ind w:right="270"/>
-        <w:rPr>
-          <w:rFonts w:ascii="Arial" w:eastAsia="Arial Unicode MS" w:hAnsi="Arial" w:cs="Arial"/>
-          <w:lang w:val="en-PH"/>
-        </w:rPr>
-      </w:pPr>
-    </w:p>
-    <w:p>
-      <w:pPr>
-        <w:spacing w:line="480" w:lineRule="auto"/>
-        <w:ind w:right="270"/>
-        <w:rPr>
-          <w:rFonts w:ascii="Arial" w:eastAsia="Arial Unicode MS" w:hAnsi="Arial" w:cs="Arial"/>
-          <w:lang w:val="en-PH"/>
-        </w:rPr>
-      </w:pPr>
-    </w:p>
-    <w:p>
-      <w:pPr>
-        <w:spacing w:line="480" w:lineRule="auto"/>
-        <w:ind w:left="180" w:right="270"/>
         <w:rPr>
           <w:rFonts w:ascii="Arial" w:eastAsia="Arial Unicode MS" w:hAnsi="Arial" w:cs="Arial"/>
           <w:lang w:val="en-PH"/>
@@ -993,37 +1243,35 @@
           <w:rFonts w:ascii="Arial" w:eastAsia="Arial Unicode MS" w:hAnsi="Arial" w:cs="Arial"/>
           <w:lang w:val="en-PH"/>
         </w:rPr>
-        <w:lastRenderedPageBreak/>
-        <w:t>This study aims to develop a management system for food e-commerce with paypal integration and database algorithms with a mobile-friendly design, different modules and application programming interface (API), and the complexity of the entire proposed system. The diagram above show how the project will be developed.</w:t>
-      </w:r>
-    </w:p>
-    <w:p>
-      <w:pPr>
-        <w:spacing w:line="480" w:lineRule="auto"/>
-        <w:ind w:left="180" w:right="270" w:firstLine="540"/>
-        <w:rPr>
-          <w:rFonts w:ascii="Arial" w:eastAsia="Arial Unicode MS" w:hAnsi="Arial" w:cs="Arial"/>
-          <w:lang w:val="en-PH"/>
-        </w:rPr>
-      </w:pPr>
-    </w:p>
-    <w:p>
-      <w:pPr>
-        <w:spacing w:line="480" w:lineRule="auto"/>
-        <w:ind w:left="180" w:right="270"/>
-        <w:rPr>
-          <w:rFonts w:ascii="Arial" w:eastAsia="Arial Unicode MS" w:hAnsi="Arial" w:cs="Arial"/>
-          <w:b/>
-          <w:lang w:val="en-PH"/>
-        </w:rPr>
-      </w:pPr>
-      <w:r>
-        <w:rPr>
-          <w:rFonts w:ascii="Arial" w:eastAsia="Arial Unicode MS" w:hAnsi="Arial" w:cs="Arial"/>
-          <w:b/>
-          <w:lang w:val="en-PH"/>
-        </w:rPr>
-        <w:t>Statement of the Problem</w:t>
+        <w:t xml:space="preserve">This study aims to develop a management system for food e-commerce with </w:t>
+      </w:r>
+      <w:r>
+        <w:rPr>
+          <w:rFonts w:ascii="Arial" w:eastAsia="Arial Unicode MS" w:hAnsi="Arial" w:cs="Arial"/>
+          <w:lang w:val="en-PH"/>
+        </w:rPr>
+        <w:t>PayPal</w:t>
+      </w:r>
+      <w:r>
+        <w:rPr>
+          <w:rFonts w:ascii="Arial" w:eastAsia="Arial Unicode MS" w:hAnsi="Arial" w:cs="Arial"/>
+          <w:lang w:val="en-PH"/>
+        </w:rPr>
+        <w:t xml:space="preserve"> integration and database algorithms with a mobile-friendly design, different modules and application programming interface (API), and the complexity of the entire proposed system. The diagram above </w:t>
+      </w:r>
+      <w:r>
+        <w:rPr>
+          <w:rFonts w:ascii="Arial" w:eastAsia="Arial Unicode MS" w:hAnsi="Arial" w:cs="Arial"/>
+          <w:lang w:val="en-PH"/>
+        </w:rPr>
+        <w:t>shows</w:t>
+      </w:r>
+      <w:r>
+        <w:rPr>
+          <w:rFonts w:ascii="Arial" w:eastAsia="Arial Unicode MS" w:hAnsi="Arial" w:cs="Arial"/>
+          <w:lang w:val="en-PH"/>
+        </w:rPr>
+        <w:t xml:space="preserve"> how the project will be developed.</w:t>
       </w:r>
     </w:p>
     <w:p>
@@ -1036,18 +1284,58 @@
           <w:lang w:val="en-PH"/>
         </w:rPr>
       </w:pPr>
-      <w:r>
-        <w:rPr>
-          <w:rFonts w:ascii="Arial" w:eastAsia="Arial Unicode MS" w:hAnsi="Arial" w:cs="Arial"/>
-          <w:lang w:val="en-PH"/>
-        </w:rPr>
-        <w:t>The purpose of this study is to develop a management system for food e-commerce with paypal integration and database algorithms that helps the user to control the site they provided or created. The main problem of the other online food ordering website they don’t have paypal payment, geographical location of the customer, less security provision, internet traffic, and the accurateness of the product management.</w:t>
+    </w:p>
+    <w:p>
+      <w:pPr>
+        <w:spacing w:line="480" w:lineRule="auto"/>
+        <w:ind w:left="180" w:right="270"/>
+        <w:rPr>
+          <w:rFonts w:ascii="Arial" w:eastAsia="Arial Unicode MS" w:hAnsi="Arial" w:cs="Arial"/>
+          <w:b/>
+          <w:lang w:val="en-PH"/>
+        </w:rPr>
+      </w:pPr>
+      <w:r>
+        <w:rPr>
+          <w:rFonts w:ascii="Arial" w:eastAsia="Arial Unicode MS" w:hAnsi="Arial" w:cs="Arial"/>
+          <w:b/>
+          <w:lang w:val="en-PH"/>
+        </w:rPr>
+        <w:t xml:space="preserve">Scope and Limitations </w:t>
+      </w:r>
+      <w:r>
+        <w:rPr>
+          <w:rFonts w:ascii="Arial" w:eastAsia="Arial Unicode MS" w:hAnsi="Arial" w:cs="Arial"/>
+          <w:b/>
+          <w:lang w:val="en-PH"/>
+        </w:rPr>
+        <w:tab/>
+        <w:t>of the Study</w:t>
       </w:r>
     </w:p>
     <w:p>
       <w:pPr>
         <w:spacing w:line="480" w:lineRule="auto"/>
         <w:ind w:left="180" w:right="270" w:firstLine="540"/>
+        <w:rPr>
+          <w:rFonts w:ascii="Arial" w:eastAsia="Arial Unicode MS" w:hAnsi="Arial" w:cs="Arial"/>
+          <w:b/>
+          <w:lang w:val="en-PH"/>
+        </w:rPr>
+      </w:pPr>
+      <w:r>
+        <w:rPr>
+          <w:rFonts w:ascii="Arial" w:eastAsia="Arial Unicode MS" w:hAnsi="Arial" w:cs="Arial"/>
+          <w:b/>
+          <w:lang w:val="en-PH"/>
+        </w:rPr>
+        <w:t>Scope:</w:t>
+      </w:r>
+    </w:p>
+    <w:p>
+      <w:pPr>
+        <w:spacing w:line="480" w:lineRule="auto"/>
+        <w:ind w:left="720" w:right="270" w:firstLine="540"/>
         <w:jc w:val="both"/>
         <w:rPr>
           <w:rFonts w:ascii="Arial" w:eastAsia="Arial Unicode MS" w:hAnsi="Arial" w:cs="Arial"/>
@@ -1059,30 +1347,320 @@
           <w:rFonts w:ascii="Arial" w:eastAsia="Arial Unicode MS" w:hAnsi="Arial" w:cs="Arial"/>
           <w:lang w:val="en-PH"/>
         </w:rPr>
-        <w:t>Specifically, the researcher’s determined questions for this purpose were the following:</w:t>
-      </w:r>
+        <w:t>The scope shows the features of the system. It has a 3 main modules: Guest side, Client side and the Serve</w:t>
+      </w:r>
+      <w:r>
+        <w:rPr>
+          <w:rFonts w:ascii="Arial" w:eastAsia="Arial Unicode MS" w:hAnsi="Arial" w:cs="Arial"/>
+          <w:lang w:val="en-PH"/>
+        </w:rPr>
+        <w:t xml:space="preserve">r side. </w:t>
+      </w:r>
+      <w:r>
+        <w:rPr>
+          <w:rFonts w:ascii="Arial" w:eastAsia="Arial Unicode MS" w:hAnsi="Arial" w:cs="Arial"/>
+          <w:lang w:val="en-PH"/>
+        </w:rPr>
+        <w:t>In the guest side i</w:t>
+      </w:r>
+      <w:r>
+        <w:rPr>
+          <w:rFonts w:ascii="Arial" w:eastAsia="Arial Unicode MS" w:hAnsi="Arial" w:cs="Arial"/>
+          <w:lang w:val="en-PH"/>
+        </w:rPr>
+        <w:t>t has a documentation, community and help tabs to help the user to use or to know more about the system</w:t>
+      </w:r>
+      <w:r>
+        <w:rPr>
+          <w:rFonts w:ascii="Arial" w:eastAsia="Arial Unicode MS" w:hAnsi="Arial" w:cs="Arial"/>
+          <w:lang w:val="en-PH"/>
+        </w:rPr>
+        <w:t>, the documentation tab includes all the features in the system a</w:t>
+      </w:r>
+      <w:r>
+        <w:rPr>
+          <w:rFonts w:ascii="Arial" w:eastAsia="Arial Unicode MS" w:hAnsi="Arial" w:cs="Arial"/>
+          <w:lang w:val="en-PH"/>
+        </w:rPr>
+        <w:t xml:space="preserve">nd the update of the system, </w:t>
+      </w:r>
+      <w:r>
+        <w:rPr>
+          <w:rFonts w:ascii="Arial" w:eastAsia="Arial Unicode MS" w:hAnsi="Arial" w:cs="Arial"/>
+          <w:lang w:val="en-PH"/>
+        </w:rPr>
+        <w:t>the community tabs</w:t>
+      </w:r>
+      <w:r>
+        <w:rPr>
+          <w:rFonts w:ascii="Arial" w:eastAsia="Arial Unicode MS" w:hAnsi="Arial" w:cs="Arial"/>
+          <w:lang w:val="en-PH"/>
+        </w:rPr>
+        <w:t xml:space="preserve"> in this section the user see the opinions of different user, they want to add to system</w:t>
+      </w:r>
+      <w:r>
+        <w:rPr>
+          <w:rFonts w:ascii="Arial" w:eastAsia="Arial Unicode MS" w:hAnsi="Arial" w:cs="Arial"/>
+          <w:lang w:val="en-PH"/>
+        </w:rPr>
+        <w:t xml:space="preserve">. </w:t>
+      </w:r>
+      <w:r>
+        <w:rPr>
+          <w:rFonts w:ascii="Arial" w:eastAsia="Arial Unicode MS" w:hAnsi="Arial" w:cs="Arial"/>
+          <w:lang w:val="en-PH"/>
+        </w:rPr>
+        <w:t>In the client side i</w:t>
+      </w:r>
+      <w:r>
+        <w:rPr>
+          <w:rFonts w:ascii="Arial" w:eastAsia="Arial Unicode MS" w:hAnsi="Arial" w:cs="Arial"/>
+          <w:lang w:val="en-PH"/>
+        </w:rPr>
+        <w:t xml:space="preserve">t has a feature which the client can buy a template </w:t>
+      </w:r>
+      <w:r>
+        <w:rPr>
+          <w:rFonts w:ascii="Arial" w:eastAsia="Arial Unicode MS" w:hAnsi="Arial" w:cs="Arial"/>
+          <w:lang w:val="en-PH"/>
+        </w:rPr>
+        <w:t xml:space="preserve">uploaded to the web server or download it. The template uploaded to the webserver </w:t>
+      </w:r>
+      <w:r>
+        <w:rPr>
+          <w:rFonts w:ascii="Arial" w:eastAsia="Arial Unicode MS" w:hAnsi="Arial" w:cs="Arial"/>
+          <w:lang w:val="en-PH"/>
+        </w:rPr>
+        <w:t xml:space="preserve">use it for month or </w:t>
+      </w:r>
+      <w:r>
+        <w:rPr>
+          <w:rFonts w:ascii="Arial" w:eastAsia="Arial Unicode MS" w:hAnsi="Arial" w:cs="Arial"/>
+          <w:lang w:val="en-PH"/>
+        </w:rPr>
+        <w:t xml:space="preserve">even for </w:t>
+      </w:r>
+      <w:r>
+        <w:rPr>
+          <w:rFonts w:ascii="Arial" w:eastAsia="Arial Unicode MS" w:hAnsi="Arial" w:cs="Arial"/>
+          <w:lang w:val="en-PH"/>
+        </w:rPr>
+        <w:t>a year</w:t>
+      </w:r>
+      <w:r>
+        <w:rPr>
+          <w:rFonts w:ascii="Arial" w:eastAsia="Arial Unicode MS" w:hAnsi="Arial" w:cs="Arial"/>
+          <w:lang w:val="en-PH"/>
+        </w:rPr>
+        <w:t xml:space="preserve"> and </w:t>
+      </w:r>
+      <w:r>
+        <w:rPr>
+          <w:rFonts w:ascii="Arial" w:eastAsia="Arial Unicode MS" w:hAnsi="Arial" w:cs="Arial"/>
+          <w:lang w:val="en-PH"/>
+        </w:rPr>
+        <w:t>can downloaded it for offline mode</w:t>
+      </w:r>
+      <w:r>
+        <w:rPr>
+          <w:rFonts w:ascii="Arial" w:eastAsia="Arial Unicode MS" w:hAnsi="Arial" w:cs="Arial"/>
+          <w:lang w:val="en-PH"/>
+        </w:rPr>
+        <w:t xml:space="preserve">. It has a PayPal which the client paid the template. </w:t>
+      </w:r>
+      <w:r>
+        <w:rPr>
+          <w:rFonts w:ascii="Arial" w:eastAsia="Arial Unicode MS" w:hAnsi="Arial" w:cs="Arial"/>
+          <w:lang w:val="en-PH"/>
+        </w:rPr>
+        <w:t xml:space="preserve">It has a SMS (Short Message Service) </w:t>
+      </w:r>
+      <w:r>
+        <w:rPr>
+          <w:rFonts w:ascii="Arial" w:eastAsia="Arial Unicode MS" w:hAnsi="Arial" w:cs="Arial"/>
+          <w:lang w:val="en-PH"/>
+        </w:rPr>
+        <w:t xml:space="preserve">or e-mail </w:t>
+      </w:r>
+      <w:r>
+        <w:rPr>
+          <w:rFonts w:ascii="Arial" w:eastAsia="Arial Unicode MS" w:hAnsi="Arial" w:cs="Arial"/>
+          <w:lang w:val="en-PH"/>
+        </w:rPr>
+        <w:t xml:space="preserve">for the account verification. The client can manage and operate his or her template by updating the file in the content management system feature. </w:t>
+      </w:r>
+      <w:r>
+        <w:rPr>
+          <w:rFonts w:ascii="Arial" w:eastAsia="Arial Unicode MS" w:hAnsi="Arial" w:cs="Arial"/>
+          <w:lang w:val="en-PH"/>
+        </w:rPr>
+        <w:t xml:space="preserve">This system </w:t>
+      </w:r>
+      <w:r>
+        <w:rPr>
+          <w:rFonts w:ascii="Arial" w:eastAsia="Arial Unicode MS" w:hAnsi="Arial" w:cs="Arial"/>
+          <w:lang w:val="en-PH"/>
+        </w:rPr>
+        <w:t>includes</w:t>
+      </w:r>
+      <w:r>
+        <w:rPr>
+          <w:rFonts w:ascii="Arial" w:eastAsia="Arial Unicode MS" w:hAnsi="Arial" w:cs="Arial"/>
+          <w:lang w:val="en-PH"/>
+        </w:rPr>
+        <w:t xml:space="preserve"> database algorithm for </w:t>
+      </w:r>
+      <w:r>
+        <w:rPr>
+          <w:rFonts w:ascii="Arial" w:eastAsia="Arial Unicode MS" w:hAnsi="Arial" w:cs="Arial"/>
+          <w:lang w:val="en-PH"/>
+        </w:rPr>
+        <w:lastRenderedPageBreak/>
+        <w:t xml:space="preserve">better and to optimize the </w:t>
+      </w:r>
+      <w:r>
+        <w:rPr>
+          <w:rFonts w:ascii="Arial" w:eastAsia="Arial Unicode MS" w:hAnsi="Arial" w:cs="Arial"/>
+          <w:lang w:val="en-PH"/>
+        </w:rPr>
+        <w:t xml:space="preserve">processing of information from database. </w:t>
+      </w:r>
+      <w:r>
+        <w:rPr>
+          <w:rFonts w:ascii="Arial" w:eastAsia="Arial Unicode MS" w:hAnsi="Arial" w:cs="Arial"/>
+          <w:lang w:val="en-PH"/>
+        </w:rPr>
+        <w:t>It has a security features which the client</w:t>
+      </w:r>
+      <w:r>
+        <w:rPr>
+          <w:rFonts w:ascii="Arial" w:eastAsia="Arial Unicode MS" w:hAnsi="Arial" w:cs="Arial"/>
+          <w:lang w:val="en-PH"/>
+        </w:rPr>
+        <w:t xml:space="preserve"> can sure their account secured and in the main system have an agent for the updating of the templates and uploading a new designed templates.</w:t>
+      </w:r>
+      <w:r>
+        <w:rPr>
+          <w:rFonts w:ascii="Arial" w:eastAsia="Arial Unicode MS" w:hAnsi="Arial" w:cs="Arial"/>
+          <w:lang w:val="en-PH"/>
+        </w:rPr>
+        <w:t xml:space="preserve"> </w:t>
+      </w:r>
+      <w:r>
+        <w:rPr>
+          <w:rFonts w:ascii="Arial" w:eastAsia="Arial Unicode MS" w:hAnsi="Arial" w:cs="Arial"/>
+          <w:lang w:val="en-PH"/>
+        </w:rPr>
+        <w:t>The template has a 2 main module: Client side and the Server side</w:t>
+      </w:r>
+      <w:r>
+        <w:rPr>
+          <w:rFonts w:ascii="Arial" w:eastAsia="Arial Unicode MS" w:hAnsi="Arial" w:cs="Arial"/>
+          <w:lang w:val="en-PH"/>
+        </w:rPr>
+        <w:t>. The system is accessible to everyone.</w:t>
+      </w:r>
+      <w:r>
+        <w:rPr>
+          <w:rFonts w:ascii="Arial" w:eastAsia="Arial Unicode MS" w:hAnsi="Arial" w:cs="Arial"/>
+          <w:lang w:val="en-PH"/>
+        </w:rPr>
+        <w:t xml:space="preserve"> In the client side of the template, the user can log in then the user can order and pay the bills on PayPal</w:t>
+      </w:r>
+      <w:r>
+        <w:rPr>
+          <w:rFonts w:ascii="Arial" w:eastAsia="Arial Unicode MS" w:hAnsi="Arial" w:cs="Arial"/>
+          <w:lang w:val="en-PH"/>
+        </w:rPr>
+        <w:t>. If the client wants to update his or her template it has an extra charge on it depends on the features they want to added</w:t>
+      </w:r>
+      <w:r>
+        <w:rPr>
+          <w:rFonts w:ascii="Arial" w:eastAsia="Arial Unicode MS" w:hAnsi="Arial" w:cs="Arial"/>
+          <w:lang w:val="en-PH"/>
+        </w:rPr>
+        <w:t xml:space="preserve">, in the server side, it </w:t>
+      </w:r>
+      <w:r>
+        <w:rPr>
+          <w:rFonts w:ascii="Arial" w:eastAsia="Arial Unicode MS" w:hAnsi="Arial" w:cs="Arial"/>
+          <w:lang w:val="en-PH"/>
+        </w:rPr>
+        <w:t>has</w:t>
+      </w:r>
+      <w:r>
+        <w:rPr>
+          <w:rFonts w:ascii="Arial" w:eastAsia="Arial Unicode MS" w:hAnsi="Arial" w:cs="Arial"/>
+          <w:lang w:val="en-PH"/>
+        </w:rPr>
+        <w:t xml:space="preserve"> a admin for the distributing, monitoring the reports and transaction. And have an agent for the updating the product items and the product quantities and if they have a new product.</w:t>
+      </w:r>
+      <w:r>
+        <w:rPr>
+          <w:rFonts w:ascii="Arial" w:eastAsia="Arial Unicode MS" w:hAnsi="Arial" w:cs="Arial"/>
+          <w:lang w:val="en-PH"/>
+        </w:rPr>
+        <w:t xml:space="preserve"> It can handle many </w:t>
+      </w:r>
+      <w:r>
+        <w:rPr>
+          <w:rFonts w:ascii="Arial" w:eastAsia="Arial Unicode MS" w:hAnsi="Arial" w:cs="Arial"/>
+          <w:lang w:val="en-PH"/>
+        </w:rPr>
+        <w:t>users</w:t>
+      </w:r>
+      <w:r>
+        <w:rPr>
+          <w:rFonts w:ascii="Arial" w:eastAsia="Arial Unicode MS" w:hAnsi="Arial" w:cs="Arial"/>
+          <w:lang w:val="en-PH"/>
+        </w:rPr>
+        <w:t xml:space="preserve"> without the internet traffic issue.</w:t>
+      </w:r>
+    </w:p>
+    <w:p>
+      <w:pPr>
+        <w:spacing w:line="480" w:lineRule="auto"/>
+        <w:ind w:left="720" w:right="270"/>
+        <w:rPr>
+          <w:rFonts w:ascii="Arial" w:eastAsia="Arial Unicode MS" w:hAnsi="Arial" w:cs="Arial"/>
+          <w:b/>
+          <w:lang w:val="en-PH"/>
+        </w:rPr>
+      </w:pPr>
+      <w:r>
+        <w:rPr>
+          <w:rFonts w:ascii="Arial" w:eastAsia="Arial Unicode MS" w:hAnsi="Arial" w:cs="Arial"/>
+          <w:b/>
+          <w:lang w:val="en-PH"/>
+        </w:rPr>
+        <w:t>Limitation:</w:t>
+      </w:r>
+      <w:bookmarkStart w:id="0" w:name="_GoBack"/>
+      <w:bookmarkEnd w:id="0"/>
     </w:p>
     <w:p>
       <w:pPr>
         <w:pStyle w:val="ListParagraph"/>
         <w:numPr>
           <w:ilvl w:val="0"/>
-          <w:numId w:val="21"/>
+          <w:numId w:val="24"/>
         </w:numPr>
         <w:spacing w:line="480" w:lineRule="auto"/>
-        <w:ind w:right="270"/>
+        <w:ind w:left="1980" w:right="270"/>
         <w:jc w:val="both"/>
         <w:rPr>
           <w:rFonts w:ascii="Arial" w:eastAsia="Arial Unicode MS" w:hAnsi="Arial" w:cs="Arial"/>
-          <w:lang w:val="en-PH"/>
-        </w:rPr>
-      </w:pPr>
-      <w:r>
-        <w:rPr>
-          <w:rFonts w:ascii="Arial" w:eastAsia="Arial Unicode MS" w:hAnsi="Arial" w:cs="Arial"/>
-          <w:lang w:val="en-PH"/>
-        </w:rPr>
-        <w:t>How the researchers or proponents will have a file management system that can handle the uploaded files or documents of the user?</w:t>
+          <w:sz w:val="24"/>
+          <w:lang w:val="en-PH"/>
+        </w:rPr>
+      </w:pPr>
+      <w:r>
+        <w:rPr>
+          <w:rFonts w:ascii="Arial" w:eastAsia="Arial Unicode MS" w:hAnsi="Arial" w:cs="Arial"/>
+          <w:sz w:val="24"/>
+          <w:lang w:val="en-PH"/>
+        </w:rPr>
+        <w:t>The templates available in this website is only for food E-Commerce Business.</w:t>
       </w:r>
     </w:p>
     <w:p>
@@ -1090,191 +1668,118 @@
         <w:pStyle w:val="ListParagraph"/>
         <w:numPr>
           <w:ilvl w:val="0"/>
-          <w:numId w:val="21"/>
+          <w:numId w:val="24"/>
         </w:numPr>
         <w:spacing w:line="480" w:lineRule="auto"/>
-        <w:ind w:right="270"/>
+        <w:ind w:left="1980" w:right="270"/>
         <w:jc w:val="both"/>
         <w:rPr>
           <w:rFonts w:ascii="Arial" w:eastAsia="Arial Unicode MS" w:hAnsi="Arial" w:cs="Arial"/>
-          <w:lang w:val="en-PH"/>
-        </w:rPr>
-      </w:pPr>
-      <w:r>
-        <w:rPr>
-          <w:rFonts w:ascii="Arial" w:eastAsia="Arial Unicode MS" w:hAnsi="Arial" w:cs="Arial"/>
-          <w:lang w:val="en-PH"/>
-        </w:rPr>
-        <w:t>How the management system for food e-commerce with PayPal integration and database algorithms can maintain and secure the files, product and transaction of the client?</w:t>
-      </w:r>
-    </w:p>
-    <w:p>
-      <w:pPr>
-        <w:pStyle w:val="ListParagraph"/>
-        <w:numPr>
-          <w:ilvl w:val="0"/>
-          <w:numId w:val="21"/>
-        </w:numPr>
-        <w:spacing w:line="480" w:lineRule="auto"/>
-        <w:ind w:right="270"/>
-        <w:jc w:val="both"/>
-        <w:rPr>
-          <w:rFonts w:ascii="Arial" w:eastAsia="Arial Unicode MS" w:hAnsi="Arial" w:cs="Arial"/>
-          <w:lang w:val="en-PH"/>
-        </w:rPr>
-      </w:pPr>
-      <w:r>
-        <w:rPr>
-          <w:rFonts w:ascii="Arial" w:eastAsia="Arial Unicode MS" w:hAnsi="Arial" w:cs="Arial"/>
-          <w:lang w:val="en-PH"/>
-        </w:rPr>
-        <w:t>What are the helps of having a different modules of management system for food e-commerce with PayPal integration and database algorithms performing to improve the website?</w:t>
-      </w:r>
-    </w:p>
-    <w:p>
-      <w:pPr>
-        <w:pStyle w:val="ListParagraph"/>
-        <w:numPr>
-          <w:ilvl w:val="0"/>
-          <w:numId w:val="21"/>
-        </w:numPr>
-        <w:spacing w:line="480" w:lineRule="auto"/>
-        <w:ind w:right="270"/>
-        <w:jc w:val="both"/>
-        <w:rPr>
-          <w:rFonts w:ascii="Arial" w:eastAsia="Arial Unicode MS" w:hAnsi="Arial" w:cs="Arial"/>
-          <w:lang w:val="en-PH"/>
-        </w:rPr>
-      </w:pPr>
-      <w:r>
-        <w:rPr>
-          <w:rFonts w:ascii="Arial" w:eastAsia="Arial Unicode MS" w:hAnsi="Arial" w:cs="Arial"/>
+          <w:sz w:val="24"/>
+          <w:lang w:val="en-PH"/>
+        </w:rPr>
+      </w:pPr>
+      <w:r>
+        <w:rPr>
+          <w:rFonts w:ascii="Arial" w:eastAsia="Arial Unicode MS" w:hAnsi="Arial" w:cs="Arial"/>
+          <w:sz w:val="24"/>
+          <w:lang w:val="en-PH"/>
+        </w:rPr>
+        <w:t>The downloaded t</w:t>
+      </w:r>
+      <w:r>
+        <w:rPr>
+          <w:rFonts w:ascii="Arial" w:eastAsia="Arial Unicode MS" w:hAnsi="Arial" w:cs="Arial"/>
+          <w:sz w:val="24"/>
+          <w:lang w:val="en-PH"/>
+        </w:rPr>
+        <w:t>emplate excluded the web server.</w:t>
+      </w:r>
+    </w:p>
+    <w:p>
+      <w:pPr>
+        <w:spacing w:line="480" w:lineRule="auto"/>
+        <w:ind w:left="180" w:right="270"/>
+        <w:rPr>
+          <w:rFonts w:ascii="Arial" w:eastAsia="Arial Unicode MS" w:hAnsi="Arial" w:cs="Arial"/>
+          <w:b/>
+          <w:lang w:val="en-PH"/>
+        </w:rPr>
+      </w:pPr>
+    </w:p>
+    <w:p>
+      <w:pPr>
+        <w:spacing w:line="480" w:lineRule="auto"/>
+        <w:ind w:left="180" w:right="270"/>
+        <w:rPr>
+          <w:rFonts w:ascii="Arial" w:eastAsia="Arial Unicode MS" w:hAnsi="Arial" w:cs="Arial"/>
+          <w:b/>
+          <w:lang w:val="en-PH"/>
+        </w:rPr>
+      </w:pPr>
+    </w:p>
+    <w:p>
+      <w:pPr>
+        <w:spacing w:line="480" w:lineRule="auto"/>
+        <w:ind w:left="180" w:right="270"/>
+        <w:rPr>
+          <w:rFonts w:ascii="Arial" w:eastAsia="Arial Unicode MS" w:hAnsi="Arial" w:cs="Arial"/>
+          <w:b/>
+          <w:lang w:val="en-PH"/>
+        </w:rPr>
+      </w:pPr>
+    </w:p>
+    <w:p>
+      <w:pPr>
+        <w:spacing w:line="480" w:lineRule="auto"/>
+        <w:ind w:left="180" w:right="270"/>
+        <w:rPr>
+          <w:rFonts w:ascii="Arial" w:eastAsia="Arial Unicode MS" w:hAnsi="Arial" w:cs="Arial"/>
+          <w:b/>
+          <w:lang w:val="en-PH"/>
+        </w:rPr>
+      </w:pPr>
+    </w:p>
+    <w:p>
+      <w:pPr>
+        <w:spacing w:line="480" w:lineRule="auto"/>
+        <w:ind w:left="180" w:right="270"/>
+        <w:rPr>
+          <w:rFonts w:ascii="Arial" w:eastAsia="Arial Unicode MS" w:hAnsi="Arial" w:cs="Arial"/>
+          <w:b/>
+          <w:lang w:val="en-PH"/>
+        </w:rPr>
+      </w:pPr>
+    </w:p>
+    <w:p>
+      <w:pPr>
+        <w:spacing w:line="480" w:lineRule="auto"/>
+        <w:ind w:left="180" w:right="270"/>
+        <w:rPr>
+          <w:rFonts w:ascii="Arial" w:eastAsia="Arial Unicode MS" w:hAnsi="Arial" w:cs="Arial"/>
+          <w:b/>
+          <w:lang w:val="en-PH"/>
+        </w:rPr>
+      </w:pPr>
+    </w:p>
+    <w:p>
+      <w:pPr>
+        <w:spacing w:line="480" w:lineRule="auto"/>
+        <w:ind w:left="180" w:right="270"/>
+        <w:rPr>
+          <w:rFonts w:ascii="Arial" w:eastAsia="Arial Unicode MS" w:hAnsi="Arial" w:cs="Arial"/>
+          <w:b/>
+          <w:lang w:val="en-PH"/>
+        </w:rPr>
+      </w:pPr>
+      <w:r>
+        <w:rPr>
+          <w:rFonts w:ascii="Arial" w:eastAsia="Arial Unicode MS" w:hAnsi="Arial" w:cs="Arial"/>
+          <w:b/>
           <w:lang w:val="en-PH"/>
         </w:rPr>
         <w:lastRenderedPageBreak/>
-        <w:t>How the clients sure if the management system for food e-commerce with PayPal integration and database algorithms is very secure and safe for money transaction to those unethical hackers?</w:t>
-      </w:r>
-    </w:p>
-    <w:p>
-      <w:pPr>
-        <w:pStyle w:val="ListParagraph"/>
-        <w:numPr>
-          <w:ilvl w:val="0"/>
-          <w:numId w:val="21"/>
-        </w:numPr>
-        <w:spacing w:line="480" w:lineRule="auto"/>
-        <w:ind w:right="270"/>
-        <w:jc w:val="both"/>
-        <w:rPr>
-          <w:rFonts w:ascii="Arial" w:eastAsia="Arial Unicode MS" w:hAnsi="Arial" w:cs="Arial"/>
-          <w:lang w:val="en-PH"/>
-        </w:rPr>
-      </w:pPr>
-      <w:r>
-        <w:rPr>
-          <w:rFonts w:ascii="Arial" w:eastAsia="Arial Unicode MS" w:hAnsi="Arial" w:cs="Arial"/>
-          <w:lang w:val="en-PH"/>
-        </w:rPr>
-        <w:t>What is the performance of the system according to:</w:t>
-      </w:r>
-    </w:p>
-    <w:p>
-      <w:pPr>
-        <w:pStyle w:val="ListParagraph"/>
-        <w:numPr>
-          <w:ilvl w:val="0"/>
-          <w:numId w:val="22"/>
-        </w:numPr>
-        <w:spacing w:line="480" w:lineRule="auto"/>
-        <w:ind w:right="270"/>
-        <w:jc w:val="both"/>
-        <w:rPr>
-          <w:rFonts w:ascii="Arial" w:eastAsia="Arial Unicode MS" w:hAnsi="Arial" w:cs="Arial"/>
-          <w:lang w:val="en-PH"/>
-        </w:rPr>
-      </w:pPr>
-      <w:r>
-        <w:rPr>
-          <w:rFonts w:ascii="Arial" w:eastAsia="Arial Unicode MS" w:hAnsi="Arial" w:cs="Arial"/>
-          <w:lang w:val="en-PH"/>
-        </w:rPr>
-        <w:t>Accuracy,</w:t>
-      </w:r>
-    </w:p>
-    <w:p>
-      <w:pPr>
-        <w:pStyle w:val="ListParagraph"/>
-        <w:numPr>
-          <w:ilvl w:val="0"/>
-          <w:numId w:val="22"/>
-        </w:numPr>
-        <w:spacing w:line="480" w:lineRule="auto"/>
-        <w:ind w:right="270"/>
-        <w:jc w:val="both"/>
-        <w:rPr>
-          <w:rFonts w:ascii="Arial" w:eastAsia="Arial Unicode MS" w:hAnsi="Arial" w:cs="Arial"/>
-          <w:lang w:val="en-PH"/>
-        </w:rPr>
-      </w:pPr>
-      <w:r>
-        <w:rPr>
-          <w:rFonts w:ascii="Arial" w:eastAsia="Arial Unicode MS" w:hAnsi="Arial" w:cs="Arial"/>
-          <w:lang w:val="en-PH"/>
-        </w:rPr>
-        <w:t>Productivity,</w:t>
-      </w:r>
-    </w:p>
-    <w:p>
-      <w:pPr>
-        <w:pStyle w:val="ListParagraph"/>
-        <w:numPr>
-          <w:ilvl w:val="0"/>
-          <w:numId w:val="22"/>
-        </w:numPr>
-        <w:spacing w:line="480" w:lineRule="auto"/>
-        <w:ind w:right="270"/>
-        <w:jc w:val="both"/>
-        <w:rPr>
-          <w:rFonts w:ascii="Arial" w:eastAsia="Arial Unicode MS" w:hAnsi="Arial" w:cs="Arial"/>
-          <w:lang w:val="en-PH"/>
-        </w:rPr>
-      </w:pPr>
-      <w:r>
-        <w:rPr>
-          <w:rFonts w:ascii="Arial" w:eastAsia="Arial Unicode MS" w:hAnsi="Arial" w:cs="Arial"/>
-          <w:lang w:val="en-PH"/>
-        </w:rPr>
-        <w:t>Security?</w:t>
-      </w:r>
-    </w:p>
-    <w:p>
-      <w:pPr>
-        <w:pStyle w:val="ListParagraph"/>
-        <w:spacing w:line="480" w:lineRule="auto"/>
-        <w:ind w:left="2160" w:right="270"/>
-        <w:rPr>
-          <w:rFonts w:ascii="Arial" w:eastAsia="Arial Unicode MS" w:hAnsi="Arial" w:cs="Arial"/>
-          <w:lang w:val="en-PH"/>
-        </w:rPr>
-      </w:pPr>
-    </w:p>
-    <w:p>
-      <w:pPr>
-        <w:spacing w:line="480" w:lineRule="auto"/>
-        <w:ind w:left="180" w:right="270"/>
-        <w:rPr>
-          <w:rFonts w:ascii="Arial" w:eastAsia="Arial Unicode MS" w:hAnsi="Arial" w:cs="Arial"/>
-          <w:b/>
-          <w:lang w:val="en-PH"/>
-        </w:rPr>
-      </w:pPr>
-      <w:r>
-        <w:rPr>
-          <w:rFonts w:ascii="Arial" w:eastAsia="Arial Unicode MS" w:hAnsi="Arial" w:cs="Arial"/>
-          <w:b/>
-          <w:lang w:val="en-PH"/>
-        </w:rPr>
-        <w:t>Scope:</w:t>
+        <w:t>Significance of the Study</w:t>
       </w:r>
     </w:p>
     <w:p>
@@ -1284,28 +1789,27 @@
         <w:jc w:val="both"/>
         <w:rPr>
           <w:rFonts w:ascii="Arial" w:eastAsia="Arial Unicode MS" w:hAnsi="Arial" w:cs="Arial"/>
+          <w:lang w:val="en-PH"/>
+        </w:rPr>
+      </w:pPr>
+    </w:p>
+    <w:p>
+      <w:pPr>
+        <w:spacing w:line="480" w:lineRule="auto"/>
+        <w:ind w:left="180" w:right="270"/>
+        <w:rPr>
+          <w:rFonts w:ascii="Arial" w:eastAsia="Arial Unicode MS" w:hAnsi="Arial" w:cs="Arial"/>
           <w:b/>
           <w:lang w:val="en-PH"/>
         </w:rPr>
       </w:pPr>
-    </w:p>
-    <w:p>
-      <w:pPr>
-        <w:spacing w:line="480" w:lineRule="auto"/>
-        <w:ind w:left="180" w:right="270"/>
+      <w:r>
         <w:rPr>
           <w:rFonts w:ascii="Arial" w:eastAsia="Arial Unicode MS" w:hAnsi="Arial" w:cs="Arial"/>
           <w:b/>
           <w:lang w:val="en-PH"/>
         </w:rPr>
-      </w:pPr>
-      <w:r>
-        <w:rPr>
-          <w:rFonts w:ascii="Arial" w:eastAsia="Arial Unicode MS" w:hAnsi="Arial" w:cs="Arial"/>
-          <w:b/>
-          <w:lang w:val="en-PH"/>
-        </w:rPr>
-        <w:t>Limitation:</w:t>
+        <w:t>Definition of Terms:</w:t>
       </w:r>
     </w:p>
     <w:p>
@@ -1315,28 +1819,38 @@
         <w:jc w:val="both"/>
         <w:rPr>
           <w:rFonts w:ascii="Arial" w:eastAsia="Arial Unicode MS" w:hAnsi="Arial" w:cs="Arial"/>
+          <w:lang w:val="en-PH"/>
+        </w:rPr>
+      </w:pPr>
+      <w:r>
+        <w:rPr>
+          <w:rFonts w:ascii="Arial" w:eastAsia="Arial Unicode MS" w:hAnsi="Arial" w:cs="Arial"/>
+          <w:lang w:val="en-PH"/>
+        </w:rPr>
+        <w:tab/>
+      </w:r>
+      <w:r>
+        <w:rPr>
+          <w:rFonts w:ascii="Arial" w:eastAsia="Arial Unicode MS" w:hAnsi="Arial" w:cs="Arial"/>
           <w:b/>
           <w:lang w:val="en-PH"/>
         </w:rPr>
-      </w:pPr>
-    </w:p>
-    <w:p>
-      <w:pPr>
-        <w:spacing w:line="480" w:lineRule="auto"/>
-        <w:ind w:left="180" w:right="270"/>
+        <w:t>AJAX</w:t>
+      </w:r>
+      <w:r>
         <w:rPr>
           <w:rFonts w:ascii="Arial" w:eastAsia="Arial Unicode MS" w:hAnsi="Arial" w:cs="Arial"/>
           <w:b/>
           <w:lang w:val="en-PH"/>
         </w:rPr>
-      </w:pPr>
-      <w:r>
-        <w:rPr>
-          <w:rFonts w:ascii="Arial" w:eastAsia="Arial Unicode MS" w:hAnsi="Arial" w:cs="Arial"/>
-          <w:b/>
-          <w:lang w:val="en-PH"/>
-        </w:rPr>
-        <w:t>Significance of the Study</w:t>
+        <w:t xml:space="preserve"> (Asynchronous JavaScript and XML)</w:t>
+      </w:r>
+      <w:r>
+        <w:rPr>
+          <w:rFonts w:ascii="Arial" w:eastAsia="Arial Unicode MS" w:hAnsi="Arial" w:cs="Arial"/>
+          <w:lang w:val="en-PH"/>
+        </w:rPr>
+        <w:t xml:space="preserve"> </w:t>
       </w:r>
     </w:p>
     <w:p>
@@ -1346,28 +1860,32 @@
         <w:jc w:val="both"/>
         <w:rPr>
           <w:rFonts w:ascii="Arial" w:eastAsia="Arial Unicode MS" w:hAnsi="Arial" w:cs="Arial"/>
+          <w:lang w:val="en-PH"/>
+        </w:rPr>
+      </w:pPr>
+      <w:r>
+        <w:rPr>
+          <w:rFonts w:ascii="Arial" w:eastAsia="Arial Unicode MS" w:hAnsi="Arial" w:cs="Arial"/>
           <w:b/>
           <w:lang w:val="en-PH"/>
         </w:rPr>
-      </w:pPr>
-    </w:p>
-    <w:p>
-      <w:pPr>
-        <w:spacing w:line="480" w:lineRule="auto"/>
-        <w:ind w:left="180" w:right="270"/>
+        <w:tab/>
+        <w:t>API</w:t>
+      </w:r>
+      <w:r>
         <w:rPr>
           <w:rFonts w:ascii="Arial" w:eastAsia="Arial Unicode MS" w:hAnsi="Arial" w:cs="Arial"/>
           <w:b/>
           <w:lang w:val="en-PH"/>
         </w:rPr>
-      </w:pPr>
-      <w:r>
-        <w:rPr>
-          <w:rFonts w:ascii="Arial" w:eastAsia="Arial Unicode MS" w:hAnsi="Arial" w:cs="Arial"/>
-          <w:b/>
-          <w:lang w:val="en-PH"/>
-        </w:rPr>
-        <w:t>Definition of Terms:</w:t>
+        <w:t xml:space="preserve"> (Application Programming Interface)</w:t>
+      </w:r>
+      <w:r>
+        <w:rPr>
+          <w:rFonts w:ascii="Arial" w:eastAsia="Arial Unicode MS" w:hAnsi="Arial" w:cs="Arial"/>
+          <w:lang w:val="en-PH"/>
+        </w:rPr>
+        <w:t xml:space="preserve"> </w:t>
       </w:r>
     </w:p>
     <w:p>
@@ -1377,16 +1895,17 @@
         <w:jc w:val="both"/>
         <w:rPr>
           <w:rFonts w:ascii="Arial" w:eastAsia="Arial Unicode MS" w:hAnsi="Arial" w:cs="Arial"/>
+          <w:lang w:val="en-PH"/>
+        </w:rPr>
+      </w:pPr>
+      <w:r>
+        <w:rPr>
+          <w:rFonts w:ascii="Arial" w:eastAsia="Arial Unicode MS" w:hAnsi="Arial" w:cs="Arial"/>
           <w:b/>
           <w:lang w:val="en-PH"/>
         </w:rPr>
-      </w:pPr>
-      <w:r>
-        <w:rPr>
-          <w:rFonts w:ascii="Arial" w:eastAsia="Arial Unicode MS" w:hAnsi="Arial" w:cs="Arial"/>
-          <w:lang w:val="en-PH"/>
-        </w:rPr>
         <w:tab/>
+        <w:t>CMS</w:t>
       </w:r>
       <w:r>
         <w:rPr>
@@ -1394,15 +1913,7 @@
           <w:b/>
           <w:lang w:val="en-PH"/>
         </w:rPr>
-        <w:t>AJAX</w:t>
-      </w:r>
-      <w:r>
-        <w:rPr>
-          <w:rFonts w:ascii="Arial" w:eastAsia="Arial Unicode MS" w:hAnsi="Arial" w:cs="Arial"/>
-          <w:b/>
-          <w:lang w:val="en-PH"/>
-        </w:rPr>
-        <w:t xml:space="preserve"> (Asynchronous JavaScript and XML)</w:t>
+        <w:t xml:space="preserve"> (Content Management System)</w:t>
       </w:r>
     </w:p>
     <w:p>
@@ -1412,26 +1923,32 @@
         <w:jc w:val="both"/>
         <w:rPr>
           <w:rFonts w:ascii="Arial" w:eastAsia="Arial Unicode MS" w:hAnsi="Arial" w:cs="Arial"/>
+          <w:lang w:val="en-PH"/>
+        </w:rPr>
+      </w:pPr>
+      <w:r>
+        <w:rPr>
+          <w:rFonts w:ascii="Arial" w:eastAsia="Arial Unicode MS" w:hAnsi="Arial" w:cs="Arial"/>
           <w:b/>
           <w:lang w:val="en-PH"/>
         </w:rPr>
-      </w:pPr>
+        <w:tab/>
+        <w:t>E-</w:t>
+      </w:r>
       <w:r>
         <w:rPr>
           <w:rFonts w:ascii="Arial" w:eastAsia="Arial Unicode MS" w:hAnsi="Arial" w:cs="Arial"/>
           <w:b/>
           <w:lang w:val="en-PH"/>
         </w:rPr>
-        <w:tab/>
-        <w:t>API</w:t>
-      </w:r>
-      <w:r>
-        <w:rPr>
-          <w:rFonts w:ascii="Arial" w:eastAsia="Arial Unicode MS" w:hAnsi="Arial" w:cs="Arial"/>
-          <w:b/>
-          <w:lang w:val="en-PH"/>
-        </w:rPr>
-        <w:t xml:space="preserve"> (Application Programming Interface)</w:t>
+        <w:t>Commerce</w:t>
+      </w:r>
+      <w:r>
+        <w:rPr>
+          <w:rFonts w:ascii="Arial" w:eastAsia="Arial Unicode MS" w:hAnsi="Arial" w:cs="Arial"/>
+          <w:lang w:val="en-PH"/>
+        </w:rPr>
+        <w:t xml:space="preserve"> </w:t>
       </w:r>
     </w:p>
     <w:p>
@@ -1441,26 +1958,31 @@
         <w:jc w:val="both"/>
         <w:rPr>
           <w:rFonts w:ascii="Arial" w:eastAsia="Arial Unicode MS" w:hAnsi="Arial" w:cs="Arial"/>
+          <w:lang w:val="en-PH"/>
+        </w:rPr>
+      </w:pPr>
+      <w:r>
+        <w:rPr>
+          <w:rFonts w:ascii="Arial" w:eastAsia="Arial Unicode MS" w:hAnsi="Arial" w:cs="Arial"/>
           <w:b/>
           <w:lang w:val="en-PH"/>
         </w:rPr>
-      </w:pPr>
+        <w:tab/>
+      </w:r>
       <w:r>
         <w:rPr>
           <w:rFonts w:ascii="Arial" w:eastAsia="Arial Unicode MS" w:hAnsi="Arial" w:cs="Arial"/>
           <w:b/>
           <w:lang w:val="en-PH"/>
         </w:rPr>
-        <w:tab/>
-        <w:t>CMS</w:t>
-      </w:r>
-      <w:r>
-        <w:rPr>
-          <w:rFonts w:ascii="Arial" w:eastAsia="Arial Unicode MS" w:hAnsi="Arial" w:cs="Arial"/>
-          <w:b/>
-          <w:lang w:val="en-PH"/>
-        </w:rPr>
-        <w:t xml:space="preserve"> (Content Management System)</w:t>
+        <w:t>Internet traffic</w:t>
+      </w:r>
+      <w:r>
+        <w:rPr>
+          <w:rFonts w:ascii="Arial" w:eastAsia="Arial Unicode MS" w:hAnsi="Arial" w:cs="Arial"/>
+          <w:lang w:val="en-PH"/>
+        </w:rPr>
+        <w:t xml:space="preserve"> </w:t>
       </w:r>
     </w:p>
     <w:p>
@@ -1470,18 +1992,31 @@
         <w:jc w:val="both"/>
         <w:rPr>
           <w:rFonts w:ascii="Arial" w:eastAsia="Arial Unicode MS" w:hAnsi="Arial" w:cs="Arial"/>
+          <w:lang w:val="en-PH"/>
+        </w:rPr>
+      </w:pPr>
+      <w:r>
+        <w:rPr>
+          <w:rFonts w:ascii="Arial" w:eastAsia="Arial Unicode MS" w:hAnsi="Arial" w:cs="Arial"/>
           <w:b/>
           <w:lang w:val="en-PH"/>
         </w:rPr>
-      </w:pPr>
+        <w:tab/>
+      </w:r>
       <w:r>
         <w:rPr>
           <w:rFonts w:ascii="Arial" w:eastAsia="Arial Unicode MS" w:hAnsi="Arial" w:cs="Arial"/>
           <w:b/>
           <w:lang w:val="en-PH"/>
         </w:rPr>
-        <w:tab/>
-        <w:t>DATABASE</w:t>
+        <w:t>JavaScript</w:t>
+      </w:r>
+      <w:r>
+        <w:rPr>
+          <w:rFonts w:ascii="Arial" w:eastAsia="Arial Unicode MS" w:hAnsi="Arial" w:cs="Arial"/>
+          <w:lang w:val="en-PH"/>
+        </w:rPr>
+        <w:t xml:space="preserve"> </w:t>
       </w:r>
     </w:p>
     <w:p>
@@ -1491,18 +2026,80 @@
         <w:jc w:val="both"/>
         <w:rPr>
           <w:rFonts w:ascii="Arial" w:eastAsia="Arial Unicode MS" w:hAnsi="Arial" w:cs="Arial"/>
+          <w:lang w:val="en-PH"/>
+        </w:rPr>
+      </w:pPr>
+      <w:r>
+        <w:rPr>
+          <w:rFonts w:ascii="Arial" w:eastAsia="Arial Unicode MS" w:hAnsi="Arial" w:cs="Arial"/>
           <w:b/>
           <w:lang w:val="en-PH"/>
         </w:rPr>
-      </w:pPr>
+        <w:tab/>
+      </w:r>
       <w:r>
         <w:rPr>
           <w:rFonts w:ascii="Arial" w:eastAsia="Arial Unicode MS" w:hAnsi="Arial" w:cs="Arial"/>
           <w:b/>
           <w:lang w:val="en-PH"/>
         </w:rPr>
-        <w:tab/>
-        <w:t>E-COMMERCE</w:t>
+        <w:t>jQuery</w:t>
+      </w:r>
+      <w:r>
+        <w:rPr>
+          <w:rFonts w:ascii="Arial" w:eastAsia="Arial Unicode MS" w:hAnsi="Arial" w:cs="Arial"/>
+          <w:lang w:val="en-PH"/>
+        </w:rPr>
+        <w:t xml:space="preserve"> </w:t>
+      </w:r>
+    </w:p>
+    <w:p>
+      <w:pPr>
+        <w:spacing w:line="480" w:lineRule="auto"/>
+        <w:ind w:left="720" w:right="270"/>
+        <w:jc w:val="both"/>
+        <w:rPr>
+          <w:rFonts w:ascii="Arial" w:eastAsia="Arial Unicode MS" w:hAnsi="Arial" w:cs="Arial"/>
+          <w:b/>
+          <w:lang w:val="en-PH"/>
+        </w:rPr>
+      </w:pPr>
+      <w:r>
+        <w:rPr>
+          <w:rFonts w:ascii="Arial" w:eastAsia="Arial Unicode MS" w:hAnsi="Arial" w:cs="Arial"/>
+          <w:b/>
+          <w:lang w:val="en-PH"/>
+        </w:rPr>
+        <w:t>My</w:t>
+      </w:r>
+      <w:r>
+        <w:rPr>
+          <w:rFonts w:ascii="Arial" w:eastAsia="Arial Unicode MS" w:hAnsi="Arial" w:cs="Arial"/>
+          <w:b/>
+          <w:lang w:val="en-PH"/>
+        </w:rPr>
+        <w:t>SQL</w:t>
+      </w:r>
+      <w:r>
+        <w:rPr>
+          <w:rFonts w:ascii="Arial" w:eastAsia="Arial Unicode MS" w:hAnsi="Arial" w:cs="Arial"/>
+          <w:lang w:val="en-PH"/>
+        </w:rPr>
+        <w:t xml:space="preserve"> is a database software to create relational database management system t</w:t>
+      </w:r>
+      <w:r>
+        <w:rPr>
+          <w:rFonts w:ascii="Arial" w:eastAsia="Arial Unicode MS" w:hAnsi="Arial" w:cs="Arial"/>
+          <w:lang w:val="en-PH"/>
+        </w:rPr>
+        <w:t>o handle data to process the output</w:t>
+      </w:r>
+      <w:r>
+        <w:rPr>
+          <w:rFonts w:ascii="Arial" w:eastAsia="Arial Unicode MS" w:hAnsi="Arial" w:cs="Arial"/>
+          <w:lang w:val="en-PH"/>
+        </w:rPr>
+        <w:t>.</w:t>
       </w:r>
     </w:p>
     <w:p>
@@ -1523,7 +2120,71 @@
           <w:lang w:val="en-PH"/>
         </w:rPr>
         <w:tab/>
-        <w:t>INTERNET TRAFFIC</w:t>
+        <w:t>Pay</w:t>
+      </w:r>
+      <w:r>
+        <w:rPr>
+          <w:rFonts w:ascii="Arial" w:eastAsia="Arial Unicode MS" w:hAnsi="Arial" w:cs="Arial"/>
+          <w:b/>
+          <w:lang w:val="en-PH"/>
+        </w:rPr>
+        <w:t>P</w:t>
+      </w:r>
+      <w:r>
+        <w:rPr>
+          <w:rFonts w:ascii="Arial" w:eastAsia="Arial Unicode MS" w:hAnsi="Arial" w:cs="Arial"/>
+          <w:b/>
+          <w:lang w:val="en-PH"/>
+        </w:rPr>
+        <w:t>al</w:t>
+      </w:r>
+      <w:r>
+        <w:rPr>
+          <w:rFonts w:ascii="Arial" w:eastAsia="Arial Unicode MS" w:hAnsi="Arial" w:cs="Arial"/>
+          <w:lang w:val="en-PH"/>
+        </w:rPr>
+        <w:t xml:space="preserve"> </w:t>
+      </w:r>
+    </w:p>
+    <w:p>
+      <w:pPr>
+        <w:spacing w:line="480" w:lineRule="auto"/>
+        <w:ind w:left="720" w:right="270"/>
+        <w:jc w:val="both"/>
+        <w:rPr>
+          <w:rFonts w:ascii="Arial" w:eastAsia="Arial Unicode MS" w:hAnsi="Arial" w:cs="Arial"/>
+          <w:lang w:val="en-PH"/>
+        </w:rPr>
+      </w:pPr>
+      <w:r>
+        <w:rPr>
+          <w:rFonts w:ascii="Arial" w:eastAsia="Arial Unicode MS" w:hAnsi="Arial" w:cs="Arial"/>
+          <w:b/>
+          <w:lang w:val="en-PH"/>
+        </w:rPr>
+        <w:t>PHP</w:t>
+      </w:r>
+      <w:r>
+        <w:rPr>
+          <w:rFonts w:ascii="Arial" w:eastAsia="Arial Unicode MS" w:hAnsi="Arial" w:cs="Arial"/>
+          <w:b/>
+          <w:lang w:val="en-PH"/>
+        </w:rPr>
+        <w:t xml:space="preserve"> (PHP: HYPERTEXT PREPROCESSOR)</w:t>
+      </w:r>
+      <w:r>
+        <w:rPr>
+          <w:rFonts w:ascii="Arial" w:eastAsia="Arial Unicode MS" w:hAnsi="Arial" w:cs="Arial"/>
+          <w:lang w:val="en-PH"/>
+        </w:rPr>
+        <w:t xml:space="preserve"> </w:t>
+      </w:r>
+      <w:r>
+        <w:rPr>
+          <w:rFonts w:ascii="Arial" w:eastAsia="Arial Unicode MS" w:hAnsi="Arial" w:cs="Arial"/>
+          <w:lang w:val="en-PH"/>
+        </w:rPr>
+        <w:t>is a web programming language used by the proponents.</w:t>
       </w:r>
     </w:p>
     <w:p>
@@ -1533,18 +2194,24 @@
         <w:jc w:val="both"/>
         <w:rPr>
           <w:rFonts w:ascii="Arial" w:eastAsia="Arial Unicode MS" w:hAnsi="Arial" w:cs="Arial"/>
+          <w:lang w:val="en-PH"/>
+        </w:rPr>
+      </w:pPr>
+      <w:r>
+        <w:rPr>
+          <w:rFonts w:ascii="Arial" w:eastAsia="Arial Unicode MS" w:hAnsi="Arial" w:cs="Arial"/>
           <w:b/>
           <w:lang w:val="en-PH"/>
         </w:rPr>
-      </w:pPr>
-      <w:r>
-        <w:rPr>
-          <w:rFonts w:ascii="Arial" w:eastAsia="Arial Unicode MS" w:hAnsi="Arial" w:cs="Arial"/>
-          <w:b/>
-          <w:lang w:val="en-PH"/>
-        </w:rPr>
         <w:tab/>
-        <w:t>JAVASCRIPT</w:t>
+        <w:t>SMS (Short Message Service)</w:t>
+      </w:r>
+      <w:r>
+        <w:rPr>
+          <w:rFonts w:ascii="Arial" w:eastAsia="Arial Unicode MS" w:hAnsi="Arial" w:cs="Arial"/>
+          <w:lang w:val="en-PH"/>
+        </w:rPr>
+        <w:t xml:space="preserve"> </w:t>
       </w:r>
     </w:p>
     <w:p>
@@ -1565,115 +2232,29 @@
           <w:lang w:val="en-PH"/>
         </w:rPr>
         <w:tab/>
-        <w:t>JQUERY</w:t>
-      </w:r>
-    </w:p>
-    <w:p>
-      <w:pPr>
-        <w:spacing w:line="480" w:lineRule="auto"/>
-        <w:ind w:left="180" w:right="270"/>
-        <w:jc w:val="both"/>
+      </w:r>
+      <w:r>
         <w:rPr>
           <w:rFonts w:ascii="Arial" w:eastAsia="Arial Unicode MS" w:hAnsi="Arial" w:cs="Arial"/>
           <w:b/>
           <w:lang w:val="en-PH"/>
         </w:rPr>
-      </w:pPr>
+        <w:t>W</w:t>
+      </w:r>
       <w:r>
         <w:rPr>
           <w:rFonts w:ascii="Arial" w:eastAsia="Arial Unicode MS" w:hAnsi="Arial" w:cs="Arial"/>
           <w:b/>
           <w:lang w:val="en-PH"/>
         </w:rPr>
-        <w:lastRenderedPageBreak/>
-        <w:tab/>
-        <w:t>MYSQL</w:t>
-      </w:r>
-    </w:p>
-    <w:p>
-      <w:pPr>
-        <w:spacing w:line="480" w:lineRule="auto"/>
-        <w:ind w:left="180" w:right="270"/>
-        <w:jc w:val="both"/>
-        <w:rPr>
-          <w:rFonts w:ascii="Arial" w:eastAsia="Arial Unicode MS" w:hAnsi="Arial" w:cs="Arial"/>
-          <w:b/>
-          <w:lang w:val="en-PH"/>
-        </w:rPr>
-      </w:pPr>
-      <w:r>
-        <w:rPr>
-          <w:rFonts w:ascii="Arial" w:eastAsia="Arial Unicode MS" w:hAnsi="Arial" w:cs="Arial"/>
-          <w:b/>
-          <w:lang w:val="en-PH"/>
-        </w:rPr>
-        <w:tab/>
-        <w:t>PAYPAL</w:t>
-      </w:r>
-    </w:p>
-    <w:p>
-      <w:pPr>
-        <w:spacing w:line="480" w:lineRule="auto"/>
-        <w:ind w:left="180" w:right="270"/>
-        <w:jc w:val="both"/>
-        <w:rPr>
-          <w:rFonts w:ascii="Arial" w:eastAsia="Arial Unicode MS" w:hAnsi="Arial" w:cs="Arial"/>
-          <w:b/>
-          <w:lang w:val="en-PH"/>
-        </w:rPr>
-      </w:pPr>
-      <w:r>
-        <w:rPr>
-          <w:rFonts w:ascii="Arial" w:eastAsia="Arial Unicode MS" w:hAnsi="Arial" w:cs="Arial"/>
-          <w:b/>
-          <w:lang w:val="en-PH"/>
-        </w:rPr>
-        <w:tab/>
-        <w:t>PHP</w:t>
-      </w:r>
-      <w:r>
-        <w:rPr>
-          <w:rFonts w:ascii="Arial" w:eastAsia="Arial Unicode MS" w:hAnsi="Arial" w:cs="Arial"/>
-          <w:b/>
-          <w:lang w:val="en-PH"/>
-        </w:rPr>
-        <w:t xml:space="preserve"> (PHP: HYPERTEXT PREPROCESSOR)</w:t>
-      </w:r>
-    </w:p>
-    <w:p>
-      <w:pPr>
-        <w:spacing w:line="480" w:lineRule="auto"/>
-        <w:ind w:left="180" w:right="270"/>
-        <w:jc w:val="both"/>
-        <w:rPr>
-          <w:rFonts w:ascii="Arial" w:eastAsia="Arial Unicode MS" w:hAnsi="Arial" w:cs="Arial"/>
-          <w:b/>
-          <w:lang w:val="en-PH"/>
-        </w:rPr>
-      </w:pPr>
-      <w:r>
-        <w:rPr>
-          <w:rFonts w:ascii="Arial" w:eastAsia="Arial Unicode MS" w:hAnsi="Arial" w:cs="Arial"/>
-          <w:b/>
-          <w:lang w:val="en-PH"/>
-        </w:rPr>
-        <w:tab/>
-      </w:r>
-      <w:r>
-        <w:rPr>
-          <w:rFonts w:ascii="Arial" w:eastAsia="Arial Unicode MS" w:hAnsi="Arial" w:cs="Arial"/>
-          <w:b/>
-          <w:lang w:val="en-PH"/>
-        </w:rPr>
-        <w:t xml:space="preserve">WEB </w:t>
-      </w:r>
-      <w:r>
-        <w:rPr>
-          <w:rFonts w:ascii="Arial" w:eastAsia="Arial Unicode MS" w:hAnsi="Arial" w:cs="Arial"/>
-          <w:b/>
-          <w:lang w:val="en-PH"/>
-        </w:rPr>
-        <w:t>SERVER</w:t>
+        <w:t>eb Server</w:t>
+      </w:r>
+      <w:r>
+        <w:rPr>
+          <w:rFonts w:ascii="Arial" w:eastAsia="Arial Unicode MS" w:hAnsi="Arial" w:cs="Arial"/>
+          <w:lang w:val="en-PH"/>
+        </w:rPr>
+        <w:t xml:space="preserve"> </w:t>
       </w:r>
     </w:p>
     <w:sectPr>
@@ -1715,6 +2296,59 @@
     <w:pPr>
       <w:pStyle w:val="Footer"/>
     </w:pPr>
+    <w:r>
+      <w:rPr>
+        <w:noProof/>
+        <w:lang w:val="en-PH" w:eastAsia="en-PH"/>
+      </w:rPr>
+      <w:pict>
+        <v:shapetype id="_x0000_t202" coordsize="21600,21600" o:spt="202" path="m,l,21600r21600,l21600,xe">
+          <v:stroke joinstyle="miter"/>
+          <v:path gradientshapeok="t" o:connecttype="rect"/>
+        </v:shapetype>
+        <v:shape id="_x0000_s2062" type="#_x0000_t202" style="position:absolute;margin-left:-3.75pt;margin-top:-22.95pt;width:462.75pt;height:19.15pt;z-index:251662336" stroked="f">
+          <v:fill opacity="0"/>
+          <v:textbox>
+            <w:txbxContent>
+              <w:p>
+                <w:pPr>
+                  <w:jc w:val="center"/>
+                  <w:rPr>
+                    <w:rFonts w:ascii="Arial" w:hAnsi="Arial" w:cs="Arial"/>
+                    <w:b/>
+                    <w:sz w:val="20"/>
+                  </w:rPr>
+                </w:pPr>
+                <w:r>
+                  <w:rPr>
+                    <w:rFonts w:ascii="Arial" w:hAnsi="Arial" w:cs="Arial"/>
+                    <w:b/>
+                    <w:sz w:val="20"/>
+                  </w:rPr>
+                  <w:t>Management Syst</w:t>
+                </w:r>
+                <w:r>
+                  <w:rPr>
+                    <w:rFonts w:ascii="Arial" w:hAnsi="Arial" w:cs="Arial"/>
+                    <w:b/>
+                    <w:sz w:val="20"/>
+                  </w:rPr>
+                  <w:t>em for Food E-Commerce with PayP</w:t>
+                </w:r>
+                <w:r>
+                  <w:rPr>
+                    <w:rFonts w:ascii="Arial" w:hAnsi="Arial" w:cs="Arial"/>
+                    <w:b/>
+                    <w:sz w:val="20"/>
+                  </w:rPr>
+                  <w:t>al Integration and Database Algorithms</w:t>
+                </w:r>
+              </w:p>
+            </w:txbxContent>
+          </v:textbox>
+        </v:shape>
+      </w:pict>
+    </w:r>
     <w:r>
       <w:rPr>
         <w:noProof/>
@@ -1963,7 +2597,7 @@
                   <w:rPr>
                     <w:noProof/>
                   </w:rPr>
-                  <w:t>1</w:t>
+                  <w:t>7</w:t>
                 </w:r>
                 <w:r>
                   <w:rPr>
@@ -2673,6 +3307,119 @@
     </w:lvl>
   </w:abstractNum>
   <w:abstractNum w:abstractNumId="6" w15:restartNumberingAfterBreak="0">
+    <w:nsid w:val="36E65FBF"/>
+    <w:multiLevelType w:val="hybridMultilevel"/>
+    <w:tmpl w:val="D8F4A08A"/>
+    <w:lvl w:ilvl="0" w:tplc="34090001">
+      <w:start w:val="1"/>
+      <w:numFmt w:val="bullet"/>
+      <w:lvlText w:val=""/>
+      <w:lvlJc w:val="left"/>
+      <w:pPr>
+        <w:ind w:left="900" w:hanging="360"/>
+      </w:pPr>
+      <w:rPr>
+        <w:rFonts w:ascii="Symbol" w:hAnsi="Symbol" w:hint="default"/>
+      </w:rPr>
+    </w:lvl>
+    <w:lvl w:ilvl="1" w:tplc="34090003" w:tentative="1">
+      <w:start w:val="1"/>
+      <w:numFmt w:val="bullet"/>
+      <w:lvlText w:val="o"/>
+      <w:lvlJc w:val="left"/>
+      <w:pPr>
+        <w:ind w:left="1620" w:hanging="360"/>
+      </w:pPr>
+      <w:rPr>
+        <w:rFonts w:ascii="Courier New" w:hAnsi="Courier New" w:cs="Courier New" w:hint="default"/>
+      </w:rPr>
+    </w:lvl>
+    <w:lvl w:ilvl="2" w:tplc="34090005" w:tentative="1">
+      <w:start w:val="1"/>
+      <w:numFmt w:val="bullet"/>
+      <w:lvlText w:val=""/>
+      <w:lvlJc w:val="left"/>
+      <w:pPr>
+        <w:ind w:left="2340" w:hanging="360"/>
+      </w:pPr>
+      <w:rPr>
+        <w:rFonts w:ascii="Wingdings" w:hAnsi="Wingdings" w:hint="default"/>
+      </w:rPr>
+    </w:lvl>
+    <w:lvl w:ilvl="3" w:tplc="34090001" w:tentative="1">
+      <w:start w:val="1"/>
+      <w:numFmt w:val="bullet"/>
+      <w:lvlText w:val=""/>
+      <w:lvlJc w:val="left"/>
+      <w:pPr>
+        <w:ind w:left="3060" w:hanging="360"/>
+      </w:pPr>
+      <w:rPr>
+        <w:rFonts w:ascii="Symbol" w:hAnsi="Symbol" w:hint="default"/>
+      </w:rPr>
+    </w:lvl>
+    <w:lvl w:ilvl="4" w:tplc="34090003" w:tentative="1">
+      <w:start w:val="1"/>
+      <w:numFmt w:val="bullet"/>
+      <w:lvlText w:val="o"/>
+      <w:lvlJc w:val="left"/>
+      <w:pPr>
+        <w:ind w:left="3780" w:hanging="360"/>
+      </w:pPr>
+      <w:rPr>
+        <w:rFonts w:ascii="Courier New" w:hAnsi="Courier New" w:cs="Courier New" w:hint="default"/>
+      </w:rPr>
+    </w:lvl>
+    <w:lvl w:ilvl="5" w:tplc="34090005" w:tentative="1">
+      <w:start w:val="1"/>
+      <w:numFmt w:val="bullet"/>
+      <w:lvlText w:val=""/>
+      <w:lvlJc w:val="left"/>
+      <w:pPr>
+        <w:ind w:left="4500" w:hanging="360"/>
+      </w:pPr>
+      <w:rPr>
+        <w:rFonts w:ascii="Wingdings" w:hAnsi="Wingdings" w:hint="default"/>
+      </w:rPr>
+    </w:lvl>
+    <w:lvl w:ilvl="6" w:tplc="34090001" w:tentative="1">
+      <w:start w:val="1"/>
+      <w:numFmt w:val="bullet"/>
+      <w:lvlText w:val=""/>
+      <w:lvlJc w:val="left"/>
+      <w:pPr>
+        <w:ind w:left="5220" w:hanging="360"/>
+      </w:pPr>
+      <w:rPr>
+        <w:rFonts w:ascii="Symbol" w:hAnsi="Symbol" w:hint="default"/>
+      </w:rPr>
+    </w:lvl>
+    <w:lvl w:ilvl="7" w:tplc="34090003" w:tentative="1">
+      <w:start w:val="1"/>
+      <w:numFmt w:val="bullet"/>
+      <w:lvlText w:val="o"/>
+      <w:lvlJc w:val="left"/>
+      <w:pPr>
+        <w:ind w:left="5940" w:hanging="360"/>
+      </w:pPr>
+      <w:rPr>
+        <w:rFonts w:ascii="Courier New" w:hAnsi="Courier New" w:cs="Courier New" w:hint="default"/>
+      </w:rPr>
+    </w:lvl>
+    <w:lvl w:ilvl="8" w:tplc="34090005" w:tentative="1">
+      <w:start w:val="1"/>
+      <w:numFmt w:val="bullet"/>
+      <w:lvlText w:val=""/>
+      <w:lvlJc w:val="left"/>
+      <w:pPr>
+        <w:ind w:left="6660" w:hanging="360"/>
+      </w:pPr>
+      <w:rPr>
+        <w:rFonts w:ascii="Wingdings" w:hAnsi="Wingdings" w:hint="default"/>
+      </w:rPr>
+    </w:lvl>
+  </w:abstractNum>
+  <w:abstractNum w:abstractNumId="7" w15:restartNumberingAfterBreak="0">
     <w:nsid w:val="42254842"/>
     <w:multiLevelType w:val="hybridMultilevel"/>
     <w:tmpl w:val="927AD0A2"/>
@@ -2785,7 +3532,7 @@
       </w:rPr>
     </w:lvl>
   </w:abstractNum>
-  <w:abstractNum w:abstractNumId="7" w15:restartNumberingAfterBreak="0">
+  <w:abstractNum w:abstractNumId="8" w15:restartNumberingAfterBreak="0">
     <w:nsid w:val="42FE5F44"/>
     <w:multiLevelType w:val="hybridMultilevel"/>
     <w:tmpl w:val="38D24B26"/>
@@ -2874,7 +3621,7 @@
       </w:pPr>
     </w:lvl>
   </w:abstractNum>
-  <w:abstractNum w:abstractNumId="8" w15:restartNumberingAfterBreak="0">
+  <w:abstractNum w:abstractNumId="9" w15:restartNumberingAfterBreak="0">
     <w:nsid w:val="4366752C"/>
     <w:multiLevelType w:val="hybridMultilevel"/>
     <w:tmpl w:val="E1064A2C"/>
@@ -2987,7 +3734,7 @@
       </w:rPr>
     </w:lvl>
   </w:abstractNum>
-  <w:abstractNum w:abstractNumId="9" w15:restartNumberingAfterBreak="0">
+  <w:abstractNum w:abstractNumId="10" w15:restartNumberingAfterBreak="0">
     <w:nsid w:val="468474BE"/>
     <w:multiLevelType w:val="hybridMultilevel"/>
     <w:tmpl w:val="F208B77E"/>
@@ -3100,7 +3847,120 @@
       </w:rPr>
     </w:lvl>
   </w:abstractNum>
-  <w:abstractNum w:abstractNumId="10" w15:restartNumberingAfterBreak="0">
+  <w:abstractNum w:abstractNumId="11" w15:restartNumberingAfterBreak="0">
+    <w:nsid w:val="46E16DCD"/>
+    <w:multiLevelType w:val="hybridMultilevel"/>
+    <w:tmpl w:val="661216F8"/>
+    <w:lvl w:ilvl="0" w:tplc="34090001">
+      <w:start w:val="1"/>
+      <w:numFmt w:val="bullet"/>
+      <w:lvlText w:val=""/>
+      <w:lvlJc w:val="left"/>
+      <w:pPr>
+        <w:ind w:left="2070" w:hanging="360"/>
+      </w:pPr>
+      <w:rPr>
+        <w:rFonts w:ascii="Symbol" w:hAnsi="Symbol" w:hint="default"/>
+      </w:rPr>
+    </w:lvl>
+    <w:lvl w:ilvl="1" w:tplc="34090003" w:tentative="1">
+      <w:start w:val="1"/>
+      <w:numFmt w:val="bullet"/>
+      <w:lvlText w:val="o"/>
+      <w:lvlJc w:val="left"/>
+      <w:pPr>
+        <w:ind w:left="2790" w:hanging="360"/>
+      </w:pPr>
+      <w:rPr>
+        <w:rFonts w:ascii="Courier New" w:hAnsi="Courier New" w:cs="Courier New" w:hint="default"/>
+      </w:rPr>
+    </w:lvl>
+    <w:lvl w:ilvl="2" w:tplc="34090005" w:tentative="1">
+      <w:start w:val="1"/>
+      <w:numFmt w:val="bullet"/>
+      <w:lvlText w:val=""/>
+      <w:lvlJc w:val="left"/>
+      <w:pPr>
+        <w:ind w:left="3510" w:hanging="360"/>
+      </w:pPr>
+      <w:rPr>
+        <w:rFonts w:ascii="Wingdings" w:hAnsi="Wingdings" w:hint="default"/>
+      </w:rPr>
+    </w:lvl>
+    <w:lvl w:ilvl="3" w:tplc="34090001" w:tentative="1">
+      <w:start w:val="1"/>
+      <w:numFmt w:val="bullet"/>
+      <w:lvlText w:val=""/>
+      <w:lvlJc w:val="left"/>
+      <w:pPr>
+        <w:ind w:left="4230" w:hanging="360"/>
+      </w:pPr>
+      <w:rPr>
+        <w:rFonts w:ascii="Symbol" w:hAnsi="Symbol" w:hint="default"/>
+      </w:rPr>
+    </w:lvl>
+    <w:lvl w:ilvl="4" w:tplc="34090003" w:tentative="1">
+      <w:start w:val="1"/>
+      <w:numFmt w:val="bullet"/>
+      <w:lvlText w:val="o"/>
+      <w:lvlJc w:val="left"/>
+      <w:pPr>
+        <w:ind w:left="4950" w:hanging="360"/>
+      </w:pPr>
+      <w:rPr>
+        <w:rFonts w:ascii="Courier New" w:hAnsi="Courier New" w:cs="Courier New" w:hint="default"/>
+      </w:rPr>
+    </w:lvl>
+    <w:lvl w:ilvl="5" w:tplc="34090005" w:tentative="1">
+      <w:start w:val="1"/>
+      <w:numFmt w:val="bullet"/>
+      <w:lvlText w:val=""/>
+      <w:lvlJc w:val="left"/>
+      <w:pPr>
+        <w:ind w:left="5670" w:hanging="360"/>
+      </w:pPr>
+      <w:rPr>
+        <w:rFonts w:ascii="Wingdings" w:hAnsi="Wingdings" w:hint="default"/>
+      </w:rPr>
+    </w:lvl>
+    <w:lvl w:ilvl="6" w:tplc="34090001" w:tentative="1">
+      <w:start w:val="1"/>
+      <w:numFmt w:val="bullet"/>
+      <w:lvlText w:val=""/>
+      <w:lvlJc w:val="left"/>
+      <w:pPr>
+        <w:ind w:left="6390" w:hanging="360"/>
+      </w:pPr>
+      <w:rPr>
+        <w:rFonts w:ascii="Symbol" w:hAnsi="Symbol" w:hint="default"/>
+      </w:rPr>
+    </w:lvl>
+    <w:lvl w:ilvl="7" w:tplc="34090003" w:tentative="1">
+      <w:start w:val="1"/>
+      <w:numFmt w:val="bullet"/>
+      <w:lvlText w:val="o"/>
+      <w:lvlJc w:val="left"/>
+      <w:pPr>
+        <w:ind w:left="7110" w:hanging="360"/>
+      </w:pPr>
+      <w:rPr>
+        <w:rFonts w:ascii="Courier New" w:hAnsi="Courier New" w:cs="Courier New" w:hint="default"/>
+      </w:rPr>
+    </w:lvl>
+    <w:lvl w:ilvl="8" w:tplc="34090005" w:tentative="1">
+      <w:start w:val="1"/>
+      <w:numFmt w:val="bullet"/>
+      <w:lvlText w:val=""/>
+      <w:lvlJc w:val="left"/>
+      <w:pPr>
+        <w:ind w:left="7830" w:hanging="360"/>
+      </w:pPr>
+      <w:rPr>
+        <w:rFonts w:ascii="Wingdings" w:hAnsi="Wingdings" w:hint="default"/>
+      </w:rPr>
+    </w:lvl>
+  </w:abstractNum>
+  <w:abstractNum w:abstractNumId="12" w15:restartNumberingAfterBreak="0">
     <w:nsid w:val="4A5F56C4"/>
     <w:multiLevelType w:val="hybridMultilevel"/>
     <w:tmpl w:val="34F62008"/>
@@ -3213,7 +4073,7 @@
       </w:rPr>
     </w:lvl>
   </w:abstractNum>
-  <w:abstractNum w:abstractNumId="11" w15:restartNumberingAfterBreak="0">
+  <w:abstractNum w:abstractNumId="13" w15:restartNumberingAfterBreak="0">
     <w:nsid w:val="52361C2B"/>
     <w:multiLevelType w:val="hybridMultilevel"/>
     <w:tmpl w:val="61403CEA"/>
@@ -3303,7 +4163,7 @@
       </w:pPr>
     </w:lvl>
   </w:abstractNum>
-  <w:abstractNum w:abstractNumId="12" w15:restartNumberingAfterBreak="0">
+  <w:abstractNum w:abstractNumId="14" w15:restartNumberingAfterBreak="0">
     <w:nsid w:val="537D19B5"/>
     <w:multiLevelType w:val="hybridMultilevel"/>
     <w:tmpl w:val="E528F58E"/>
@@ -3416,7 +4276,7 @@
       </w:rPr>
     </w:lvl>
   </w:abstractNum>
-  <w:abstractNum w:abstractNumId="13" w15:restartNumberingAfterBreak="0">
+  <w:abstractNum w:abstractNumId="15" w15:restartNumberingAfterBreak="0">
     <w:nsid w:val="55E875FE"/>
     <w:multiLevelType w:val="hybridMultilevel"/>
     <w:tmpl w:val="9F82C2A8"/>
@@ -3529,7 +4389,7 @@
       </w:rPr>
     </w:lvl>
   </w:abstractNum>
-  <w:abstractNum w:abstractNumId="14" w15:restartNumberingAfterBreak="0">
+  <w:abstractNum w:abstractNumId="16" w15:restartNumberingAfterBreak="0">
     <w:nsid w:val="5B75532B"/>
     <w:multiLevelType w:val="hybridMultilevel"/>
     <w:tmpl w:val="CF406544"/>
@@ -3618,7 +4478,7 @@
       </w:pPr>
     </w:lvl>
   </w:abstractNum>
-  <w:abstractNum w:abstractNumId="15" w15:restartNumberingAfterBreak="0">
+  <w:abstractNum w:abstractNumId="17" w15:restartNumberingAfterBreak="0">
     <w:nsid w:val="5F9477D3"/>
     <w:multiLevelType w:val="hybridMultilevel"/>
     <w:tmpl w:val="6066C876"/>
@@ -3704,7 +4564,7 @@
       </w:pPr>
     </w:lvl>
   </w:abstractNum>
-  <w:abstractNum w:abstractNumId="16" w15:restartNumberingAfterBreak="0">
+  <w:abstractNum w:abstractNumId="18" w15:restartNumberingAfterBreak="0">
     <w:nsid w:val="68C35760"/>
     <w:multiLevelType w:val="hybridMultilevel"/>
     <w:tmpl w:val="98B0FD3E"/>
@@ -3817,7 +4677,7 @@
       </w:rPr>
     </w:lvl>
   </w:abstractNum>
-  <w:abstractNum w:abstractNumId="17" w15:restartNumberingAfterBreak="0">
+  <w:abstractNum w:abstractNumId="19" w15:restartNumberingAfterBreak="0">
     <w:nsid w:val="6B130C77"/>
     <w:multiLevelType w:val="hybridMultilevel"/>
     <w:tmpl w:val="D41A683A"/>
@@ -3906,7 +4766,7 @@
       </w:pPr>
     </w:lvl>
   </w:abstractNum>
-  <w:abstractNum w:abstractNumId="18" w15:restartNumberingAfterBreak="0">
+  <w:abstractNum w:abstractNumId="20" w15:restartNumberingAfterBreak="0">
     <w:nsid w:val="6B6C67E7"/>
     <w:multiLevelType w:val="hybridMultilevel"/>
     <w:tmpl w:val="4AD64DCE"/>
@@ -4019,7 +4879,7 @@
       </w:rPr>
     </w:lvl>
   </w:abstractNum>
-  <w:abstractNum w:abstractNumId="19" w15:restartNumberingAfterBreak="0">
+  <w:abstractNum w:abstractNumId="21" w15:restartNumberingAfterBreak="0">
     <w:nsid w:val="6FAA2DAE"/>
     <w:multiLevelType w:val="hybridMultilevel"/>
     <w:tmpl w:val="52806E5A"/>
@@ -4111,7 +4971,7 @@
       </w:pPr>
     </w:lvl>
   </w:abstractNum>
-  <w:abstractNum w:abstractNumId="20" w15:restartNumberingAfterBreak="0">
+  <w:abstractNum w:abstractNumId="22" w15:restartNumberingAfterBreak="0">
     <w:nsid w:val="76A27974"/>
     <w:multiLevelType w:val="hybridMultilevel"/>
     <w:tmpl w:val="3E8A86AC"/>
@@ -4200,7 +5060,7 @@
       </w:pPr>
     </w:lvl>
   </w:abstractNum>
-  <w:abstractNum w:abstractNumId="21" w15:restartNumberingAfterBreak="0">
+  <w:abstractNum w:abstractNumId="23" w15:restartNumberingAfterBreak="0">
     <w:nsid w:val="7F61038E"/>
     <w:multiLevelType w:val="hybridMultilevel"/>
     <w:tmpl w:val="30186C04"/>
@@ -4296,64 +5156,70 @@
     <w:abstractNumId w:val="5"/>
   </w:num>
   <w:num w:numId="3">
-    <w:abstractNumId w:val="16"/>
+    <w:abstractNumId w:val="18"/>
   </w:num>
   <w:num w:numId="4">
-    <w:abstractNumId w:val="18"/>
+    <w:abstractNumId w:val="20"/>
   </w:num>
   <w:num w:numId="5">
     <w:abstractNumId w:val="1"/>
   </w:num>
   <w:num w:numId="6">
+    <w:abstractNumId w:val="9"/>
+  </w:num>
+  <w:num w:numId="7">
     <w:abstractNumId w:val="8"/>
   </w:num>
-  <w:num w:numId="7">
-    <w:abstractNumId w:val="7"/>
-  </w:num>
   <w:num w:numId="8">
-    <w:abstractNumId w:val="17"/>
+    <w:abstractNumId w:val="19"/>
   </w:num>
   <w:num w:numId="9">
-    <w:abstractNumId w:val="11"/>
+    <w:abstractNumId w:val="13"/>
   </w:num>
   <w:num w:numId="10">
-    <w:abstractNumId w:val="10"/>
+    <w:abstractNumId w:val="12"/>
   </w:num>
   <w:num w:numId="11">
-    <w:abstractNumId w:val="6"/>
+    <w:abstractNumId w:val="7"/>
   </w:num>
   <w:num w:numId="12">
     <w:abstractNumId w:val="4"/>
   </w:num>
   <w:num w:numId="13">
-    <w:abstractNumId w:val="9"/>
+    <w:abstractNumId w:val="10"/>
   </w:num>
   <w:num w:numId="14">
     <w:abstractNumId w:val="3"/>
   </w:num>
   <w:num w:numId="15">
-    <w:abstractNumId w:val="12"/>
+    <w:abstractNumId w:val="14"/>
   </w:num>
   <w:num w:numId="16">
-    <w:abstractNumId w:val="14"/>
+    <w:abstractNumId w:val="16"/>
   </w:num>
   <w:num w:numId="17">
-    <w:abstractNumId w:val="13"/>
+    <w:abstractNumId w:val="15"/>
   </w:num>
   <w:num w:numId="18">
-    <w:abstractNumId w:val="19"/>
+    <w:abstractNumId w:val="21"/>
   </w:num>
   <w:num w:numId="19">
-    <w:abstractNumId w:val="20"/>
+    <w:abstractNumId w:val="22"/>
   </w:num>
   <w:num w:numId="20">
-    <w:abstractNumId w:val="21"/>
+    <w:abstractNumId w:val="23"/>
   </w:num>
   <w:num w:numId="21">
     <w:abstractNumId w:val="2"/>
   </w:num>
   <w:num w:numId="22">
-    <w:abstractNumId w:val="15"/>
+    <w:abstractNumId w:val="17"/>
+  </w:num>
+  <w:num w:numId="23">
+    <w:abstractNumId w:val="6"/>
+  </w:num>
+  <w:num w:numId="24">
+    <w:abstractNumId w:val="11"/>
   </w:num>
 </w:numbering>
 </file>

</xml_diff>

<commit_message>
Adding Definition of Term - JM and Mae
</commit_message>
<xml_diff>
--- a/Chapter 1 - Thesis.docx
+++ b/Chapter 1 - Thesis.docx
@@ -1635,8 +1635,6 @@
         </w:rPr>
         <w:t>Limitation:</w:t>
       </w:r>
-      <w:bookmarkStart w:id="0" w:name="_GoBack"/>
-      <w:bookmarkEnd w:id="0"/>
     </w:p>
     <w:p>
       <w:pPr>
@@ -1815,7 +1813,7 @@
     <w:p>
       <w:pPr>
         <w:spacing w:line="480" w:lineRule="auto"/>
-        <w:ind w:left="180" w:right="270"/>
+        <w:ind w:left="709" w:right="270" w:hanging="529"/>
         <w:jc w:val="both"/>
         <w:rPr>
           <w:rFonts w:ascii="Arial" w:eastAsia="Arial Unicode MS" w:hAnsi="Arial" w:cs="Arial"/>
@@ -1851,6 +1849,132 @@
           <w:lang w:val="en-PH"/>
         </w:rPr>
         <w:t xml:space="preserve"> </w:t>
+      </w:r>
+      <w:r>
+        <w:rPr>
+          <w:rFonts w:ascii="Arial" w:eastAsia="Arial Unicode MS" w:hAnsi="Arial" w:cs="Arial"/>
+          <w:lang w:val="en-PH"/>
+        </w:rPr>
+        <w:t xml:space="preserve">is a </w:t>
+      </w:r>
+      <w:r>
+        <w:rPr>
+          <w:rFonts w:ascii="Arial" w:eastAsia="Arial Unicode MS" w:hAnsi="Arial" w:cs="Arial"/>
+          <w:lang w:val="en-PH"/>
+        </w:rPr>
+        <w:t xml:space="preserve">method for websites to send and retrieve data back to the server without </w:t>
+      </w:r>
+      <w:r>
+        <w:rPr>
+          <w:rFonts w:ascii="Arial" w:eastAsia="Arial Unicode MS" w:hAnsi="Arial" w:cs="Arial"/>
+          <w:lang w:val="en-PH"/>
+        </w:rPr>
+        <w:t>refreshing the</w:t>
+      </w:r>
+      <w:r>
+        <w:rPr>
+          <w:rFonts w:ascii="Arial" w:eastAsia="Arial Unicode MS" w:hAnsi="Arial" w:cs="Arial"/>
+          <w:lang w:val="en-PH"/>
+        </w:rPr>
+        <w:t xml:space="preserve"> </w:t>
+      </w:r>
+      <w:r>
+        <w:rPr>
+          <w:rFonts w:ascii="Arial" w:eastAsia="Arial Unicode MS" w:hAnsi="Arial" w:cs="Arial"/>
+          <w:lang w:val="en-PH"/>
+        </w:rPr>
+        <w:t>page.</w:t>
+      </w:r>
+    </w:p>
+    <w:p>
+      <w:pPr>
+        <w:spacing w:line="480" w:lineRule="auto"/>
+        <w:ind w:left="709" w:right="270" w:hanging="529"/>
+        <w:jc w:val="both"/>
+        <w:rPr>
+          <w:rFonts w:ascii="Arial" w:eastAsia="Arial Unicode MS" w:hAnsi="Arial" w:cs="Arial"/>
+          <w:lang w:val="en-PH"/>
+        </w:rPr>
+      </w:pPr>
+      <w:r>
+        <w:rPr>
+          <w:rFonts w:ascii="Arial" w:eastAsia="Arial Unicode MS" w:hAnsi="Arial" w:cs="Arial"/>
+          <w:b/>
+          <w:lang w:val="en-PH"/>
+        </w:rPr>
+        <w:tab/>
+        <w:t>API</w:t>
+      </w:r>
+      <w:r>
+        <w:rPr>
+          <w:rFonts w:ascii="Arial" w:eastAsia="Arial Unicode MS" w:hAnsi="Arial" w:cs="Arial"/>
+          <w:b/>
+          <w:lang w:val="en-PH"/>
+        </w:rPr>
+        <w:t xml:space="preserve"> (Application Programming Interface)</w:t>
+      </w:r>
+      <w:r>
+        <w:rPr>
+          <w:rFonts w:ascii="Arial" w:eastAsia="Arial Unicode MS" w:hAnsi="Arial" w:cs="Arial"/>
+          <w:lang w:val="en-PH"/>
+        </w:rPr>
+        <w:t xml:space="preserve"> </w:t>
+      </w:r>
+      <w:r>
+        <w:rPr>
+          <w:rFonts w:ascii="Arial" w:eastAsia="Arial Unicode MS" w:hAnsi="Arial" w:cs="Arial"/>
+          <w:lang w:val="en-PH"/>
+        </w:rPr>
+        <w:t xml:space="preserve">is </w:t>
+      </w:r>
+      <w:r>
+        <w:rPr>
+          <w:rFonts w:ascii="Arial" w:eastAsia="Arial Unicode MS" w:hAnsi="Arial" w:cs="Arial"/>
+          <w:lang w:val="en-PH"/>
+        </w:rPr>
+        <w:t>a set of predefined functions, subs, and other methods that are stored in a Library.</w:t>
+      </w:r>
+    </w:p>
+    <w:p>
+      <w:pPr>
+        <w:spacing w:line="480" w:lineRule="auto"/>
+        <w:ind w:left="709" w:right="270" w:firstLine="11"/>
+        <w:jc w:val="both"/>
+        <w:rPr>
+          <w:rFonts w:ascii="Arial" w:eastAsia="Arial Unicode MS" w:hAnsi="Arial" w:cs="Arial"/>
+          <w:lang w:val="en-PH"/>
+        </w:rPr>
+      </w:pPr>
+      <w:r>
+        <w:rPr>
+          <w:rFonts w:ascii="Arial" w:eastAsia="Arial Unicode MS" w:hAnsi="Arial" w:cs="Arial"/>
+          <w:b/>
+          <w:lang w:val="en-PH"/>
+        </w:rPr>
+        <w:t>CMS</w:t>
+      </w:r>
+      <w:r>
+        <w:rPr>
+          <w:rFonts w:ascii="Arial" w:eastAsia="Arial Unicode MS" w:hAnsi="Arial" w:cs="Arial"/>
+          <w:b/>
+          <w:lang w:val="en-PH"/>
+        </w:rPr>
+        <w:t xml:space="preserve"> (Content Management System)</w:t>
+      </w:r>
+      <w:r>
+        <w:rPr>
+          <w:rFonts w:ascii="Arial" w:eastAsia="Arial Unicode MS" w:hAnsi="Arial" w:cs="Arial"/>
+          <w:b/>
+          <w:lang w:val="en-PH"/>
+        </w:rPr>
+        <w:t xml:space="preserve"> </w:t>
+      </w:r>
+      <w:r>
+        <w:rPr>
+          <w:rFonts w:ascii="Arial" w:eastAsia="Arial Unicode MS" w:hAnsi="Arial" w:cs="Arial"/>
+          <w:lang w:val="en-PH"/>
+        </w:rPr>
+        <w:t>supports the creation, management, distribution, publishing, and discovery of corporate information.</w:t>
       </w:r>
     </w:p>
     <w:p>
@@ -1870,7 +1994,7 @@
           <w:lang w:val="en-PH"/>
         </w:rPr>
         <w:tab/>
-        <w:t>API</w:t>
+        <w:t>E-</w:t>
       </w:r>
       <w:r>
         <w:rPr>
@@ -1878,7 +2002,7 @@
           <w:b/>
           <w:lang w:val="en-PH"/>
         </w:rPr>
-        <w:t xml:space="preserve"> (Application Programming Interface)</w:t>
+        <w:t>Commerce</w:t>
       </w:r>
       <w:r>
         <w:rPr>
@@ -1886,6 +2010,210 @@
           <w:lang w:val="en-PH"/>
         </w:rPr>
         <w:t xml:space="preserve"> </w:t>
+      </w:r>
+      <w:r>
+        <w:rPr>
+          <w:rFonts w:ascii="Arial" w:eastAsia="Arial Unicode MS" w:hAnsi="Arial" w:cs="Arial"/>
+          <w:lang w:val="en-PH"/>
+        </w:rPr>
+        <w:t>is selling goods or products over internet.</w:t>
+      </w:r>
+    </w:p>
+    <w:p>
+      <w:pPr>
+        <w:spacing w:line="480" w:lineRule="auto"/>
+        <w:ind w:left="720" w:right="270"/>
+        <w:jc w:val="both"/>
+        <w:rPr>
+          <w:rFonts w:ascii="Arial" w:eastAsia="Arial Unicode MS" w:hAnsi="Arial" w:cs="Arial"/>
+          <w:lang w:val="en-PH"/>
+        </w:rPr>
+      </w:pPr>
+      <w:r>
+        <w:rPr>
+          <w:rFonts w:ascii="Arial" w:eastAsia="Arial Unicode MS" w:hAnsi="Arial" w:cs="Arial"/>
+          <w:b/>
+          <w:lang w:val="en-PH"/>
+        </w:rPr>
+        <w:t>Internet traffic</w:t>
+      </w:r>
+      <w:r>
+        <w:rPr>
+          <w:rFonts w:ascii="Arial" w:eastAsia="Arial Unicode MS" w:hAnsi="Arial" w:cs="Arial"/>
+          <w:lang w:val="en-PH"/>
+        </w:rPr>
+        <w:t xml:space="preserve"> </w:t>
+      </w:r>
+      <w:r>
+        <w:rPr>
+          <w:rFonts w:ascii="Arial" w:eastAsia="Arial Unicode MS" w:hAnsi="Arial" w:cs="Arial"/>
+          <w:lang w:val="en-PH"/>
+        </w:rPr>
+        <w:t>is determined by the numbe</w:t>
+      </w:r>
+      <w:r>
+        <w:rPr>
+          <w:rFonts w:ascii="Arial" w:eastAsia="Arial Unicode MS" w:hAnsi="Arial" w:cs="Arial"/>
+          <w:lang w:val="en-PH"/>
+        </w:rPr>
+        <w:t xml:space="preserve">r of visitors and the number of </w:t>
+      </w:r>
+      <w:r>
+        <w:rPr>
+          <w:rFonts w:ascii="Arial" w:eastAsia="Arial Unicode MS" w:hAnsi="Arial" w:cs="Arial"/>
+          <w:lang w:val="en-PH"/>
+        </w:rPr>
+        <w:t>pages they visit</w:t>
+      </w:r>
+      <w:r>
+        <w:rPr>
+          <w:rFonts w:ascii="Arial" w:eastAsia="Arial Unicode MS" w:hAnsi="Arial" w:cs="Arial"/>
+          <w:lang w:val="en-PH"/>
+        </w:rPr>
+        <w:t>.</w:t>
+      </w:r>
+    </w:p>
+    <w:p>
+      <w:pPr>
+        <w:spacing w:line="480" w:lineRule="auto"/>
+        <w:ind w:left="720" w:right="270"/>
+        <w:jc w:val="both"/>
+        <w:rPr>
+          <w:rFonts w:ascii="Arial" w:eastAsia="Arial Unicode MS" w:hAnsi="Arial" w:cs="Arial"/>
+          <w:lang w:val="en-PH"/>
+        </w:rPr>
+      </w:pPr>
+      <w:r>
+        <w:rPr>
+          <w:rFonts w:ascii="Arial" w:eastAsia="Arial Unicode MS" w:hAnsi="Arial" w:cs="Arial"/>
+          <w:b/>
+          <w:lang w:val="en-PH"/>
+        </w:rPr>
+        <w:t>JavaScript</w:t>
+      </w:r>
+      <w:r>
+        <w:rPr>
+          <w:rFonts w:ascii="Arial" w:eastAsia="Arial Unicode MS" w:hAnsi="Arial" w:cs="Arial"/>
+          <w:lang w:val="en-PH"/>
+        </w:rPr>
+        <w:t xml:space="preserve"> </w:t>
+      </w:r>
+      <w:r>
+        <w:rPr>
+          <w:rFonts w:ascii="Arial" w:eastAsia="Arial Unicode MS" w:hAnsi="Arial" w:cs="Arial"/>
+          <w:lang w:val="en-PH"/>
+        </w:rPr>
+        <w:t>for adding interactivity to Web pages and creating Web applications.</w:t>
+      </w:r>
+    </w:p>
+    <w:p>
+      <w:pPr>
+        <w:spacing w:line="480" w:lineRule="auto"/>
+        <w:ind w:left="720" w:right="270"/>
+        <w:jc w:val="both"/>
+        <w:rPr>
+          <w:rFonts w:ascii="Arial" w:eastAsia="Arial Unicode MS" w:hAnsi="Arial" w:cs="Arial"/>
+          <w:lang w:val="en-PH"/>
+        </w:rPr>
+      </w:pPr>
+      <w:r>
+        <w:rPr>
+          <w:rFonts w:ascii="Arial" w:eastAsia="Arial Unicode MS" w:hAnsi="Arial" w:cs="Arial"/>
+          <w:b/>
+          <w:lang w:val="en-PH"/>
+        </w:rPr>
+        <w:t>jQuery</w:t>
+      </w:r>
+      <w:r>
+        <w:rPr>
+          <w:rFonts w:ascii="Arial" w:eastAsia="Arial Unicode MS" w:hAnsi="Arial" w:cs="Arial"/>
+          <w:lang w:val="en-PH"/>
+        </w:rPr>
+        <w:t xml:space="preserve"> </w:t>
+      </w:r>
+      <w:r>
+        <w:rPr>
+          <w:rFonts w:ascii="Arial" w:eastAsia="Arial Unicode MS" w:hAnsi="Arial" w:cs="Arial"/>
+          <w:lang w:val="en-PH"/>
+        </w:rPr>
+        <w:t xml:space="preserve">is </w:t>
+      </w:r>
+      <w:r>
+        <w:rPr>
+          <w:rFonts w:ascii="Arial" w:eastAsia="Arial Unicode MS" w:hAnsi="Arial" w:cs="Arial"/>
+          <w:lang w:val="en-PH"/>
+        </w:rPr>
+        <w:t>super easy to implement an</w:t>
+      </w:r>
+      <w:r>
+        <w:rPr>
+          <w:rFonts w:ascii="Arial" w:eastAsia="Arial Unicode MS" w:hAnsi="Arial" w:cs="Arial"/>
+          <w:lang w:val="en-PH"/>
+        </w:rPr>
+        <w:t xml:space="preserve">d they can do great things to a </w:t>
+      </w:r>
+      <w:r>
+        <w:rPr>
+          <w:rFonts w:ascii="Arial" w:eastAsia="Arial Unicode MS" w:hAnsi="Arial" w:cs="Arial"/>
+          <w:lang w:val="en-PH"/>
+        </w:rPr>
+        <w:t>webpage</w:t>
+      </w:r>
+      <w:r>
+        <w:rPr>
+          <w:rFonts w:ascii="Arial" w:eastAsia="Arial Unicode MS" w:hAnsi="Arial" w:cs="Arial"/>
+          <w:lang w:val="en-PH"/>
+        </w:rPr>
+        <w:t>.</w:t>
+      </w:r>
+    </w:p>
+    <w:p>
+      <w:pPr>
+        <w:spacing w:line="480" w:lineRule="auto"/>
+        <w:ind w:left="720" w:right="270"/>
+        <w:jc w:val="both"/>
+        <w:rPr>
+          <w:rFonts w:ascii="Arial" w:eastAsia="Arial Unicode MS" w:hAnsi="Arial" w:cs="Arial"/>
+          <w:b/>
+          <w:lang w:val="en-PH"/>
+        </w:rPr>
+      </w:pPr>
+      <w:r>
+        <w:rPr>
+          <w:rFonts w:ascii="Arial" w:eastAsia="Arial Unicode MS" w:hAnsi="Arial" w:cs="Arial"/>
+          <w:b/>
+          <w:lang w:val="en-PH"/>
+        </w:rPr>
+        <w:t>My</w:t>
+      </w:r>
+      <w:r>
+        <w:rPr>
+          <w:rFonts w:ascii="Arial" w:eastAsia="Arial Unicode MS" w:hAnsi="Arial" w:cs="Arial"/>
+          <w:b/>
+          <w:lang w:val="en-PH"/>
+        </w:rPr>
+        <w:t>SQL</w:t>
+      </w:r>
+      <w:r>
+        <w:rPr>
+          <w:rFonts w:ascii="Arial" w:eastAsia="Arial Unicode MS" w:hAnsi="Arial" w:cs="Arial"/>
+          <w:lang w:val="en-PH"/>
+        </w:rPr>
+        <w:t xml:space="preserve"> is a database software to create relational database management system t</w:t>
+      </w:r>
+      <w:r>
+        <w:rPr>
+          <w:rFonts w:ascii="Arial" w:eastAsia="Arial Unicode MS" w:hAnsi="Arial" w:cs="Arial"/>
+          <w:lang w:val="en-PH"/>
+        </w:rPr>
+        <w:t>o handle data to process the output</w:t>
+      </w:r>
+      <w:r>
+        <w:rPr>
+          <w:rFonts w:ascii="Arial" w:eastAsia="Arial Unicode MS" w:hAnsi="Arial" w:cs="Arial"/>
+          <w:lang w:val="en-PH"/>
+        </w:rPr>
+        <w:t>.</w:t>
       </w:r>
     </w:p>
     <w:p>
@@ -1895,17 +2223,18 @@
         <w:jc w:val="both"/>
         <w:rPr>
           <w:rFonts w:ascii="Arial" w:eastAsia="Arial Unicode MS" w:hAnsi="Arial" w:cs="Arial"/>
-          <w:lang w:val="en-PH"/>
-        </w:rPr>
-      </w:pPr>
-      <w:r>
-        <w:rPr>
-          <w:rFonts w:ascii="Arial" w:eastAsia="Arial Unicode MS" w:hAnsi="Arial" w:cs="Arial"/>
           <w:b/>
           <w:lang w:val="en-PH"/>
         </w:rPr>
+      </w:pPr>
+      <w:r>
+        <w:rPr>
+          <w:rFonts w:ascii="Arial" w:eastAsia="Arial Unicode MS" w:hAnsi="Arial" w:cs="Arial"/>
+          <w:b/>
+          <w:lang w:val="en-PH"/>
+        </w:rPr>
         <w:tab/>
-        <w:t>CMS</w:t>
+        <w:t>Pay</w:t>
       </w:r>
       <w:r>
         <w:rPr>
@@ -1913,7 +2242,118 @@
           <w:b/>
           <w:lang w:val="en-PH"/>
         </w:rPr>
-        <w:t xml:space="preserve"> (Content Management System)</w:t>
+        <w:t>P</w:t>
+      </w:r>
+      <w:r>
+        <w:rPr>
+          <w:rFonts w:ascii="Arial" w:eastAsia="Arial Unicode MS" w:hAnsi="Arial" w:cs="Arial"/>
+          <w:b/>
+          <w:lang w:val="en-PH"/>
+        </w:rPr>
+        <w:t>al</w:t>
+      </w:r>
+      <w:r>
+        <w:rPr>
+          <w:rFonts w:ascii="Arial" w:eastAsia="Arial Unicode MS" w:hAnsi="Arial" w:cs="Arial"/>
+          <w:lang w:val="en-PH"/>
+        </w:rPr>
+        <w:t xml:space="preserve"> </w:t>
+      </w:r>
+      <w:r>
+        <w:rPr>
+          <w:rFonts w:ascii="Arial" w:eastAsia="Arial Unicode MS" w:hAnsi="Arial" w:cs="Arial"/>
+          <w:lang w:val="en-PH"/>
+        </w:rPr>
+        <w:t>is a worldwide using online payment method</w:t>
+      </w:r>
+      <w:r>
+        <w:rPr>
+          <w:rFonts w:ascii="Arial" w:eastAsia="Arial Unicode MS" w:hAnsi="Arial" w:cs="Arial"/>
+          <w:lang w:val="en-PH"/>
+        </w:rPr>
+        <w:t>.</w:t>
+      </w:r>
+    </w:p>
+    <w:p>
+      <w:pPr>
+        <w:spacing w:line="480" w:lineRule="auto"/>
+        <w:ind w:left="720" w:right="270"/>
+        <w:jc w:val="both"/>
+        <w:rPr>
+          <w:rFonts w:ascii="Arial" w:eastAsia="Arial Unicode MS" w:hAnsi="Arial" w:cs="Arial"/>
+          <w:lang w:val="en-PH"/>
+        </w:rPr>
+      </w:pPr>
+      <w:r>
+        <w:rPr>
+          <w:rFonts w:ascii="Arial" w:eastAsia="Arial Unicode MS" w:hAnsi="Arial" w:cs="Arial"/>
+          <w:b/>
+          <w:lang w:val="en-PH"/>
+        </w:rPr>
+        <w:t>PHP</w:t>
+      </w:r>
+      <w:r>
+        <w:rPr>
+          <w:rFonts w:ascii="Arial" w:eastAsia="Arial Unicode MS" w:hAnsi="Arial" w:cs="Arial"/>
+          <w:b/>
+          <w:lang w:val="en-PH"/>
+        </w:rPr>
+        <w:t xml:space="preserve"> (PHP: HYPERTEXT PREPROCESSOR)</w:t>
+      </w:r>
+      <w:r>
+        <w:rPr>
+          <w:rFonts w:ascii="Arial" w:eastAsia="Arial Unicode MS" w:hAnsi="Arial" w:cs="Arial"/>
+          <w:lang w:val="en-PH"/>
+        </w:rPr>
+        <w:t xml:space="preserve"> </w:t>
+      </w:r>
+      <w:r>
+        <w:rPr>
+          <w:rFonts w:ascii="Arial" w:eastAsia="Arial Unicode MS" w:hAnsi="Arial" w:cs="Arial"/>
+          <w:lang w:val="en-PH"/>
+        </w:rPr>
+        <w:t>is a web programming language used by the proponents.</w:t>
+      </w:r>
+    </w:p>
+    <w:p>
+      <w:pPr>
+        <w:spacing w:line="480" w:lineRule="auto"/>
+        <w:ind w:left="720" w:right="270"/>
+        <w:jc w:val="both"/>
+        <w:rPr>
+          <w:rFonts w:ascii="Arial" w:eastAsia="Arial Unicode MS" w:hAnsi="Arial" w:cs="Arial"/>
+          <w:lang w:val="en-PH"/>
+        </w:rPr>
+      </w:pPr>
+      <w:r>
+        <w:rPr>
+          <w:rFonts w:ascii="Arial" w:eastAsia="Arial Unicode MS" w:hAnsi="Arial" w:cs="Arial"/>
+          <w:b/>
+          <w:lang w:val="en-PH"/>
+        </w:rPr>
+        <w:lastRenderedPageBreak/>
+        <w:t>SMS (Short Message Service)</w:t>
+      </w:r>
+      <w:r>
+        <w:rPr>
+          <w:rFonts w:ascii="Arial" w:eastAsia="Arial Unicode MS" w:hAnsi="Arial" w:cs="Arial"/>
+          <w:lang w:val="en-PH"/>
+        </w:rPr>
+        <w:t xml:space="preserve"> </w:t>
+      </w:r>
+      <w:r>
+        <w:rPr>
+          <w:rFonts w:ascii="Arial" w:eastAsia="Arial Unicode MS" w:hAnsi="Arial" w:cs="Arial"/>
+          <w:lang w:val="en-PH"/>
+        </w:rPr>
+        <w:t xml:space="preserve">is a convenient way of </w:t>
+      </w:r>
+      <w:r>
+        <w:rPr>
+          <w:rFonts w:ascii="Arial" w:eastAsia="Arial Unicode MS" w:hAnsi="Arial" w:cs="Arial"/>
+          <w:lang w:val="en-PH"/>
+        </w:rPr>
+        <w:t>sending a short message to someone.</w:t>
       </w:r>
     </w:p>
     <w:p>
@@ -1923,17 +2363,17 @@
         <w:jc w:val="both"/>
         <w:rPr>
           <w:rFonts w:ascii="Arial" w:eastAsia="Arial Unicode MS" w:hAnsi="Arial" w:cs="Arial"/>
-          <w:lang w:val="en-PH"/>
-        </w:rPr>
-      </w:pPr>
-      <w:r>
-        <w:rPr>
-          <w:rFonts w:ascii="Arial" w:eastAsia="Arial Unicode MS" w:hAnsi="Arial" w:cs="Arial"/>
           <w:b/>
           <w:lang w:val="en-PH"/>
         </w:rPr>
+      </w:pPr>
+      <w:r>
+        <w:rPr>
+          <w:rFonts w:ascii="Arial" w:eastAsia="Arial Unicode MS" w:hAnsi="Arial" w:cs="Arial"/>
+          <w:b/>
+          <w:lang w:val="en-PH"/>
+        </w:rPr>
         <w:tab/>
-        <w:t>E-</w:t>
       </w:r>
       <w:r>
         <w:rPr>
@@ -1941,7 +2381,15 @@
           <w:b/>
           <w:lang w:val="en-PH"/>
         </w:rPr>
-        <w:t>Commerce</w:t>
+        <w:t>W</w:t>
+      </w:r>
+      <w:r>
+        <w:rPr>
+          <w:rFonts w:ascii="Arial" w:eastAsia="Arial Unicode MS" w:hAnsi="Arial" w:cs="Arial"/>
+          <w:b/>
+          <w:lang w:val="en-PH"/>
+        </w:rPr>
+        <w:t>eb Server</w:t>
       </w:r>
       <w:r>
         <w:rPr>
@@ -1950,312 +2398,15 @@
         </w:rPr>
         <w:t xml:space="preserve"> </w:t>
       </w:r>
-    </w:p>
-    <w:p>
-      <w:pPr>
-        <w:spacing w:line="480" w:lineRule="auto"/>
-        <w:ind w:left="180" w:right="270"/>
-        <w:jc w:val="both"/>
-        <w:rPr>
-          <w:rFonts w:ascii="Arial" w:eastAsia="Arial Unicode MS" w:hAnsi="Arial" w:cs="Arial"/>
-          <w:lang w:val="en-PH"/>
-        </w:rPr>
-      </w:pPr>
-      <w:r>
-        <w:rPr>
-          <w:rFonts w:ascii="Arial" w:eastAsia="Arial Unicode MS" w:hAnsi="Arial" w:cs="Arial"/>
-          <w:b/>
-          <w:lang w:val="en-PH"/>
-        </w:rPr>
-        <w:tab/>
-      </w:r>
-      <w:r>
-        <w:rPr>
-          <w:rFonts w:ascii="Arial" w:eastAsia="Arial Unicode MS" w:hAnsi="Arial" w:cs="Arial"/>
-          <w:b/>
-          <w:lang w:val="en-PH"/>
-        </w:rPr>
-        <w:t>Internet traffic</w:t>
-      </w:r>
-      <w:r>
-        <w:rPr>
-          <w:rFonts w:ascii="Arial" w:eastAsia="Arial Unicode MS" w:hAnsi="Arial" w:cs="Arial"/>
-          <w:lang w:val="en-PH"/>
-        </w:rPr>
-        <w:t xml:space="preserve"> </w:t>
-      </w:r>
-    </w:p>
-    <w:p>
-      <w:pPr>
-        <w:spacing w:line="480" w:lineRule="auto"/>
-        <w:ind w:left="180" w:right="270"/>
-        <w:jc w:val="both"/>
-        <w:rPr>
-          <w:rFonts w:ascii="Arial" w:eastAsia="Arial Unicode MS" w:hAnsi="Arial" w:cs="Arial"/>
-          <w:lang w:val="en-PH"/>
-        </w:rPr>
-      </w:pPr>
-      <w:r>
-        <w:rPr>
-          <w:rFonts w:ascii="Arial" w:eastAsia="Arial Unicode MS" w:hAnsi="Arial" w:cs="Arial"/>
-          <w:b/>
-          <w:lang w:val="en-PH"/>
-        </w:rPr>
-        <w:tab/>
-      </w:r>
-      <w:r>
-        <w:rPr>
-          <w:rFonts w:ascii="Arial" w:eastAsia="Arial Unicode MS" w:hAnsi="Arial" w:cs="Arial"/>
-          <w:b/>
-          <w:lang w:val="en-PH"/>
-        </w:rPr>
-        <w:t>JavaScript</w:t>
-      </w:r>
-      <w:r>
-        <w:rPr>
-          <w:rFonts w:ascii="Arial" w:eastAsia="Arial Unicode MS" w:hAnsi="Arial" w:cs="Arial"/>
-          <w:lang w:val="en-PH"/>
-        </w:rPr>
-        <w:t xml:space="preserve"> </w:t>
-      </w:r>
-    </w:p>
-    <w:p>
-      <w:pPr>
-        <w:spacing w:line="480" w:lineRule="auto"/>
-        <w:ind w:left="180" w:right="270"/>
-        <w:jc w:val="both"/>
-        <w:rPr>
-          <w:rFonts w:ascii="Arial" w:eastAsia="Arial Unicode MS" w:hAnsi="Arial" w:cs="Arial"/>
-          <w:lang w:val="en-PH"/>
-        </w:rPr>
-      </w:pPr>
-      <w:r>
-        <w:rPr>
-          <w:rFonts w:ascii="Arial" w:eastAsia="Arial Unicode MS" w:hAnsi="Arial" w:cs="Arial"/>
-          <w:b/>
-          <w:lang w:val="en-PH"/>
-        </w:rPr>
-        <w:tab/>
-      </w:r>
-      <w:r>
-        <w:rPr>
-          <w:rFonts w:ascii="Arial" w:eastAsia="Arial Unicode MS" w:hAnsi="Arial" w:cs="Arial"/>
-          <w:b/>
-          <w:lang w:val="en-PH"/>
-        </w:rPr>
-        <w:t>jQuery</w:t>
-      </w:r>
-      <w:r>
-        <w:rPr>
-          <w:rFonts w:ascii="Arial" w:eastAsia="Arial Unicode MS" w:hAnsi="Arial" w:cs="Arial"/>
-          <w:lang w:val="en-PH"/>
-        </w:rPr>
-        <w:t xml:space="preserve"> </w:t>
-      </w:r>
-    </w:p>
-    <w:p>
-      <w:pPr>
-        <w:spacing w:line="480" w:lineRule="auto"/>
-        <w:ind w:left="720" w:right="270"/>
-        <w:jc w:val="both"/>
-        <w:rPr>
-          <w:rFonts w:ascii="Arial" w:eastAsia="Arial Unicode MS" w:hAnsi="Arial" w:cs="Arial"/>
-          <w:b/>
-          <w:lang w:val="en-PH"/>
-        </w:rPr>
-      </w:pPr>
-      <w:r>
-        <w:rPr>
-          <w:rFonts w:ascii="Arial" w:eastAsia="Arial Unicode MS" w:hAnsi="Arial" w:cs="Arial"/>
-          <w:b/>
-          <w:lang w:val="en-PH"/>
-        </w:rPr>
-        <w:t>My</w:t>
-      </w:r>
-      <w:r>
-        <w:rPr>
-          <w:rFonts w:ascii="Arial" w:eastAsia="Arial Unicode MS" w:hAnsi="Arial" w:cs="Arial"/>
-          <w:b/>
-          <w:lang w:val="en-PH"/>
-        </w:rPr>
-        <w:t>SQL</w:t>
-      </w:r>
-      <w:r>
-        <w:rPr>
-          <w:rFonts w:ascii="Arial" w:eastAsia="Arial Unicode MS" w:hAnsi="Arial" w:cs="Arial"/>
-          <w:lang w:val="en-PH"/>
-        </w:rPr>
-        <w:t xml:space="preserve"> is a database software to create relational database management system t</w:t>
-      </w:r>
-      <w:r>
-        <w:rPr>
-          <w:rFonts w:ascii="Arial" w:eastAsia="Arial Unicode MS" w:hAnsi="Arial" w:cs="Arial"/>
-          <w:lang w:val="en-PH"/>
-        </w:rPr>
-        <w:t>o handle data to process the output</w:t>
-      </w:r>
-      <w:r>
-        <w:rPr>
-          <w:rFonts w:ascii="Arial" w:eastAsia="Arial Unicode MS" w:hAnsi="Arial" w:cs="Arial"/>
-          <w:lang w:val="en-PH"/>
-        </w:rPr>
-        <w:t>.</w:t>
-      </w:r>
-    </w:p>
-    <w:p>
-      <w:pPr>
-        <w:spacing w:line="480" w:lineRule="auto"/>
-        <w:ind w:left="180" w:right="270"/>
-        <w:jc w:val="both"/>
-        <w:rPr>
-          <w:rFonts w:ascii="Arial" w:eastAsia="Arial Unicode MS" w:hAnsi="Arial" w:cs="Arial"/>
-          <w:b/>
-          <w:lang w:val="en-PH"/>
-        </w:rPr>
-      </w:pPr>
-      <w:r>
-        <w:rPr>
-          <w:rFonts w:ascii="Arial" w:eastAsia="Arial Unicode MS" w:hAnsi="Arial" w:cs="Arial"/>
-          <w:b/>
-          <w:lang w:val="en-PH"/>
-        </w:rPr>
-        <w:tab/>
-        <w:t>Pay</w:t>
-      </w:r>
-      <w:r>
-        <w:rPr>
-          <w:rFonts w:ascii="Arial" w:eastAsia="Arial Unicode MS" w:hAnsi="Arial" w:cs="Arial"/>
-          <w:b/>
-          <w:lang w:val="en-PH"/>
-        </w:rPr>
-        <w:t>P</w:t>
-      </w:r>
-      <w:r>
-        <w:rPr>
-          <w:rFonts w:ascii="Arial" w:eastAsia="Arial Unicode MS" w:hAnsi="Arial" w:cs="Arial"/>
-          <w:b/>
-          <w:lang w:val="en-PH"/>
-        </w:rPr>
-        <w:t>al</w:t>
-      </w:r>
-      <w:r>
-        <w:rPr>
-          <w:rFonts w:ascii="Arial" w:eastAsia="Arial Unicode MS" w:hAnsi="Arial" w:cs="Arial"/>
-          <w:lang w:val="en-PH"/>
-        </w:rPr>
-        <w:t xml:space="preserve"> </w:t>
-      </w:r>
-    </w:p>
-    <w:p>
-      <w:pPr>
-        <w:spacing w:line="480" w:lineRule="auto"/>
-        <w:ind w:left="720" w:right="270"/>
-        <w:jc w:val="both"/>
-        <w:rPr>
-          <w:rFonts w:ascii="Arial" w:eastAsia="Arial Unicode MS" w:hAnsi="Arial" w:cs="Arial"/>
-          <w:lang w:val="en-PH"/>
-        </w:rPr>
-      </w:pPr>
-      <w:r>
-        <w:rPr>
-          <w:rFonts w:ascii="Arial" w:eastAsia="Arial Unicode MS" w:hAnsi="Arial" w:cs="Arial"/>
-          <w:b/>
-          <w:lang w:val="en-PH"/>
-        </w:rPr>
-        <w:t>PHP</w:t>
-      </w:r>
-      <w:r>
-        <w:rPr>
-          <w:rFonts w:ascii="Arial" w:eastAsia="Arial Unicode MS" w:hAnsi="Arial" w:cs="Arial"/>
-          <w:b/>
-          <w:lang w:val="en-PH"/>
-        </w:rPr>
-        <w:t xml:space="preserve"> (PHP: HYPERTEXT PREPROCESSOR)</w:t>
-      </w:r>
-      <w:r>
-        <w:rPr>
-          <w:rFonts w:ascii="Arial" w:eastAsia="Arial Unicode MS" w:hAnsi="Arial" w:cs="Arial"/>
-          <w:lang w:val="en-PH"/>
-        </w:rPr>
-        <w:t xml:space="preserve"> </w:t>
-      </w:r>
-      <w:r>
-        <w:rPr>
-          <w:rFonts w:ascii="Arial" w:eastAsia="Arial Unicode MS" w:hAnsi="Arial" w:cs="Arial"/>
-          <w:lang w:val="en-PH"/>
-        </w:rPr>
-        <w:t>is a web programming language used by the proponents.</w:t>
-      </w:r>
-    </w:p>
-    <w:p>
-      <w:pPr>
-        <w:spacing w:line="480" w:lineRule="auto"/>
-        <w:ind w:left="180" w:right="270"/>
-        <w:jc w:val="both"/>
-        <w:rPr>
-          <w:rFonts w:ascii="Arial" w:eastAsia="Arial Unicode MS" w:hAnsi="Arial" w:cs="Arial"/>
-          <w:lang w:val="en-PH"/>
-        </w:rPr>
-      </w:pPr>
-      <w:r>
-        <w:rPr>
-          <w:rFonts w:ascii="Arial" w:eastAsia="Arial Unicode MS" w:hAnsi="Arial" w:cs="Arial"/>
-          <w:b/>
-          <w:lang w:val="en-PH"/>
-        </w:rPr>
-        <w:tab/>
-        <w:t>SMS (Short Message Service)</w:t>
-      </w:r>
-      <w:r>
-        <w:rPr>
-          <w:rFonts w:ascii="Arial" w:eastAsia="Arial Unicode MS" w:hAnsi="Arial" w:cs="Arial"/>
-          <w:lang w:val="en-PH"/>
-        </w:rPr>
-        <w:t xml:space="preserve"> </w:t>
-      </w:r>
-    </w:p>
-    <w:p>
-      <w:pPr>
-        <w:spacing w:line="480" w:lineRule="auto"/>
-        <w:ind w:left="180" w:right="270"/>
-        <w:jc w:val="both"/>
-        <w:rPr>
-          <w:rFonts w:ascii="Arial" w:eastAsia="Arial Unicode MS" w:hAnsi="Arial" w:cs="Arial"/>
-          <w:b/>
-          <w:lang w:val="en-PH"/>
-        </w:rPr>
-      </w:pPr>
-      <w:r>
-        <w:rPr>
-          <w:rFonts w:ascii="Arial" w:eastAsia="Arial Unicode MS" w:hAnsi="Arial" w:cs="Arial"/>
-          <w:b/>
-          <w:lang w:val="en-PH"/>
-        </w:rPr>
-        <w:tab/>
-      </w:r>
-      <w:r>
-        <w:rPr>
-          <w:rFonts w:ascii="Arial" w:eastAsia="Arial Unicode MS" w:hAnsi="Arial" w:cs="Arial"/>
-          <w:b/>
-          <w:lang w:val="en-PH"/>
-        </w:rPr>
-        <w:t>W</w:t>
-      </w:r>
-      <w:r>
-        <w:rPr>
-          <w:rFonts w:ascii="Arial" w:eastAsia="Arial Unicode MS" w:hAnsi="Arial" w:cs="Arial"/>
-          <w:b/>
-          <w:lang w:val="en-PH"/>
-        </w:rPr>
-        <w:t>eb Server</w:t>
-      </w:r>
-      <w:r>
-        <w:rPr>
-          <w:rFonts w:ascii="Arial" w:eastAsia="Arial Unicode MS" w:hAnsi="Arial" w:cs="Arial"/>
-          <w:lang w:val="en-PH"/>
-        </w:rPr>
-        <w:t xml:space="preserve"> </w:t>
-      </w:r>
+      <w:r>
+        <w:rPr>
+          <w:rFonts w:ascii="Arial" w:eastAsia="Arial Unicode MS" w:hAnsi="Arial" w:cs="Arial"/>
+          <w:lang w:val="en-PH"/>
+        </w:rPr>
+        <w:t>is to deliver web pages on the request to clients.</w:t>
+      </w:r>
+      <w:bookmarkStart w:id="0" w:name="_GoBack"/>
+      <w:bookmarkEnd w:id="0"/>
     </w:p>
     <w:sectPr>
       <w:headerReference w:type="even" r:id="rId8"/>

</xml_diff>

<commit_message>
FINISHING CHAPTER 1, ADDING CHAPTER 2
</commit_message>
<xml_diff>
--- a/Chapter 1 - Thesis.docx
+++ b/Chapter 1 - Thesis.docx
@@ -402,30 +402,8 @@
           <w:sz w:val="24"/>
           <w:lang w:val="en-PH"/>
         </w:rPr>
-        <w:t>How the clients sure if the management system for food e-commerce with PayPal integration and database algorithms is very secure and safe for money transaction to those unethical hackers?</w:t>
-      </w:r>
-    </w:p>
-    <w:p>
-      <w:pPr>
-        <w:spacing w:line="480" w:lineRule="auto"/>
-        <w:ind w:right="270"/>
-        <w:jc w:val="both"/>
-        <w:rPr>
-          <w:rFonts w:ascii="Arial" w:eastAsia="Arial Unicode MS" w:hAnsi="Arial" w:cs="Arial"/>
-          <w:lang w:val="en-PH"/>
-        </w:rPr>
-      </w:pPr>
-    </w:p>
-    <w:p>
-      <w:pPr>
-        <w:spacing w:line="480" w:lineRule="auto"/>
-        <w:ind w:right="270"/>
-        <w:jc w:val="both"/>
-        <w:rPr>
-          <w:rFonts w:ascii="Arial" w:eastAsia="Arial Unicode MS" w:hAnsi="Arial" w:cs="Arial"/>
-          <w:lang w:val="en-PH"/>
-        </w:rPr>
-      </w:pPr>
+        <w:t>How the clients and customer pay their purchased template or product?</w:t>
+      </w:r>
     </w:p>
     <w:p>
       <w:pPr>
@@ -449,7 +427,42 @@
           <w:sz w:val="24"/>
           <w:lang w:val="en-PH"/>
         </w:rPr>
-        <w:lastRenderedPageBreak/>
+        <w:t>How the clients sure if the management system for food e-commerce with PayPal integration and database algorithms is very secure and safe for money transaction to those unethical hackers?</w:t>
+      </w:r>
+    </w:p>
+    <w:p>
+      <w:pPr>
+        <w:spacing w:line="480" w:lineRule="auto"/>
+        <w:ind w:right="270"/>
+        <w:jc w:val="both"/>
+        <w:rPr>
+          <w:rFonts w:ascii="Arial" w:eastAsia="Arial Unicode MS" w:hAnsi="Arial" w:cs="Arial"/>
+          <w:lang w:val="en-PH"/>
+        </w:rPr>
+      </w:pPr>
+    </w:p>
+    <w:p>
+      <w:pPr>
+        <w:pStyle w:val="ListParagraph"/>
+        <w:numPr>
+          <w:ilvl w:val="0"/>
+          <w:numId w:val="21"/>
+        </w:numPr>
+        <w:spacing w:line="480" w:lineRule="auto"/>
+        <w:ind w:right="270"/>
+        <w:jc w:val="both"/>
+        <w:rPr>
+          <w:rFonts w:ascii="Arial" w:eastAsia="Arial Unicode MS" w:hAnsi="Arial" w:cs="Arial"/>
+          <w:sz w:val="24"/>
+          <w:lang w:val="en-PH"/>
+        </w:rPr>
+      </w:pPr>
+      <w:r>
+        <w:rPr>
+          <w:rFonts w:ascii="Arial" w:eastAsia="Arial Unicode MS" w:hAnsi="Arial" w:cs="Arial"/>
+          <w:sz w:val="24"/>
+          <w:lang w:val="en-PH"/>
+        </w:rPr>
         <w:t>What is the performance of the system according to:</w:t>
       </w:r>
     </w:p>
@@ -531,17 +544,6 @@
     <w:p>
       <w:pPr>
         <w:spacing w:line="480" w:lineRule="auto"/>
-        <w:ind w:right="270"/>
-        <w:jc w:val="both"/>
-        <w:rPr>
-          <w:rFonts w:ascii="Arial" w:eastAsia="Arial Unicode MS" w:hAnsi="Arial" w:cs="Arial"/>
-          <w:lang w:val="en-PH"/>
-        </w:rPr>
-      </w:pPr>
-    </w:p>
-    <w:p>
-      <w:pPr>
-        <w:spacing w:line="480" w:lineRule="auto"/>
         <w:ind w:left="180" w:right="270"/>
         <w:rPr>
           <w:rFonts w:ascii="Arial" w:eastAsia="Arial Unicode MS" w:hAnsi="Arial" w:cs="Arial"/>
@@ -573,188 +575,8 @@
           <w:noProof/>
         </w:rPr>
         <w:pict>
-          <v:rect id="Rectangle 6" o:spid="_x0000_s1031" style="position:absolute;left:0;text-align:left;margin-left:318pt;margin-top:45.9pt;width:130.5pt;height:390.5pt;z-index:251665408;visibility:visible;mso-wrap-distance-left:9pt;mso-wrap-distance-top:0;mso-wrap-distance-right:9pt;mso-wrap-distance-bottom:0;mso-position-horizontal-relative:margin;mso-position-vertical-relative:text;mso-width-relative:margin;mso-height-relative:margin;v-text-anchor:middle" o:gfxdata="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" fillcolor="white [3201]" strokecolor="black [3200]" strokeweight="1pt">
-            <v:textbox>
-              <w:txbxContent>
-                <w:p>
-                  <w:pPr>
-                    <w:pStyle w:val="NoSpacing"/>
-                    <w:ind w:left="360"/>
-                    <w:jc w:val="center"/>
-                    <w:rPr>
-                      <w:rFonts w:ascii="Arial" w:hAnsi="Arial" w:cs="Arial"/>
-                      <w:sz w:val="28"/>
-                    </w:rPr>
-                  </w:pPr>
-                  <w:r>
-                    <w:rPr>
-                      <w:rFonts w:ascii="Arial" w:hAnsi="Arial" w:cs="Arial"/>
-                      <w:sz w:val="24"/>
-                    </w:rPr>
-                    <w:t>Management System for Food E-commerce with PayPal integration and database algorithms</w:t>
-                  </w:r>
-                </w:p>
-              </w:txbxContent>
-            </v:textbox>
-            <w10:wrap anchorx="margin"/>
-          </v:rect>
-        </w:pict>
-      </w:r>
-      <w:r>
-        <w:rPr>
-          <w:noProof/>
-        </w:rPr>
-        <w:pict>
-          <v:rect id="Rectangle 2" o:spid="_x0000_s1029" style="position:absolute;left:0;text-align:left;margin-left:166.5pt;margin-top:47.45pt;width:130.5pt;height:388.95pt;z-index:251663360;visibility:visible;mso-wrap-distance-left:9pt;mso-wrap-distance-top:0;mso-wrap-distance-right:9pt;mso-wrap-distance-bottom:0;mso-position-horizontal-relative:margin;mso-position-vertical-relative:text;mso-width-relative:margin;mso-height-relative:margin;v-text-anchor:middle" o:gfxdata="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" fillcolor="white [3201]" strokecolor="black [3200]" strokeweight="1pt">
-            <v:textbox>
-              <w:txbxContent>
-                <w:p>
-                  <w:pPr>
-                    <w:pStyle w:val="NoSpacing"/>
-                    <w:jc w:val="center"/>
-                    <w:rPr>
-                      <w:rFonts w:ascii="Arial" w:hAnsi="Arial" w:cs="Arial"/>
-                      <w:b/>
-                      <w:sz w:val="24"/>
-                    </w:rPr>
-                  </w:pPr>
-                  <w:r>
-                    <w:rPr>
-                      <w:rFonts w:ascii="Arial" w:hAnsi="Arial" w:cs="Arial"/>
-                      <w:b/>
-                      <w:sz w:val="24"/>
-                    </w:rPr>
-                    <w:t>Waterfall Model</w:t>
-                  </w:r>
-                </w:p>
-                <w:p>
-                  <w:pPr>
-                    <w:pStyle w:val="NoSpacing"/>
-                    <w:numPr>
-                      <w:ilvl w:val="0"/>
-                      <w:numId w:val="20"/>
-                    </w:numPr>
-                    <w:ind w:left="360"/>
-                    <w:rPr>
-                      <w:rFonts w:ascii="Arial" w:hAnsi="Arial" w:cs="Arial"/>
-                      <w:sz w:val="24"/>
-                    </w:rPr>
-                  </w:pPr>
-                  <w:r>
-                    <w:rPr>
-                      <w:rFonts w:ascii="Arial" w:hAnsi="Arial" w:cs="Arial"/>
-                      <w:sz w:val="24"/>
-                    </w:rPr>
-                    <w:t>System Planning</w:t>
-                  </w:r>
-                </w:p>
-                <w:p>
-                  <w:pPr>
-                    <w:pStyle w:val="NoSpacing"/>
-                    <w:numPr>
-                      <w:ilvl w:val="0"/>
-                      <w:numId w:val="20"/>
-                    </w:numPr>
-                    <w:ind w:left="360"/>
-                    <w:rPr>
-                      <w:rFonts w:ascii="Arial" w:hAnsi="Arial" w:cs="Arial"/>
-                      <w:sz w:val="24"/>
-                    </w:rPr>
-                  </w:pPr>
-                  <w:r>
-                    <w:rPr>
-                      <w:rFonts w:ascii="Arial" w:hAnsi="Arial" w:cs="Arial"/>
-                      <w:sz w:val="24"/>
-                    </w:rPr>
-                    <w:t>System Analysis</w:t>
-                  </w:r>
-                </w:p>
-                <w:p>
-                  <w:pPr>
-                    <w:pStyle w:val="NoSpacing"/>
-                    <w:numPr>
-                      <w:ilvl w:val="0"/>
-                      <w:numId w:val="20"/>
-                    </w:numPr>
-                    <w:ind w:left="360"/>
-                    <w:rPr>
-                      <w:rFonts w:ascii="Arial" w:hAnsi="Arial" w:cs="Arial"/>
-                      <w:sz w:val="24"/>
-                    </w:rPr>
-                  </w:pPr>
-                  <w:r>
-                    <w:rPr>
-                      <w:rFonts w:ascii="Arial" w:hAnsi="Arial" w:cs="Arial"/>
-                      <w:sz w:val="24"/>
-                    </w:rPr>
-                    <w:t>System Design</w:t>
-                  </w:r>
-                </w:p>
-                <w:p>
-                  <w:pPr>
-                    <w:pStyle w:val="NoSpacing"/>
-                    <w:numPr>
-                      <w:ilvl w:val="0"/>
-                      <w:numId w:val="20"/>
-                    </w:numPr>
-                    <w:ind w:left="360"/>
-                    <w:rPr>
-                      <w:rFonts w:ascii="Arial" w:hAnsi="Arial" w:cs="Arial"/>
-                      <w:sz w:val="24"/>
-                    </w:rPr>
-                  </w:pPr>
-                  <w:r>
-                    <w:rPr>
-                      <w:rFonts w:ascii="Arial" w:hAnsi="Arial" w:cs="Arial"/>
-                      <w:sz w:val="24"/>
-                    </w:rPr>
-                    <w:t>System Testing</w:t>
-                  </w:r>
-                </w:p>
-                <w:p>
-                  <w:pPr>
-                    <w:pStyle w:val="NoSpacing"/>
-                    <w:numPr>
-                      <w:ilvl w:val="0"/>
-                      <w:numId w:val="20"/>
-                    </w:numPr>
-                    <w:ind w:left="360"/>
-                    <w:rPr>
-                      <w:rFonts w:ascii="Arial" w:hAnsi="Arial" w:cs="Arial"/>
-                      <w:sz w:val="24"/>
-                    </w:rPr>
-                  </w:pPr>
-                  <w:r>
-                    <w:rPr>
-                      <w:rFonts w:ascii="Arial" w:hAnsi="Arial" w:cs="Arial"/>
-                      <w:sz w:val="24"/>
-                    </w:rPr>
-                    <w:t>System Implementation</w:t>
-                  </w:r>
-                </w:p>
-                <w:p>
-                  <w:pPr>
-                    <w:pStyle w:val="NoSpacing"/>
-                    <w:ind w:left="360"/>
-                    <w:rPr>
-                      <w:rFonts w:ascii="Arial" w:hAnsi="Arial" w:cs="Arial"/>
-                      <w:sz w:val="24"/>
-                    </w:rPr>
-                  </w:pPr>
-                </w:p>
-              </w:txbxContent>
-            </v:textbox>
-            <w10:wrap anchorx="margin"/>
-          </v:rect>
-        </w:pict>
-      </w:r>
-      <w:r>
-        <w:rPr>
-          <w:noProof/>
-        </w:rPr>
-        <w:pict>
-          <v:rect id="Rectangle 3" o:spid="_x0000_s1026" style="position:absolute;left:0;text-align:left;margin-left:3.75pt;margin-top:47.4pt;width:144.75pt;height:389pt;z-index:251661312;visibility:visible;mso-wrap-distance-left:9pt;mso-wrap-distance-top:0;mso-wrap-distance-right:9pt;mso-wrap-distance-bottom:0;mso-position-horizontal-relative:text;mso-position-vertical-relative:text;mso-width-relative:margin;mso-height-relative:margin;v-text-anchor:middle" o:gfxdata="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" fillcolor="white [3201]" strokecolor="black [3200]" strokeweight="1pt">
-            <v:textbox>
+          <v:rect id="Rectangle 3" o:spid="_x0000_s1026" style="position:absolute;left:0;text-align:left;margin-left:3.75pt;margin-top:35.4pt;width:144.75pt;height:389pt;z-index:251661312;visibility:visible;mso-wrap-distance-left:9pt;mso-wrap-distance-top:0;mso-wrap-distance-right:9pt;mso-wrap-distance-bottom:0;mso-position-horizontal-relative:text;mso-position-vertical-relative:text;mso-width-relative:margin;mso-height-relative:margin;v-text-anchor:middle" o:gfxdata="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" fillcolor="white [3201]" strokecolor="black [3200]" strokeweight="1pt">
+            <v:textbox style="mso-next-textbox:#Rectangle 3">
               <w:txbxContent>
                 <w:p>
                   <w:pPr>
@@ -810,7 +632,7 @@
                       <w:rFonts w:ascii="Arial" w:hAnsi="Arial" w:cs="Arial"/>
                       <w:sz w:val="24"/>
                     </w:rPr>
-                    <w:t>Client templates design</w:t>
+                    <w:t>Customer information</w:t>
                   </w:r>
                 </w:p>
                 <w:p>
@@ -1067,18 +889,198 @@
       </w:r>
       <w:r>
         <w:rPr>
+          <w:noProof/>
+        </w:rPr>
+        <w:pict>
+          <v:rect id="Rectangle 6" o:spid="_x0000_s1031" style="position:absolute;left:0;text-align:left;margin-left:318pt;margin-top:33.9pt;width:130.5pt;height:390.5pt;z-index:251665408;visibility:visible;mso-wrap-distance-left:9pt;mso-wrap-distance-top:0;mso-wrap-distance-right:9pt;mso-wrap-distance-bottom:0;mso-position-horizontal-relative:margin;mso-position-vertical-relative:text;mso-width-relative:margin;mso-height-relative:margin;v-text-anchor:middle" o:gfxdata="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" fillcolor="white [3201]" strokecolor="black [3200]" strokeweight="1pt">
+            <v:textbox style="mso-next-textbox:#Rectangle 6">
+              <w:txbxContent>
+                <w:p>
+                  <w:pPr>
+                    <w:pStyle w:val="NoSpacing"/>
+                    <w:ind w:left="360"/>
+                    <w:jc w:val="center"/>
+                    <w:rPr>
+                      <w:rFonts w:ascii="Arial" w:hAnsi="Arial" w:cs="Arial"/>
+                      <w:sz w:val="28"/>
+                    </w:rPr>
+                  </w:pPr>
+                  <w:r>
+                    <w:rPr>
+                      <w:rFonts w:ascii="Arial" w:hAnsi="Arial" w:cs="Arial"/>
+                      <w:sz w:val="24"/>
+                    </w:rPr>
+                    <w:t>Management System for Food E-commerce with PayPal integration and database algorithms</w:t>
+                  </w:r>
+                </w:p>
+              </w:txbxContent>
+            </v:textbox>
+            <w10:wrap anchorx="margin"/>
+          </v:rect>
+        </w:pict>
+      </w:r>
+      <w:r>
+        <w:rPr>
+          <w:noProof/>
+        </w:rPr>
+        <w:pict>
+          <v:rect id="Rectangle 2" o:spid="_x0000_s1029" style="position:absolute;left:0;text-align:left;margin-left:166.5pt;margin-top:35.45pt;width:130.5pt;height:388.95pt;z-index:251663360;visibility:visible;mso-wrap-distance-left:9pt;mso-wrap-distance-top:0;mso-wrap-distance-right:9pt;mso-wrap-distance-bottom:0;mso-position-horizontal-relative:margin;mso-position-vertical-relative:text;mso-width-relative:margin;mso-height-relative:margin;v-text-anchor:middle" o:gfxdata="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" fillcolor="white [3201]" strokecolor="black [3200]" strokeweight="1pt">
+            <v:textbox style="mso-next-textbox:#Rectangle 2">
+              <w:txbxContent>
+                <w:p>
+                  <w:pPr>
+                    <w:pStyle w:val="NoSpacing"/>
+                    <w:jc w:val="center"/>
+                    <w:rPr>
+                      <w:rFonts w:ascii="Arial" w:hAnsi="Arial" w:cs="Arial"/>
+                      <w:b/>
+                      <w:sz w:val="24"/>
+                    </w:rPr>
+                  </w:pPr>
+                  <w:r>
+                    <w:rPr>
+                      <w:rFonts w:ascii="Arial" w:hAnsi="Arial" w:cs="Arial"/>
+                      <w:b/>
+                      <w:sz w:val="24"/>
+                    </w:rPr>
+                    <w:t>Waterfall Model</w:t>
+                  </w:r>
+                </w:p>
+                <w:p>
+                  <w:pPr>
+                    <w:pStyle w:val="NoSpacing"/>
+                    <w:numPr>
+                      <w:ilvl w:val="0"/>
+                      <w:numId w:val="20"/>
+                    </w:numPr>
+                    <w:ind w:left="360"/>
+                    <w:rPr>
+                      <w:rFonts w:ascii="Arial" w:hAnsi="Arial" w:cs="Arial"/>
+                      <w:sz w:val="24"/>
+                    </w:rPr>
+                  </w:pPr>
+                  <w:r>
+                    <w:rPr>
+                      <w:rFonts w:ascii="Arial" w:hAnsi="Arial" w:cs="Arial"/>
+                      <w:sz w:val="24"/>
+                    </w:rPr>
+                    <w:t>System Planning</w:t>
+                  </w:r>
+                </w:p>
+                <w:p>
+                  <w:pPr>
+                    <w:pStyle w:val="NoSpacing"/>
+                    <w:numPr>
+                      <w:ilvl w:val="0"/>
+                      <w:numId w:val="20"/>
+                    </w:numPr>
+                    <w:ind w:left="360"/>
+                    <w:rPr>
+                      <w:rFonts w:ascii="Arial" w:hAnsi="Arial" w:cs="Arial"/>
+                      <w:sz w:val="24"/>
+                    </w:rPr>
+                  </w:pPr>
+                  <w:r>
+                    <w:rPr>
+                      <w:rFonts w:ascii="Arial" w:hAnsi="Arial" w:cs="Arial"/>
+                      <w:sz w:val="24"/>
+                    </w:rPr>
+                    <w:t>System Analysis</w:t>
+                  </w:r>
+                </w:p>
+                <w:p>
+                  <w:pPr>
+                    <w:pStyle w:val="NoSpacing"/>
+                    <w:numPr>
+                      <w:ilvl w:val="0"/>
+                      <w:numId w:val="20"/>
+                    </w:numPr>
+                    <w:ind w:left="360"/>
+                    <w:rPr>
+                      <w:rFonts w:ascii="Arial" w:hAnsi="Arial" w:cs="Arial"/>
+                      <w:sz w:val="24"/>
+                    </w:rPr>
+                  </w:pPr>
+                  <w:r>
+                    <w:rPr>
+                      <w:rFonts w:ascii="Arial" w:hAnsi="Arial" w:cs="Arial"/>
+                      <w:sz w:val="24"/>
+                    </w:rPr>
+                    <w:t>System Design</w:t>
+                  </w:r>
+                </w:p>
+                <w:p>
+                  <w:pPr>
+                    <w:pStyle w:val="NoSpacing"/>
+                    <w:numPr>
+                      <w:ilvl w:val="0"/>
+                      <w:numId w:val="20"/>
+                    </w:numPr>
+                    <w:ind w:left="360"/>
+                    <w:rPr>
+                      <w:rFonts w:ascii="Arial" w:hAnsi="Arial" w:cs="Arial"/>
+                      <w:sz w:val="24"/>
+                    </w:rPr>
+                  </w:pPr>
+                  <w:r>
+                    <w:rPr>
+                      <w:rFonts w:ascii="Arial" w:hAnsi="Arial" w:cs="Arial"/>
+                      <w:sz w:val="24"/>
+                    </w:rPr>
+                    <w:t>System Testing</w:t>
+                  </w:r>
+                </w:p>
+                <w:p>
+                  <w:pPr>
+                    <w:pStyle w:val="NoSpacing"/>
+                    <w:numPr>
+                      <w:ilvl w:val="0"/>
+                      <w:numId w:val="20"/>
+                    </w:numPr>
+                    <w:ind w:left="360"/>
+                    <w:rPr>
+                      <w:rFonts w:ascii="Arial" w:hAnsi="Arial" w:cs="Arial"/>
+                      <w:sz w:val="24"/>
+                    </w:rPr>
+                  </w:pPr>
+                  <w:r>
+                    <w:rPr>
+                      <w:rFonts w:ascii="Arial" w:hAnsi="Arial" w:cs="Arial"/>
+                      <w:sz w:val="24"/>
+                    </w:rPr>
+                    <w:t>System Implementation</w:t>
+                  </w:r>
+                </w:p>
+                <w:p>
+                  <w:pPr>
+                    <w:pStyle w:val="NoSpacing"/>
+                    <w:ind w:left="360"/>
+                    <w:rPr>
+                      <w:rFonts w:ascii="Arial" w:hAnsi="Arial" w:cs="Arial"/>
+                      <w:sz w:val="24"/>
+                    </w:rPr>
+                  </w:pPr>
+                </w:p>
+              </w:txbxContent>
+            </v:textbox>
+            <w10:wrap anchorx="margin"/>
+          </v:rect>
+        </w:pict>
+      </w:r>
+      <w:r>
+        <w:rPr>
           <w:rFonts w:cs="Arial"/>
           <w:noProof/>
           <w:lang w:val="en-PH" w:eastAsia="en-PH"/>
         </w:rPr>
         <w:drawing>
-          <wp:anchor distT="0" distB="0" distL="114300" distR="114300" simplePos="0" relativeHeight="251657216" behindDoc="1" locked="0" layoutInCell="1" allowOverlap="1" wp14:anchorId="79FAD080" wp14:editId="261DACB9">
+          <wp:anchor distT="0" distB="0" distL="114300" distR="114300" simplePos="0" relativeHeight="251659776" behindDoc="1" locked="0" layoutInCell="1" allowOverlap="1" wp14:anchorId="516CB478" wp14:editId="525435E9">
             <wp:simplePos x="0" y="0"/>
             <wp:positionH relativeFrom="margin">
               <wp:posOffset>0</wp:posOffset>
             </wp:positionH>
             <wp:positionV relativeFrom="paragraph">
-              <wp:posOffset>363855</wp:posOffset>
+              <wp:posOffset>211455</wp:posOffset>
             </wp:positionV>
             <wp:extent cx="5772150" cy="3038475"/>
             <wp:effectExtent l="0" t="0" r="0" b="0"/>
@@ -1273,6 +1275,13 @@
         </w:rPr>
         <w:t xml:space="preserve"> how the project will be developed.</w:t>
       </w:r>
+      <w:r>
+        <w:rPr>
+          <w:rFonts w:ascii="Arial" w:eastAsia="Arial Unicode MS" w:hAnsi="Arial" w:cs="Arial"/>
+          <w:lang w:val="en-PH"/>
+        </w:rPr>
+        <w:t xml:space="preserve"> The client and customer information is the main knowledge requirement of this study or system, the client information obtained sales transaction, personal information from us by purchasing template/’s and the customer information contain personal information of the customer for purchasing the product/’s and do the payment through the PayPal.</w:t>
+      </w:r>
     </w:p>
     <w:p>
       <w:pPr>
@@ -1334,140 +1343,102 @@
     </w:p>
     <w:p>
       <w:pPr>
-        <w:spacing w:line="480" w:lineRule="auto"/>
-        <w:ind w:left="720" w:right="270" w:firstLine="540"/>
-        <w:jc w:val="both"/>
-        <w:rPr>
-          <w:rFonts w:ascii="Arial" w:eastAsia="Arial Unicode MS" w:hAnsi="Arial" w:cs="Arial"/>
-          <w:lang w:val="en-PH"/>
-        </w:rPr>
-      </w:pPr>
-      <w:r>
-        <w:rPr>
-          <w:rFonts w:ascii="Arial" w:eastAsia="Arial Unicode MS" w:hAnsi="Arial" w:cs="Arial"/>
-          <w:lang w:val="en-PH"/>
-        </w:rPr>
-        <w:t>The scope shows the features of the system. It has a 3 main modules: Guest side, Client side and the Serve</w:t>
-      </w:r>
-      <w:r>
-        <w:rPr>
-          <w:rFonts w:ascii="Arial" w:eastAsia="Arial Unicode MS" w:hAnsi="Arial" w:cs="Arial"/>
-          <w:lang w:val="en-PH"/>
-        </w:rPr>
-        <w:t xml:space="preserve">r side. </w:t>
-      </w:r>
-      <w:r>
-        <w:rPr>
-          <w:rFonts w:ascii="Arial" w:eastAsia="Arial Unicode MS" w:hAnsi="Arial" w:cs="Arial"/>
-          <w:lang w:val="en-PH"/>
-        </w:rPr>
-        <w:t>In the guest side i</w:t>
-      </w:r>
-      <w:r>
-        <w:rPr>
-          <w:rFonts w:ascii="Arial" w:eastAsia="Arial Unicode MS" w:hAnsi="Arial" w:cs="Arial"/>
-          <w:lang w:val="en-PH"/>
-        </w:rPr>
-        <w:t>t has a documentation, community and help tabs to help the user to use or to know more about the system</w:t>
-      </w:r>
-      <w:r>
-        <w:rPr>
-          <w:rFonts w:ascii="Arial" w:eastAsia="Arial Unicode MS" w:hAnsi="Arial" w:cs="Arial"/>
-          <w:lang w:val="en-PH"/>
-        </w:rPr>
-        <w:t>, the documentation tab includes all the features in the system a</w:t>
-      </w:r>
-      <w:r>
-        <w:rPr>
-          <w:rFonts w:ascii="Arial" w:eastAsia="Arial Unicode MS" w:hAnsi="Arial" w:cs="Arial"/>
-          <w:lang w:val="en-PH"/>
-        </w:rPr>
-        <w:t xml:space="preserve">nd the update of the system, </w:t>
-      </w:r>
-      <w:r>
-        <w:rPr>
-          <w:rFonts w:ascii="Arial" w:eastAsia="Arial Unicode MS" w:hAnsi="Arial" w:cs="Arial"/>
-          <w:lang w:val="en-PH"/>
-        </w:rPr>
-        <w:t>the community tabs</w:t>
-      </w:r>
-      <w:r>
-        <w:rPr>
-          <w:rFonts w:ascii="Arial" w:eastAsia="Arial Unicode MS" w:hAnsi="Arial" w:cs="Arial"/>
-          <w:lang w:val="en-PH"/>
-        </w:rPr>
-        <w:t xml:space="preserve"> in this section the user see the opinions of different user, they want to add to system</w:t>
-      </w:r>
-      <w:r>
-        <w:rPr>
-          <w:rFonts w:ascii="Arial" w:eastAsia="Arial Unicode MS" w:hAnsi="Arial" w:cs="Arial"/>
-          <w:lang w:val="en-PH"/>
-        </w:rPr>
-        <w:t xml:space="preserve">. </w:t>
-      </w:r>
-      <w:r>
-        <w:rPr>
-          <w:rFonts w:ascii="Arial" w:eastAsia="Arial Unicode MS" w:hAnsi="Arial" w:cs="Arial"/>
-          <w:lang w:val="en-PH"/>
-        </w:rPr>
-        <w:t>In the client side i</w:t>
-      </w:r>
-      <w:r>
-        <w:rPr>
-          <w:rFonts w:ascii="Arial" w:eastAsia="Arial Unicode MS" w:hAnsi="Arial" w:cs="Arial"/>
-          <w:lang w:val="en-PH"/>
-        </w:rPr>
-        <w:t xml:space="preserve">t has a feature which the client can buy a template </w:t>
-      </w:r>
-      <w:r>
-        <w:rPr>
-          <w:rFonts w:ascii="Arial" w:eastAsia="Arial Unicode MS" w:hAnsi="Arial" w:cs="Arial"/>
-          <w:lang w:val="en-PH"/>
-        </w:rPr>
-        <w:t xml:space="preserve">uploaded to the web server or download it. The template uploaded to the webserver </w:t>
-      </w:r>
-      <w:r>
-        <w:rPr>
-          <w:rFonts w:ascii="Arial" w:eastAsia="Arial Unicode MS" w:hAnsi="Arial" w:cs="Arial"/>
-          <w:lang w:val="en-PH"/>
-        </w:rPr>
-        <w:t xml:space="preserve">use it for month or </w:t>
-      </w:r>
-      <w:r>
-        <w:rPr>
-          <w:rFonts w:ascii="Arial" w:eastAsia="Arial Unicode MS" w:hAnsi="Arial" w:cs="Arial"/>
-          <w:lang w:val="en-PH"/>
-        </w:rPr>
-        <w:t xml:space="preserve">even for </w:t>
-      </w:r>
-      <w:r>
-        <w:rPr>
-          <w:rFonts w:ascii="Arial" w:eastAsia="Arial Unicode MS" w:hAnsi="Arial" w:cs="Arial"/>
-          <w:lang w:val="en-PH"/>
-        </w:rPr>
-        <w:t>a year</w:t>
-      </w:r>
-      <w:r>
-        <w:rPr>
-          <w:rFonts w:ascii="Arial" w:eastAsia="Arial Unicode MS" w:hAnsi="Arial" w:cs="Arial"/>
-          <w:lang w:val="en-PH"/>
-        </w:rPr>
-        <w:t xml:space="preserve"> and </w:t>
-      </w:r>
-      <w:r>
-        <w:rPr>
-          <w:rFonts w:ascii="Arial" w:eastAsia="Arial Unicode MS" w:hAnsi="Arial" w:cs="Arial"/>
-          <w:lang w:val="en-PH"/>
-        </w:rPr>
-        <w:t>can downloaded it for offline mode</w:t>
-      </w:r>
-      <w:r>
-        <w:rPr>
-          <w:rFonts w:ascii="Arial" w:eastAsia="Arial Unicode MS" w:hAnsi="Arial" w:cs="Arial"/>
-          <w:lang w:val="en-PH"/>
-        </w:rPr>
-        <w:t xml:space="preserve">. It has a PayPal which the client paid the template. </w:t>
-      </w:r>
+        <w:pStyle w:val="ListParagraph"/>
+        <w:numPr>
+          <w:ilvl w:val="0"/>
+          <w:numId w:val="25"/>
+        </w:numPr>
+        <w:tabs>
+          <w:tab w:val="left" w:pos="1890"/>
+        </w:tabs>
+        <w:spacing w:line="480" w:lineRule="auto"/>
+        <w:ind w:left="1980" w:right="270"/>
+        <w:rPr>
+          <w:rFonts w:ascii="Arial" w:eastAsia="Arial Unicode MS" w:hAnsi="Arial" w:cs="Arial"/>
+          <w:b/>
+          <w:lang w:val="en-PH"/>
+        </w:rPr>
+      </w:pPr>
+      <w:r>
+        <w:rPr>
+          <w:rFonts w:ascii="Arial" w:eastAsia="Arial Unicode MS" w:hAnsi="Arial" w:cs="Arial"/>
+          <w:lang w:val="en-PH"/>
+        </w:rPr>
+        <w:t>It has a 3 main modules</w:t>
+      </w:r>
+      <w:r>
+        <w:rPr>
+          <w:rFonts w:ascii="Arial" w:eastAsia="Arial Unicode MS" w:hAnsi="Arial" w:cs="Arial"/>
+          <w:lang w:val="en-PH"/>
+        </w:rPr>
+        <w:t xml:space="preserve"> in main website</w:t>
+      </w:r>
+      <w:r>
+        <w:rPr>
+          <w:rFonts w:ascii="Arial" w:eastAsia="Arial Unicode MS" w:hAnsi="Arial" w:cs="Arial"/>
+          <w:lang w:val="en-PH"/>
+        </w:rPr>
+        <w:t>: Guest side, Client side and the Server side.</w:t>
+      </w:r>
+    </w:p>
+    <w:p>
+      <w:pPr>
+        <w:pStyle w:val="ListParagraph"/>
+        <w:numPr>
+          <w:ilvl w:val="0"/>
+          <w:numId w:val="25"/>
+        </w:numPr>
+        <w:tabs>
+          <w:tab w:val="left" w:pos="1890"/>
+        </w:tabs>
+        <w:spacing w:line="480" w:lineRule="auto"/>
+        <w:ind w:left="1980" w:right="270"/>
+        <w:rPr>
+          <w:rFonts w:ascii="Arial" w:eastAsia="Arial Unicode MS" w:hAnsi="Arial" w:cs="Arial"/>
+          <w:b/>
+          <w:lang w:val="en-PH"/>
+        </w:rPr>
+      </w:pPr>
+      <w:r>
+        <w:rPr>
+          <w:rFonts w:ascii="Arial" w:eastAsia="Arial Unicode MS" w:hAnsi="Arial" w:cs="Arial"/>
+          <w:lang w:val="en-PH"/>
+        </w:rPr>
+        <w:t>It has a PayPal which the client paid the</w:t>
+      </w:r>
+      <w:r>
+        <w:rPr>
+          <w:rFonts w:ascii="Arial" w:eastAsia="Arial Unicode MS" w:hAnsi="Arial" w:cs="Arial"/>
+          <w:lang w:val="en-PH"/>
+        </w:rPr>
+        <w:t xml:space="preserve"> purchase</w:t>
+      </w:r>
+      <w:r>
+        <w:rPr>
+          <w:rFonts w:ascii="Arial" w:eastAsia="Arial Unicode MS" w:hAnsi="Arial" w:cs="Arial"/>
+          <w:lang w:val="en-PH"/>
+        </w:rPr>
+        <w:t xml:space="preserve"> template.</w:t>
+      </w:r>
+    </w:p>
+    <w:p>
+      <w:pPr>
+        <w:pStyle w:val="ListParagraph"/>
+        <w:numPr>
+          <w:ilvl w:val="0"/>
+          <w:numId w:val="25"/>
+        </w:numPr>
+        <w:tabs>
+          <w:tab w:val="left" w:pos="1890"/>
+        </w:tabs>
+        <w:spacing w:line="480" w:lineRule="auto"/>
+        <w:ind w:left="1980" w:right="270"/>
+        <w:rPr>
+          <w:rFonts w:ascii="Arial" w:eastAsia="Arial Unicode MS" w:hAnsi="Arial" w:cs="Arial"/>
+          <w:b/>
+          <w:lang w:val="en-PH"/>
+        </w:rPr>
+      </w:pPr>
       <w:r>
         <w:rPr>
           <w:rFonts w:ascii="Arial" w:eastAsia="Arial Unicode MS" w:hAnsi="Arial" w:cs="Arial"/>
@@ -1487,44 +1458,127 @@
           <w:rFonts w:ascii="Arial" w:eastAsia="Arial Unicode MS" w:hAnsi="Arial" w:cs="Arial"/>
           <w:lang w:val="en-PH"/>
         </w:rPr>
-        <w:t xml:space="preserve">for the account verification. The client can manage and operate his or her template by updating the file in the content management system feature. </w:t>
-      </w:r>
-      <w:r>
-        <w:rPr>
-          <w:rFonts w:ascii="Arial" w:eastAsia="Arial Unicode MS" w:hAnsi="Arial" w:cs="Arial"/>
-          <w:lang w:val="en-PH"/>
-        </w:rPr>
-        <w:t xml:space="preserve">This system </w:t>
-      </w:r>
-      <w:r>
-        <w:rPr>
-          <w:rFonts w:ascii="Arial" w:eastAsia="Arial Unicode MS" w:hAnsi="Arial" w:cs="Arial"/>
-          <w:lang w:val="en-PH"/>
-        </w:rPr>
-        <w:t>includes</w:t>
-      </w:r>
-      <w:r>
-        <w:rPr>
-          <w:rFonts w:ascii="Arial" w:eastAsia="Arial Unicode MS" w:hAnsi="Arial" w:cs="Arial"/>
-          <w:lang w:val="en-PH"/>
-        </w:rPr>
-        <w:t xml:space="preserve"> database algorithm for </w:t>
-      </w:r>
+        <w:t>for the account verification.</w:t>
+      </w:r>
+    </w:p>
+    <w:p>
+      <w:pPr>
+        <w:pStyle w:val="ListParagraph"/>
+        <w:numPr>
+          <w:ilvl w:val="0"/>
+          <w:numId w:val="25"/>
+        </w:numPr>
+        <w:tabs>
+          <w:tab w:val="left" w:pos="1890"/>
+        </w:tabs>
+        <w:spacing w:line="480" w:lineRule="auto"/>
+        <w:ind w:left="1980" w:right="270"/>
+        <w:rPr>
+          <w:rFonts w:ascii="Arial" w:eastAsia="Arial Unicode MS" w:hAnsi="Arial" w:cs="Arial"/>
+          <w:b/>
+          <w:lang w:val="en-PH"/>
+        </w:rPr>
+      </w:pPr>
+      <w:r>
+        <w:rPr>
+          <w:rFonts w:ascii="Arial" w:eastAsia="Arial Unicode MS" w:hAnsi="Arial" w:cs="Arial"/>
+          <w:lang w:val="en-PH"/>
+        </w:rPr>
+        <w:t>I</w:t>
+      </w:r>
+      <w:r>
+        <w:rPr>
+          <w:rFonts w:ascii="Arial" w:eastAsia="Arial Unicode MS" w:hAnsi="Arial" w:cs="Arial"/>
+          <w:lang w:val="en-PH"/>
+        </w:rPr>
+        <w:t>t has a feature which the client can buy a template uploaded to the web server or download it.</w:t>
+      </w:r>
+    </w:p>
+    <w:p>
+      <w:pPr>
+        <w:pStyle w:val="ListParagraph"/>
+        <w:numPr>
+          <w:ilvl w:val="0"/>
+          <w:numId w:val="25"/>
+        </w:numPr>
+        <w:tabs>
+          <w:tab w:val="left" w:pos="1890"/>
+        </w:tabs>
+        <w:spacing w:line="480" w:lineRule="auto"/>
+        <w:ind w:left="1980" w:right="270"/>
+        <w:rPr>
+          <w:rFonts w:ascii="Arial" w:eastAsia="Arial Unicode MS" w:hAnsi="Arial" w:cs="Arial"/>
+          <w:b/>
+          <w:lang w:val="en-PH"/>
+        </w:rPr>
+      </w:pPr>
+      <w:r>
+        <w:rPr>
+          <w:rFonts w:ascii="Arial" w:eastAsia="Arial Unicode MS" w:hAnsi="Arial" w:cs="Arial"/>
+          <w:lang w:val="en-PH"/>
+        </w:rPr>
+        <w:t xml:space="preserve">The client can manage and operate </w:t>
+      </w:r>
+      <w:r>
+        <w:rPr>
+          <w:rFonts w:ascii="Arial" w:eastAsia="Arial Unicode MS" w:hAnsi="Arial" w:cs="Arial"/>
+          <w:lang w:val="en-PH"/>
+        </w:rPr>
+        <w:t>its</w:t>
+      </w:r>
+      <w:r>
+        <w:rPr>
+          <w:rFonts w:ascii="Arial" w:eastAsia="Arial Unicode MS" w:hAnsi="Arial" w:cs="Arial"/>
+          <w:lang w:val="en-PH"/>
+        </w:rPr>
+        <w:t xml:space="preserve"> template by updating the file in the content management system feature.</w:t>
+      </w:r>
+    </w:p>
+    <w:p>
+      <w:pPr>
+        <w:pStyle w:val="ListParagraph"/>
+        <w:numPr>
+          <w:ilvl w:val="0"/>
+          <w:numId w:val="25"/>
+        </w:numPr>
+        <w:tabs>
+          <w:tab w:val="left" w:pos="1890"/>
+        </w:tabs>
+        <w:spacing w:line="480" w:lineRule="auto"/>
+        <w:ind w:left="1980" w:right="270"/>
+        <w:rPr>
+          <w:rFonts w:ascii="Arial" w:eastAsia="Arial Unicode MS" w:hAnsi="Arial" w:cs="Arial"/>
+          <w:b/>
+          <w:lang w:val="en-PH"/>
+        </w:rPr>
+      </w:pPr>
       <w:r>
         <w:rPr>
           <w:rFonts w:ascii="Arial" w:eastAsia="Arial Unicode MS" w:hAnsi="Arial" w:cs="Arial"/>
           <w:lang w:val="en-PH"/>
         </w:rPr>
         <w:lastRenderedPageBreak/>
-        <w:t xml:space="preserve">better and to optimize the </w:t>
-      </w:r>
-      <w:r>
-        <w:rPr>
-          <w:rFonts w:ascii="Arial" w:eastAsia="Arial Unicode MS" w:hAnsi="Arial" w:cs="Arial"/>
-          <w:lang w:val="en-PH"/>
-        </w:rPr>
-        <w:t xml:space="preserve">processing of information from database. </w:t>
-      </w:r>
+        <w:t>This system includes database algorithm for better and to optimize the processing of information from database.</w:t>
+      </w:r>
+    </w:p>
+    <w:p>
+      <w:pPr>
+        <w:pStyle w:val="ListParagraph"/>
+        <w:numPr>
+          <w:ilvl w:val="0"/>
+          <w:numId w:val="25"/>
+        </w:numPr>
+        <w:tabs>
+          <w:tab w:val="left" w:pos="1890"/>
+        </w:tabs>
+        <w:spacing w:line="480" w:lineRule="auto"/>
+        <w:ind w:left="1980" w:right="270"/>
+        <w:rPr>
+          <w:rFonts w:ascii="Arial" w:eastAsia="Arial Unicode MS" w:hAnsi="Arial" w:cs="Arial"/>
+          <w:b/>
+          <w:lang w:val="en-PH"/>
+        </w:rPr>
+      </w:pPr>
       <w:r>
         <w:rPr>
           <w:rFonts w:ascii="Arial" w:eastAsia="Arial Unicode MS" w:hAnsi="Arial" w:cs="Arial"/>
@@ -1539,88 +1593,89 @@
         </w:rPr>
         <w:t xml:space="preserve"> can sure their account secured and in the main system have an agent for the updating of the templates and uploading a new designed templates.</w:t>
       </w:r>
-      <w:r>
-        <w:rPr>
-          <w:rFonts w:ascii="Arial" w:eastAsia="Arial Unicode MS" w:hAnsi="Arial" w:cs="Arial"/>
-          <w:lang w:val="en-PH"/>
-        </w:rPr>
-        <w:t xml:space="preserve"> </w:t>
-      </w:r>
-      <w:r>
-        <w:rPr>
-          <w:rFonts w:ascii="Arial" w:eastAsia="Arial Unicode MS" w:hAnsi="Arial" w:cs="Arial"/>
-          <w:lang w:val="en-PH"/>
-        </w:rPr>
-        <w:t>The template has a 2 main module: Client side and the Server side</w:t>
-      </w:r>
-      <w:r>
-        <w:rPr>
-          <w:rFonts w:ascii="Arial" w:eastAsia="Arial Unicode MS" w:hAnsi="Arial" w:cs="Arial"/>
-          <w:lang w:val="en-PH"/>
-        </w:rPr>
-        <w:t>. The system is accessible to everyone.</w:t>
-      </w:r>
-      <w:r>
-        <w:rPr>
-          <w:rFonts w:ascii="Arial" w:eastAsia="Arial Unicode MS" w:hAnsi="Arial" w:cs="Arial"/>
-          <w:lang w:val="en-PH"/>
-        </w:rPr>
-        <w:t xml:space="preserve"> In the client side of the template, the user can log in then the user can order and pay the bills on PayPal</w:t>
-      </w:r>
-      <w:r>
-        <w:rPr>
-          <w:rFonts w:ascii="Arial" w:eastAsia="Arial Unicode MS" w:hAnsi="Arial" w:cs="Arial"/>
-          <w:lang w:val="en-PH"/>
-        </w:rPr>
-        <w:t>. If the client wants to update his or her template it has an extra charge on it depends on the features they want to added</w:t>
-      </w:r>
-      <w:r>
-        <w:rPr>
-          <w:rFonts w:ascii="Arial" w:eastAsia="Arial Unicode MS" w:hAnsi="Arial" w:cs="Arial"/>
-          <w:lang w:val="en-PH"/>
-        </w:rPr>
-        <w:t xml:space="preserve">, in the server side, it </w:t>
-      </w:r>
-      <w:r>
-        <w:rPr>
-          <w:rFonts w:ascii="Arial" w:eastAsia="Arial Unicode MS" w:hAnsi="Arial" w:cs="Arial"/>
-          <w:lang w:val="en-PH"/>
-        </w:rPr>
-        <w:t>has</w:t>
-      </w:r>
-      <w:r>
-        <w:rPr>
-          <w:rFonts w:ascii="Arial" w:eastAsia="Arial Unicode MS" w:hAnsi="Arial" w:cs="Arial"/>
-          <w:lang w:val="en-PH"/>
-        </w:rPr>
-        <w:t xml:space="preserve"> a admin for the distributing, monitoring the reports and transaction. And have an agent for the updating the product items and the product quantities and if they have a new product.</w:t>
-      </w:r>
-      <w:r>
-        <w:rPr>
-          <w:rFonts w:ascii="Arial" w:eastAsia="Arial Unicode MS" w:hAnsi="Arial" w:cs="Arial"/>
-          <w:lang w:val="en-PH"/>
-        </w:rPr>
-        <w:t xml:space="preserve"> It can handle many </w:t>
-      </w:r>
-      <w:r>
-        <w:rPr>
-          <w:rFonts w:ascii="Arial" w:eastAsia="Arial Unicode MS" w:hAnsi="Arial" w:cs="Arial"/>
-          <w:lang w:val="en-PH"/>
-        </w:rPr>
-        <w:t>users</w:t>
-      </w:r>
-      <w:r>
-        <w:rPr>
-          <w:rFonts w:ascii="Arial" w:eastAsia="Arial Unicode MS" w:hAnsi="Arial" w:cs="Arial"/>
-          <w:lang w:val="en-PH"/>
-        </w:rPr>
-        <w:t xml:space="preserve"> without the internet traffic issue.</w:t>
-      </w:r>
-    </w:p>
-    <w:p>
-      <w:pPr>
-        <w:spacing w:line="480" w:lineRule="auto"/>
-        <w:ind w:left="720" w:right="270"/>
+    </w:p>
+    <w:p>
+      <w:pPr>
+        <w:pStyle w:val="ListParagraph"/>
+        <w:numPr>
+          <w:ilvl w:val="0"/>
+          <w:numId w:val="25"/>
+        </w:numPr>
+        <w:tabs>
+          <w:tab w:val="left" w:pos="1890"/>
+        </w:tabs>
+        <w:spacing w:line="480" w:lineRule="auto"/>
+        <w:ind w:left="1980" w:right="270"/>
+        <w:rPr>
+          <w:rFonts w:ascii="Arial" w:eastAsia="Arial Unicode MS" w:hAnsi="Arial" w:cs="Arial"/>
+          <w:b/>
+          <w:lang w:val="en-PH"/>
+        </w:rPr>
+      </w:pPr>
+      <w:r>
+        <w:rPr>
+          <w:rFonts w:ascii="Arial" w:eastAsia="Arial Unicode MS" w:hAnsi="Arial" w:cs="Arial"/>
+          <w:lang w:val="en-PH"/>
+        </w:rPr>
+        <w:t>The template has a 2 main module: Client side and the Server side.</w:t>
+      </w:r>
+    </w:p>
+    <w:p>
+      <w:pPr>
+        <w:pStyle w:val="ListParagraph"/>
+        <w:numPr>
+          <w:ilvl w:val="0"/>
+          <w:numId w:val="25"/>
+        </w:numPr>
+        <w:tabs>
+          <w:tab w:val="left" w:pos="1890"/>
+        </w:tabs>
+        <w:spacing w:line="480" w:lineRule="auto"/>
+        <w:ind w:left="1980" w:right="270"/>
+        <w:rPr>
+          <w:rFonts w:ascii="Arial" w:eastAsia="Arial Unicode MS" w:hAnsi="Arial" w:cs="Arial"/>
+          <w:b/>
+          <w:lang w:val="en-PH"/>
+        </w:rPr>
+      </w:pPr>
+      <w:r>
+        <w:rPr>
+          <w:rFonts w:ascii="Arial" w:eastAsia="Arial Unicode MS" w:hAnsi="Arial" w:cs="Arial"/>
+          <w:lang w:val="en-PH"/>
+        </w:rPr>
+        <w:t>It has an admin of client site for the distributing, monitoring the reports and transaction.</w:t>
+      </w:r>
+    </w:p>
+    <w:p>
+      <w:pPr>
+        <w:pStyle w:val="ListParagraph"/>
+        <w:numPr>
+          <w:ilvl w:val="0"/>
+          <w:numId w:val="25"/>
+        </w:numPr>
+        <w:tabs>
+          <w:tab w:val="left" w:pos="1890"/>
+        </w:tabs>
+        <w:spacing w:line="480" w:lineRule="auto"/>
+        <w:ind w:left="1980" w:right="270"/>
+        <w:rPr>
+          <w:rFonts w:ascii="Arial" w:eastAsia="Arial Unicode MS" w:hAnsi="Arial" w:cs="Arial"/>
+          <w:b/>
+          <w:lang w:val="en-PH"/>
+        </w:rPr>
+      </w:pPr>
+      <w:r>
+        <w:rPr>
+          <w:rFonts w:ascii="Arial" w:eastAsia="Arial Unicode MS" w:hAnsi="Arial" w:cs="Arial"/>
+          <w:lang w:val="en-PH"/>
+        </w:rPr>
+        <w:t>It can handle many users without the internet traffic issue.</w:t>
+      </w:r>
+    </w:p>
+    <w:p>
+      <w:pPr>
+        <w:spacing w:line="480" w:lineRule="auto"/>
+        <w:ind w:right="270" w:firstLine="720"/>
         <w:rPr>
           <w:rFonts w:ascii="Arial" w:eastAsia="Arial Unicode MS" w:hAnsi="Arial" w:cs="Arial"/>
           <w:b/>
@@ -1715,6 +1770,306 @@
           <w:lang w:val="en-PH"/>
         </w:rPr>
       </w:pPr>
+      <w:r>
+        <w:rPr>
+          <w:rFonts w:ascii="Arial" w:eastAsia="Arial Unicode MS" w:hAnsi="Arial" w:cs="Arial"/>
+          <w:b/>
+          <w:lang w:val="en-PH"/>
+        </w:rPr>
+        <w:t>Significance of the Study</w:t>
+      </w:r>
+    </w:p>
+    <w:p>
+      <w:pPr>
+        <w:spacing w:line="480" w:lineRule="auto"/>
+        <w:ind w:left="720" w:right="270" w:firstLine="720"/>
+        <w:rPr>
+          <w:rFonts w:ascii="Arial" w:eastAsia="Arial Unicode MS" w:hAnsi="Arial" w:cs="Arial"/>
+          <w:lang w:val="en-PH"/>
+        </w:rPr>
+      </w:pPr>
+      <w:r>
+        <w:rPr>
+          <w:rFonts w:ascii="Arial" w:eastAsia="Arial Unicode MS" w:hAnsi="Arial" w:cs="Arial"/>
+          <w:lang w:val="en-PH"/>
+        </w:rPr>
+        <w:t>This study is to create a management system for food e-commerce with PayPal integration and database algorithms that benefits the proponents, clients, customers, and the administrators of the website.</w:t>
+      </w:r>
+    </w:p>
+    <w:p>
+      <w:pPr>
+        <w:spacing w:line="480" w:lineRule="auto"/>
+        <w:ind w:left="720" w:right="270" w:firstLine="720"/>
+        <w:jc w:val="both"/>
+        <w:rPr>
+          <w:rFonts w:ascii="Arial" w:eastAsia="Arial Unicode MS" w:hAnsi="Arial" w:cs="Arial"/>
+          <w:lang w:val="en-PH"/>
+        </w:rPr>
+      </w:pPr>
+      <w:r>
+        <w:rPr>
+          <w:rFonts w:ascii="Arial" w:eastAsia="Arial Unicode MS" w:hAnsi="Arial" w:cs="Arial"/>
+          <w:b/>
+          <w:i/>
+          <w:lang w:val="en-PH"/>
+        </w:rPr>
+        <w:t>To the proponents</w:t>
+      </w:r>
+      <w:r>
+        <w:rPr>
+          <w:rFonts w:ascii="Arial" w:eastAsia="Arial Unicode MS" w:hAnsi="Arial" w:cs="Arial"/>
+          <w:b/>
+          <w:i/>
+          <w:lang w:val="en-PH"/>
+        </w:rPr>
+        <w:t>.</w:t>
+      </w:r>
+      <w:r>
+        <w:rPr>
+          <w:rFonts w:ascii="Arial" w:eastAsia="Arial Unicode MS" w:hAnsi="Arial" w:cs="Arial"/>
+          <w:b/>
+          <w:lang w:val="en-PH"/>
+        </w:rPr>
+        <w:t xml:space="preserve"> </w:t>
+      </w:r>
+      <w:r>
+        <w:rPr>
+          <w:rFonts w:ascii="Arial" w:eastAsia="Arial Unicode MS" w:hAnsi="Arial" w:cs="Arial"/>
+          <w:lang w:val="en-PH"/>
+        </w:rPr>
+        <w:t>Making a large or complex type website is a big help to the proponents especially on their skills in programming a website. Being a client-side scripting or called as front-end, you will enhance your skills</w:t>
+      </w:r>
+      <w:r>
+        <w:rPr>
+          <w:rFonts w:ascii="Arial" w:eastAsia="Arial Unicode MS" w:hAnsi="Arial" w:cs="Arial"/>
+          <w:lang w:val="en-PH"/>
+        </w:rPr>
+        <w:t xml:space="preserve"> when it comes to color combination, designing, and user interaction. </w:t>
+      </w:r>
+      <w:r>
+        <w:rPr>
+          <w:rFonts w:ascii="Arial" w:eastAsia="Arial Unicode MS" w:hAnsi="Arial" w:cs="Arial"/>
+          <w:lang w:val="en-PH"/>
+        </w:rPr>
+        <w:lastRenderedPageBreak/>
+        <w:t>For being a server-side scripting or called as back-end, you will enhance your patience, logical thinking, and finding the easy way to solve a specific problem.</w:t>
+      </w:r>
+    </w:p>
+    <w:p>
+      <w:pPr>
+        <w:spacing w:line="480" w:lineRule="auto"/>
+        <w:ind w:left="720" w:right="270" w:firstLine="720"/>
+        <w:jc w:val="both"/>
+        <w:rPr>
+          <w:rFonts w:ascii="Arial" w:eastAsia="Arial Unicode MS" w:hAnsi="Arial" w:cs="Arial"/>
+          <w:lang w:val="en-PH"/>
+        </w:rPr>
+      </w:pPr>
+    </w:p>
+    <w:p>
+      <w:pPr>
+        <w:spacing w:line="480" w:lineRule="auto"/>
+        <w:ind w:left="720" w:right="270" w:firstLine="720"/>
+        <w:jc w:val="both"/>
+        <w:rPr>
+          <w:rFonts w:ascii="Arial" w:eastAsia="Arial Unicode MS" w:hAnsi="Arial" w:cs="Arial"/>
+          <w:lang w:val="en-PH"/>
+        </w:rPr>
+      </w:pPr>
+      <w:r>
+        <w:rPr>
+          <w:rFonts w:ascii="Arial" w:eastAsia="Arial Unicode MS" w:hAnsi="Arial" w:cs="Arial"/>
+          <w:b/>
+          <w:i/>
+          <w:lang w:val="en-PH"/>
+        </w:rPr>
+        <w:t>To the clients</w:t>
+      </w:r>
+      <w:r>
+        <w:rPr>
+          <w:rFonts w:ascii="Arial" w:eastAsia="Arial Unicode MS" w:hAnsi="Arial" w:cs="Arial"/>
+          <w:b/>
+          <w:lang w:val="en-PH"/>
+        </w:rPr>
+        <w:t xml:space="preserve">. </w:t>
+      </w:r>
+      <w:r>
+        <w:rPr>
+          <w:rFonts w:ascii="Arial" w:eastAsia="Arial Unicode MS" w:hAnsi="Arial" w:cs="Arial"/>
+          <w:lang w:val="en-PH"/>
+        </w:rPr>
+        <w:t>With the help of Management System for Food E-commerce with PayPal Integration and Database Algorithms</w:t>
+      </w:r>
+      <w:r>
+        <w:rPr>
+          <w:rFonts w:ascii="Arial" w:eastAsia="Arial Unicode MS" w:hAnsi="Arial" w:cs="Arial"/>
+          <w:lang w:val="en-PH"/>
+        </w:rPr>
+        <w:t xml:space="preserve"> the client will minimize their time to think or make a website for their food business. They don’t need to hire a web developer or web designer and fund too much for making them a website. Through this study or system, they can choose a different template with functions for their food business, also they can add some features to the purchase template. Also they can easily pay the purchased template using PayPal.</w:t>
+      </w:r>
+    </w:p>
+    <w:p>
+      <w:pPr>
+        <w:spacing w:line="480" w:lineRule="auto"/>
+        <w:ind w:left="720" w:right="270" w:firstLine="720"/>
+        <w:jc w:val="both"/>
+        <w:rPr>
+          <w:rFonts w:ascii="Arial" w:eastAsia="Arial Unicode MS" w:hAnsi="Arial" w:cs="Arial"/>
+          <w:lang w:val="en-PH"/>
+        </w:rPr>
+      </w:pPr>
+      <w:r>
+        <w:rPr>
+          <w:rFonts w:ascii="Arial" w:eastAsia="Arial Unicode MS" w:hAnsi="Arial" w:cs="Arial"/>
+          <w:b/>
+          <w:lang w:val="en-PH"/>
+        </w:rPr>
+        <w:t>To the customers</w:t>
+      </w:r>
+      <w:r>
+        <w:rPr>
+          <w:rFonts w:ascii="Arial" w:eastAsia="Arial Unicode MS" w:hAnsi="Arial" w:cs="Arial"/>
+          <w:b/>
+          <w:lang w:val="en-PH"/>
+        </w:rPr>
+        <w:t xml:space="preserve">. </w:t>
+      </w:r>
+      <w:r>
+        <w:rPr>
+          <w:rFonts w:ascii="Arial" w:eastAsia="Arial Unicode MS" w:hAnsi="Arial" w:cs="Arial"/>
+          <w:lang w:val="en-PH"/>
+        </w:rPr>
+        <w:t>This study helps the customers of the clients’ food business website, to know the latest food or update. They also can order or transact to client without difficulty, prior to the payment they can pay through PayPal</w:t>
+      </w:r>
+      <w:r>
+        <w:rPr>
+          <w:rFonts w:ascii="Arial" w:eastAsia="Arial Unicode MS" w:hAnsi="Arial" w:cs="Arial"/>
+          <w:lang w:val="en-PH"/>
+        </w:rPr>
+        <w:t>.</w:t>
+      </w:r>
+      <w:r>
+        <w:rPr>
+          <w:rFonts w:ascii="Arial" w:eastAsia="Arial Unicode MS" w:hAnsi="Arial" w:cs="Arial"/>
+          <w:lang w:val="en-PH"/>
+        </w:rPr>
+        <w:t xml:space="preserve"> </w:t>
+      </w:r>
+    </w:p>
+    <w:p>
+      <w:pPr>
+        <w:spacing w:line="480" w:lineRule="auto"/>
+        <w:ind w:left="720" w:right="270" w:firstLine="720"/>
+        <w:jc w:val="both"/>
+        <w:rPr>
+          <w:rFonts w:ascii="Arial" w:eastAsia="Arial Unicode MS" w:hAnsi="Arial" w:cs="Arial"/>
+          <w:lang w:val="en-PH"/>
+        </w:rPr>
+      </w:pPr>
+      <w:r>
+        <w:rPr>
+          <w:rFonts w:ascii="Arial" w:eastAsia="Arial Unicode MS" w:hAnsi="Arial" w:cs="Arial"/>
+          <w:b/>
+          <w:i/>
+          <w:lang w:val="en-PH"/>
+        </w:rPr>
+        <w:t>T</w:t>
+      </w:r>
+      <w:r>
+        <w:rPr>
+          <w:rFonts w:ascii="Arial" w:eastAsia="Arial Unicode MS" w:hAnsi="Arial" w:cs="Arial"/>
+          <w:b/>
+          <w:i/>
+          <w:lang w:val="en-PH"/>
+        </w:rPr>
+        <w:t>o the administrator</w:t>
+      </w:r>
+      <w:r>
+        <w:rPr>
+          <w:rFonts w:ascii="Arial" w:eastAsia="Arial Unicode MS" w:hAnsi="Arial" w:cs="Arial"/>
+          <w:b/>
+          <w:i/>
+          <w:lang w:val="en-PH"/>
+        </w:rPr>
+        <w:t>s</w:t>
+      </w:r>
+      <w:r>
+        <w:rPr>
+          <w:rFonts w:ascii="Arial" w:eastAsia="Arial Unicode MS" w:hAnsi="Arial" w:cs="Arial"/>
+          <w:b/>
+          <w:i/>
+          <w:lang w:val="en-PH"/>
+        </w:rPr>
+        <w:t>.</w:t>
+      </w:r>
+      <w:r>
+        <w:rPr>
+          <w:rFonts w:ascii="Arial" w:eastAsia="Arial Unicode MS" w:hAnsi="Arial" w:cs="Arial"/>
+          <w:b/>
+          <w:i/>
+          <w:lang w:val="en-PH"/>
+        </w:rPr>
+        <w:t xml:space="preserve"> </w:t>
+      </w:r>
+      <w:r>
+        <w:rPr>
+          <w:rFonts w:ascii="Arial" w:eastAsia="Arial Unicode MS" w:hAnsi="Arial" w:cs="Arial"/>
+          <w:lang w:val="en-PH"/>
+        </w:rPr>
+        <w:t xml:space="preserve">With the help of this study, the administrators can simple facilitate their website or webpage. They can update their website or webpage without difficulty. They can also process their co-administrator to help </w:t>
+      </w:r>
+      <w:r>
+        <w:rPr>
+          <w:rFonts w:ascii="Arial" w:eastAsia="Arial Unicode MS" w:hAnsi="Arial" w:cs="Arial"/>
+          <w:lang w:val="en-PH"/>
+        </w:rPr>
+        <w:t>them</w:t>
+      </w:r>
+      <w:r>
+        <w:rPr>
+          <w:rFonts w:ascii="Arial" w:eastAsia="Arial Unicode MS" w:hAnsi="Arial" w:cs="Arial"/>
+          <w:lang w:val="en-PH"/>
+        </w:rPr>
+        <w:t xml:space="preserve"> to maintain the</w:t>
+      </w:r>
+      <w:r>
+        <w:rPr>
+          <w:rFonts w:ascii="Arial" w:eastAsia="Arial Unicode MS" w:hAnsi="Arial" w:cs="Arial"/>
+          <w:lang w:val="en-PH"/>
+        </w:rPr>
+        <w:t>ir</w:t>
+      </w:r>
+      <w:r>
+        <w:rPr>
+          <w:rFonts w:ascii="Arial" w:eastAsia="Arial Unicode MS" w:hAnsi="Arial" w:cs="Arial"/>
+          <w:lang w:val="en-PH"/>
+        </w:rPr>
+        <w:t xml:space="preserve"> website or webpage. </w:t>
+      </w:r>
+    </w:p>
+    <w:p>
+      <w:pPr>
+        <w:spacing w:line="480" w:lineRule="auto"/>
+        <w:ind w:left="720" w:right="270" w:firstLine="720"/>
+        <w:jc w:val="both"/>
+        <w:rPr>
+          <w:rFonts w:ascii="Arial" w:eastAsia="Arial Unicode MS" w:hAnsi="Arial" w:cs="Arial"/>
+          <w:lang w:val="en-PH"/>
+        </w:rPr>
+      </w:pPr>
+    </w:p>
+    <w:p>
+      <w:pPr>
+        <w:spacing w:line="480" w:lineRule="auto"/>
+        <w:ind w:left="720" w:right="270" w:firstLine="720"/>
+        <w:jc w:val="both"/>
+        <w:rPr>
+          <w:rFonts w:ascii="Arial" w:eastAsia="Arial Unicode MS" w:hAnsi="Arial" w:cs="Arial"/>
+          <w:lang w:val="en-PH"/>
+        </w:rPr>
+      </w:pPr>
+      <w:bookmarkStart w:id="0" w:name="_GoBack"/>
+      <w:bookmarkEnd w:id="0"/>
     </w:p>
     <w:p>
       <w:pPr>
@@ -1726,50 +2081,6 @@
           <w:lang w:val="en-PH"/>
         </w:rPr>
       </w:pPr>
-    </w:p>
-    <w:p>
-      <w:pPr>
-        <w:spacing w:line="480" w:lineRule="auto"/>
-        <w:ind w:left="180" w:right="270"/>
-        <w:rPr>
-          <w:rFonts w:ascii="Arial" w:eastAsia="Arial Unicode MS" w:hAnsi="Arial" w:cs="Arial"/>
-          <w:b/>
-          <w:lang w:val="en-PH"/>
-        </w:rPr>
-      </w:pPr>
-    </w:p>
-    <w:p>
-      <w:pPr>
-        <w:spacing w:line="480" w:lineRule="auto"/>
-        <w:ind w:left="180" w:right="270"/>
-        <w:rPr>
-          <w:rFonts w:ascii="Arial" w:eastAsia="Arial Unicode MS" w:hAnsi="Arial" w:cs="Arial"/>
-          <w:b/>
-          <w:lang w:val="en-PH"/>
-        </w:rPr>
-      </w:pPr>
-    </w:p>
-    <w:p>
-      <w:pPr>
-        <w:spacing w:line="480" w:lineRule="auto"/>
-        <w:ind w:left="180" w:right="270"/>
-        <w:rPr>
-          <w:rFonts w:ascii="Arial" w:eastAsia="Arial Unicode MS" w:hAnsi="Arial" w:cs="Arial"/>
-          <w:b/>
-          <w:lang w:val="en-PH"/>
-        </w:rPr>
-      </w:pPr>
-    </w:p>
-    <w:p>
-      <w:pPr>
-        <w:spacing w:line="480" w:lineRule="auto"/>
-        <w:ind w:left="180" w:right="270"/>
-        <w:rPr>
-          <w:rFonts w:ascii="Arial" w:eastAsia="Arial Unicode MS" w:hAnsi="Arial" w:cs="Arial"/>
-          <w:b/>
-          <w:lang w:val="en-PH"/>
-        </w:rPr>
-      </w:pPr>
       <w:r>
         <w:rPr>
           <w:rFonts w:ascii="Arial" w:eastAsia="Arial Unicode MS" w:hAnsi="Arial" w:cs="Arial"/>
@@ -1777,36 +2088,6 @@
           <w:lang w:val="en-PH"/>
         </w:rPr>
         <w:lastRenderedPageBreak/>
-        <w:t>Significance of the Study</w:t>
-      </w:r>
-    </w:p>
-    <w:p>
-      <w:pPr>
-        <w:spacing w:line="480" w:lineRule="auto"/>
-        <w:ind w:left="180" w:right="270"/>
-        <w:jc w:val="both"/>
-        <w:rPr>
-          <w:rFonts w:ascii="Arial" w:eastAsia="Arial Unicode MS" w:hAnsi="Arial" w:cs="Arial"/>
-          <w:lang w:val="en-PH"/>
-        </w:rPr>
-      </w:pPr>
-    </w:p>
-    <w:p>
-      <w:pPr>
-        <w:spacing w:line="480" w:lineRule="auto"/>
-        <w:ind w:left="180" w:right="270"/>
-        <w:rPr>
-          <w:rFonts w:ascii="Arial" w:eastAsia="Arial Unicode MS" w:hAnsi="Arial" w:cs="Arial"/>
-          <w:b/>
-          <w:lang w:val="en-PH"/>
-        </w:rPr>
-      </w:pPr>
-      <w:r>
-        <w:rPr>
-          <w:rFonts w:ascii="Arial" w:eastAsia="Arial Unicode MS" w:hAnsi="Arial" w:cs="Arial"/>
-          <w:b/>
-          <w:lang w:val="en-PH"/>
-        </w:rPr>
         <w:t>Definition of Terms:</w:t>
       </w:r>
     </w:p>
@@ -1848,42 +2129,56 @@
           <w:rFonts w:ascii="Arial" w:eastAsia="Arial Unicode MS" w:hAnsi="Arial" w:cs="Arial"/>
           <w:lang w:val="en-PH"/>
         </w:rPr>
-        <w:t xml:space="preserve"> </w:t>
-      </w:r>
-      <w:r>
-        <w:rPr>
-          <w:rFonts w:ascii="Arial" w:eastAsia="Arial Unicode MS" w:hAnsi="Arial" w:cs="Arial"/>
-          <w:lang w:val="en-PH"/>
-        </w:rPr>
-        <w:t xml:space="preserve">is a </w:t>
-      </w:r>
-      <w:r>
-        <w:rPr>
-          <w:rFonts w:ascii="Arial" w:eastAsia="Arial Unicode MS" w:hAnsi="Arial" w:cs="Arial"/>
-          <w:lang w:val="en-PH"/>
-        </w:rPr>
-        <w:t xml:space="preserve">method for websites to send and retrieve data back to the server without </w:t>
-      </w:r>
-      <w:r>
-        <w:rPr>
-          <w:rFonts w:ascii="Arial" w:eastAsia="Arial Unicode MS" w:hAnsi="Arial" w:cs="Arial"/>
-          <w:lang w:val="en-PH"/>
-        </w:rPr>
-        <w:t>refreshing the</w:t>
-      </w:r>
-      <w:r>
-        <w:rPr>
-          <w:rFonts w:ascii="Arial" w:eastAsia="Arial Unicode MS" w:hAnsi="Arial" w:cs="Arial"/>
-          <w:lang w:val="en-PH"/>
-        </w:rPr>
-        <w:t xml:space="preserve"> </w:t>
-      </w:r>
-      <w:r>
-        <w:rPr>
-          <w:rFonts w:ascii="Arial" w:eastAsia="Arial Unicode MS" w:hAnsi="Arial" w:cs="Arial"/>
-          <w:lang w:val="en-PH"/>
-        </w:rPr>
-        <w:t>page.</w:t>
+        <w:t xml:space="preserve">. </w:t>
+      </w:r>
+      <w:r>
+        <w:rPr>
+          <w:rFonts w:ascii="Arial" w:eastAsia="Arial Unicode MS" w:hAnsi="Arial" w:cs="Arial"/>
+          <w:lang w:val="en-PH"/>
+        </w:rPr>
+        <w:t>The proponent use</w:t>
+      </w:r>
+      <w:r>
+        <w:rPr>
+          <w:rFonts w:ascii="Arial" w:eastAsia="Arial Unicode MS" w:hAnsi="Arial" w:cs="Arial"/>
+          <w:lang w:val="en-PH"/>
+        </w:rPr>
+        <w:t>s</w:t>
+      </w:r>
+      <w:r>
+        <w:rPr>
+          <w:rFonts w:ascii="Arial" w:eastAsia="Arial Unicode MS" w:hAnsi="Arial" w:cs="Arial"/>
+          <w:lang w:val="en-PH"/>
+        </w:rPr>
+        <w:t xml:space="preserve"> AJAX for their website to send and retrieve </w:t>
+      </w:r>
+      <w:r>
+        <w:rPr>
+          <w:rFonts w:ascii="Arial" w:eastAsia="Arial Unicode MS" w:hAnsi="Arial" w:cs="Arial"/>
+          <w:lang w:val="en-PH"/>
+        </w:rPr>
+        <w:t xml:space="preserve">their </w:t>
+      </w:r>
+      <w:r>
+        <w:rPr>
+          <w:rFonts w:ascii="Arial" w:eastAsia="Arial Unicode MS" w:hAnsi="Arial" w:cs="Arial"/>
+          <w:lang w:val="en-PH"/>
+        </w:rPr>
+        <w:t>data back to the server</w:t>
+      </w:r>
+      <w:r>
+        <w:rPr>
+          <w:rFonts w:ascii="Arial" w:eastAsia="Arial Unicode MS" w:hAnsi="Arial" w:cs="Arial"/>
+          <w:lang w:val="en-PH"/>
+        </w:rPr>
+        <w:t xml:space="preserve"> or from the server</w:t>
+      </w:r>
+      <w:r>
+        <w:rPr>
+          <w:rFonts w:ascii="Arial" w:eastAsia="Arial Unicode MS" w:hAnsi="Arial" w:cs="Arial"/>
+          <w:lang w:val="en-PH"/>
+        </w:rPr>
+        <w:t xml:space="preserve"> without refreshing the page.</w:t>
       </w:r>
     </w:p>
     <w:p>
@@ -1916,6 +2211,14 @@
       <w:r>
         <w:rPr>
           <w:rFonts w:ascii="Arial" w:eastAsia="Arial Unicode MS" w:hAnsi="Arial" w:cs="Arial"/>
+          <w:b/>
+          <w:lang w:val="en-PH"/>
+        </w:rPr>
+        <w:t xml:space="preserve">. </w:t>
+      </w:r>
+      <w:r>
+        <w:rPr>
+          <w:rFonts w:ascii="Arial" w:eastAsia="Arial Unicode MS" w:hAnsi="Arial" w:cs="Arial"/>
           <w:lang w:val="en-PH"/>
         </w:rPr>
         <w:t xml:space="preserve"> </w:t>
@@ -1925,14 +2228,14 @@
           <w:rFonts w:ascii="Arial" w:eastAsia="Arial Unicode MS" w:hAnsi="Arial" w:cs="Arial"/>
           <w:lang w:val="en-PH"/>
         </w:rPr>
-        <w:t xml:space="preserve">is </w:t>
-      </w:r>
-      <w:r>
-        <w:rPr>
-          <w:rFonts w:ascii="Arial" w:eastAsia="Arial Unicode MS" w:hAnsi="Arial" w:cs="Arial"/>
-          <w:lang w:val="en-PH"/>
-        </w:rPr>
-        <w:t>a set of predefined functions, subs, and other methods that are stored in a Library.</w:t>
+        <w:t>API’s makes the proponent life so easy they use predefined functions and other sub methods that are stored in different libraries on the internet</w:t>
+      </w:r>
+      <w:r>
+        <w:rPr>
+          <w:rFonts w:ascii="Arial" w:eastAsia="Arial Unicode MS" w:hAnsi="Arial" w:cs="Arial"/>
+          <w:lang w:val="en-PH"/>
+        </w:rPr>
+        <w:t>.</w:t>
       </w:r>
     </w:p>
     <w:p>
@@ -1967,6 +2270,55 @@
           <w:b/>
           <w:lang w:val="en-PH"/>
         </w:rPr>
+        <w:t xml:space="preserve">. </w:t>
+      </w:r>
+      <w:r>
+        <w:rPr>
+          <w:rFonts w:ascii="Arial" w:eastAsia="Arial Unicode MS" w:hAnsi="Arial" w:cs="Arial"/>
+          <w:lang w:val="en-PH"/>
+        </w:rPr>
+        <w:t>They use this for management, publishing, discovery, creation and distribution of information.</w:t>
+      </w:r>
+    </w:p>
+    <w:p>
+      <w:pPr>
+        <w:spacing w:line="480" w:lineRule="auto"/>
+        <w:ind w:left="709" w:right="270" w:firstLine="11"/>
+        <w:jc w:val="both"/>
+        <w:rPr>
+          <w:rFonts w:ascii="Arial" w:eastAsia="Arial Unicode MS" w:hAnsi="Arial" w:cs="Arial"/>
+          <w:lang w:val="en-PH"/>
+        </w:rPr>
+      </w:pPr>
+      <w:r>
+        <w:rPr>
+          <w:rFonts w:ascii="Arial" w:eastAsia="Arial Unicode MS" w:hAnsi="Arial" w:cs="Arial"/>
+          <w:b/>
+          <w:lang w:val="en-PH"/>
+        </w:rPr>
+        <w:t>E-</w:t>
+      </w:r>
+      <w:r>
+        <w:rPr>
+          <w:rFonts w:ascii="Arial" w:eastAsia="Arial Unicode MS" w:hAnsi="Arial" w:cs="Arial"/>
+          <w:b/>
+          <w:lang w:val="en-PH"/>
+        </w:rPr>
+        <w:t>Commerce</w:t>
+      </w:r>
+      <w:r>
+        <w:rPr>
+          <w:rFonts w:ascii="Arial" w:eastAsia="Arial Unicode MS" w:hAnsi="Arial" w:cs="Arial"/>
+          <w:b/>
+          <w:lang w:val="en-PH"/>
+        </w:rPr>
+        <w:t>.</w:t>
+      </w:r>
+      <w:r>
+        <w:rPr>
+          <w:rFonts w:ascii="Arial" w:eastAsia="Arial Unicode MS" w:hAnsi="Arial" w:cs="Arial"/>
+          <w:lang w:val="en-PH"/>
+        </w:rPr>
         <w:t xml:space="preserve"> </w:t>
       </w:r>
       <w:r>
@@ -1974,49 +2326,7 @@
           <w:rFonts w:ascii="Arial" w:eastAsia="Arial Unicode MS" w:hAnsi="Arial" w:cs="Arial"/>
           <w:lang w:val="en-PH"/>
         </w:rPr>
-        <w:t>supports the creation, management, distribution, publishing, and discovery of corporate information.</w:t>
-      </w:r>
-    </w:p>
-    <w:p>
-      <w:pPr>
-        <w:spacing w:line="480" w:lineRule="auto"/>
-        <w:ind w:left="180" w:right="270"/>
-        <w:jc w:val="both"/>
-        <w:rPr>
-          <w:rFonts w:ascii="Arial" w:eastAsia="Arial Unicode MS" w:hAnsi="Arial" w:cs="Arial"/>
-          <w:lang w:val="en-PH"/>
-        </w:rPr>
-      </w:pPr>
-      <w:r>
-        <w:rPr>
-          <w:rFonts w:ascii="Arial" w:eastAsia="Arial Unicode MS" w:hAnsi="Arial" w:cs="Arial"/>
-          <w:b/>
-          <w:lang w:val="en-PH"/>
-        </w:rPr>
-        <w:tab/>
-        <w:t>E-</w:t>
-      </w:r>
-      <w:r>
-        <w:rPr>
-          <w:rFonts w:ascii="Arial" w:eastAsia="Arial Unicode MS" w:hAnsi="Arial" w:cs="Arial"/>
-          <w:b/>
-          <w:lang w:val="en-PH"/>
-        </w:rPr>
-        <w:t>Commerce</w:t>
-      </w:r>
-      <w:r>
-        <w:rPr>
-          <w:rFonts w:ascii="Arial" w:eastAsia="Arial Unicode MS" w:hAnsi="Arial" w:cs="Arial"/>
-          <w:lang w:val="en-PH"/>
-        </w:rPr>
-        <w:t xml:space="preserve"> </w:t>
-      </w:r>
-      <w:r>
-        <w:rPr>
-          <w:rFonts w:ascii="Arial" w:eastAsia="Arial Unicode MS" w:hAnsi="Arial" w:cs="Arial"/>
-          <w:lang w:val="en-PH"/>
-        </w:rPr>
-        <w:t>is selling goods or products over internet.</w:t>
+        <w:t>They have a feature which the client selling products or goods over the internet</w:t>
       </w:r>
     </w:p>
     <w:p>
@@ -2040,6 +2350,14 @@
       <w:r>
         <w:rPr>
           <w:rFonts w:ascii="Arial" w:eastAsia="Arial Unicode MS" w:hAnsi="Arial" w:cs="Arial"/>
+          <w:b/>
+          <w:lang w:val="en-PH"/>
+        </w:rPr>
+        <w:t>.</w:t>
+      </w:r>
+      <w:r>
+        <w:rPr>
+          <w:rFonts w:ascii="Arial" w:eastAsia="Arial Unicode MS" w:hAnsi="Arial" w:cs="Arial"/>
           <w:lang w:val="en-PH"/>
         </w:rPr>
         <w:t xml:space="preserve"> </w:t>
@@ -2049,7 +2367,14 @@
           <w:rFonts w:ascii="Arial" w:eastAsia="Arial Unicode MS" w:hAnsi="Arial" w:cs="Arial"/>
           <w:lang w:val="en-PH"/>
         </w:rPr>
-        <w:t>is determined by the numbe</w:t>
+        <w:t xml:space="preserve">Internet traffic is to </w:t>
+      </w:r>
+      <w:r>
+        <w:rPr>
+          <w:rFonts w:ascii="Arial" w:eastAsia="Arial Unicode MS" w:hAnsi="Arial" w:cs="Arial"/>
+          <w:lang w:val="en-PH"/>
+        </w:rPr>
+        <w:t>determine the numbe</w:t>
       </w:r>
       <w:r>
         <w:rPr>
@@ -2094,6 +2419,21 @@
       <w:r>
         <w:rPr>
           <w:rFonts w:ascii="Arial" w:eastAsia="Arial Unicode MS" w:hAnsi="Arial" w:cs="Arial"/>
+          <w:b/>
+          <w:lang w:val="en-PH"/>
+        </w:rPr>
+        <w:t xml:space="preserve">. </w:t>
+      </w:r>
+      <w:r>
+        <w:rPr>
+          <w:rFonts w:ascii="Arial" w:eastAsia="Arial Unicode MS" w:hAnsi="Arial" w:cs="Arial"/>
+          <w:lang w:val="en-PH"/>
+        </w:rPr>
+        <w:t>The proponent uses a JavaScript scripting language</w:t>
+      </w:r>
+      <w:r>
+        <w:rPr>
+          <w:rFonts w:ascii="Arial" w:eastAsia="Arial Unicode MS" w:hAnsi="Arial" w:cs="Arial"/>
           <w:lang w:val="en-PH"/>
         </w:rPr>
         <w:t xml:space="preserve"> </w:t>
@@ -2103,7 +2443,49 @@
           <w:rFonts w:ascii="Arial" w:eastAsia="Arial Unicode MS" w:hAnsi="Arial" w:cs="Arial"/>
           <w:lang w:val="en-PH"/>
         </w:rPr>
-        <w:t>for adding interactivity to Web pages and creating Web applications.</w:t>
+        <w:t>for</w:t>
+      </w:r>
+      <w:r>
+        <w:rPr>
+          <w:rFonts w:ascii="Arial" w:eastAsia="Arial Unicode MS" w:hAnsi="Arial" w:cs="Arial"/>
+          <w:lang w:val="en-PH"/>
+        </w:rPr>
+        <w:t xml:space="preserve"> their</w:t>
+      </w:r>
+      <w:r>
+        <w:rPr>
+          <w:rFonts w:ascii="Arial" w:eastAsia="Arial Unicode MS" w:hAnsi="Arial" w:cs="Arial"/>
+          <w:lang w:val="en-PH"/>
+        </w:rPr>
+        <w:t xml:space="preserve"> </w:t>
+      </w:r>
+      <w:r>
+        <w:rPr>
+          <w:rFonts w:ascii="Arial" w:eastAsia="Arial Unicode MS" w:hAnsi="Arial" w:cs="Arial"/>
+          <w:lang w:val="en-PH"/>
+        </w:rPr>
+        <w:t xml:space="preserve">user </w:t>
+      </w:r>
+      <w:r>
+        <w:rPr>
+          <w:rFonts w:ascii="Arial" w:eastAsia="Arial Unicode MS" w:hAnsi="Arial" w:cs="Arial"/>
+          <w:lang w:val="en-PH"/>
+        </w:rPr>
+        <w:t xml:space="preserve">interactivity to </w:t>
+      </w:r>
+      <w:r>
+        <w:rPr>
+          <w:rFonts w:ascii="Arial" w:eastAsia="Arial Unicode MS" w:hAnsi="Arial" w:cs="Arial"/>
+          <w:lang w:val="en-PH"/>
+        </w:rPr>
+        <w:t>w</w:t>
+      </w:r>
+      <w:r>
+        <w:rPr>
+          <w:rFonts w:ascii="Arial" w:eastAsia="Arial Unicode MS" w:hAnsi="Arial" w:cs="Arial"/>
+          <w:lang w:val="en-PH"/>
+        </w:rPr>
+        <w:t>eb pages.</w:t>
       </w:r>
     </w:p>
     <w:p>
@@ -2127,30 +2509,45 @@
       <w:r>
         <w:rPr>
           <w:rFonts w:ascii="Arial" w:eastAsia="Arial Unicode MS" w:hAnsi="Arial" w:cs="Arial"/>
-          <w:lang w:val="en-PH"/>
-        </w:rPr>
-        <w:t xml:space="preserve"> </w:t>
-      </w:r>
-      <w:r>
-        <w:rPr>
-          <w:rFonts w:ascii="Arial" w:eastAsia="Arial Unicode MS" w:hAnsi="Arial" w:cs="Arial"/>
-          <w:lang w:val="en-PH"/>
-        </w:rPr>
-        <w:t xml:space="preserve">is </w:t>
-      </w:r>
-      <w:r>
-        <w:rPr>
-          <w:rFonts w:ascii="Arial" w:eastAsia="Arial Unicode MS" w:hAnsi="Arial" w:cs="Arial"/>
-          <w:lang w:val="en-PH"/>
-        </w:rPr>
-        <w:t>super easy to implement an</w:t>
-      </w:r>
-      <w:r>
-        <w:rPr>
-          <w:rFonts w:ascii="Arial" w:eastAsia="Arial Unicode MS" w:hAnsi="Arial" w:cs="Arial"/>
-          <w:lang w:val="en-PH"/>
-        </w:rPr>
-        <w:t xml:space="preserve">d they can do great things to a </w:t>
+          <w:b/>
+          <w:lang w:val="en-PH"/>
+        </w:rPr>
+        <w:t xml:space="preserve">. </w:t>
+      </w:r>
+      <w:r>
+        <w:rPr>
+          <w:rFonts w:ascii="Arial" w:eastAsia="Arial Unicode MS" w:hAnsi="Arial" w:cs="Arial"/>
+          <w:lang w:val="en-PH"/>
+        </w:rPr>
+        <w:t>This jQuery is one of the framework of JavaScript, the proponent use this to</w:t>
+      </w:r>
+      <w:r>
+        <w:rPr>
+          <w:rFonts w:ascii="Arial" w:eastAsia="Arial Unicode MS" w:hAnsi="Arial" w:cs="Arial"/>
+          <w:lang w:val="en-PH"/>
+        </w:rPr>
+        <w:t xml:space="preserve"> facilitate the</w:t>
+      </w:r>
+      <w:r>
+        <w:rPr>
+          <w:rFonts w:ascii="Arial" w:eastAsia="Arial Unicode MS" w:hAnsi="Arial" w:cs="Arial"/>
+          <w:lang w:val="en-PH"/>
+        </w:rPr>
+        <w:t xml:space="preserve"> implement</w:t>
+      </w:r>
+      <w:r>
+        <w:rPr>
+          <w:rFonts w:ascii="Arial" w:eastAsia="Arial Unicode MS" w:hAnsi="Arial" w:cs="Arial"/>
+          <w:lang w:val="en-PH"/>
+        </w:rPr>
+        <w:t>,</w:t>
+      </w:r>
+      <w:r>
+        <w:rPr>
+          <w:rFonts w:ascii="Arial" w:eastAsia="Arial Unicode MS" w:hAnsi="Arial" w:cs="Arial"/>
+          <w:lang w:val="en-PH"/>
+        </w:rPr>
+        <w:t xml:space="preserve"> can do great things to a </w:t>
       </w:r>
       <w:r>
         <w:rPr>
@@ -2164,7 +2561,7 @@
           <w:rFonts w:ascii="Arial" w:eastAsia="Arial Unicode MS" w:hAnsi="Arial" w:cs="Arial"/>
           <w:lang w:val="en-PH"/>
         </w:rPr>
-        <w:t>.</w:t>
+        <w:t xml:space="preserve"> and very short coding.</w:t>
       </w:r>
     </w:p>
     <w:p>
@@ -2197,9 +2594,31 @@
       <w:r>
         <w:rPr>
           <w:rFonts w:ascii="Arial" w:eastAsia="Arial Unicode MS" w:hAnsi="Arial" w:cs="Arial"/>
-          <w:lang w:val="en-PH"/>
-        </w:rPr>
-        <w:t xml:space="preserve"> is a database software to create relational database management system t</w:t>
+          <w:b/>
+          <w:lang w:val="en-PH"/>
+        </w:rPr>
+        <w:t>.</w:t>
+      </w:r>
+      <w:r>
+        <w:rPr>
+          <w:rFonts w:ascii="Arial" w:eastAsia="Arial Unicode MS" w:hAnsi="Arial" w:cs="Arial"/>
+          <w:lang w:val="en-PH"/>
+        </w:rPr>
+        <w:t xml:space="preserve"> </w:t>
+      </w:r>
+      <w:r>
+        <w:rPr>
+          <w:rFonts w:ascii="Arial" w:eastAsia="Arial Unicode MS" w:hAnsi="Arial" w:cs="Arial"/>
+          <w:lang w:val="en-PH"/>
+        </w:rPr>
+        <w:t>A</w:t>
+      </w:r>
+      <w:r>
+        <w:rPr>
+          <w:rFonts w:ascii="Arial" w:eastAsia="Arial Unicode MS" w:hAnsi="Arial" w:cs="Arial"/>
+          <w:lang w:val="en-PH"/>
+        </w:rPr>
+        <w:t xml:space="preserve"> database software to create relational database management system t</w:t>
       </w:r>
       <w:r>
         <w:rPr>
@@ -2213,58 +2632,7 @@
           <w:rFonts w:ascii="Arial" w:eastAsia="Arial Unicode MS" w:hAnsi="Arial" w:cs="Arial"/>
           <w:lang w:val="en-PH"/>
         </w:rPr>
-        <w:t>.</w:t>
-      </w:r>
-    </w:p>
-    <w:p>
-      <w:pPr>
-        <w:spacing w:line="480" w:lineRule="auto"/>
-        <w:ind w:left="180" w:right="270"/>
-        <w:jc w:val="both"/>
-        <w:rPr>
-          <w:rFonts w:ascii="Arial" w:eastAsia="Arial Unicode MS" w:hAnsi="Arial" w:cs="Arial"/>
-          <w:b/>
-          <w:lang w:val="en-PH"/>
-        </w:rPr>
-      </w:pPr>
-      <w:r>
-        <w:rPr>
-          <w:rFonts w:ascii="Arial" w:eastAsia="Arial Unicode MS" w:hAnsi="Arial" w:cs="Arial"/>
-          <w:b/>
-          <w:lang w:val="en-PH"/>
-        </w:rPr>
-        <w:tab/>
-        <w:t>Pay</w:t>
-      </w:r>
-      <w:r>
-        <w:rPr>
-          <w:rFonts w:ascii="Arial" w:eastAsia="Arial Unicode MS" w:hAnsi="Arial" w:cs="Arial"/>
-          <w:b/>
-          <w:lang w:val="en-PH"/>
-        </w:rPr>
-        <w:t>P</w:t>
-      </w:r>
-      <w:r>
-        <w:rPr>
-          <w:rFonts w:ascii="Arial" w:eastAsia="Arial Unicode MS" w:hAnsi="Arial" w:cs="Arial"/>
-          <w:b/>
-          <w:lang w:val="en-PH"/>
-        </w:rPr>
-        <w:t>al</w:t>
-      </w:r>
-      <w:r>
-        <w:rPr>
-          <w:rFonts w:ascii="Arial" w:eastAsia="Arial Unicode MS" w:hAnsi="Arial" w:cs="Arial"/>
-          <w:lang w:val="en-PH"/>
-        </w:rPr>
-        <w:t xml:space="preserve"> </w:t>
-      </w:r>
-      <w:r>
-        <w:rPr>
-          <w:rFonts w:ascii="Arial" w:eastAsia="Arial Unicode MS" w:hAnsi="Arial" w:cs="Arial"/>
-          <w:lang w:val="en-PH"/>
-        </w:rPr>
-        <w:t>is a worldwide using online payment method</w:t>
+        <w:t xml:space="preserve"> of the management system for food e-commerce with PayPal Integration and database algorithms</w:t>
       </w:r>
       <w:r>
         <w:rPr>
@@ -2290,29 +2658,31 @@
           <w:b/>
           <w:lang w:val="en-PH"/>
         </w:rPr>
-        <w:t>PHP</w:t>
-      </w:r>
-      <w:r>
-        <w:rPr>
-          <w:rFonts w:ascii="Arial" w:eastAsia="Arial Unicode MS" w:hAnsi="Arial" w:cs="Arial"/>
-          <w:b/>
-          <w:lang w:val="en-PH"/>
-        </w:rPr>
-        <w:t xml:space="preserve"> (PHP: HYPERTEXT PREPROCESSOR)</w:t>
-      </w:r>
-      <w:r>
-        <w:rPr>
-          <w:rFonts w:ascii="Arial" w:eastAsia="Arial Unicode MS" w:hAnsi="Arial" w:cs="Arial"/>
-          <w:lang w:val="en-PH"/>
-        </w:rPr>
-        <w:t xml:space="preserve"> </w:t>
-      </w:r>
-      <w:r>
-        <w:rPr>
-          <w:rFonts w:ascii="Arial" w:eastAsia="Arial Unicode MS" w:hAnsi="Arial" w:cs="Arial"/>
-          <w:lang w:val="en-PH"/>
-        </w:rPr>
-        <w:t>is a web programming language used by the proponents.</w:t>
+        <w:lastRenderedPageBreak/>
+        <w:t>Pay</w:t>
+      </w:r>
+      <w:r>
+        <w:rPr>
+          <w:rFonts w:ascii="Arial" w:eastAsia="Arial Unicode MS" w:hAnsi="Arial" w:cs="Arial"/>
+          <w:b/>
+          <w:lang w:val="en-PH"/>
+        </w:rPr>
+        <w:t>P</w:t>
+      </w:r>
+      <w:r>
+        <w:rPr>
+          <w:rFonts w:ascii="Arial" w:eastAsia="Arial Unicode MS" w:hAnsi="Arial" w:cs="Arial"/>
+          <w:b/>
+          <w:lang w:val="en-PH"/>
+        </w:rPr>
+        <w:t>al</w:t>
+      </w:r>
+      <w:r>
+        <w:rPr>
+          <w:rFonts w:ascii="Arial" w:eastAsia="Arial Unicode MS" w:hAnsi="Arial" w:cs="Arial"/>
+          <w:lang w:val="en-PH"/>
+        </w:rPr>
+        <w:t>. The proponent use PayPal for the payment of purchase template and purchase food product/s of the customer</w:t>
       </w:r>
     </w:p>
     <w:p>
@@ -2331,7 +2701,76 @@
           <w:b/>
           <w:lang w:val="en-PH"/>
         </w:rPr>
-        <w:lastRenderedPageBreak/>
+        <w:t>PHP</w:t>
+      </w:r>
+      <w:r>
+        <w:rPr>
+          <w:rFonts w:ascii="Arial" w:eastAsia="Arial Unicode MS" w:hAnsi="Arial" w:cs="Arial"/>
+          <w:b/>
+          <w:lang w:val="en-PH"/>
+        </w:rPr>
+        <w:t xml:space="preserve"> (PHP: HYPERTEXT PREPROCESSOR)</w:t>
+      </w:r>
+      <w:r>
+        <w:rPr>
+          <w:rFonts w:ascii="Arial" w:eastAsia="Arial Unicode MS" w:hAnsi="Arial" w:cs="Arial"/>
+          <w:b/>
+          <w:lang w:val="en-PH"/>
+        </w:rPr>
+        <w:t>.</w:t>
+      </w:r>
+      <w:r>
+        <w:rPr>
+          <w:rFonts w:ascii="Arial" w:eastAsia="Arial Unicode MS" w:hAnsi="Arial" w:cs="Arial"/>
+          <w:lang w:val="en-PH"/>
+        </w:rPr>
+        <w:t xml:space="preserve"> </w:t>
+      </w:r>
+      <w:r>
+        <w:rPr>
+          <w:rFonts w:ascii="Arial" w:eastAsia="Arial Unicode MS" w:hAnsi="Arial" w:cs="Arial"/>
+          <w:lang w:val="en-PH"/>
+        </w:rPr>
+        <w:t>A</w:t>
+      </w:r>
+      <w:r>
+        <w:rPr>
+          <w:rFonts w:ascii="Arial" w:eastAsia="Arial Unicode MS" w:hAnsi="Arial" w:cs="Arial"/>
+          <w:lang w:val="en-PH"/>
+        </w:rPr>
+        <w:t xml:space="preserve"> web programming language used by the proponents</w:t>
+      </w:r>
+      <w:r>
+        <w:rPr>
+          <w:rFonts w:ascii="Arial" w:eastAsia="Arial Unicode MS" w:hAnsi="Arial" w:cs="Arial"/>
+          <w:lang w:val="en-PH"/>
+        </w:rPr>
+        <w:t xml:space="preserve"> to develop a complex website</w:t>
+      </w:r>
+      <w:r>
+        <w:rPr>
+          <w:rFonts w:ascii="Arial" w:eastAsia="Arial Unicode MS" w:hAnsi="Arial" w:cs="Arial"/>
+          <w:lang w:val="en-PH"/>
+        </w:rPr>
+        <w:t>.</w:t>
+      </w:r>
+    </w:p>
+    <w:p>
+      <w:pPr>
+        <w:spacing w:line="480" w:lineRule="auto"/>
+        <w:ind w:left="720" w:right="270"/>
+        <w:jc w:val="both"/>
+        <w:rPr>
+          <w:rFonts w:ascii="Arial" w:eastAsia="Arial Unicode MS" w:hAnsi="Arial" w:cs="Arial"/>
+          <w:lang w:val="en-PH"/>
+        </w:rPr>
+      </w:pPr>
+      <w:r>
+        <w:rPr>
+          <w:rFonts w:ascii="Arial" w:eastAsia="Arial Unicode MS" w:hAnsi="Arial" w:cs="Arial"/>
+          <w:b/>
+          <w:lang w:val="en-PH"/>
+        </w:rPr>
         <w:t>SMS (Short Message Service)</w:t>
       </w:r>
       <w:r>
@@ -2339,27 +2778,41 @@
           <w:rFonts w:ascii="Arial" w:eastAsia="Arial Unicode MS" w:hAnsi="Arial" w:cs="Arial"/>
           <w:lang w:val="en-PH"/>
         </w:rPr>
-        <w:t xml:space="preserve"> </w:t>
-      </w:r>
-      <w:r>
-        <w:rPr>
-          <w:rFonts w:ascii="Arial" w:eastAsia="Arial Unicode MS" w:hAnsi="Arial" w:cs="Arial"/>
-          <w:lang w:val="en-PH"/>
-        </w:rPr>
-        <w:t xml:space="preserve">is a convenient way of </w:t>
-      </w:r>
-      <w:r>
-        <w:rPr>
-          <w:rFonts w:ascii="Arial" w:eastAsia="Arial Unicode MS" w:hAnsi="Arial" w:cs="Arial"/>
-          <w:lang w:val="en-PH"/>
-        </w:rPr>
-        <w:t>sending a short message to someone.</w:t>
-      </w:r>
-    </w:p>
-    <w:p>
-      <w:pPr>
-        <w:spacing w:line="480" w:lineRule="auto"/>
-        <w:ind w:left="180" w:right="270"/>
+        <w:t>. A</w:t>
+      </w:r>
+      <w:r>
+        <w:rPr>
+          <w:rFonts w:ascii="Arial" w:eastAsia="Arial Unicode MS" w:hAnsi="Arial" w:cs="Arial"/>
+          <w:lang w:val="en-PH"/>
+        </w:rPr>
+        <w:t xml:space="preserve"> convenient way of </w:t>
+      </w:r>
+      <w:r>
+        <w:rPr>
+          <w:rFonts w:ascii="Arial" w:eastAsia="Arial Unicode MS" w:hAnsi="Arial" w:cs="Arial"/>
+          <w:lang w:val="en-PH"/>
+        </w:rPr>
+        <w:t>sending a short message to someone</w:t>
+      </w:r>
+      <w:r>
+        <w:rPr>
+          <w:rFonts w:ascii="Arial" w:eastAsia="Arial Unicode MS" w:hAnsi="Arial" w:cs="Arial"/>
+          <w:lang w:val="en-PH"/>
+        </w:rPr>
+        <w:t xml:space="preserve"> used by the proponents</w:t>
+      </w:r>
+      <w:r>
+        <w:rPr>
+          <w:rFonts w:ascii="Arial" w:eastAsia="Arial Unicode MS" w:hAnsi="Arial" w:cs="Arial"/>
+          <w:lang w:val="en-PH"/>
+        </w:rPr>
+        <w:t>.</w:t>
+      </w:r>
+    </w:p>
+    <w:p>
+      <w:pPr>
+        <w:spacing w:line="480" w:lineRule="auto"/>
+        <w:ind w:left="720" w:right="270"/>
         <w:jc w:val="both"/>
         <w:rPr>
           <w:rFonts w:ascii="Arial" w:eastAsia="Arial Unicode MS" w:hAnsi="Arial" w:cs="Arial"/>
@@ -2373,14 +2826,6 @@
           <w:b/>
           <w:lang w:val="en-PH"/>
         </w:rPr>
-        <w:tab/>
-      </w:r>
-      <w:r>
-        <w:rPr>
-          <w:rFonts w:ascii="Arial" w:eastAsia="Arial Unicode MS" w:hAnsi="Arial" w:cs="Arial"/>
-          <w:b/>
-          <w:lang w:val="en-PH"/>
-        </w:rPr>
         <w:t>W</w:t>
       </w:r>
       <w:r>
@@ -2396,17 +2841,29 @@
           <w:rFonts w:ascii="Arial" w:eastAsia="Arial Unicode MS" w:hAnsi="Arial" w:cs="Arial"/>
           <w:lang w:val="en-PH"/>
         </w:rPr>
-        <w:t xml:space="preserve"> </w:t>
-      </w:r>
-      <w:r>
-        <w:rPr>
-          <w:rFonts w:ascii="Arial" w:eastAsia="Arial Unicode MS" w:hAnsi="Arial" w:cs="Arial"/>
-          <w:lang w:val="en-PH"/>
-        </w:rPr>
-        <w:t>is to deliver web pages on the request to clients.</w:t>
-      </w:r>
-      <w:bookmarkStart w:id="0" w:name="_GoBack"/>
-      <w:bookmarkEnd w:id="0"/>
+        <w:t>. The proponents use this to</w:t>
+      </w:r>
+      <w:r>
+        <w:rPr>
+          <w:rFonts w:ascii="Arial" w:eastAsia="Arial Unicode MS" w:hAnsi="Arial" w:cs="Arial"/>
+          <w:lang w:val="en-PH"/>
+        </w:rPr>
+        <w:t xml:space="preserve"> deliver web pages on the request </w:t>
+      </w:r>
+      <w:r>
+        <w:rPr>
+          <w:rFonts w:ascii="Arial" w:eastAsia="Arial Unicode MS" w:hAnsi="Arial" w:cs="Arial"/>
+          <w:lang w:val="en-PH"/>
+        </w:rPr>
+        <w:t>of a client through an URL</w:t>
+      </w:r>
+      <w:r>
+        <w:rPr>
+          <w:rFonts w:ascii="Arial" w:eastAsia="Arial Unicode MS" w:hAnsi="Arial" w:cs="Arial"/>
+          <w:lang w:val="en-PH"/>
+        </w:rPr>
+        <w:t>.</w:t>
+      </w:r>
     </w:p>
     <w:sectPr>
       <w:headerReference w:type="even" r:id="rId8"/>
@@ -2748,7 +3205,7 @@
                   <w:rPr>
                     <w:noProof/>
                   </w:rPr>
-                  <w:t>7</w:t>
+                  <w:t>8</w:t>
                 </w:r>
                 <w:r>
                   <w:rPr>
@@ -3345,6 +3802,119 @@
     </w:lvl>
   </w:abstractNum>
   <w:abstractNum w:abstractNumId="5" w15:restartNumberingAfterBreak="0">
+    <w:nsid w:val="1F623B4C"/>
+    <w:multiLevelType w:val="hybridMultilevel"/>
+    <w:tmpl w:val="3168CC5A"/>
+    <w:lvl w:ilvl="0" w:tplc="34090001">
+      <w:start w:val="1"/>
+      <w:numFmt w:val="bullet"/>
+      <w:lvlText w:val=""/>
+      <w:lvlJc w:val="left"/>
+      <w:pPr>
+        <w:ind w:left="1440" w:hanging="360"/>
+      </w:pPr>
+      <w:rPr>
+        <w:rFonts w:ascii="Symbol" w:hAnsi="Symbol" w:hint="default"/>
+      </w:rPr>
+    </w:lvl>
+    <w:lvl w:ilvl="1" w:tplc="34090003" w:tentative="1">
+      <w:start w:val="1"/>
+      <w:numFmt w:val="bullet"/>
+      <w:lvlText w:val="o"/>
+      <w:lvlJc w:val="left"/>
+      <w:pPr>
+        <w:ind w:left="2160" w:hanging="360"/>
+      </w:pPr>
+      <w:rPr>
+        <w:rFonts w:ascii="Courier New" w:hAnsi="Courier New" w:cs="Courier New" w:hint="default"/>
+      </w:rPr>
+    </w:lvl>
+    <w:lvl w:ilvl="2" w:tplc="34090005" w:tentative="1">
+      <w:start w:val="1"/>
+      <w:numFmt w:val="bullet"/>
+      <w:lvlText w:val=""/>
+      <w:lvlJc w:val="left"/>
+      <w:pPr>
+        <w:ind w:left="2880" w:hanging="360"/>
+      </w:pPr>
+      <w:rPr>
+        <w:rFonts w:ascii="Wingdings" w:hAnsi="Wingdings" w:hint="default"/>
+      </w:rPr>
+    </w:lvl>
+    <w:lvl w:ilvl="3" w:tplc="34090001" w:tentative="1">
+      <w:start w:val="1"/>
+      <w:numFmt w:val="bullet"/>
+      <w:lvlText w:val=""/>
+      <w:lvlJc w:val="left"/>
+      <w:pPr>
+        <w:ind w:left="3600" w:hanging="360"/>
+      </w:pPr>
+      <w:rPr>
+        <w:rFonts w:ascii="Symbol" w:hAnsi="Symbol" w:hint="default"/>
+      </w:rPr>
+    </w:lvl>
+    <w:lvl w:ilvl="4" w:tplc="34090003" w:tentative="1">
+      <w:start w:val="1"/>
+      <w:numFmt w:val="bullet"/>
+      <w:lvlText w:val="o"/>
+      <w:lvlJc w:val="left"/>
+      <w:pPr>
+        <w:ind w:left="4320" w:hanging="360"/>
+      </w:pPr>
+      <w:rPr>
+        <w:rFonts w:ascii="Courier New" w:hAnsi="Courier New" w:cs="Courier New" w:hint="default"/>
+      </w:rPr>
+    </w:lvl>
+    <w:lvl w:ilvl="5" w:tplc="34090005" w:tentative="1">
+      <w:start w:val="1"/>
+      <w:numFmt w:val="bullet"/>
+      <w:lvlText w:val=""/>
+      <w:lvlJc w:val="left"/>
+      <w:pPr>
+        <w:ind w:left="5040" w:hanging="360"/>
+      </w:pPr>
+      <w:rPr>
+        <w:rFonts w:ascii="Wingdings" w:hAnsi="Wingdings" w:hint="default"/>
+      </w:rPr>
+    </w:lvl>
+    <w:lvl w:ilvl="6" w:tplc="34090001" w:tentative="1">
+      <w:start w:val="1"/>
+      <w:numFmt w:val="bullet"/>
+      <w:lvlText w:val=""/>
+      <w:lvlJc w:val="left"/>
+      <w:pPr>
+        <w:ind w:left="5760" w:hanging="360"/>
+      </w:pPr>
+      <w:rPr>
+        <w:rFonts w:ascii="Symbol" w:hAnsi="Symbol" w:hint="default"/>
+      </w:rPr>
+    </w:lvl>
+    <w:lvl w:ilvl="7" w:tplc="34090003" w:tentative="1">
+      <w:start w:val="1"/>
+      <w:numFmt w:val="bullet"/>
+      <w:lvlText w:val="o"/>
+      <w:lvlJc w:val="left"/>
+      <w:pPr>
+        <w:ind w:left="6480" w:hanging="360"/>
+      </w:pPr>
+      <w:rPr>
+        <w:rFonts w:ascii="Courier New" w:hAnsi="Courier New" w:cs="Courier New" w:hint="default"/>
+      </w:rPr>
+    </w:lvl>
+    <w:lvl w:ilvl="8" w:tplc="34090005" w:tentative="1">
+      <w:start w:val="1"/>
+      <w:numFmt w:val="bullet"/>
+      <w:lvlText w:val=""/>
+      <w:lvlJc w:val="left"/>
+      <w:pPr>
+        <w:ind w:left="7200" w:hanging="360"/>
+      </w:pPr>
+      <w:rPr>
+        <w:rFonts w:ascii="Wingdings" w:hAnsi="Wingdings" w:hint="default"/>
+      </w:rPr>
+    </w:lvl>
+  </w:abstractNum>
+  <w:abstractNum w:abstractNumId="6" w15:restartNumberingAfterBreak="0">
     <w:nsid w:val="312E7972"/>
     <w:multiLevelType w:val="hybridMultilevel"/>
     <w:tmpl w:val="879E1FAA"/>
@@ -3457,7 +4027,7 @@
       </w:pPr>
     </w:lvl>
   </w:abstractNum>
-  <w:abstractNum w:abstractNumId="6" w15:restartNumberingAfterBreak="0">
+  <w:abstractNum w:abstractNumId="7" w15:restartNumberingAfterBreak="0">
     <w:nsid w:val="36E65FBF"/>
     <w:multiLevelType w:val="hybridMultilevel"/>
     <w:tmpl w:val="D8F4A08A"/>
@@ -3570,7 +4140,7 @@
       </w:rPr>
     </w:lvl>
   </w:abstractNum>
-  <w:abstractNum w:abstractNumId="7" w15:restartNumberingAfterBreak="0">
+  <w:abstractNum w:abstractNumId="8" w15:restartNumberingAfterBreak="0">
     <w:nsid w:val="42254842"/>
     <w:multiLevelType w:val="hybridMultilevel"/>
     <w:tmpl w:val="927AD0A2"/>
@@ -3683,7 +4253,7 @@
       </w:rPr>
     </w:lvl>
   </w:abstractNum>
-  <w:abstractNum w:abstractNumId="8" w15:restartNumberingAfterBreak="0">
+  <w:abstractNum w:abstractNumId="9" w15:restartNumberingAfterBreak="0">
     <w:nsid w:val="42FE5F44"/>
     <w:multiLevelType w:val="hybridMultilevel"/>
     <w:tmpl w:val="38D24B26"/>
@@ -3772,7 +4342,7 @@
       </w:pPr>
     </w:lvl>
   </w:abstractNum>
-  <w:abstractNum w:abstractNumId="9" w15:restartNumberingAfterBreak="0">
+  <w:abstractNum w:abstractNumId="10" w15:restartNumberingAfterBreak="0">
     <w:nsid w:val="4366752C"/>
     <w:multiLevelType w:val="hybridMultilevel"/>
     <w:tmpl w:val="E1064A2C"/>
@@ -3885,7 +4455,7 @@
       </w:rPr>
     </w:lvl>
   </w:abstractNum>
-  <w:abstractNum w:abstractNumId="10" w15:restartNumberingAfterBreak="0">
+  <w:abstractNum w:abstractNumId="11" w15:restartNumberingAfterBreak="0">
     <w:nsid w:val="468474BE"/>
     <w:multiLevelType w:val="hybridMultilevel"/>
     <w:tmpl w:val="F208B77E"/>
@@ -3998,7 +4568,7 @@
       </w:rPr>
     </w:lvl>
   </w:abstractNum>
-  <w:abstractNum w:abstractNumId="11" w15:restartNumberingAfterBreak="0">
+  <w:abstractNum w:abstractNumId="12" w15:restartNumberingAfterBreak="0">
     <w:nsid w:val="46E16DCD"/>
     <w:multiLevelType w:val="hybridMultilevel"/>
     <w:tmpl w:val="661216F8"/>
@@ -4111,7 +4681,7 @@
       </w:rPr>
     </w:lvl>
   </w:abstractNum>
-  <w:abstractNum w:abstractNumId="12" w15:restartNumberingAfterBreak="0">
+  <w:abstractNum w:abstractNumId="13" w15:restartNumberingAfterBreak="0">
     <w:nsid w:val="4A5F56C4"/>
     <w:multiLevelType w:val="hybridMultilevel"/>
     <w:tmpl w:val="34F62008"/>
@@ -4224,7 +4794,7 @@
       </w:rPr>
     </w:lvl>
   </w:abstractNum>
-  <w:abstractNum w:abstractNumId="13" w15:restartNumberingAfterBreak="0">
+  <w:abstractNum w:abstractNumId="14" w15:restartNumberingAfterBreak="0">
     <w:nsid w:val="52361C2B"/>
     <w:multiLevelType w:val="hybridMultilevel"/>
     <w:tmpl w:val="61403CEA"/>
@@ -4314,7 +4884,7 @@
       </w:pPr>
     </w:lvl>
   </w:abstractNum>
-  <w:abstractNum w:abstractNumId="14" w15:restartNumberingAfterBreak="0">
+  <w:abstractNum w:abstractNumId="15" w15:restartNumberingAfterBreak="0">
     <w:nsid w:val="537D19B5"/>
     <w:multiLevelType w:val="hybridMultilevel"/>
     <w:tmpl w:val="E528F58E"/>
@@ -4427,7 +4997,7 @@
       </w:rPr>
     </w:lvl>
   </w:abstractNum>
-  <w:abstractNum w:abstractNumId="15" w15:restartNumberingAfterBreak="0">
+  <w:abstractNum w:abstractNumId="16" w15:restartNumberingAfterBreak="0">
     <w:nsid w:val="55E875FE"/>
     <w:multiLevelType w:val="hybridMultilevel"/>
     <w:tmpl w:val="9F82C2A8"/>
@@ -4540,7 +5110,7 @@
       </w:rPr>
     </w:lvl>
   </w:abstractNum>
-  <w:abstractNum w:abstractNumId="16" w15:restartNumberingAfterBreak="0">
+  <w:abstractNum w:abstractNumId="17" w15:restartNumberingAfterBreak="0">
     <w:nsid w:val="5B75532B"/>
     <w:multiLevelType w:val="hybridMultilevel"/>
     <w:tmpl w:val="CF406544"/>
@@ -4629,7 +5199,7 @@
       </w:pPr>
     </w:lvl>
   </w:abstractNum>
-  <w:abstractNum w:abstractNumId="17" w15:restartNumberingAfterBreak="0">
+  <w:abstractNum w:abstractNumId="18" w15:restartNumberingAfterBreak="0">
     <w:nsid w:val="5F9477D3"/>
     <w:multiLevelType w:val="hybridMultilevel"/>
     <w:tmpl w:val="6066C876"/>
@@ -4715,7 +5285,7 @@
       </w:pPr>
     </w:lvl>
   </w:abstractNum>
-  <w:abstractNum w:abstractNumId="18" w15:restartNumberingAfterBreak="0">
+  <w:abstractNum w:abstractNumId="19" w15:restartNumberingAfterBreak="0">
     <w:nsid w:val="68C35760"/>
     <w:multiLevelType w:val="hybridMultilevel"/>
     <w:tmpl w:val="98B0FD3E"/>
@@ -4828,7 +5398,7 @@
       </w:rPr>
     </w:lvl>
   </w:abstractNum>
-  <w:abstractNum w:abstractNumId="19" w15:restartNumberingAfterBreak="0">
+  <w:abstractNum w:abstractNumId="20" w15:restartNumberingAfterBreak="0">
     <w:nsid w:val="6B130C77"/>
     <w:multiLevelType w:val="hybridMultilevel"/>
     <w:tmpl w:val="D41A683A"/>
@@ -4917,7 +5487,7 @@
       </w:pPr>
     </w:lvl>
   </w:abstractNum>
-  <w:abstractNum w:abstractNumId="20" w15:restartNumberingAfterBreak="0">
+  <w:abstractNum w:abstractNumId="21" w15:restartNumberingAfterBreak="0">
     <w:nsid w:val="6B6C67E7"/>
     <w:multiLevelType w:val="hybridMultilevel"/>
     <w:tmpl w:val="4AD64DCE"/>
@@ -5030,7 +5600,7 @@
       </w:rPr>
     </w:lvl>
   </w:abstractNum>
-  <w:abstractNum w:abstractNumId="21" w15:restartNumberingAfterBreak="0">
+  <w:abstractNum w:abstractNumId="22" w15:restartNumberingAfterBreak="0">
     <w:nsid w:val="6FAA2DAE"/>
     <w:multiLevelType w:val="hybridMultilevel"/>
     <w:tmpl w:val="52806E5A"/>
@@ -5122,7 +5692,7 @@
       </w:pPr>
     </w:lvl>
   </w:abstractNum>
-  <w:abstractNum w:abstractNumId="22" w15:restartNumberingAfterBreak="0">
+  <w:abstractNum w:abstractNumId="23" w15:restartNumberingAfterBreak="0">
     <w:nsid w:val="76A27974"/>
     <w:multiLevelType w:val="hybridMultilevel"/>
     <w:tmpl w:val="3E8A86AC"/>
@@ -5211,7 +5781,7 @@
       </w:pPr>
     </w:lvl>
   </w:abstractNum>
-  <w:abstractNum w:abstractNumId="23" w15:restartNumberingAfterBreak="0">
+  <w:abstractNum w:abstractNumId="24" w15:restartNumberingAfterBreak="0">
     <w:nsid w:val="7F61038E"/>
     <w:multiLevelType w:val="hybridMultilevel"/>
     <w:tmpl w:val="30186C04"/>
@@ -5304,73 +5874,76 @@
     <w:abstractNumId w:val="0"/>
   </w:num>
   <w:num w:numId="2">
-    <w:abstractNumId w:val="5"/>
+    <w:abstractNumId w:val="6"/>
   </w:num>
   <w:num w:numId="3">
-    <w:abstractNumId w:val="18"/>
+    <w:abstractNumId w:val="19"/>
   </w:num>
   <w:num w:numId="4">
-    <w:abstractNumId w:val="20"/>
+    <w:abstractNumId w:val="21"/>
   </w:num>
   <w:num w:numId="5">
     <w:abstractNumId w:val="1"/>
   </w:num>
   <w:num w:numId="6">
+    <w:abstractNumId w:val="10"/>
+  </w:num>
+  <w:num w:numId="7">
     <w:abstractNumId w:val="9"/>
   </w:num>
-  <w:num w:numId="7">
-    <w:abstractNumId w:val="8"/>
-  </w:num>
   <w:num w:numId="8">
-    <w:abstractNumId w:val="19"/>
+    <w:abstractNumId w:val="20"/>
   </w:num>
   <w:num w:numId="9">
+    <w:abstractNumId w:val="14"/>
+  </w:num>
+  <w:num w:numId="10">
     <w:abstractNumId w:val="13"/>
   </w:num>
-  <w:num w:numId="10">
-    <w:abstractNumId w:val="12"/>
-  </w:num>
   <w:num w:numId="11">
-    <w:abstractNumId w:val="7"/>
+    <w:abstractNumId w:val="8"/>
   </w:num>
   <w:num w:numId="12">
     <w:abstractNumId w:val="4"/>
   </w:num>
   <w:num w:numId="13">
-    <w:abstractNumId w:val="10"/>
+    <w:abstractNumId w:val="11"/>
   </w:num>
   <w:num w:numId="14">
     <w:abstractNumId w:val="3"/>
   </w:num>
   <w:num w:numId="15">
-    <w:abstractNumId w:val="14"/>
+    <w:abstractNumId w:val="15"/>
   </w:num>
   <w:num w:numId="16">
+    <w:abstractNumId w:val="17"/>
+  </w:num>
+  <w:num w:numId="17">
     <w:abstractNumId w:val="16"/>
   </w:num>
-  <w:num w:numId="17">
-    <w:abstractNumId w:val="15"/>
-  </w:num>
   <w:num w:numId="18">
-    <w:abstractNumId w:val="21"/>
+    <w:abstractNumId w:val="22"/>
   </w:num>
   <w:num w:numId="19">
-    <w:abstractNumId w:val="22"/>
+    <w:abstractNumId w:val="23"/>
   </w:num>
   <w:num w:numId="20">
-    <w:abstractNumId w:val="23"/>
+    <w:abstractNumId w:val="24"/>
   </w:num>
   <w:num w:numId="21">
     <w:abstractNumId w:val="2"/>
   </w:num>
   <w:num w:numId="22">
-    <w:abstractNumId w:val="17"/>
+    <w:abstractNumId w:val="18"/>
   </w:num>
   <w:num w:numId="23">
-    <w:abstractNumId w:val="6"/>
+    <w:abstractNumId w:val="7"/>
   </w:num>
   <w:num w:numId="24">
-    <w:abstractNumId w:val="11"/>
+    <w:abstractNumId w:val="12"/>
+  </w:num>
+  <w:num w:numId="25">
+    <w:abstractNumId w:val="5"/>
   </w:num>
 </w:numbering>
 </file>

</xml_diff>

<commit_message>
Chapter 2 - 2 Local Studies - Adding Reference
</commit_message>
<xml_diff>
--- a/Chapter 1 - Thesis.docx
+++ b/Chapter 1 - Thesis.docx
@@ -85,7 +85,21 @@
           <w:rFonts w:ascii="Arial" w:eastAsia="Arial Unicode MS" w:hAnsi="Arial" w:cs="Arial"/>
           <w:lang w:val="en-PH"/>
         </w:rPr>
-        <w:t xml:space="preserve">Nowadays, the online publisher prioritized the visitors of their site is to be satisfied of their needs and expectation. The management system for food e-commerce is one of the latest services for fast food restaurants in the western world are adopting. Content management system (CMS) use by web publishers to instantly and dynamically update their web pages and properties as new content becomes available so that every visit to a site are engaging, informative, resourceful and meaningful. </w:t>
+        <w:t xml:space="preserve">Nowadays, the online publisher prioritized the visitors of </w:t>
+      </w:r>
+      <w:r>
+        <w:rPr>
+          <w:rFonts w:ascii="Arial" w:eastAsia="Arial Unicode MS" w:hAnsi="Arial" w:cs="Arial"/>
+          <w:lang w:val="en-PH"/>
+        </w:rPr>
+        <w:t>their site is to be satisfied with</w:t>
+      </w:r>
+      <w:r>
+        <w:rPr>
+          <w:rFonts w:ascii="Arial" w:eastAsia="Arial Unicode MS" w:hAnsi="Arial" w:cs="Arial"/>
+          <w:lang w:val="en-PH"/>
+        </w:rPr>
+        <w:t xml:space="preserve"> their needs and expectation. The management system for food e-commerce is one of the latest services for fast food restaurants in the western world are adopting. Content management system (CMS) use by web publishers to instantly and dynamically update their web pages and properties as new content becomes available so that every visit to a site are engaging, informative, resourceful and meaningful. </w:t>
       </w:r>
     </w:p>
     <w:p>
@@ -103,7 +117,21 @@
           <w:rFonts w:ascii="Arial" w:eastAsia="Arial Unicode MS" w:hAnsi="Arial" w:cs="Arial"/>
           <w:lang w:val="en-PH"/>
         </w:rPr>
-        <w:t xml:space="preserve">Participants explore the fundamentals of planning dynamic websites, content management system database management, and creating database-driven websites through the planning and creating of their own topic-based site. Some of the content management system integrate with content delivery applications to deliver the content via a website. </w:t>
+        <w:t>Participants explore the fundamentals of planning dynamic websites, content management system database management, and creating database-driven websites through the planning and creating of their own topic-based site. Some of the content management system</w:t>
+      </w:r>
+      <w:r>
+        <w:rPr>
+          <w:rFonts w:ascii="Arial" w:eastAsia="Arial Unicode MS" w:hAnsi="Arial" w:cs="Arial"/>
+          <w:lang w:val="en-PH"/>
+        </w:rPr>
+        <w:t>s</w:t>
+      </w:r>
+      <w:r>
+        <w:rPr>
+          <w:rFonts w:ascii="Arial" w:eastAsia="Arial Unicode MS" w:hAnsi="Arial" w:cs="Arial"/>
+          <w:lang w:val="en-PH"/>
+        </w:rPr>
+        <w:t xml:space="preserve"> integrate with content delivery applications to deliver the content via a website. </w:t>
       </w:r>
       <w:r>
         <w:rPr>
@@ -157,7 +185,35 @@
           <w:rFonts w:ascii="Arial" w:eastAsia="Arial Unicode MS" w:hAnsi="Arial" w:cs="Arial"/>
           <w:lang w:val="en-PH"/>
         </w:rPr>
-        <w:t xml:space="preserve"> with ease because of the internet. One of such business that the internet introduced is a management system for food e-commerce. In today’s age of fast food and take out, many restaurants have chosen to focus on quick preparation and speedy delivery of orders rather than offering a rich dining experience. We the proponents also see the errors by trying their webpages as the developer of a website, you’ll need to ease the traffic jam cause by the many user</w:t>
+        <w:t xml:space="preserve"> with ease because of the internet. One of such business that the internet introduced is a management system for food e-commerce. In today’s age of fast food and take out, many restaurants have chosen to focus on quick preparation and speedy delivery of orders rather than offering a rich dining experience. We the proponents also see the errors by trying their web</w:t>
+      </w:r>
+      <w:r>
+        <w:rPr>
+          <w:rFonts w:ascii="Arial" w:eastAsia="Arial Unicode MS" w:hAnsi="Arial" w:cs="Arial"/>
+          <w:lang w:val="en-PH"/>
+        </w:rPr>
+        <w:t xml:space="preserve"> </w:t>
+      </w:r>
+      <w:r>
+        <w:rPr>
+          <w:rFonts w:ascii="Arial" w:eastAsia="Arial Unicode MS" w:hAnsi="Arial" w:cs="Arial"/>
+          <w:lang w:val="en-PH"/>
+        </w:rPr>
+        <w:t>pages as the developer of a website, you’ll need to ease the traffic jam cause</w:t>
+      </w:r>
+      <w:r>
+        <w:rPr>
+          <w:rFonts w:ascii="Arial" w:eastAsia="Arial Unicode MS" w:hAnsi="Arial" w:cs="Arial"/>
+          <w:lang w:val="en-PH"/>
+        </w:rPr>
+        <w:t>d</w:t>
+      </w:r>
+      <w:r>
+        <w:rPr>
+          <w:rFonts w:ascii="Arial" w:eastAsia="Arial Unicode MS" w:hAnsi="Arial" w:cs="Arial"/>
+          <w:lang w:val="en-PH"/>
+        </w:rPr>
+        <w:t xml:space="preserve"> by the many user</w:t>
       </w:r>
       <w:r>
         <w:rPr>
@@ -189,7 +245,7 @@
           <w:rFonts w:ascii="Arial" w:eastAsia="Arial Unicode MS" w:hAnsi="Arial" w:cs="Arial"/>
           <w:lang w:val="en-PH"/>
         </w:rPr>
-        <w:t>That’s why we proposed Management System for Food E-Commerce with PayPal integration and database algorithms, because we knew having a PayPal payment is less time and less bother to the customer. And we include some database algorithms for the se</w:t>
+        <w:t>That’s why we proposed Management System for Food E-Commerce with PayPal integration and database algorithms because we knew having a PayPal payment is less time and less bother to the customer. And we include some database algorithms for the se</w:t>
       </w:r>
       <w:r>
         <w:rPr>
@@ -224,7 +280,21 @@
           <w:rFonts w:ascii="Arial" w:eastAsia="Arial Unicode MS" w:hAnsi="Arial" w:cs="Arial"/>
           <w:lang w:val="en-PH"/>
         </w:rPr>
-        <w:t>, Customers for the ordering, transaction, contacting the developers and Agent for the updating the product or templates available, if they have new product.</w:t>
+        <w:t>, Customers for the ordering, transaction, contacting the developers and Agent for the updating the product or templates available, if they have</w:t>
+      </w:r>
+      <w:r>
+        <w:rPr>
+          <w:rFonts w:ascii="Arial" w:eastAsia="Arial Unicode MS" w:hAnsi="Arial" w:cs="Arial"/>
+          <w:lang w:val="en-PH"/>
+        </w:rPr>
+        <w:t xml:space="preserve"> a</w:t>
+      </w:r>
+      <w:r>
+        <w:rPr>
+          <w:rFonts w:ascii="Arial" w:eastAsia="Arial Unicode MS" w:hAnsi="Arial" w:cs="Arial"/>
+          <w:lang w:val="en-PH"/>
+        </w:rPr>
+        <w:t xml:space="preserve"> new product.</w:t>
       </w:r>
     </w:p>
     <w:p>
@@ -284,7 +354,21 @@
           <w:rFonts w:ascii="Arial" w:eastAsia="Arial Unicode MS" w:hAnsi="Arial" w:cs="Arial"/>
           <w:lang w:val="en-PH"/>
         </w:rPr>
-        <w:t>The purpose of this study is to develop a management system for food e-commerce with PayPal integration and database algorithms that helps the user to control the site they provided or created. The main problem of the other online food ordering website they don’t have PayPal payment, geographical location of the customer, less security provision, internet traffic, and the accurateness of the product management.</w:t>
+        <w:t>The purpose of this study is to develop a management system for food e-commerce with PayPal integration an</w:t>
+      </w:r>
+      <w:r>
+        <w:rPr>
+          <w:rFonts w:ascii="Arial" w:eastAsia="Arial Unicode MS" w:hAnsi="Arial" w:cs="Arial"/>
+          <w:lang w:val="en-PH"/>
+        </w:rPr>
+        <w:t>d database algorithms that help</w:t>
+      </w:r>
+      <w:r>
+        <w:rPr>
+          <w:rFonts w:ascii="Arial" w:eastAsia="Arial Unicode MS" w:hAnsi="Arial" w:cs="Arial"/>
+          <w:lang w:val="en-PH"/>
+        </w:rPr>
+        <w:t xml:space="preserve"> the user to control the site they provided or created. The main problem of the other online food ordering website they don’t have PayPal payment, geographical location of the customer, less security provision, internet traffic, and the accurateness of the product management.</w:t>
       </w:r>
     </w:p>
     <w:p>
@@ -377,7 +461,31 @@
           <w:sz w:val="24"/>
           <w:lang w:val="en-PH"/>
         </w:rPr>
-        <w:t>What are the helps of having a different modules of management system for food e-commerce with PayPal integration and database algorithms performing to improve the website?</w:t>
+        <w:t>What are the helps of having</w:t>
+      </w:r>
+      <w:r>
+        <w:rPr>
+          <w:rFonts w:ascii="Arial" w:eastAsia="Arial Unicode MS" w:hAnsi="Arial" w:cs="Arial"/>
+          <w:sz w:val="24"/>
+          <w:lang w:val="en-PH"/>
+        </w:rPr>
+        <w:t xml:space="preserve"> different modules of </w:t>
+      </w:r>
+      <w:r>
+        <w:rPr>
+          <w:rFonts w:ascii="Arial" w:eastAsia="Arial Unicode MS" w:hAnsi="Arial" w:cs="Arial"/>
+          <w:sz w:val="24"/>
+          <w:lang w:val="en-PH"/>
+        </w:rPr>
+        <w:t xml:space="preserve">a </w:t>
+      </w:r>
+      <w:r>
+        <w:rPr>
+          <w:rFonts w:ascii="Arial" w:eastAsia="Arial Unicode MS" w:hAnsi="Arial" w:cs="Arial"/>
+          <w:sz w:val="24"/>
+          <w:lang w:val="en-PH"/>
+        </w:rPr>
+        <w:t>management system for food e-commerce with PayPal integration and database algorithms performing to improve the website?</w:t>
       </w:r>
     </w:p>
     <w:p>
@@ -1280,7 +1388,21 @@
           <w:rFonts w:ascii="Arial" w:eastAsia="Arial Unicode MS" w:hAnsi="Arial" w:cs="Arial"/>
           <w:lang w:val="en-PH"/>
         </w:rPr>
-        <w:t xml:space="preserve"> The client and customer information is the main knowledge requirement of this study or system, the client information obtained sales transaction, personal information from us by purchasing template/’s and the customer information contain personal information of the customer for purchasing the product/’s and do the payment through the PayPal.</w:t>
+        <w:t xml:space="preserve"> The client and customer information is the main knowledge requirement of this study or system, the client information obtained sales transaction, personal information from us by purchasing template/’s and the customer information contain</w:t>
+      </w:r>
+      <w:r>
+        <w:rPr>
+          <w:rFonts w:ascii="Arial" w:eastAsia="Arial Unicode MS" w:hAnsi="Arial" w:cs="Arial"/>
+          <w:lang w:val="en-PH"/>
+        </w:rPr>
+        <w:t>s</w:t>
+      </w:r>
+      <w:r>
+        <w:rPr>
+          <w:rFonts w:ascii="Arial" w:eastAsia="Arial Unicode MS" w:hAnsi="Arial" w:cs="Arial"/>
+          <w:lang w:val="en-PH"/>
+        </w:rPr>
+        <w:t xml:space="preserve"> personal information of the customer for purchasing the product/’s and do the payment through the PayPal.</w:t>
       </w:r>
     </w:p>
     <w:p>
@@ -1356,29 +1478,73 @@
         <w:rPr>
           <w:rFonts w:ascii="Arial" w:eastAsia="Arial Unicode MS" w:hAnsi="Arial" w:cs="Arial"/>
           <w:b/>
-          <w:lang w:val="en-PH"/>
-        </w:rPr>
-      </w:pPr>
-      <w:r>
-        <w:rPr>
-          <w:rFonts w:ascii="Arial" w:eastAsia="Arial Unicode MS" w:hAnsi="Arial" w:cs="Arial"/>
-          <w:lang w:val="en-PH"/>
-        </w:rPr>
-        <w:t>It has a 3 main modules</w:t>
-      </w:r>
-      <w:r>
-        <w:rPr>
-          <w:rFonts w:ascii="Arial" w:eastAsia="Arial Unicode MS" w:hAnsi="Arial" w:cs="Arial"/>
-          <w:lang w:val="en-PH"/>
-        </w:rPr>
-        <w:t xml:space="preserve"> in main website</w:t>
-      </w:r>
-      <w:r>
-        <w:rPr>
-          <w:rFonts w:ascii="Arial" w:eastAsia="Arial Unicode MS" w:hAnsi="Arial" w:cs="Arial"/>
-          <w:lang w:val="en-PH"/>
-        </w:rPr>
-        <w:t>: Guest side, Client side and the Server side.</w:t>
+          <w:sz w:val="24"/>
+          <w:lang w:val="en-PH"/>
+        </w:rPr>
+      </w:pPr>
+      <w:r>
+        <w:rPr>
+          <w:rFonts w:ascii="Arial" w:eastAsia="Arial Unicode MS" w:hAnsi="Arial" w:cs="Arial"/>
+          <w:sz w:val="24"/>
+          <w:lang w:val="en-PH"/>
+        </w:rPr>
+        <w:t xml:space="preserve">It has </w:t>
+      </w:r>
+      <w:r>
+        <w:rPr>
+          <w:rFonts w:ascii="Arial" w:eastAsia="Arial Unicode MS" w:hAnsi="Arial" w:cs="Arial"/>
+          <w:sz w:val="24"/>
+          <w:lang w:val="en-PH"/>
+        </w:rPr>
+        <w:t>3 main modules</w:t>
+      </w:r>
+      <w:r>
+        <w:rPr>
+          <w:rFonts w:ascii="Arial" w:eastAsia="Arial Unicode MS" w:hAnsi="Arial" w:cs="Arial"/>
+          <w:sz w:val="24"/>
+          <w:lang w:val="en-PH"/>
+        </w:rPr>
+        <w:t xml:space="preserve"> o</w:t>
+      </w:r>
+      <w:r>
+        <w:rPr>
+          <w:rFonts w:ascii="Arial" w:eastAsia="Arial Unicode MS" w:hAnsi="Arial" w:cs="Arial"/>
+          <w:sz w:val="24"/>
+          <w:lang w:val="en-PH"/>
+        </w:rPr>
+        <w:t>n</w:t>
+      </w:r>
+      <w:r>
+        <w:rPr>
+          <w:rFonts w:ascii="Arial" w:eastAsia="Arial Unicode MS" w:hAnsi="Arial" w:cs="Arial"/>
+          <w:sz w:val="24"/>
+          <w:lang w:val="en-PH"/>
+        </w:rPr>
+        <w:t xml:space="preserve"> the</w:t>
+      </w:r>
+      <w:r>
+        <w:rPr>
+          <w:rFonts w:ascii="Arial" w:eastAsia="Arial Unicode MS" w:hAnsi="Arial" w:cs="Arial"/>
+          <w:sz w:val="24"/>
+          <w:lang w:val="en-PH"/>
+        </w:rPr>
+        <w:t xml:space="preserve"> main website: Guest side, Client side</w:t>
+      </w:r>
+      <w:r>
+        <w:rPr>
+          <w:rFonts w:ascii="Arial" w:eastAsia="Arial Unicode MS" w:hAnsi="Arial" w:cs="Arial"/>
+          <w:sz w:val="24"/>
+          <w:lang w:val="en-PH"/>
+        </w:rPr>
+        <w:t>,</w:t>
+      </w:r>
+      <w:r>
+        <w:rPr>
+          <w:rFonts w:ascii="Arial" w:eastAsia="Arial Unicode MS" w:hAnsi="Arial" w:cs="Arial"/>
+          <w:sz w:val="24"/>
+          <w:lang w:val="en-PH"/>
+        </w:rPr>
+        <w:t xml:space="preserve"> and the Server side.</w:t>
       </w:r>
     </w:p>
     <w:p>
@@ -1396,26 +1562,30 @@
         <w:rPr>
           <w:rFonts w:ascii="Arial" w:eastAsia="Arial Unicode MS" w:hAnsi="Arial" w:cs="Arial"/>
           <w:b/>
-          <w:lang w:val="en-PH"/>
-        </w:rPr>
-      </w:pPr>
-      <w:r>
-        <w:rPr>
-          <w:rFonts w:ascii="Arial" w:eastAsia="Arial Unicode MS" w:hAnsi="Arial" w:cs="Arial"/>
-          <w:lang w:val="en-PH"/>
-        </w:rPr>
-        <w:t>It has a PayPal which the client paid the</w:t>
-      </w:r>
-      <w:r>
-        <w:rPr>
-          <w:rFonts w:ascii="Arial" w:eastAsia="Arial Unicode MS" w:hAnsi="Arial" w:cs="Arial"/>
-          <w:lang w:val="en-PH"/>
-        </w:rPr>
-        <w:t xml:space="preserve"> purchase</w:t>
-      </w:r>
-      <w:r>
-        <w:rPr>
-          <w:rFonts w:ascii="Arial" w:eastAsia="Arial Unicode MS" w:hAnsi="Arial" w:cs="Arial"/>
+          <w:sz w:val="24"/>
+          <w:lang w:val="en-PH"/>
+        </w:rPr>
+      </w:pPr>
+      <w:r>
+        <w:rPr>
+          <w:rFonts w:ascii="Arial" w:eastAsia="Arial Unicode MS" w:hAnsi="Arial" w:cs="Arial"/>
+          <w:sz w:val="24"/>
+          <w:lang w:val="en-PH"/>
+        </w:rPr>
+        <w:t>It has a PayPal which the client paid the purchase</w:t>
+      </w:r>
+      <w:r>
+        <w:rPr>
+          <w:rFonts w:ascii="Arial" w:eastAsia="Arial Unicode MS" w:hAnsi="Arial" w:cs="Arial"/>
+          <w:sz w:val="24"/>
+          <w:lang w:val="en-PH"/>
+        </w:rPr>
+        <w:t>d</w:t>
+      </w:r>
+      <w:r>
+        <w:rPr>
+          <w:rFonts w:ascii="Arial" w:eastAsia="Arial Unicode MS" w:hAnsi="Arial" w:cs="Arial"/>
+          <w:sz w:val="24"/>
           <w:lang w:val="en-PH"/>
         </w:rPr>
         <w:t xml:space="preserve"> template.</w:t>
@@ -1436,29 +1606,33 @@
         <w:rPr>
           <w:rFonts w:ascii="Arial" w:eastAsia="Arial Unicode MS" w:hAnsi="Arial" w:cs="Arial"/>
           <w:b/>
-          <w:lang w:val="en-PH"/>
-        </w:rPr>
-      </w:pPr>
-      <w:r>
-        <w:rPr>
-          <w:rFonts w:ascii="Arial" w:eastAsia="Arial Unicode MS" w:hAnsi="Arial" w:cs="Arial"/>
-          <w:lang w:val="en-PH"/>
-        </w:rPr>
-        <w:t xml:space="preserve">It has a SMS (Short Message Service) </w:t>
-      </w:r>
-      <w:r>
-        <w:rPr>
-          <w:rFonts w:ascii="Arial" w:eastAsia="Arial Unicode MS" w:hAnsi="Arial" w:cs="Arial"/>
-          <w:lang w:val="en-PH"/>
-        </w:rPr>
-        <w:t xml:space="preserve">or e-mail </w:t>
-      </w:r>
-      <w:r>
-        <w:rPr>
-          <w:rFonts w:ascii="Arial" w:eastAsia="Arial Unicode MS" w:hAnsi="Arial" w:cs="Arial"/>
-          <w:lang w:val="en-PH"/>
-        </w:rPr>
-        <w:t>for the account verification.</w:t>
+          <w:sz w:val="24"/>
+          <w:lang w:val="en-PH"/>
+        </w:rPr>
+      </w:pPr>
+      <w:r>
+        <w:rPr>
+          <w:rFonts w:ascii="Arial" w:eastAsia="Arial Unicode MS" w:hAnsi="Arial" w:cs="Arial"/>
+          <w:sz w:val="24"/>
+          <w:lang w:val="en-PH"/>
+        </w:rPr>
+        <w:t>It has a</w:t>
+      </w:r>
+      <w:r>
+        <w:rPr>
+          <w:rFonts w:ascii="Arial" w:eastAsia="Arial Unicode MS" w:hAnsi="Arial" w:cs="Arial"/>
+          <w:sz w:val="24"/>
+          <w:lang w:val="en-PH"/>
+        </w:rPr>
+        <w:t>n</w:t>
+      </w:r>
+      <w:r>
+        <w:rPr>
+          <w:rFonts w:ascii="Arial" w:eastAsia="Arial Unicode MS" w:hAnsi="Arial" w:cs="Arial"/>
+          <w:sz w:val="24"/>
+          <w:lang w:val="en-PH"/>
+        </w:rPr>
+        <w:t xml:space="preserve"> SMS (Short Message Service) or e-mail for the account verification.</w:t>
       </w:r>
     </w:p>
     <w:p>
@@ -1476,22 +1650,17 @@
         <w:rPr>
           <w:rFonts w:ascii="Arial" w:eastAsia="Arial Unicode MS" w:hAnsi="Arial" w:cs="Arial"/>
           <w:b/>
-          <w:lang w:val="en-PH"/>
-        </w:rPr>
-      </w:pPr>
-      <w:r>
-        <w:rPr>
-          <w:rFonts w:ascii="Arial" w:eastAsia="Arial Unicode MS" w:hAnsi="Arial" w:cs="Arial"/>
-          <w:lang w:val="en-PH"/>
-        </w:rPr>
-        <w:t>I</w:t>
-      </w:r>
-      <w:r>
-        <w:rPr>
-          <w:rFonts w:ascii="Arial" w:eastAsia="Arial Unicode MS" w:hAnsi="Arial" w:cs="Arial"/>
-          <w:lang w:val="en-PH"/>
-        </w:rPr>
-        <w:t>t has a feature which the client can buy a template uploaded to the web server or download it.</w:t>
+          <w:sz w:val="24"/>
+          <w:lang w:val="en-PH"/>
+        </w:rPr>
+      </w:pPr>
+      <w:r>
+        <w:rPr>
+          <w:rFonts w:ascii="Arial" w:eastAsia="Arial Unicode MS" w:hAnsi="Arial" w:cs="Arial"/>
+          <w:sz w:val="24"/>
+          <w:lang w:val="en-PH"/>
+        </w:rPr>
+        <w:t>It has a feature which the client can buy a template uploaded to the web server or download it.</w:t>
       </w:r>
     </w:p>
     <w:p>
@@ -1509,29 +1678,17 @@
         <w:rPr>
           <w:rFonts w:ascii="Arial" w:eastAsia="Arial Unicode MS" w:hAnsi="Arial" w:cs="Arial"/>
           <w:b/>
-          <w:lang w:val="en-PH"/>
-        </w:rPr>
-      </w:pPr>
-      <w:r>
-        <w:rPr>
-          <w:rFonts w:ascii="Arial" w:eastAsia="Arial Unicode MS" w:hAnsi="Arial" w:cs="Arial"/>
-          <w:lang w:val="en-PH"/>
-        </w:rPr>
-        <w:t xml:space="preserve">The client can manage and operate </w:t>
-      </w:r>
-      <w:r>
-        <w:rPr>
-          <w:rFonts w:ascii="Arial" w:eastAsia="Arial Unicode MS" w:hAnsi="Arial" w:cs="Arial"/>
-          <w:lang w:val="en-PH"/>
-        </w:rPr>
-        <w:t>its</w:t>
-      </w:r>
-      <w:r>
-        <w:rPr>
-          <w:rFonts w:ascii="Arial" w:eastAsia="Arial Unicode MS" w:hAnsi="Arial" w:cs="Arial"/>
-          <w:lang w:val="en-PH"/>
-        </w:rPr>
-        <w:t xml:space="preserve"> template by updating the file in the content management system feature.</w:t>
+          <w:sz w:val="24"/>
+          <w:lang w:val="en-PH"/>
+        </w:rPr>
+      </w:pPr>
+      <w:r>
+        <w:rPr>
+          <w:rFonts w:ascii="Arial" w:eastAsia="Arial Unicode MS" w:hAnsi="Arial" w:cs="Arial"/>
+          <w:sz w:val="24"/>
+          <w:lang w:val="en-PH"/>
+        </w:rPr>
+        <w:t>The client can manage and operate its template by updating the file in the content management system feature.</w:t>
       </w:r>
     </w:p>
     <w:p>
@@ -1549,16 +1706,34 @@
         <w:rPr>
           <w:rFonts w:ascii="Arial" w:eastAsia="Arial Unicode MS" w:hAnsi="Arial" w:cs="Arial"/>
           <w:b/>
-          <w:lang w:val="en-PH"/>
-        </w:rPr>
-      </w:pPr>
-      <w:r>
-        <w:rPr>
-          <w:rFonts w:ascii="Arial" w:eastAsia="Arial Unicode MS" w:hAnsi="Arial" w:cs="Arial"/>
+          <w:sz w:val="24"/>
+          <w:lang w:val="en-PH"/>
+        </w:rPr>
+      </w:pPr>
+      <w:r>
+        <w:rPr>
+          <w:rFonts w:ascii="Arial" w:eastAsia="Arial Unicode MS" w:hAnsi="Arial" w:cs="Arial"/>
+          <w:sz w:val="24"/>
           <w:lang w:val="en-PH"/>
         </w:rPr>
         <w:lastRenderedPageBreak/>
-        <w:t>This system includes database algorithm for better and to optimize the processing of information from database.</w:t>
+        <w:t xml:space="preserve">This system includes database algorithm for better and to optimize the processing of information from </w:t>
+      </w:r>
+      <w:r>
+        <w:rPr>
+          <w:rFonts w:ascii="Arial" w:eastAsia="Arial Unicode MS" w:hAnsi="Arial" w:cs="Arial"/>
+          <w:sz w:val="24"/>
+          <w:lang w:val="en-PH"/>
+        </w:rPr>
+        <w:t xml:space="preserve">the </w:t>
+      </w:r>
+      <w:r>
+        <w:rPr>
+          <w:rFonts w:ascii="Arial" w:eastAsia="Arial Unicode MS" w:hAnsi="Arial" w:cs="Arial"/>
+          <w:sz w:val="24"/>
+          <w:lang w:val="en-PH"/>
+        </w:rPr>
+        <w:t>database.</w:t>
       </w:r>
     </w:p>
     <w:p>
@@ -1576,22 +1751,57 @@
         <w:rPr>
           <w:rFonts w:ascii="Arial" w:eastAsia="Arial Unicode MS" w:hAnsi="Arial" w:cs="Arial"/>
           <w:b/>
-          <w:lang w:val="en-PH"/>
-        </w:rPr>
-      </w:pPr>
-      <w:r>
-        <w:rPr>
-          <w:rFonts w:ascii="Arial" w:eastAsia="Arial Unicode MS" w:hAnsi="Arial" w:cs="Arial"/>
-          <w:lang w:val="en-PH"/>
-        </w:rPr>
-        <w:t>It has a security features which the client</w:t>
-      </w:r>
-      <w:r>
-        <w:rPr>
-          <w:rFonts w:ascii="Arial" w:eastAsia="Arial Unicode MS" w:hAnsi="Arial" w:cs="Arial"/>
-          <w:lang w:val="en-PH"/>
-        </w:rPr>
-        <w:t xml:space="preserve"> can sure their account secured and in the main system have an agent for the updating of the templates and uploading a new designed templates.</w:t>
+          <w:sz w:val="24"/>
+          <w:lang w:val="en-PH"/>
+        </w:rPr>
+      </w:pPr>
+      <w:r>
+        <w:rPr>
+          <w:rFonts w:ascii="Arial" w:eastAsia="Arial Unicode MS" w:hAnsi="Arial" w:cs="Arial"/>
+          <w:sz w:val="24"/>
+          <w:lang w:val="en-PH"/>
+        </w:rPr>
+        <w:t xml:space="preserve">It has </w:t>
+      </w:r>
+      <w:r>
+        <w:rPr>
+          <w:rFonts w:ascii="Arial" w:eastAsia="Arial Unicode MS" w:hAnsi="Arial" w:cs="Arial"/>
+          <w:sz w:val="24"/>
+          <w:lang w:val="en-PH"/>
+        </w:rPr>
+        <w:t>security features which the client can sure their account secured and in the main system have an agent for the updating o</w:t>
+      </w:r>
+      <w:r>
+        <w:rPr>
+          <w:rFonts w:ascii="Arial" w:eastAsia="Arial Unicode MS" w:hAnsi="Arial" w:cs="Arial"/>
+          <w:sz w:val="24"/>
+          <w:lang w:val="en-PH"/>
+        </w:rPr>
+        <w:t xml:space="preserve">f the templates and uploading </w:t>
+      </w:r>
+      <w:r>
+        <w:rPr>
+          <w:rFonts w:ascii="Arial" w:eastAsia="Arial Unicode MS" w:hAnsi="Arial" w:cs="Arial"/>
+          <w:sz w:val="24"/>
+          <w:lang w:val="en-PH"/>
+        </w:rPr>
+        <w:t>new</w:t>
+      </w:r>
+      <w:r>
+        <w:rPr>
+          <w:rFonts w:ascii="Arial" w:eastAsia="Arial Unicode MS" w:hAnsi="Arial" w:cs="Arial"/>
+          <w:sz w:val="24"/>
+          <w:lang w:val="en-PH"/>
+        </w:rPr>
+        <w:t>ly</w:t>
+      </w:r>
+      <w:r>
+        <w:rPr>
+          <w:rFonts w:ascii="Arial" w:eastAsia="Arial Unicode MS" w:hAnsi="Arial" w:cs="Arial"/>
+          <w:sz w:val="24"/>
+          <w:lang w:val="en-PH"/>
+        </w:rPr>
+        <w:t xml:space="preserve"> designed templates.</w:t>
       </w:r>
     </w:p>
     <w:p>
@@ -1609,12 +1819,14 @@
         <w:rPr>
           <w:rFonts w:ascii="Arial" w:eastAsia="Arial Unicode MS" w:hAnsi="Arial" w:cs="Arial"/>
           <w:b/>
-          <w:lang w:val="en-PH"/>
-        </w:rPr>
-      </w:pPr>
-      <w:r>
-        <w:rPr>
-          <w:rFonts w:ascii="Arial" w:eastAsia="Arial Unicode MS" w:hAnsi="Arial" w:cs="Arial"/>
+          <w:sz w:val="24"/>
+          <w:lang w:val="en-PH"/>
+        </w:rPr>
+      </w:pPr>
+      <w:r>
+        <w:rPr>
+          <w:rFonts w:ascii="Arial" w:eastAsia="Arial Unicode MS" w:hAnsi="Arial" w:cs="Arial"/>
+          <w:sz w:val="24"/>
           <w:lang w:val="en-PH"/>
         </w:rPr>
         <w:t>The template has a 2 main module: Client side and the Server side.</w:t>
@@ -1635,12 +1847,14 @@
         <w:rPr>
           <w:rFonts w:ascii="Arial" w:eastAsia="Arial Unicode MS" w:hAnsi="Arial" w:cs="Arial"/>
           <w:b/>
-          <w:lang w:val="en-PH"/>
-        </w:rPr>
-      </w:pPr>
-      <w:r>
-        <w:rPr>
-          <w:rFonts w:ascii="Arial" w:eastAsia="Arial Unicode MS" w:hAnsi="Arial" w:cs="Arial"/>
+          <w:sz w:val="24"/>
+          <w:lang w:val="en-PH"/>
+        </w:rPr>
+      </w:pPr>
+      <w:r>
+        <w:rPr>
+          <w:rFonts w:ascii="Arial" w:eastAsia="Arial Unicode MS" w:hAnsi="Arial" w:cs="Arial"/>
+          <w:sz w:val="24"/>
           <w:lang w:val="en-PH"/>
         </w:rPr>
         <w:t>It has an admin of client site for the distributing, monitoring the reports and transaction.</w:t>
@@ -1661,12 +1875,14 @@
         <w:rPr>
           <w:rFonts w:ascii="Arial" w:eastAsia="Arial Unicode MS" w:hAnsi="Arial" w:cs="Arial"/>
           <w:b/>
-          <w:lang w:val="en-PH"/>
-        </w:rPr>
-      </w:pPr>
-      <w:r>
-        <w:rPr>
-          <w:rFonts w:ascii="Arial" w:eastAsia="Arial Unicode MS" w:hAnsi="Arial" w:cs="Arial"/>
+          <w:sz w:val="24"/>
+          <w:lang w:val="en-PH"/>
+        </w:rPr>
+      </w:pPr>
+      <w:r>
+        <w:rPr>
+          <w:rFonts w:ascii="Arial" w:eastAsia="Arial Unicode MS" w:hAnsi="Arial" w:cs="Arial"/>
+          <w:sz w:val="24"/>
           <w:lang w:val="en-PH"/>
         </w:rPr>
         <w:t>It can handle many users without the internet traffic issue.</w:t>
@@ -1687,12 +1903,14 @@
         <w:rPr>
           <w:rFonts w:ascii="Arial" w:eastAsia="Arial Unicode MS" w:hAnsi="Arial" w:cs="Arial"/>
           <w:b/>
-          <w:lang w:val="en-PH"/>
-        </w:rPr>
-      </w:pPr>
-      <w:r>
-        <w:rPr>
-          <w:rFonts w:ascii="Arial" w:eastAsia="Arial Unicode MS" w:hAnsi="Arial" w:cs="Arial"/>
+          <w:sz w:val="24"/>
+          <w:lang w:val="en-PH"/>
+        </w:rPr>
+      </w:pPr>
+      <w:r>
+        <w:rPr>
+          <w:rFonts w:ascii="Arial" w:eastAsia="Arial Unicode MS" w:hAnsi="Arial" w:cs="Arial"/>
+          <w:sz w:val="24"/>
           <w:lang w:val="en-PH"/>
         </w:rPr>
         <w:t>The administrators can add co-administrators or agent to help them to maintain their website.</w:t>
@@ -1713,12 +1931,14 @@
         <w:rPr>
           <w:rFonts w:ascii="Arial" w:eastAsia="Arial Unicode MS" w:hAnsi="Arial" w:cs="Arial"/>
           <w:b/>
-          <w:lang w:val="en-PH"/>
-        </w:rPr>
-      </w:pPr>
-      <w:r>
-        <w:rPr>
-          <w:rFonts w:ascii="Arial" w:eastAsia="Arial Unicode MS" w:hAnsi="Arial" w:cs="Arial"/>
+          <w:sz w:val="24"/>
+          <w:lang w:val="en-PH"/>
+        </w:rPr>
+      </w:pPr>
+      <w:r>
+        <w:rPr>
+          <w:rFonts w:ascii="Arial" w:eastAsia="Arial Unicode MS" w:hAnsi="Arial" w:cs="Arial"/>
+          <w:sz w:val="24"/>
           <w:lang w:val="en-PH"/>
         </w:rPr>
         <w:t>It has a google map feature to see the customer and client address.</w:t>
@@ -1739,12 +1959,14 @@
         <w:rPr>
           <w:rFonts w:ascii="Arial" w:eastAsia="Arial Unicode MS" w:hAnsi="Arial" w:cs="Arial"/>
           <w:b/>
-          <w:lang w:val="en-PH"/>
-        </w:rPr>
-      </w:pPr>
-      <w:r>
-        <w:rPr>
-          <w:rFonts w:ascii="Arial" w:eastAsia="Arial Unicode MS" w:hAnsi="Arial" w:cs="Arial"/>
+          <w:sz w:val="24"/>
+          <w:lang w:val="en-PH"/>
+        </w:rPr>
+      </w:pPr>
+      <w:r>
+        <w:rPr>
+          <w:rFonts w:ascii="Arial" w:eastAsia="Arial Unicode MS" w:hAnsi="Arial" w:cs="Arial"/>
+          <w:sz w:val="24"/>
           <w:lang w:val="en-PH"/>
         </w:rPr>
         <w:t>It has a feature which the customer can add a product to the card.</w:t>
@@ -1791,7 +2013,23 @@
           <w:sz w:val="24"/>
           <w:lang w:val="en-PH"/>
         </w:rPr>
-        <w:t>The templates available in this website is only for food E-Commerce Business.</w:t>
+        <w:t xml:space="preserve">The templates available </w:t>
+      </w:r>
+      <w:r>
+        <w:rPr>
+          <w:rFonts w:ascii="Arial" w:eastAsia="Arial Unicode MS" w:hAnsi="Arial" w:cs="Arial"/>
+          <w:sz w:val="24"/>
+          <w:lang w:val="en-PH"/>
+        </w:rPr>
+        <w:t>o</w:t>
+      </w:r>
+      <w:r>
+        <w:rPr>
+          <w:rFonts w:ascii="Arial" w:eastAsia="Arial Unicode MS" w:hAnsi="Arial" w:cs="Arial"/>
+          <w:sz w:val="24"/>
+          <w:lang w:val="en-PH"/>
+        </w:rPr>
+        <w:t>n this website is only for food E-Commerce Business.</w:t>
       </w:r>
     </w:p>
     <w:p>
@@ -1816,7 +2054,23 @@
           <w:sz w:val="24"/>
           <w:lang w:val="en-PH"/>
         </w:rPr>
-        <w:t>This system can only run with internet connection.</w:t>
+        <w:t>This system can only run with</w:t>
+      </w:r>
+      <w:r>
+        <w:rPr>
+          <w:rFonts w:ascii="Arial" w:eastAsia="Arial Unicode MS" w:hAnsi="Arial" w:cs="Arial"/>
+          <w:sz w:val="24"/>
+          <w:lang w:val="en-PH"/>
+        </w:rPr>
+        <w:t xml:space="preserve"> the</w:t>
+      </w:r>
+      <w:r>
+        <w:rPr>
+          <w:rFonts w:ascii="Arial" w:eastAsia="Arial Unicode MS" w:hAnsi="Arial" w:cs="Arial"/>
+          <w:sz w:val="24"/>
+          <w:lang w:val="en-PH"/>
+        </w:rPr>
+        <w:t xml:space="preserve"> internet connection.</w:t>
       </w:r>
     </w:p>
     <w:p>
@@ -1895,1091 +2149,1314 @@
           <w:lang w:val="en-PH"/>
         </w:rPr>
       </w:pPr>
+    </w:p>
+    <w:p>
+      <w:pPr>
+        <w:spacing w:line="480" w:lineRule="auto"/>
+        <w:ind w:left="180" w:right="270"/>
+        <w:rPr>
+          <w:rFonts w:ascii="Arial" w:eastAsia="Arial Unicode MS" w:hAnsi="Arial" w:cs="Arial"/>
+          <w:b/>
+          <w:lang w:val="en-PH"/>
+        </w:rPr>
+      </w:pPr>
+      <w:r>
+        <w:rPr>
+          <w:rFonts w:ascii="Arial" w:eastAsia="Arial Unicode MS" w:hAnsi="Arial" w:cs="Arial"/>
+          <w:b/>
+          <w:lang w:val="en-PH"/>
+        </w:rPr>
+        <w:t>Significance of the Study</w:t>
+      </w:r>
+    </w:p>
+    <w:p>
+      <w:pPr>
+        <w:spacing w:line="480" w:lineRule="auto"/>
+        <w:ind w:left="720" w:right="270" w:firstLine="720"/>
+        <w:rPr>
+          <w:rFonts w:ascii="Arial" w:eastAsia="Arial Unicode MS" w:hAnsi="Arial" w:cs="Arial"/>
+          <w:lang w:val="en-PH"/>
+        </w:rPr>
+      </w:pPr>
+      <w:r>
+        <w:rPr>
+          <w:rFonts w:ascii="Arial" w:eastAsia="Arial Unicode MS" w:hAnsi="Arial" w:cs="Arial"/>
+          <w:lang w:val="en-PH"/>
+        </w:rPr>
+        <w:t>This study is to create a management system for food e-commerce with PayPal integration and d</w:t>
+      </w:r>
+      <w:r>
+        <w:rPr>
+          <w:rFonts w:ascii="Arial" w:eastAsia="Arial Unicode MS" w:hAnsi="Arial" w:cs="Arial"/>
+          <w:lang w:val="en-PH"/>
+        </w:rPr>
+        <w:t>atabase algorithms that benefit</w:t>
+      </w:r>
+      <w:r>
+        <w:rPr>
+          <w:rFonts w:ascii="Arial" w:eastAsia="Arial Unicode MS" w:hAnsi="Arial" w:cs="Arial"/>
+          <w:lang w:val="en-PH"/>
+        </w:rPr>
+        <w:t xml:space="preserve"> the proponents, clients, customers, and the administrators of the website.</w:t>
+      </w:r>
+    </w:p>
+    <w:p>
+      <w:pPr>
+        <w:spacing w:line="480" w:lineRule="auto"/>
+        <w:ind w:left="720" w:right="270" w:firstLine="720"/>
+        <w:jc w:val="both"/>
+        <w:rPr>
+          <w:rFonts w:ascii="Arial" w:eastAsia="Arial Unicode MS" w:hAnsi="Arial" w:cs="Arial"/>
+          <w:lang w:val="en-PH"/>
+        </w:rPr>
+      </w:pPr>
+      <w:r>
+        <w:rPr>
+          <w:rFonts w:ascii="Arial" w:eastAsia="Arial Unicode MS" w:hAnsi="Arial" w:cs="Arial"/>
+          <w:b/>
+          <w:i/>
+          <w:lang w:val="en-PH"/>
+        </w:rPr>
+        <w:t>To the proponents</w:t>
+      </w:r>
+      <w:r>
+        <w:rPr>
+          <w:rFonts w:ascii="Arial" w:eastAsia="Arial Unicode MS" w:hAnsi="Arial" w:cs="Arial"/>
+          <w:b/>
+          <w:i/>
+          <w:lang w:val="en-PH"/>
+        </w:rPr>
+        <w:t>.</w:t>
+      </w:r>
+      <w:r>
+        <w:rPr>
+          <w:rFonts w:ascii="Arial" w:eastAsia="Arial Unicode MS" w:hAnsi="Arial" w:cs="Arial"/>
+          <w:b/>
+          <w:lang w:val="en-PH"/>
+        </w:rPr>
+        <w:t xml:space="preserve"> </w:t>
+      </w:r>
+      <w:r>
+        <w:rPr>
+          <w:rFonts w:ascii="Arial" w:eastAsia="Arial Unicode MS" w:hAnsi="Arial" w:cs="Arial"/>
+          <w:lang w:val="en-PH"/>
+        </w:rPr>
+        <w:t>Making a large or complex type website is a big help to the proponents especially on their skills in programming a website. Being a client-side scripting or called as front-end, you will enhance your skills</w:t>
+      </w:r>
+      <w:r>
+        <w:rPr>
+          <w:rFonts w:ascii="Arial" w:eastAsia="Arial Unicode MS" w:hAnsi="Arial" w:cs="Arial"/>
+          <w:lang w:val="en-PH"/>
+        </w:rPr>
+        <w:t xml:space="preserve"> when it comes to color combination, designing, and user interaction. For being a server-side scripting or called as</w:t>
+      </w:r>
+      <w:r>
+        <w:rPr>
+          <w:rFonts w:ascii="Arial" w:eastAsia="Arial Unicode MS" w:hAnsi="Arial" w:cs="Arial"/>
+          <w:lang w:val="en-PH"/>
+        </w:rPr>
+        <w:t xml:space="preserve"> the</w:t>
+      </w:r>
+      <w:r>
+        <w:rPr>
+          <w:rFonts w:ascii="Arial" w:eastAsia="Arial Unicode MS" w:hAnsi="Arial" w:cs="Arial"/>
+          <w:lang w:val="en-PH"/>
+        </w:rPr>
+        <w:t xml:space="preserve"> back-end, you will enhance your patience, logical thinking, and finding the easy way to solve a specific problem.</w:t>
+      </w:r>
+    </w:p>
+    <w:p>
+      <w:pPr>
+        <w:spacing w:line="480" w:lineRule="auto"/>
+        <w:ind w:left="720" w:right="270" w:firstLine="720"/>
+        <w:jc w:val="both"/>
+        <w:rPr>
+          <w:rFonts w:ascii="Arial" w:eastAsia="Arial Unicode MS" w:hAnsi="Arial" w:cs="Arial"/>
+          <w:lang w:val="en-PH"/>
+        </w:rPr>
+      </w:pPr>
+      <w:r>
+        <w:rPr>
+          <w:rFonts w:ascii="Arial" w:eastAsia="Arial Unicode MS" w:hAnsi="Arial" w:cs="Arial"/>
+          <w:b/>
+          <w:i/>
+          <w:lang w:val="en-PH"/>
+        </w:rPr>
+        <w:t>To the clients</w:t>
+      </w:r>
+      <w:r>
+        <w:rPr>
+          <w:rFonts w:ascii="Arial" w:eastAsia="Arial Unicode MS" w:hAnsi="Arial" w:cs="Arial"/>
+          <w:b/>
+          <w:lang w:val="en-PH"/>
+        </w:rPr>
+        <w:t xml:space="preserve">. </w:t>
+      </w:r>
+      <w:r>
+        <w:rPr>
+          <w:rFonts w:ascii="Arial" w:eastAsia="Arial Unicode MS" w:hAnsi="Arial" w:cs="Arial"/>
+          <w:lang w:val="en-PH"/>
+        </w:rPr>
+        <w:t>With the help of Management System for Food E-commerce with PayPal Integration and Database Algorithms</w:t>
+      </w:r>
+      <w:r>
+        <w:rPr>
+          <w:rFonts w:ascii="Arial" w:eastAsia="Arial Unicode MS" w:hAnsi="Arial" w:cs="Arial"/>
+          <w:lang w:val="en-PH"/>
+        </w:rPr>
+        <w:t>,</w:t>
+      </w:r>
+      <w:r>
+        <w:rPr>
+          <w:rFonts w:ascii="Arial" w:eastAsia="Arial Unicode MS" w:hAnsi="Arial" w:cs="Arial"/>
+          <w:lang w:val="en-PH"/>
+        </w:rPr>
+        <w:t xml:space="preserve"> the client will minimize their time to think or make a website for their food business. They don’t need to hire a web developer or web designer and fund too much for making them a website. Through this study or system, they can choose a different template with functions for their food business, also they can add </w:t>
+      </w:r>
+      <w:r>
+        <w:rPr>
+          <w:rFonts w:ascii="Arial" w:eastAsia="Arial Unicode MS" w:hAnsi="Arial" w:cs="Arial"/>
+          <w:lang w:val="en-PH"/>
+        </w:rPr>
+        <w:lastRenderedPageBreak/>
+        <w:t>some features to the purchase</w:t>
+      </w:r>
+      <w:r>
+        <w:rPr>
+          <w:rFonts w:ascii="Arial" w:eastAsia="Arial Unicode MS" w:hAnsi="Arial" w:cs="Arial"/>
+          <w:lang w:val="en-PH"/>
+        </w:rPr>
+        <w:t>d</w:t>
+      </w:r>
+      <w:r>
+        <w:rPr>
+          <w:rFonts w:ascii="Arial" w:eastAsia="Arial Unicode MS" w:hAnsi="Arial" w:cs="Arial"/>
+          <w:lang w:val="en-PH"/>
+        </w:rPr>
+        <w:t xml:space="preserve"> template. Also</w:t>
+      </w:r>
+      <w:r>
+        <w:rPr>
+          <w:rFonts w:ascii="Arial" w:eastAsia="Arial Unicode MS" w:hAnsi="Arial" w:cs="Arial"/>
+          <w:lang w:val="en-PH"/>
+        </w:rPr>
+        <w:t>,</w:t>
+      </w:r>
+      <w:r>
+        <w:rPr>
+          <w:rFonts w:ascii="Arial" w:eastAsia="Arial Unicode MS" w:hAnsi="Arial" w:cs="Arial"/>
+          <w:lang w:val="en-PH"/>
+        </w:rPr>
+        <w:t xml:space="preserve"> they can easily pay the purchased template using PayPal.</w:t>
+      </w:r>
+    </w:p>
+    <w:p>
+      <w:pPr>
+        <w:spacing w:line="480" w:lineRule="auto"/>
+        <w:ind w:left="720" w:right="270" w:firstLine="720"/>
+        <w:jc w:val="both"/>
+        <w:rPr>
+          <w:rFonts w:ascii="Arial" w:eastAsia="Arial Unicode MS" w:hAnsi="Arial" w:cs="Arial"/>
+          <w:lang w:val="en-PH"/>
+        </w:rPr>
+      </w:pPr>
+      <w:r>
+        <w:rPr>
+          <w:rFonts w:ascii="Arial" w:eastAsia="Arial Unicode MS" w:hAnsi="Arial" w:cs="Arial"/>
+          <w:b/>
+          <w:i/>
+          <w:lang w:val="en-PH"/>
+        </w:rPr>
+        <w:t>To the customers</w:t>
+      </w:r>
+      <w:r>
+        <w:rPr>
+          <w:rFonts w:ascii="Arial" w:eastAsia="Arial Unicode MS" w:hAnsi="Arial" w:cs="Arial"/>
+          <w:b/>
+          <w:i/>
+          <w:lang w:val="en-PH"/>
+        </w:rPr>
+        <w:t>.</w:t>
+      </w:r>
+      <w:r>
+        <w:rPr>
+          <w:rFonts w:ascii="Arial" w:eastAsia="Arial Unicode MS" w:hAnsi="Arial" w:cs="Arial"/>
+          <w:b/>
+          <w:lang w:val="en-PH"/>
+        </w:rPr>
+        <w:t xml:space="preserve"> </w:t>
+      </w:r>
+      <w:r>
+        <w:rPr>
+          <w:rFonts w:ascii="Arial" w:eastAsia="Arial Unicode MS" w:hAnsi="Arial" w:cs="Arial"/>
+          <w:lang w:val="en-PH"/>
+        </w:rPr>
+        <w:t xml:space="preserve">This study helps the customers of the clients’ food business website, to know the latest food or update. They also can order or transact to </w:t>
+      </w:r>
+      <w:r>
+        <w:rPr>
+          <w:rFonts w:ascii="Arial" w:eastAsia="Arial Unicode MS" w:hAnsi="Arial" w:cs="Arial"/>
+          <w:lang w:val="en-PH"/>
+        </w:rPr>
+        <w:t xml:space="preserve">the </w:t>
+      </w:r>
+      <w:r>
+        <w:rPr>
+          <w:rFonts w:ascii="Arial" w:eastAsia="Arial Unicode MS" w:hAnsi="Arial" w:cs="Arial"/>
+          <w:lang w:val="en-PH"/>
+        </w:rPr>
+        <w:t>client without difficulty, prior to the payment they can pay through PayPal</w:t>
+      </w:r>
+      <w:r>
+        <w:rPr>
+          <w:rFonts w:ascii="Arial" w:eastAsia="Arial Unicode MS" w:hAnsi="Arial" w:cs="Arial"/>
+          <w:lang w:val="en-PH"/>
+        </w:rPr>
+        <w:t>.</w:t>
+      </w:r>
+      <w:r>
+        <w:rPr>
+          <w:rFonts w:ascii="Arial" w:eastAsia="Arial Unicode MS" w:hAnsi="Arial" w:cs="Arial"/>
+          <w:lang w:val="en-PH"/>
+        </w:rPr>
+        <w:t xml:space="preserve"> </w:t>
+      </w:r>
+    </w:p>
+    <w:p>
+      <w:pPr>
+        <w:spacing w:line="480" w:lineRule="auto"/>
+        <w:ind w:left="720" w:right="270" w:firstLine="720"/>
+        <w:jc w:val="both"/>
+        <w:rPr>
+          <w:rFonts w:ascii="Arial" w:eastAsia="Arial Unicode MS" w:hAnsi="Arial" w:cs="Arial"/>
+          <w:lang w:val="en-PH"/>
+        </w:rPr>
+      </w:pPr>
+      <w:r>
+        <w:rPr>
+          <w:rFonts w:ascii="Arial" w:eastAsia="Arial Unicode MS" w:hAnsi="Arial" w:cs="Arial"/>
+          <w:b/>
+          <w:i/>
+          <w:lang w:val="en-PH"/>
+        </w:rPr>
+        <w:t>T</w:t>
+      </w:r>
+      <w:r>
+        <w:rPr>
+          <w:rFonts w:ascii="Arial" w:eastAsia="Arial Unicode MS" w:hAnsi="Arial" w:cs="Arial"/>
+          <w:b/>
+          <w:i/>
+          <w:lang w:val="en-PH"/>
+        </w:rPr>
+        <w:t>o the administrator</w:t>
+      </w:r>
+      <w:r>
+        <w:rPr>
+          <w:rFonts w:ascii="Arial" w:eastAsia="Arial Unicode MS" w:hAnsi="Arial" w:cs="Arial"/>
+          <w:b/>
+          <w:i/>
+          <w:lang w:val="en-PH"/>
+        </w:rPr>
+        <w:t>s</w:t>
+      </w:r>
+      <w:r>
+        <w:rPr>
+          <w:rFonts w:ascii="Arial" w:eastAsia="Arial Unicode MS" w:hAnsi="Arial" w:cs="Arial"/>
+          <w:b/>
+          <w:i/>
+          <w:lang w:val="en-PH"/>
+        </w:rPr>
+        <w:t>.</w:t>
+      </w:r>
+      <w:r>
+        <w:rPr>
+          <w:rFonts w:ascii="Arial" w:eastAsia="Arial Unicode MS" w:hAnsi="Arial" w:cs="Arial"/>
+          <w:b/>
+          <w:i/>
+          <w:lang w:val="en-PH"/>
+        </w:rPr>
+        <w:t xml:space="preserve"> </w:t>
+      </w:r>
+      <w:r>
+        <w:rPr>
+          <w:rFonts w:ascii="Arial" w:eastAsia="Arial Unicode MS" w:hAnsi="Arial" w:cs="Arial"/>
+          <w:lang w:val="en-PH"/>
+        </w:rPr>
+        <w:t>With the help of this stud</w:t>
+      </w:r>
+      <w:r>
+        <w:rPr>
+          <w:rFonts w:ascii="Arial" w:eastAsia="Arial Unicode MS" w:hAnsi="Arial" w:cs="Arial"/>
+          <w:lang w:val="en-PH"/>
+        </w:rPr>
+        <w:t>y, the administrators can simply</w:t>
+      </w:r>
+      <w:r>
+        <w:rPr>
+          <w:rFonts w:ascii="Arial" w:eastAsia="Arial Unicode MS" w:hAnsi="Arial" w:cs="Arial"/>
+          <w:lang w:val="en-PH"/>
+        </w:rPr>
+        <w:t xml:space="preserve"> facilitate their website or web</w:t>
+      </w:r>
+      <w:r>
+        <w:rPr>
+          <w:rFonts w:ascii="Arial" w:eastAsia="Arial Unicode MS" w:hAnsi="Arial" w:cs="Arial"/>
+          <w:lang w:val="en-PH"/>
+        </w:rPr>
+        <w:t xml:space="preserve"> </w:t>
+      </w:r>
+      <w:r>
+        <w:rPr>
+          <w:rFonts w:ascii="Arial" w:eastAsia="Arial Unicode MS" w:hAnsi="Arial" w:cs="Arial"/>
+          <w:lang w:val="en-PH"/>
+        </w:rPr>
+        <w:t>page. They can update their website or web</w:t>
+      </w:r>
+      <w:r>
+        <w:rPr>
+          <w:rFonts w:ascii="Arial" w:eastAsia="Arial Unicode MS" w:hAnsi="Arial" w:cs="Arial"/>
+          <w:lang w:val="en-PH"/>
+        </w:rPr>
+        <w:t xml:space="preserve"> </w:t>
+      </w:r>
+      <w:r>
+        <w:rPr>
+          <w:rFonts w:ascii="Arial" w:eastAsia="Arial Unicode MS" w:hAnsi="Arial" w:cs="Arial"/>
+          <w:lang w:val="en-PH"/>
+        </w:rPr>
+        <w:t xml:space="preserve">page without difficulty. They can also process their co-administrator to help </w:t>
+      </w:r>
+      <w:r>
+        <w:rPr>
+          <w:rFonts w:ascii="Arial" w:eastAsia="Arial Unicode MS" w:hAnsi="Arial" w:cs="Arial"/>
+          <w:lang w:val="en-PH"/>
+        </w:rPr>
+        <w:t>them</w:t>
+      </w:r>
+      <w:r>
+        <w:rPr>
+          <w:rFonts w:ascii="Arial" w:eastAsia="Arial Unicode MS" w:hAnsi="Arial" w:cs="Arial"/>
+          <w:lang w:val="en-PH"/>
+        </w:rPr>
+        <w:t xml:space="preserve"> to maintain the</w:t>
+      </w:r>
+      <w:r>
+        <w:rPr>
+          <w:rFonts w:ascii="Arial" w:eastAsia="Arial Unicode MS" w:hAnsi="Arial" w:cs="Arial"/>
+          <w:lang w:val="en-PH"/>
+        </w:rPr>
+        <w:t>ir</w:t>
+      </w:r>
+      <w:r>
+        <w:rPr>
+          <w:rFonts w:ascii="Arial" w:eastAsia="Arial Unicode MS" w:hAnsi="Arial" w:cs="Arial"/>
+          <w:lang w:val="en-PH"/>
+        </w:rPr>
+        <w:t xml:space="preserve"> website or web</w:t>
+      </w:r>
+      <w:r>
+        <w:rPr>
+          <w:rFonts w:ascii="Arial" w:eastAsia="Arial Unicode MS" w:hAnsi="Arial" w:cs="Arial"/>
+          <w:lang w:val="en-PH"/>
+        </w:rPr>
+        <w:t xml:space="preserve"> </w:t>
+      </w:r>
+      <w:r>
+        <w:rPr>
+          <w:rFonts w:ascii="Arial" w:eastAsia="Arial Unicode MS" w:hAnsi="Arial" w:cs="Arial"/>
+          <w:lang w:val="en-PH"/>
+        </w:rPr>
+        <w:t xml:space="preserve">page. </w:t>
+      </w:r>
+    </w:p>
+    <w:p>
+      <w:pPr>
+        <w:spacing w:line="480" w:lineRule="auto"/>
+        <w:ind w:right="270"/>
+        <w:jc w:val="both"/>
+        <w:rPr>
+          <w:rFonts w:ascii="Arial" w:eastAsia="Arial Unicode MS" w:hAnsi="Arial" w:cs="Arial"/>
+          <w:lang w:val="en-PH"/>
+        </w:rPr>
+      </w:pPr>
+    </w:p>
+    <w:p>
+      <w:pPr>
+        <w:spacing w:line="480" w:lineRule="auto"/>
+        <w:ind w:left="180" w:right="270"/>
+        <w:rPr>
+          <w:rFonts w:ascii="Arial" w:eastAsia="Arial Unicode MS" w:hAnsi="Arial" w:cs="Arial"/>
+          <w:b/>
+          <w:lang w:val="en-PH"/>
+        </w:rPr>
+      </w:pPr>
+      <w:r>
+        <w:rPr>
+          <w:rFonts w:ascii="Arial" w:eastAsia="Arial Unicode MS" w:hAnsi="Arial" w:cs="Arial"/>
+          <w:b/>
+          <w:lang w:val="en-PH"/>
+        </w:rPr>
+        <w:t>Definition of Terms:</w:t>
+      </w:r>
+    </w:p>
+    <w:p>
+      <w:pPr>
+        <w:spacing w:line="480" w:lineRule="auto"/>
+        <w:ind w:left="709" w:right="270" w:hanging="529"/>
+        <w:jc w:val="both"/>
+        <w:rPr>
+          <w:rFonts w:ascii="Arial" w:eastAsia="Arial Unicode MS" w:hAnsi="Arial" w:cs="Arial"/>
+          <w:lang w:val="en-PH"/>
+        </w:rPr>
+      </w:pPr>
+      <w:r>
+        <w:rPr>
+          <w:rFonts w:ascii="Arial" w:eastAsia="Arial Unicode MS" w:hAnsi="Arial" w:cs="Arial"/>
+          <w:lang w:val="en-PH"/>
+        </w:rPr>
+        <w:tab/>
+      </w:r>
+      <w:r>
+        <w:rPr>
+          <w:rFonts w:ascii="Arial" w:eastAsia="Arial Unicode MS" w:hAnsi="Arial" w:cs="Arial"/>
+          <w:b/>
+          <w:lang w:val="en-PH"/>
+        </w:rPr>
+        <w:t>AJAX</w:t>
+      </w:r>
+      <w:r>
+        <w:rPr>
+          <w:rFonts w:ascii="Arial" w:eastAsia="Arial Unicode MS" w:hAnsi="Arial" w:cs="Arial"/>
+          <w:b/>
+          <w:lang w:val="en-PH"/>
+        </w:rPr>
+        <w:t xml:space="preserve"> (Asynchronous JavaScript and XML)</w:t>
+      </w:r>
+      <w:r>
+        <w:rPr>
+          <w:rFonts w:ascii="Arial" w:eastAsia="Arial Unicode MS" w:hAnsi="Arial" w:cs="Arial"/>
+          <w:lang w:val="en-PH"/>
+        </w:rPr>
+        <w:t xml:space="preserve">. </w:t>
+      </w:r>
+      <w:r>
+        <w:rPr>
+          <w:rFonts w:ascii="Arial" w:eastAsia="Arial Unicode MS" w:hAnsi="Arial" w:cs="Arial"/>
+          <w:lang w:val="en-PH"/>
+        </w:rPr>
+        <w:t>The proponent use</w:t>
+      </w:r>
+      <w:r>
+        <w:rPr>
+          <w:rFonts w:ascii="Arial" w:eastAsia="Arial Unicode MS" w:hAnsi="Arial" w:cs="Arial"/>
+          <w:lang w:val="en-PH"/>
+        </w:rPr>
+        <w:t>s</w:t>
+      </w:r>
+      <w:r>
+        <w:rPr>
+          <w:rFonts w:ascii="Arial" w:eastAsia="Arial Unicode MS" w:hAnsi="Arial" w:cs="Arial"/>
+          <w:lang w:val="en-PH"/>
+        </w:rPr>
+        <w:t xml:space="preserve"> AJAX for their website to send and retrieve </w:t>
+      </w:r>
+      <w:r>
+        <w:rPr>
+          <w:rFonts w:ascii="Arial" w:eastAsia="Arial Unicode MS" w:hAnsi="Arial" w:cs="Arial"/>
+          <w:lang w:val="en-PH"/>
+        </w:rPr>
+        <w:t xml:space="preserve">their </w:t>
+      </w:r>
+      <w:r>
+        <w:rPr>
+          <w:rFonts w:ascii="Arial" w:eastAsia="Arial Unicode MS" w:hAnsi="Arial" w:cs="Arial"/>
+          <w:lang w:val="en-PH"/>
+        </w:rPr>
+        <w:t>data back to the server</w:t>
+      </w:r>
+      <w:r>
+        <w:rPr>
+          <w:rFonts w:ascii="Arial" w:eastAsia="Arial Unicode MS" w:hAnsi="Arial" w:cs="Arial"/>
+          <w:lang w:val="en-PH"/>
+        </w:rPr>
+        <w:t xml:space="preserve"> or from the server</w:t>
+      </w:r>
+      <w:r>
+        <w:rPr>
+          <w:rFonts w:ascii="Arial" w:eastAsia="Arial Unicode MS" w:hAnsi="Arial" w:cs="Arial"/>
+          <w:lang w:val="en-PH"/>
+        </w:rPr>
+        <w:t xml:space="preserve"> without refreshing the page.</w:t>
+      </w:r>
+    </w:p>
+    <w:p>
+      <w:pPr>
+        <w:spacing w:line="480" w:lineRule="auto"/>
+        <w:ind w:left="709" w:right="270" w:hanging="529"/>
+        <w:jc w:val="both"/>
+        <w:rPr>
+          <w:rFonts w:ascii="Arial" w:eastAsia="Arial Unicode MS" w:hAnsi="Arial" w:cs="Arial"/>
+          <w:lang w:val="en-PH"/>
+        </w:rPr>
+      </w:pPr>
+      <w:r>
+        <w:rPr>
+          <w:rFonts w:ascii="Arial" w:eastAsia="Arial Unicode MS" w:hAnsi="Arial" w:cs="Arial"/>
+          <w:b/>
+          <w:lang w:val="en-PH"/>
+        </w:rPr>
+        <w:tab/>
+        <w:t>API</w:t>
+      </w:r>
+      <w:r>
+        <w:rPr>
+          <w:rFonts w:ascii="Arial" w:eastAsia="Arial Unicode MS" w:hAnsi="Arial" w:cs="Arial"/>
+          <w:b/>
+          <w:lang w:val="en-PH"/>
+        </w:rPr>
+        <w:t xml:space="preserve"> (Application Programming Interface)</w:t>
+      </w:r>
+      <w:r>
+        <w:rPr>
+          <w:rFonts w:ascii="Arial" w:eastAsia="Arial Unicode MS" w:hAnsi="Arial" w:cs="Arial"/>
+          <w:b/>
+          <w:lang w:val="en-PH"/>
+        </w:rPr>
+        <w:t xml:space="preserve">. </w:t>
+      </w:r>
+      <w:r>
+        <w:rPr>
+          <w:rFonts w:ascii="Arial" w:eastAsia="Arial Unicode MS" w:hAnsi="Arial" w:cs="Arial"/>
+          <w:lang w:val="en-PH"/>
+        </w:rPr>
+        <w:t xml:space="preserve"> </w:t>
+      </w:r>
+      <w:r>
+        <w:rPr>
+          <w:rFonts w:ascii="Arial" w:eastAsia="Arial Unicode MS" w:hAnsi="Arial" w:cs="Arial"/>
+          <w:lang w:val="en-PH"/>
+        </w:rPr>
+        <w:t>API’s makes the proponent life so easy they use pre</w:t>
+      </w:r>
+      <w:r>
+        <w:rPr>
+          <w:rFonts w:ascii="Arial" w:eastAsia="Arial Unicode MS" w:hAnsi="Arial" w:cs="Arial"/>
+          <w:lang w:val="en-PH"/>
+        </w:rPr>
+        <w:t>defined functions and other sub-</w:t>
+      </w:r>
+      <w:r>
+        <w:rPr>
+          <w:rFonts w:ascii="Arial" w:eastAsia="Arial Unicode MS" w:hAnsi="Arial" w:cs="Arial"/>
+          <w:lang w:val="en-PH"/>
+        </w:rPr>
+        <w:t>methods that are stored in different libraries on the internet</w:t>
+      </w:r>
+      <w:r>
+        <w:rPr>
+          <w:rFonts w:ascii="Arial" w:eastAsia="Arial Unicode MS" w:hAnsi="Arial" w:cs="Arial"/>
+          <w:lang w:val="en-PH"/>
+        </w:rPr>
+        <w:t>.</w:t>
+      </w:r>
+    </w:p>
+    <w:p>
+      <w:pPr>
+        <w:spacing w:line="480" w:lineRule="auto"/>
+        <w:ind w:left="709" w:right="270" w:firstLine="11"/>
+        <w:jc w:val="both"/>
+        <w:rPr>
+          <w:rFonts w:ascii="Arial" w:eastAsia="Arial Unicode MS" w:hAnsi="Arial" w:cs="Arial"/>
+          <w:lang w:val="en-PH"/>
+        </w:rPr>
+      </w:pPr>
+      <w:r>
+        <w:rPr>
+          <w:rFonts w:ascii="Arial" w:eastAsia="Arial Unicode MS" w:hAnsi="Arial" w:cs="Arial"/>
+          <w:b/>
+          <w:lang w:val="en-PH"/>
+        </w:rPr>
+        <w:t>CMS</w:t>
+      </w:r>
+      <w:r>
+        <w:rPr>
+          <w:rFonts w:ascii="Arial" w:eastAsia="Arial Unicode MS" w:hAnsi="Arial" w:cs="Arial"/>
+          <w:b/>
+          <w:lang w:val="en-PH"/>
+        </w:rPr>
+        <w:t xml:space="preserve"> (Content Management System)</w:t>
+      </w:r>
+      <w:r>
+        <w:rPr>
+          <w:rFonts w:ascii="Arial" w:eastAsia="Arial Unicode MS" w:hAnsi="Arial" w:cs="Arial"/>
+          <w:b/>
+          <w:lang w:val="en-PH"/>
+        </w:rPr>
+        <w:t xml:space="preserve">. </w:t>
+      </w:r>
+      <w:r>
+        <w:rPr>
+          <w:rFonts w:ascii="Arial" w:eastAsia="Arial Unicode MS" w:hAnsi="Arial" w:cs="Arial"/>
+          <w:lang w:val="en-PH"/>
+        </w:rPr>
+        <w:t>They use this for management, publishing, discovery, creation and distribution of information.</w:t>
+      </w:r>
+    </w:p>
+    <w:p>
+      <w:pPr>
+        <w:spacing w:line="480" w:lineRule="auto"/>
+        <w:ind w:left="709" w:right="270" w:firstLine="11"/>
+        <w:jc w:val="both"/>
+        <w:rPr>
+          <w:rFonts w:ascii="Arial" w:eastAsia="Arial Unicode MS" w:hAnsi="Arial" w:cs="Arial"/>
+          <w:lang w:val="en-PH"/>
+        </w:rPr>
+      </w:pPr>
+      <w:r>
+        <w:rPr>
+          <w:rFonts w:ascii="Arial" w:eastAsia="Arial Unicode MS" w:hAnsi="Arial" w:cs="Arial"/>
+          <w:b/>
+          <w:lang w:val="en-PH"/>
+        </w:rPr>
+        <w:t>E-</w:t>
+      </w:r>
+      <w:r>
+        <w:rPr>
+          <w:rFonts w:ascii="Arial" w:eastAsia="Arial Unicode MS" w:hAnsi="Arial" w:cs="Arial"/>
+          <w:b/>
+          <w:lang w:val="en-PH"/>
+        </w:rPr>
+        <w:t>Commerce</w:t>
+      </w:r>
+      <w:r>
+        <w:rPr>
+          <w:rFonts w:ascii="Arial" w:eastAsia="Arial Unicode MS" w:hAnsi="Arial" w:cs="Arial"/>
+          <w:b/>
+          <w:lang w:val="en-PH"/>
+        </w:rPr>
+        <w:t>.</w:t>
+      </w:r>
+      <w:r>
+        <w:rPr>
+          <w:rFonts w:ascii="Arial" w:eastAsia="Arial Unicode MS" w:hAnsi="Arial" w:cs="Arial"/>
+          <w:lang w:val="en-PH"/>
+        </w:rPr>
+        <w:t xml:space="preserve"> </w:t>
+      </w:r>
+      <w:r>
+        <w:rPr>
+          <w:rFonts w:ascii="Arial" w:eastAsia="Arial Unicode MS" w:hAnsi="Arial" w:cs="Arial"/>
+          <w:lang w:val="en-PH"/>
+        </w:rPr>
+        <w:t>They have a feature which the client selling products or goods over the internet</w:t>
+      </w:r>
+    </w:p>
+    <w:p>
+      <w:pPr>
+        <w:spacing w:line="480" w:lineRule="auto"/>
+        <w:ind w:left="720" w:right="270"/>
+        <w:jc w:val="both"/>
+        <w:rPr>
+          <w:rFonts w:ascii="Arial" w:eastAsia="Arial Unicode MS" w:hAnsi="Arial" w:cs="Arial"/>
+          <w:lang w:val="en-PH"/>
+        </w:rPr>
+      </w:pPr>
+      <w:r>
+        <w:rPr>
+          <w:rFonts w:ascii="Arial" w:eastAsia="Arial Unicode MS" w:hAnsi="Arial" w:cs="Arial"/>
+          <w:b/>
+          <w:lang w:val="en-PH"/>
+        </w:rPr>
+        <w:lastRenderedPageBreak/>
+        <w:t>Internet traffic</w:t>
+      </w:r>
+      <w:r>
+        <w:rPr>
+          <w:rFonts w:ascii="Arial" w:eastAsia="Arial Unicode MS" w:hAnsi="Arial" w:cs="Arial"/>
+          <w:b/>
+          <w:lang w:val="en-PH"/>
+        </w:rPr>
+        <w:t>.</w:t>
+      </w:r>
+      <w:r>
+        <w:rPr>
+          <w:rFonts w:ascii="Arial" w:eastAsia="Arial Unicode MS" w:hAnsi="Arial" w:cs="Arial"/>
+          <w:lang w:val="en-PH"/>
+        </w:rPr>
+        <w:t xml:space="preserve"> </w:t>
+      </w:r>
+      <w:r>
+        <w:rPr>
+          <w:rFonts w:ascii="Arial" w:eastAsia="Arial Unicode MS" w:hAnsi="Arial" w:cs="Arial"/>
+          <w:lang w:val="en-PH"/>
+        </w:rPr>
+        <w:t xml:space="preserve">Internet traffic is to </w:t>
+      </w:r>
+      <w:r>
+        <w:rPr>
+          <w:rFonts w:ascii="Arial" w:eastAsia="Arial Unicode MS" w:hAnsi="Arial" w:cs="Arial"/>
+          <w:lang w:val="en-PH"/>
+        </w:rPr>
+        <w:t>determine the numbe</w:t>
+      </w:r>
+      <w:r>
+        <w:rPr>
+          <w:rFonts w:ascii="Arial" w:eastAsia="Arial Unicode MS" w:hAnsi="Arial" w:cs="Arial"/>
+          <w:lang w:val="en-PH"/>
+        </w:rPr>
+        <w:t xml:space="preserve">r of visitors and the number of </w:t>
+      </w:r>
+      <w:r>
+        <w:rPr>
+          <w:rFonts w:ascii="Arial" w:eastAsia="Arial Unicode MS" w:hAnsi="Arial" w:cs="Arial"/>
+          <w:lang w:val="en-PH"/>
+        </w:rPr>
+        <w:t>pages they visit</w:t>
+      </w:r>
+      <w:r>
+        <w:rPr>
+          <w:rFonts w:ascii="Arial" w:eastAsia="Arial Unicode MS" w:hAnsi="Arial" w:cs="Arial"/>
+          <w:lang w:val="en-PH"/>
+        </w:rPr>
+        <w:t>.</w:t>
+      </w:r>
+    </w:p>
+    <w:p>
+      <w:pPr>
+        <w:spacing w:line="480" w:lineRule="auto"/>
+        <w:ind w:left="720" w:right="270"/>
+        <w:jc w:val="both"/>
+        <w:rPr>
+          <w:rFonts w:ascii="Arial" w:eastAsia="Arial Unicode MS" w:hAnsi="Arial" w:cs="Arial"/>
+          <w:lang w:val="en-PH"/>
+        </w:rPr>
+      </w:pPr>
+      <w:r>
+        <w:rPr>
+          <w:rFonts w:ascii="Arial" w:eastAsia="Arial Unicode MS" w:hAnsi="Arial" w:cs="Arial"/>
+          <w:b/>
+          <w:lang w:val="en-PH"/>
+        </w:rPr>
+        <w:t>JavaScript</w:t>
+      </w:r>
+      <w:r>
+        <w:rPr>
+          <w:rFonts w:ascii="Arial" w:eastAsia="Arial Unicode MS" w:hAnsi="Arial" w:cs="Arial"/>
+          <w:b/>
+          <w:lang w:val="en-PH"/>
+        </w:rPr>
+        <w:t xml:space="preserve">. </w:t>
+      </w:r>
+      <w:r>
+        <w:rPr>
+          <w:rFonts w:ascii="Arial" w:eastAsia="Arial Unicode MS" w:hAnsi="Arial" w:cs="Arial"/>
+          <w:lang w:val="en-PH"/>
+        </w:rPr>
+        <w:t>The proponent uses a JavaScript scripting language</w:t>
+      </w:r>
+      <w:r>
+        <w:rPr>
+          <w:rFonts w:ascii="Arial" w:eastAsia="Arial Unicode MS" w:hAnsi="Arial" w:cs="Arial"/>
+          <w:lang w:val="en-PH"/>
+        </w:rPr>
+        <w:t xml:space="preserve"> </w:t>
+      </w:r>
+      <w:r>
+        <w:rPr>
+          <w:rFonts w:ascii="Arial" w:eastAsia="Arial Unicode MS" w:hAnsi="Arial" w:cs="Arial"/>
+          <w:lang w:val="en-PH"/>
+        </w:rPr>
+        <w:t>for</w:t>
+      </w:r>
+      <w:r>
+        <w:rPr>
+          <w:rFonts w:ascii="Arial" w:eastAsia="Arial Unicode MS" w:hAnsi="Arial" w:cs="Arial"/>
+          <w:lang w:val="en-PH"/>
+        </w:rPr>
+        <w:t xml:space="preserve"> their</w:t>
+      </w:r>
+      <w:r>
+        <w:rPr>
+          <w:rFonts w:ascii="Arial" w:eastAsia="Arial Unicode MS" w:hAnsi="Arial" w:cs="Arial"/>
+          <w:lang w:val="en-PH"/>
+        </w:rPr>
+        <w:t xml:space="preserve"> </w:t>
+      </w:r>
+      <w:r>
+        <w:rPr>
+          <w:rFonts w:ascii="Arial" w:eastAsia="Arial Unicode MS" w:hAnsi="Arial" w:cs="Arial"/>
+          <w:lang w:val="en-PH"/>
+        </w:rPr>
+        <w:t xml:space="preserve">user </w:t>
+      </w:r>
+      <w:r>
+        <w:rPr>
+          <w:rFonts w:ascii="Arial" w:eastAsia="Arial Unicode MS" w:hAnsi="Arial" w:cs="Arial"/>
+          <w:lang w:val="en-PH"/>
+        </w:rPr>
+        <w:t xml:space="preserve">interactivity to </w:t>
+      </w:r>
+      <w:r>
+        <w:rPr>
+          <w:rFonts w:ascii="Arial" w:eastAsia="Arial Unicode MS" w:hAnsi="Arial" w:cs="Arial"/>
+          <w:lang w:val="en-PH"/>
+        </w:rPr>
+        <w:t>w</w:t>
+      </w:r>
+      <w:r>
+        <w:rPr>
+          <w:rFonts w:ascii="Arial" w:eastAsia="Arial Unicode MS" w:hAnsi="Arial" w:cs="Arial"/>
+          <w:lang w:val="en-PH"/>
+        </w:rPr>
+        <w:t>eb pages.</w:t>
+      </w:r>
+    </w:p>
+    <w:p>
+      <w:pPr>
+        <w:spacing w:line="480" w:lineRule="auto"/>
+        <w:ind w:left="720" w:right="270"/>
+        <w:jc w:val="both"/>
+        <w:rPr>
+          <w:rFonts w:ascii="Arial" w:eastAsia="Arial Unicode MS" w:hAnsi="Arial" w:cs="Arial"/>
+          <w:lang w:val="en-PH"/>
+        </w:rPr>
+      </w:pPr>
+      <w:r>
+        <w:rPr>
+          <w:rFonts w:ascii="Arial" w:eastAsia="Arial Unicode MS" w:hAnsi="Arial" w:cs="Arial"/>
+          <w:b/>
+          <w:lang w:val="en-PH"/>
+        </w:rPr>
+        <w:t>jQuery</w:t>
+      </w:r>
+      <w:r>
+        <w:rPr>
+          <w:rFonts w:ascii="Arial" w:eastAsia="Arial Unicode MS" w:hAnsi="Arial" w:cs="Arial"/>
+          <w:b/>
+          <w:lang w:val="en-PH"/>
+        </w:rPr>
+        <w:t xml:space="preserve">. </w:t>
+      </w:r>
+      <w:r>
+        <w:rPr>
+          <w:rFonts w:ascii="Arial" w:eastAsia="Arial Unicode MS" w:hAnsi="Arial" w:cs="Arial"/>
+          <w:lang w:val="en-PH"/>
+        </w:rPr>
+        <w:t>This jQuery is one of the framework</w:t>
+      </w:r>
+      <w:r>
+        <w:rPr>
+          <w:rFonts w:ascii="Arial" w:eastAsia="Arial Unicode MS" w:hAnsi="Arial" w:cs="Arial"/>
+          <w:lang w:val="en-PH"/>
+        </w:rPr>
+        <w:t>s</w:t>
+      </w:r>
+      <w:r>
+        <w:rPr>
+          <w:rFonts w:ascii="Arial" w:eastAsia="Arial Unicode MS" w:hAnsi="Arial" w:cs="Arial"/>
+          <w:lang w:val="en-PH"/>
+        </w:rPr>
+        <w:t xml:space="preserve"> of JavaScript, the proponent use</w:t>
+      </w:r>
+      <w:r>
+        <w:rPr>
+          <w:rFonts w:ascii="Arial" w:eastAsia="Arial Unicode MS" w:hAnsi="Arial" w:cs="Arial"/>
+          <w:lang w:val="en-PH"/>
+        </w:rPr>
+        <w:t>s</w:t>
+      </w:r>
+      <w:r>
+        <w:rPr>
+          <w:rFonts w:ascii="Arial" w:eastAsia="Arial Unicode MS" w:hAnsi="Arial" w:cs="Arial"/>
+          <w:lang w:val="en-PH"/>
+        </w:rPr>
+        <w:t xml:space="preserve"> this to</w:t>
+      </w:r>
+      <w:r>
+        <w:rPr>
+          <w:rFonts w:ascii="Arial" w:eastAsia="Arial Unicode MS" w:hAnsi="Arial" w:cs="Arial"/>
+          <w:lang w:val="en-PH"/>
+        </w:rPr>
+        <w:t xml:space="preserve"> facilitate the</w:t>
+      </w:r>
+      <w:r>
+        <w:rPr>
+          <w:rFonts w:ascii="Arial" w:eastAsia="Arial Unicode MS" w:hAnsi="Arial" w:cs="Arial"/>
+          <w:lang w:val="en-PH"/>
+        </w:rPr>
+        <w:t xml:space="preserve"> implement</w:t>
+      </w:r>
+      <w:r>
+        <w:rPr>
+          <w:rFonts w:ascii="Arial" w:eastAsia="Arial Unicode MS" w:hAnsi="Arial" w:cs="Arial"/>
+          <w:lang w:val="en-PH"/>
+        </w:rPr>
+        <w:t>,</w:t>
+      </w:r>
+      <w:r>
+        <w:rPr>
+          <w:rFonts w:ascii="Arial" w:eastAsia="Arial Unicode MS" w:hAnsi="Arial" w:cs="Arial"/>
+          <w:lang w:val="en-PH"/>
+        </w:rPr>
+        <w:t xml:space="preserve"> can do great things to a </w:t>
+      </w:r>
+      <w:r>
+        <w:rPr>
+          <w:rFonts w:ascii="Arial" w:eastAsia="Arial Unicode MS" w:hAnsi="Arial" w:cs="Arial"/>
+          <w:lang w:val="en-PH"/>
+        </w:rPr>
+        <w:t>web</w:t>
+      </w:r>
+      <w:r>
+        <w:rPr>
+          <w:rFonts w:ascii="Arial" w:eastAsia="Arial Unicode MS" w:hAnsi="Arial" w:cs="Arial"/>
+          <w:lang w:val="en-PH"/>
+        </w:rPr>
+        <w:t xml:space="preserve"> </w:t>
+      </w:r>
+      <w:r>
+        <w:rPr>
+          <w:rFonts w:ascii="Arial" w:eastAsia="Arial Unicode MS" w:hAnsi="Arial" w:cs="Arial"/>
+          <w:lang w:val="en-PH"/>
+        </w:rPr>
+        <w:t>page</w:t>
+      </w:r>
+      <w:r>
+        <w:rPr>
+          <w:rFonts w:ascii="Arial" w:eastAsia="Arial Unicode MS" w:hAnsi="Arial" w:cs="Arial"/>
+          <w:lang w:val="en-PH"/>
+        </w:rPr>
+        <w:t xml:space="preserve"> and very short coding.</w:t>
+      </w:r>
+    </w:p>
+    <w:p>
+      <w:pPr>
+        <w:spacing w:line="480" w:lineRule="auto"/>
+        <w:ind w:left="720" w:right="270"/>
+        <w:jc w:val="both"/>
+        <w:rPr>
+          <w:rFonts w:ascii="Arial" w:eastAsia="Arial Unicode MS" w:hAnsi="Arial" w:cs="Arial"/>
+          <w:b/>
+          <w:lang w:val="en-PH"/>
+        </w:rPr>
+      </w:pPr>
+      <w:r>
+        <w:rPr>
+          <w:rFonts w:ascii="Arial" w:eastAsia="Arial Unicode MS" w:hAnsi="Arial" w:cs="Arial"/>
+          <w:b/>
+          <w:lang w:val="en-PH"/>
+        </w:rPr>
+        <w:t>My</w:t>
+      </w:r>
+      <w:r>
+        <w:rPr>
+          <w:rFonts w:ascii="Arial" w:eastAsia="Arial Unicode MS" w:hAnsi="Arial" w:cs="Arial"/>
+          <w:b/>
+          <w:lang w:val="en-PH"/>
+        </w:rPr>
+        <w:t>SQL</w:t>
+      </w:r>
+      <w:r>
+        <w:rPr>
+          <w:rFonts w:ascii="Arial" w:eastAsia="Arial Unicode MS" w:hAnsi="Arial" w:cs="Arial"/>
+          <w:b/>
+          <w:lang w:val="en-PH"/>
+        </w:rPr>
+        <w:t>.</w:t>
+      </w:r>
+      <w:r>
+        <w:rPr>
+          <w:rFonts w:ascii="Arial" w:eastAsia="Arial Unicode MS" w:hAnsi="Arial" w:cs="Arial"/>
+          <w:lang w:val="en-PH"/>
+        </w:rPr>
+        <w:t xml:space="preserve"> </w:t>
+      </w:r>
+      <w:r>
+        <w:rPr>
+          <w:rFonts w:ascii="Arial" w:eastAsia="Arial Unicode MS" w:hAnsi="Arial" w:cs="Arial"/>
+          <w:lang w:val="en-PH"/>
+        </w:rPr>
+        <w:t>A</w:t>
+      </w:r>
+      <w:r>
+        <w:rPr>
+          <w:rFonts w:ascii="Arial" w:eastAsia="Arial Unicode MS" w:hAnsi="Arial" w:cs="Arial"/>
+          <w:lang w:val="en-PH"/>
+        </w:rPr>
+        <w:t xml:space="preserve"> database software to create</w:t>
+      </w:r>
+      <w:r>
+        <w:rPr>
+          <w:rFonts w:ascii="Arial" w:eastAsia="Arial Unicode MS" w:hAnsi="Arial" w:cs="Arial"/>
+          <w:lang w:val="en-PH"/>
+        </w:rPr>
+        <w:t xml:space="preserve"> a</w:t>
+      </w:r>
+      <w:r>
+        <w:rPr>
+          <w:rFonts w:ascii="Arial" w:eastAsia="Arial Unicode MS" w:hAnsi="Arial" w:cs="Arial"/>
+          <w:lang w:val="en-PH"/>
+        </w:rPr>
+        <w:t xml:space="preserve"> relational database management system t</w:t>
+      </w:r>
+      <w:r>
+        <w:rPr>
+          <w:rFonts w:ascii="Arial" w:eastAsia="Arial Unicode MS" w:hAnsi="Arial" w:cs="Arial"/>
+          <w:lang w:val="en-PH"/>
+        </w:rPr>
+        <w:t>o handle data to process the output</w:t>
+      </w:r>
+      <w:r>
+        <w:rPr>
+          <w:rFonts w:ascii="Arial" w:eastAsia="Arial Unicode MS" w:hAnsi="Arial" w:cs="Arial"/>
+          <w:lang w:val="en-PH"/>
+        </w:rPr>
+        <w:t xml:space="preserve"> of the management system for food e-commerce with PayPal Integration and database algorithms</w:t>
+      </w:r>
+      <w:r>
+        <w:rPr>
+          <w:rFonts w:ascii="Arial" w:eastAsia="Arial Unicode MS" w:hAnsi="Arial" w:cs="Arial"/>
+          <w:lang w:val="en-PH"/>
+        </w:rPr>
+        <w:t>.</w:t>
+      </w:r>
+    </w:p>
+    <w:p>
+      <w:pPr>
+        <w:spacing w:line="480" w:lineRule="auto"/>
+        <w:ind w:left="720" w:right="270"/>
+        <w:jc w:val="both"/>
+        <w:rPr>
+          <w:rFonts w:ascii="Arial" w:eastAsia="Arial Unicode MS" w:hAnsi="Arial" w:cs="Arial"/>
+          <w:lang w:val="en-PH"/>
+        </w:rPr>
+      </w:pPr>
+      <w:r>
+        <w:rPr>
+          <w:rFonts w:ascii="Arial" w:eastAsia="Arial Unicode MS" w:hAnsi="Arial" w:cs="Arial"/>
+          <w:b/>
+          <w:lang w:val="en-PH"/>
+        </w:rPr>
+        <w:t>Pay</w:t>
+      </w:r>
+      <w:r>
+        <w:rPr>
+          <w:rFonts w:ascii="Arial" w:eastAsia="Arial Unicode MS" w:hAnsi="Arial" w:cs="Arial"/>
+          <w:b/>
+          <w:lang w:val="en-PH"/>
+        </w:rPr>
+        <w:t>P</w:t>
+      </w:r>
+      <w:r>
+        <w:rPr>
+          <w:rFonts w:ascii="Arial" w:eastAsia="Arial Unicode MS" w:hAnsi="Arial" w:cs="Arial"/>
+          <w:b/>
+          <w:lang w:val="en-PH"/>
+        </w:rPr>
+        <w:t>al</w:t>
+      </w:r>
+      <w:r>
+        <w:rPr>
+          <w:rFonts w:ascii="Arial" w:eastAsia="Arial Unicode MS" w:hAnsi="Arial" w:cs="Arial"/>
+          <w:lang w:val="en-PH"/>
+        </w:rPr>
+        <w:t>. The proponent use</w:t>
+      </w:r>
+      <w:r>
+        <w:rPr>
+          <w:rFonts w:ascii="Arial" w:eastAsia="Arial Unicode MS" w:hAnsi="Arial" w:cs="Arial"/>
+          <w:lang w:val="en-PH"/>
+        </w:rPr>
+        <w:t>s</w:t>
+      </w:r>
+      <w:r>
+        <w:rPr>
+          <w:rFonts w:ascii="Arial" w:eastAsia="Arial Unicode MS" w:hAnsi="Arial" w:cs="Arial"/>
+          <w:lang w:val="en-PH"/>
+        </w:rPr>
+        <w:t xml:space="preserve"> PayPal for the payment of purchase template and purchase food product/s of the customer</w:t>
+      </w:r>
+    </w:p>
+    <w:p>
+      <w:pPr>
+        <w:spacing w:line="480" w:lineRule="auto"/>
+        <w:ind w:left="720" w:right="270"/>
+        <w:jc w:val="both"/>
+        <w:rPr>
+          <w:rFonts w:ascii="Arial" w:eastAsia="Arial Unicode MS" w:hAnsi="Arial" w:cs="Arial"/>
+          <w:lang w:val="en-PH"/>
+        </w:rPr>
+      </w:pPr>
+      <w:r>
+        <w:rPr>
+          <w:rFonts w:ascii="Arial" w:eastAsia="Arial Unicode MS" w:hAnsi="Arial" w:cs="Arial"/>
+          <w:b/>
+          <w:lang w:val="en-PH"/>
+        </w:rPr>
+        <w:t>PHP</w:t>
+      </w:r>
+      <w:r>
+        <w:rPr>
+          <w:rFonts w:ascii="Arial" w:eastAsia="Arial Unicode MS" w:hAnsi="Arial" w:cs="Arial"/>
+          <w:b/>
+          <w:lang w:val="en-PH"/>
+        </w:rPr>
+        <w:t xml:space="preserve"> (PHP: HYPERTEXT PREPROCESSOR)</w:t>
+      </w:r>
+      <w:r>
+        <w:rPr>
+          <w:rFonts w:ascii="Arial" w:eastAsia="Arial Unicode MS" w:hAnsi="Arial" w:cs="Arial"/>
+          <w:b/>
+          <w:lang w:val="en-PH"/>
+        </w:rPr>
+        <w:t>.</w:t>
+      </w:r>
+      <w:r>
+        <w:rPr>
+          <w:rFonts w:ascii="Arial" w:eastAsia="Arial Unicode MS" w:hAnsi="Arial" w:cs="Arial"/>
+          <w:lang w:val="en-PH"/>
+        </w:rPr>
+        <w:t xml:space="preserve"> </w:t>
+      </w:r>
+      <w:r>
+        <w:rPr>
+          <w:rFonts w:ascii="Arial" w:eastAsia="Arial Unicode MS" w:hAnsi="Arial" w:cs="Arial"/>
+          <w:lang w:val="en-PH"/>
+        </w:rPr>
+        <w:t>A</w:t>
+      </w:r>
+      <w:r>
+        <w:rPr>
+          <w:rFonts w:ascii="Arial" w:eastAsia="Arial Unicode MS" w:hAnsi="Arial" w:cs="Arial"/>
+          <w:lang w:val="en-PH"/>
+        </w:rPr>
+        <w:t xml:space="preserve"> web programming language used by the proponents</w:t>
+      </w:r>
+      <w:r>
+        <w:rPr>
+          <w:rFonts w:ascii="Arial" w:eastAsia="Arial Unicode MS" w:hAnsi="Arial" w:cs="Arial"/>
+          <w:lang w:val="en-PH"/>
+        </w:rPr>
+        <w:t xml:space="preserve"> to develop a complex website</w:t>
+      </w:r>
+      <w:r>
+        <w:rPr>
+          <w:rFonts w:ascii="Arial" w:eastAsia="Arial Unicode MS" w:hAnsi="Arial" w:cs="Arial"/>
+          <w:lang w:val="en-PH"/>
+        </w:rPr>
+        <w:t>.</w:t>
+      </w:r>
+    </w:p>
+    <w:p>
+      <w:pPr>
+        <w:spacing w:line="480" w:lineRule="auto"/>
+        <w:ind w:left="720" w:right="270"/>
+        <w:jc w:val="both"/>
+        <w:rPr>
+          <w:rFonts w:ascii="Arial" w:eastAsia="Arial Unicode MS" w:hAnsi="Arial" w:cs="Arial"/>
+          <w:lang w:val="en-PH"/>
+        </w:rPr>
+      </w:pPr>
+      <w:r>
+        <w:rPr>
+          <w:rFonts w:ascii="Arial" w:eastAsia="Arial Unicode MS" w:hAnsi="Arial" w:cs="Arial"/>
+          <w:b/>
+          <w:lang w:val="en-PH"/>
+        </w:rPr>
+        <w:t>SMS (Short Message Service)</w:t>
+      </w:r>
+      <w:r>
+        <w:rPr>
+          <w:rFonts w:ascii="Arial" w:eastAsia="Arial Unicode MS" w:hAnsi="Arial" w:cs="Arial"/>
+          <w:lang w:val="en-PH"/>
+        </w:rPr>
+        <w:t>. A</w:t>
+      </w:r>
+      <w:r>
+        <w:rPr>
+          <w:rFonts w:ascii="Arial" w:eastAsia="Arial Unicode MS" w:hAnsi="Arial" w:cs="Arial"/>
+          <w:lang w:val="en-PH"/>
+        </w:rPr>
+        <w:t xml:space="preserve"> convenient way of </w:t>
+      </w:r>
+      <w:r>
+        <w:rPr>
+          <w:rFonts w:ascii="Arial" w:eastAsia="Arial Unicode MS" w:hAnsi="Arial" w:cs="Arial"/>
+          <w:lang w:val="en-PH"/>
+        </w:rPr>
+        <w:t>sending a short message to someone</w:t>
+      </w:r>
+      <w:r>
+        <w:rPr>
+          <w:rFonts w:ascii="Arial" w:eastAsia="Arial Unicode MS" w:hAnsi="Arial" w:cs="Arial"/>
+          <w:lang w:val="en-PH"/>
+        </w:rPr>
+        <w:t xml:space="preserve"> used by the proponents</w:t>
+      </w:r>
+      <w:r>
+        <w:rPr>
+          <w:rFonts w:ascii="Arial" w:eastAsia="Arial Unicode MS" w:hAnsi="Arial" w:cs="Arial"/>
+          <w:lang w:val="en-PH"/>
+        </w:rPr>
+        <w:t>.</w:t>
+      </w:r>
+    </w:p>
+    <w:p>
+      <w:pPr>
+        <w:spacing w:line="480" w:lineRule="auto"/>
+        <w:ind w:left="720" w:right="270"/>
+        <w:jc w:val="both"/>
+        <w:rPr>
+          <w:rFonts w:ascii="Arial" w:eastAsia="Arial Unicode MS" w:hAnsi="Arial" w:cs="Arial"/>
+          <w:b/>
+          <w:lang w:val="en-PH"/>
+        </w:rPr>
+      </w:pPr>
+      <w:r>
+        <w:rPr>
+          <w:rFonts w:ascii="Arial" w:eastAsia="Arial Unicode MS" w:hAnsi="Arial" w:cs="Arial"/>
+          <w:b/>
+          <w:lang w:val="en-PH"/>
+        </w:rPr>
+        <w:t>W</w:t>
+      </w:r>
+      <w:r>
+        <w:rPr>
+          <w:rFonts w:ascii="Arial" w:eastAsia="Arial Unicode MS" w:hAnsi="Arial" w:cs="Arial"/>
+          <w:b/>
+          <w:lang w:val="en-PH"/>
+        </w:rPr>
+        <w:t>eb Server</w:t>
+      </w:r>
+      <w:r>
+        <w:rPr>
+          <w:rFonts w:ascii="Arial" w:eastAsia="Arial Unicode MS" w:hAnsi="Arial" w:cs="Arial"/>
+          <w:lang w:val="en-PH"/>
+        </w:rPr>
+        <w:t>. The proponents use this to</w:t>
+      </w:r>
+      <w:r>
+        <w:rPr>
+          <w:rFonts w:ascii="Arial" w:eastAsia="Arial Unicode MS" w:hAnsi="Arial" w:cs="Arial"/>
+          <w:lang w:val="en-PH"/>
+        </w:rPr>
+        <w:t xml:space="preserve"> deliver web pages on the request </w:t>
+      </w:r>
+      <w:r>
+        <w:rPr>
+          <w:rFonts w:ascii="Arial" w:eastAsia="Arial Unicode MS" w:hAnsi="Arial" w:cs="Arial"/>
+          <w:lang w:val="en-PH"/>
+        </w:rPr>
+        <w:t>of a client through a</w:t>
+      </w:r>
       <w:bookmarkStart w:id="0" w:name="_GoBack"/>
       <w:bookmarkEnd w:id="0"/>
-    </w:p>
-    <w:p>
-      <w:pPr>
-        <w:spacing w:line="480" w:lineRule="auto"/>
-        <w:ind w:left="180" w:right="270"/>
-        <w:rPr>
-          <w:rFonts w:ascii="Arial" w:eastAsia="Arial Unicode MS" w:hAnsi="Arial" w:cs="Arial"/>
-          <w:b/>
-          <w:lang w:val="en-PH"/>
-        </w:rPr>
-      </w:pPr>
-      <w:r>
-        <w:rPr>
-          <w:rFonts w:ascii="Arial" w:eastAsia="Arial Unicode MS" w:hAnsi="Arial" w:cs="Arial"/>
-          <w:b/>
-          <w:lang w:val="en-PH"/>
-        </w:rPr>
-        <w:lastRenderedPageBreak/>
-        <w:t>Significance of the Study</w:t>
-      </w:r>
-    </w:p>
-    <w:p>
-      <w:pPr>
-        <w:spacing w:line="480" w:lineRule="auto"/>
-        <w:ind w:left="720" w:right="270" w:firstLine="720"/>
-        <w:rPr>
-          <w:rFonts w:ascii="Arial" w:eastAsia="Arial Unicode MS" w:hAnsi="Arial" w:cs="Arial"/>
-          <w:lang w:val="en-PH"/>
-        </w:rPr>
-      </w:pPr>
-      <w:r>
-        <w:rPr>
-          <w:rFonts w:ascii="Arial" w:eastAsia="Arial Unicode MS" w:hAnsi="Arial" w:cs="Arial"/>
-          <w:lang w:val="en-PH"/>
-        </w:rPr>
-        <w:t>This study is to create a management system for food e-commerce with PayPal integration and database algorithms that benefits the proponents, clients, customers, and the administrators of the website.</w:t>
-      </w:r>
-    </w:p>
-    <w:p>
-      <w:pPr>
-        <w:spacing w:line="480" w:lineRule="auto"/>
-        <w:ind w:left="720" w:right="270" w:firstLine="720"/>
-        <w:jc w:val="both"/>
-        <w:rPr>
-          <w:rFonts w:ascii="Arial" w:eastAsia="Arial Unicode MS" w:hAnsi="Arial" w:cs="Arial"/>
-          <w:lang w:val="en-PH"/>
-        </w:rPr>
-      </w:pPr>
-      <w:r>
-        <w:rPr>
-          <w:rFonts w:ascii="Arial" w:eastAsia="Arial Unicode MS" w:hAnsi="Arial" w:cs="Arial"/>
-          <w:b/>
-          <w:i/>
-          <w:lang w:val="en-PH"/>
-        </w:rPr>
-        <w:t>To the proponents</w:t>
-      </w:r>
-      <w:r>
-        <w:rPr>
-          <w:rFonts w:ascii="Arial" w:eastAsia="Arial Unicode MS" w:hAnsi="Arial" w:cs="Arial"/>
-          <w:b/>
-          <w:i/>
-          <w:lang w:val="en-PH"/>
-        </w:rPr>
-        <w:t>.</w:t>
-      </w:r>
-      <w:r>
-        <w:rPr>
-          <w:rFonts w:ascii="Arial" w:eastAsia="Arial Unicode MS" w:hAnsi="Arial" w:cs="Arial"/>
-          <w:b/>
-          <w:lang w:val="en-PH"/>
-        </w:rPr>
-        <w:t xml:space="preserve"> </w:t>
-      </w:r>
-      <w:r>
-        <w:rPr>
-          <w:rFonts w:ascii="Arial" w:eastAsia="Arial Unicode MS" w:hAnsi="Arial" w:cs="Arial"/>
-          <w:lang w:val="en-PH"/>
-        </w:rPr>
-        <w:t>Making a large or complex type website is a big help to the proponents especially on their skills in programming a website. Being a client-side scripting or called as front-end, you will enhance your skills</w:t>
-      </w:r>
-      <w:r>
-        <w:rPr>
-          <w:rFonts w:ascii="Arial" w:eastAsia="Arial Unicode MS" w:hAnsi="Arial" w:cs="Arial"/>
-          <w:lang w:val="en-PH"/>
-        </w:rPr>
-        <w:t xml:space="preserve"> when it comes to color combination, designing, and user interaction. For being a server-side scripting or called as back-end, you will enhance your patience, logical thinking, and finding the easy way to solve a specific problem.</w:t>
-      </w:r>
-    </w:p>
-    <w:p>
-      <w:pPr>
-        <w:spacing w:line="480" w:lineRule="auto"/>
-        <w:ind w:left="720" w:right="270" w:firstLine="720"/>
-        <w:jc w:val="both"/>
-        <w:rPr>
-          <w:rFonts w:ascii="Arial" w:eastAsia="Arial Unicode MS" w:hAnsi="Arial" w:cs="Arial"/>
-          <w:lang w:val="en-PH"/>
-        </w:rPr>
-      </w:pPr>
-      <w:r>
-        <w:rPr>
-          <w:rFonts w:ascii="Arial" w:eastAsia="Arial Unicode MS" w:hAnsi="Arial" w:cs="Arial"/>
-          <w:b/>
-          <w:i/>
-          <w:lang w:val="en-PH"/>
-        </w:rPr>
-        <w:t>To the clients</w:t>
-      </w:r>
-      <w:r>
-        <w:rPr>
-          <w:rFonts w:ascii="Arial" w:eastAsia="Arial Unicode MS" w:hAnsi="Arial" w:cs="Arial"/>
-          <w:b/>
-          <w:lang w:val="en-PH"/>
-        </w:rPr>
-        <w:t xml:space="preserve">. </w:t>
-      </w:r>
-      <w:r>
-        <w:rPr>
-          <w:rFonts w:ascii="Arial" w:eastAsia="Arial Unicode MS" w:hAnsi="Arial" w:cs="Arial"/>
-          <w:lang w:val="en-PH"/>
-        </w:rPr>
-        <w:t>With the help of Management System for Food E-commerce with PayPal Integration and Database Algorithms</w:t>
-      </w:r>
-      <w:r>
-        <w:rPr>
-          <w:rFonts w:ascii="Arial" w:eastAsia="Arial Unicode MS" w:hAnsi="Arial" w:cs="Arial"/>
-          <w:lang w:val="en-PH"/>
-        </w:rPr>
-        <w:t xml:space="preserve"> the client will minimize their time to think or make a website for their food business. They don’t need to hire a web developer or web designer and fund too much for making them a website. Through this study or system, they can choose a different template with functions for their food business, also they can add some features to the purchase template. Also they can easily pay the purchased template using PayPal.</w:t>
-      </w:r>
-    </w:p>
-    <w:p>
-      <w:pPr>
-        <w:spacing w:line="480" w:lineRule="auto"/>
-        <w:ind w:left="720" w:right="270" w:firstLine="720"/>
-        <w:jc w:val="both"/>
-        <w:rPr>
-          <w:rFonts w:ascii="Arial" w:eastAsia="Arial Unicode MS" w:hAnsi="Arial" w:cs="Arial"/>
-          <w:lang w:val="en-PH"/>
-        </w:rPr>
-      </w:pPr>
-      <w:r>
-        <w:rPr>
-          <w:rFonts w:ascii="Arial" w:eastAsia="Arial Unicode MS" w:hAnsi="Arial" w:cs="Arial"/>
-          <w:b/>
-          <w:i/>
-          <w:lang w:val="en-PH"/>
-        </w:rPr>
-        <w:t>To the customers</w:t>
-      </w:r>
-      <w:r>
-        <w:rPr>
-          <w:rFonts w:ascii="Arial" w:eastAsia="Arial Unicode MS" w:hAnsi="Arial" w:cs="Arial"/>
-          <w:b/>
-          <w:i/>
-          <w:lang w:val="en-PH"/>
-        </w:rPr>
-        <w:t>.</w:t>
-      </w:r>
-      <w:r>
-        <w:rPr>
-          <w:rFonts w:ascii="Arial" w:eastAsia="Arial Unicode MS" w:hAnsi="Arial" w:cs="Arial"/>
-          <w:b/>
-          <w:lang w:val="en-PH"/>
-        </w:rPr>
-        <w:t xml:space="preserve"> </w:t>
-      </w:r>
-      <w:r>
-        <w:rPr>
-          <w:rFonts w:ascii="Arial" w:eastAsia="Arial Unicode MS" w:hAnsi="Arial" w:cs="Arial"/>
-          <w:lang w:val="en-PH"/>
-        </w:rPr>
-        <w:t xml:space="preserve">This study helps the customers of the clients’ food business website, to know the latest food or update. They also can </w:t>
-      </w:r>
-      <w:r>
-        <w:rPr>
-          <w:rFonts w:ascii="Arial" w:eastAsia="Arial Unicode MS" w:hAnsi="Arial" w:cs="Arial"/>
-          <w:lang w:val="en-PH"/>
-        </w:rPr>
-        <w:lastRenderedPageBreak/>
-        <w:t>order or transact to client without difficulty, prior to the payment they can pay through PayPal</w:t>
-      </w:r>
-      <w:r>
-        <w:rPr>
-          <w:rFonts w:ascii="Arial" w:eastAsia="Arial Unicode MS" w:hAnsi="Arial" w:cs="Arial"/>
-          <w:lang w:val="en-PH"/>
-        </w:rPr>
-        <w:t>.</w:t>
-      </w:r>
-      <w:r>
-        <w:rPr>
-          <w:rFonts w:ascii="Arial" w:eastAsia="Arial Unicode MS" w:hAnsi="Arial" w:cs="Arial"/>
-          <w:lang w:val="en-PH"/>
-        </w:rPr>
-        <w:t xml:space="preserve"> </w:t>
-      </w:r>
-    </w:p>
-    <w:p>
-      <w:pPr>
-        <w:spacing w:line="480" w:lineRule="auto"/>
-        <w:ind w:left="720" w:right="270" w:firstLine="720"/>
-        <w:jc w:val="both"/>
-        <w:rPr>
-          <w:rFonts w:ascii="Arial" w:eastAsia="Arial Unicode MS" w:hAnsi="Arial" w:cs="Arial"/>
-          <w:lang w:val="en-PH"/>
-        </w:rPr>
-      </w:pPr>
-      <w:r>
-        <w:rPr>
-          <w:rFonts w:ascii="Arial" w:eastAsia="Arial Unicode MS" w:hAnsi="Arial" w:cs="Arial"/>
-          <w:b/>
-          <w:i/>
-          <w:lang w:val="en-PH"/>
-        </w:rPr>
-        <w:t>T</w:t>
-      </w:r>
-      <w:r>
-        <w:rPr>
-          <w:rFonts w:ascii="Arial" w:eastAsia="Arial Unicode MS" w:hAnsi="Arial" w:cs="Arial"/>
-          <w:b/>
-          <w:i/>
-          <w:lang w:val="en-PH"/>
-        </w:rPr>
-        <w:t>o the administrator</w:t>
-      </w:r>
-      <w:r>
-        <w:rPr>
-          <w:rFonts w:ascii="Arial" w:eastAsia="Arial Unicode MS" w:hAnsi="Arial" w:cs="Arial"/>
-          <w:b/>
-          <w:i/>
-          <w:lang w:val="en-PH"/>
-        </w:rPr>
-        <w:t>s</w:t>
-      </w:r>
-      <w:r>
-        <w:rPr>
-          <w:rFonts w:ascii="Arial" w:eastAsia="Arial Unicode MS" w:hAnsi="Arial" w:cs="Arial"/>
-          <w:b/>
-          <w:i/>
-          <w:lang w:val="en-PH"/>
-        </w:rPr>
-        <w:t>.</w:t>
-      </w:r>
-      <w:r>
-        <w:rPr>
-          <w:rFonts w:ascii="Arial" w:eastAsia="Arial Unicode MS" w:hAnsi="Arial" w:cs="Arial"/>
-          <w:b/>
-          <w:i/>
-          <w:lang w:val="en-PH"/>
-        </w:rPr>
-        <w:t xml:space="preserve"> </w:t>
-      </w:r>
-      <w:r>
-        <w:rPr>
-          <w:rFonts w:ascii="Arial" w:eastAsia="Arial Unicode MS" w:hAnsi="Arial" w:cs="Arial"/>
-          <w:lang w:val="en-PH"/>
-        </w:rPr>
-        <w:t xml:space="preserve">With the help of this study, the administrators can simple facilitate their website or webpage. They can update their website or webpage without difficulty. They can also process their co-administrator to help </w:t>
-      </w:r>
-      <w:r>
-        <w:rPr>
-          <w:rFonts w:ascii="Arial" w:eastAsia="Arial Unicode MS" w:hAnsi="Arial" w:cs="Arial"/>
-          <w:lang w:val="en-PH"/>
-        </w:rPr>
-        <w:t>them</w:t>
-      </w:r>
-      <w:r>
-        <w:rPr>
-          <w:rFonts w:ascii="Arial" w:eastAsia="Arial Unicode MS" w:hAnsi="Arial" w:cs="Arial"/>
-          <w:lang w:val="en-PH"/>
-        </w:rPr>
-        <w:t xml:space="preserve"> to maintain the</w:t>
-      </w:r>
-      <w:r>
-        <w:rPr>
-          <w:rFonts w:ascii="Arial" w:eastAsia="Arial Unicode MS" w:hAnsi="Arial" w:cs="Arial"/>
-          <w:lang w:val="en-PH"/>
-        </w:rPr>
-        <w:t>ir</w:t>
-      </w:r>
-      <w:r>
-        <w:rPr>
-          <w:rFonts w:ascii="Arial" w:eastAsia="Arial Unicode MS" w:hAnsi="Arial" w:cs="Arial"/>
-          <w:lang w:val="en-PH"/>
-        </w:rPr>
-        <w:t xml:space="preserve"> website or webpage. </w:t>
-      </w:r>
-    </w:p>
-    <w:p>
-      <w:pPr>
-        <w:spacing w:line="480" w:lineRule="auto"/>
-        <w:ind w:right="270"/>
-        <w:jc w:val="both"/>
-        <w:rPr>
-          <w:rFonts w:ascii="Arial" w:eastAsia="Arial Unicode MS" w:hAnsi="Arial" w:cs="Arial"/>
-          <w:lang w:val="en-PH"/>
-        </w:rPr>
-      </w:pPr>
-    </w:p>
-    <w:p>
-      <w:pPr>
-        <w:spacing w:line="480" w:lineRule="auto"/>
-        <w:ind w:left="180" w:right="270"/>
-        <w:rPr>
-          <w:rFonts w:ascii="Arial" w:eastAsia="Arial Unicode MS" w:hAnsi="Arial" w:cs="Arial"/>
-          <w:b/>
-          <w:lang w:val="en-PH"/>
-        </w:rPr>
-      </w:pPr>
-      <w:r>
-        <w:rPr>
-          <w:rFonts w:ascii="Arial" w:eastAsia="Arial Unicode MS" w:hAnsi="Arial" w:cs="Arial"/>
-          <w:b/>
-          <w:lang w:val="en-PH"/>
-        </w:rPr>
-        <w:t>Definition of Terms:</w:t>
-      </w:r>
-    </w:p>
-    <w:p>
-      <w:pPr>
-        <w:spacing w:line="480" w:lineRule="auto"/>
-        <w:ind w:left="709" w:right="270" w:hanging="529"/>
-        <w:jc w:val="both"/>
-        <w:rPr>
-          <w:rFonts w:ascii="Arial" w:eastAsia="Arial Unicode MS" w:hAnsi="Arial" w:cs="Arial"/>
-          <w:lang w:val="en-PH"/>
-        </w:rPr>
-      </w:pPr>
-      <w:r>
-        <w:rPr>
-          <w:rFonts w:ascii="Arial" w:eastAsia="Arial Unicode MS" w:hAnsi="Arial" w:cs="Arial"/>
-          <w:lang w:val="en-PH"/>
-        </w:rPr>
-        <w:tab/>
-      </w:r>
-      <w:r>
-        <w:rPr>
-          <w:rFonts w:ascii="Arial" w:eastAsia="Arial Unicode MS" w:hAnsi="Arial" w:cs="Arial"/>
-          <w:b/>
-          <w:lang w:val="en-PH"/>
-        </w:rPr>
-        <w:t>AJAX</w:t>
-      </w:r>
-      <w:r>
-        <w:rPr>
-          <w:rFonts w:ascii="Arial" w:eastAsia="Arial Unicode MS" w:hAnsi="Arial" w:cs="Arial"/>
-          <w:b/>
-          <w:lang w:val="en-PH"/>
-        </w:rPr>
-        <w:t xml:space="preserve"> (Asynchronous JavaScript and XML)</w:t>
-      </w:r>
-      <w:r>
-        <w:rPr>
-          <w:rFonts w:ascii="Arial" w:eastAsia="Arial Unicode MS" w:hAnsi="Arial" w:cs="Arial"/>
-          <w:lang w:val="en-PH"/>
-        </w:rPr>
-        <w:t xml:space="preserve">. </w:t>
-      </w:r>
-      <w:r>
-        <w:rPr>
-          <w:rFonts w:ascii="Arial" w:eastAsia="Arial Unicode MS" w:hAnsi="Arial" w:cs="Arial"/>
-          <w:lang w:val="en-PH"/>
-        </w:rPr>
-        <w:t>The proponent use</w:t>
-      </w:r>
-      <w:r>
-        <w:rPr>
-          <w:rFonts w:ascii="Arial" w:eastAsia="Arial Unicode MS" w:hAnsi="Arial" w:cs="Arial"/>
-          <w:lang w:val="en-PH"/>
-        </w:rPr>
-        <w:t>s</w:t>
-      </w:r>
-      <w:r>
-        <w:rPr>
-          <w:rFonts w:ascii="Arial" w:eastAsia="Arial Unicode MS" w:hAnsi="Arial" w:cs="Arial"/>
-          <w:lang w:val="en-PH"/>
-        </w:rPr>
-        <w:t xml:space="preserve"> AJAX for their website to send and retrieve </w:t>
-      </w:r>
-      <w:r>
-        <w:rPr>
-          <w:rFonts w:ascii="Arial" w:eastAsia="Arial Unicode MS" w:hAnsi="Arial" w:cs="Arial"/>
-          <w:lang w:val="en-PH"/>
-        </w:rPr>
-        <w:t xml:space="preserve">their </w:t>
-      </w:r>
-      <w:r>
-        <w:rPr>
-          <w:rFonts w:ascii="Arial" w:eastAsia="Arial Unicode MS" w:hAnsi="Arial" w:cs="Arial"/>
-          <w:lang w:val="en-PH"/>
-        </w:rPr>
-        <w:t>data back to the server</w:t>
-      </w:r>
-      <w:r>
-        <w:rPr>
-          <w:rFonts w:ascii="Arial" w:eastAsia="Arial Unicode MS" w:hAnsi="Arial" w:cs="Arial"/>
-          <w:lang w:val="en-PH"/>
-        </w:rPr>
-        <w:t xml:space="preserve"> or from the server</w:t>
-      </w:r>
-      <w:r>
-        <w:rPr>
-          <w:rFonts w:ascii="Arial" w:eastAsia="Arial Unicode MS" w:hAnsi="Arial" w:cs="Arial"/>
-          <w:lang w:val="en-PH"/>
-        </w:rPr>
-        <w:t xml:space="preserve"> without refreshing the page.</w:t>
-      </w:r>
-    </w:p>
-    <w:p>
-      <w:pPr>
-        <w:spacing w:line="480" w:lineRule="auto"/>
-        <w:ind w:left="709" w:right="270" w:hanging="529"/>
-        <w:jc w:val="both"/>
-        <w:rPr>
-          <w:rFonts w:ascii="Arial" w:eastAsia="Arial Unicode MS" w:hAnsi="Arial" w:cs="Arial"/>
-          <w:lang w:val="en-PH"/>
-        </w:rPr>
-      </w:pPr>
-      <w:r>
-        <w:rPr>
-          <w:rFonts w:ascii="Arial" w:eastAsia="Arial Unicode MS" w:hAnsi="Arial" w:cs="Arial"/>
-          <w:b/>
-          <w:lang w:val="en-PH"/>
-        </w:rPr>
-        <w:tab/>
-        <w:t>API</w:t>
-      </w:r>
-      <w:r>
-        <w:rPr>
-          <w:rFonts w:ascii="Arial" w:eastAsia="Arial Unicode MS" w:hAnsi="Arial" w:cs="Arial"/>
-          <w:b/>
-          <w:lang w:val="en-PH"/>
-        </w:rPr>
-        <w:t xml:space="preserve"> (Application Programming Interface)</w:t>
-      </w:r>
-      <w:r>
-        <w:rPr>
-          <w:rFonts w:ascii="Arial" w:eastAsia="Arial Unicode MS" w:hAnsi="Arial" w:cs="Arial"/>
-          <w:b/>
-          <w:lang w:val="en-PH"/>
-        </w:rPr>
-        <w:t xml:space="preserve">. </w:t>
-      </w:r>
-      <w:r>
-        <w:rPr>
-          <w:rFonts w:ascii="Arial" w:eastAsia="Arial Unicode MS" w:hAnsi="Arial" w:cs="Arial"/>
-          <w:lang w:val="en-PH"/>
-        </w:rPr>
-        <w:t xml:space="preserve"> </w:t>
-      </w:r>
-      <w:r>
-        <w:rPr>
-          <w:rFonts w:ascii="Arial" w:eastAsia="Arial Unicode MS" w:hAnsi="Arial" w:cs="Arial"/>
-          <w:lang w:val="en-PH"/>
-        </w:rPr>
-        <w:t>API’s makes the proponent life so easy they use predefined functions and other sub methods that are stored in different libraries on the internet</w:t>
-      </w:r>
-      <w:r>
-        <w:rPr>
-          <w:rFonts w:ascii="Arial" w:eastAsia="Arial Unicode MS" w:hAnsi="Arial" w:cs="Arial"/>
-          <w:lang w:val="en-PH"/>
-        </w:rPr>
-        <w:t>.</w:t>
-      </w:r>
-    </w:p>
-    <w:p>
-      <w:pPr>
-        <w:spacing w:line="480" w:lineRule="auto"/>
-        <w:ind w:left="709" w:right="270" w:firstLine="11"/>
-        <w:jc w:val="both"/>
-        <w:rPr>
-          <w:rFonts w:ascii="Arial" w:eastAsia="Arial Unicode MS" w:hAnsi="Arial" w:cs="Arial"/>
-          <w:lang w:val="en-PH"/>
-        </w:rPr>
-      </w:pPr>
-      <w:r>
-        <w:rPr>
-          <w:rFonts w:ascii="Arial" w:eastAsia="Arial Unicode MS" w:hAnsi="Arial" w:cs="Arial"/>
-          <w:b/>
-          <w:lang w:val="en-PH"/>
-        </w:rPr>
-        <w:t>CMS</w:t>
-      </w:r>
-      <w:r>
-        <w:rPr>
-          <w:rFonts w:ascii="Arial" w:eastAsia="Arial Unicode MS" w:hAnsi="Arial" w:cs="Arial"/>
-          <w:b/>
-          <w:lang w:val="en-PH"/>
-        </w:rPr>
-        <w:t xml:space="preserve"> (Content Management System)</w:t>
-      </w:r>
-      <w:r>
-        <w:rPr>
-          <w:rFonts w:ascii="Arial" w:eastAsia="Arial Unicode MS" w:hAnsi="Arial" w:cs="Arial"/>
-          <w:b/>
-          <w:lang w:val="en-PH"/>
-        </w:rPr>
-        <w:t xml:space="preserve">. </w:t>
-      </w:r>
-      <w:r>
-        <w:rPr>
-          <w:rFonts w:ascii="Arial" w:eastAsia="Arial Unicode MS" w:hAnsi="Arial" w:cs="Arial"/>
-          <w:lang w:val="en-PH"/>
-        </w:rPr>
-        <w:t>They use this for management, publishing, discovery, creation and distribution of information.</w:t>
-      </w:r>
-    </w:p>
-    <w:p>
-      <w:pPr>
-        <w:spacing w:line="480" w:lineRule="auto"/>
-        <w:ind w:left="709" w:right="270" w:firstLine="11"/>
-        <w:jc w:val="both"/>
-        <w:rPr>
-          <w:rFonts w:ascii="Arial" w:eastAsia="Arial Unicode MS" w:hAnsi="Arial" w:cs="Arial"/>
-          <w:lang w:val="en-PH"/>
-        </w:rPr>
-      </w:pPr>
-      <w:r>
-        <w:rPr>
-          <w:rFonts w:ascii="Arial" w:eastAsia="Arial Unicode MS" w:hAnsi="Arial" w:cs="Arial"/>
-          <w:b/>
-          <w:lang w:val="en-PH"/>
-        </w:rPr>
-        <w:t>E-</w:t>
-      </w:r>
-      <w:r>
-        <w:rPr>
-          <w:rFonts w:ascii="Arial" w:eastAsia="Arial Unicode MS" w:hAnsi="Arial" w:cs="Arial"/>
-          <w:b/>
-          <w:lang w:val="en-PH"/>
-        </w:rPr>
-        <w:t>Commerce</w:t>
-      </w:r>
-      <w:r>
-        <w:rPr>
-          <w:rFonts w:ascii="Arial" w:eastAsia="Arial Unicode MS" w:hAnsi="Arial" w:cs="Arial"/>
-          <w:b/>
-          <w:lang w:val="en-PH"/>
-        </w:rPr>
-        <w:t>.</w:t>
-      </w:r>
-      <w:r>
-        <w:rPr>
-          <w:rFonts w:ascii="Arial" w:eastAsia="Arial Unicode MS" w:hAnsi="Arial" w:cs="Arial"/>
-          <w:lang w:val="en-PH"/>
-        </w:rPr>
-        <w:t xml:space="preserve"> </w:t>
-      </w:r>
-      <w:r>
-        <w:rPr>
-          <w:rFonts w:ascii="Arial" w:eastAsia="Arial Unicode MS" w:hAnsi="Arial" w:cs="Arial"/>
-          <w:lang w:val="en-PH"/>
-        </w:rPr>
-        <w:t>They have a feature which the client selling products or goods over the internet</w:t>
-      </w:r>
-    </w:p>
-    <w:p>
-      <w:pPr>
-        <w:spacing w:line="480" w:lineRule="auto"/>
-        <w:ind w:left="720" w:right="270"/>
-        <w:jc w:val="both"/>
-        <w:rPr>
-          <w:rFonts w:ascii="Arial" w:eastAsia="Arial Unicode MS" w:hAnsi="Arial" w:cs="Arial"/>
-          <w:lang w:val="en-PH"/>
-        </w:rPr>
-      </w:pPr>
-      <w:r>
-        <w:rPr>
-          <w:rFonts w:ascii="Arial" w:eastAsia="Arial Unicode MS" w:hAnsi="Arial" w:cs="Arial"/>
-          <w:b/>
-          <w:lang w:val="en-PH"/>
-        </w:rPr>
-        <w:t>Internet traffic</w:t>
-      </w:r>
-      <w:r>
-        <w:rPr>
-          <w:rFonts w:ascii="Arial" w:eastAsia="Arial Unicode MS" w:hAnsi="Arial" w:cs="Arial"/>
-          <w:b/>
-          <w:lang w:val="en-PH"/>
-        </w:rPr>
-        <w:t>.</w:t>
-      </w:r>
-      <w:r>
-        <w:rPr>
-          <w:rFonts w:ascii="Arial" w:eastAsia="Arial Unicode MS" w:hAnsi="Arial" w:cs="Arial"/>
-          <w:lang w:val="en-PH"/>
-        </w:rPr>
-        <w:t xml:space="preserve"> </w:t>
-      </w:r>
-      <w:r>
-        <w:rPr>
-          <w:rFonts w:ascii="Arial" w:eastAsia="Arial Unicode MS" w:hAnsi="Arial" w:cs="Arial"/>
-          <w:lang w:val="en-PH"/>
-        </w:rPr>
-        <w:t xml:space="preserve">Internet traffic is to </w:t>
-      </w:r>
-      <w:r>
-        <w:rPr>
-          <w:rFonts w:ascii="Arial" w:eastAsia="Arial Unicode MS" w:hAnsi="Arial" w:cs="Arial"/>
-          <w:lang w:val="en-PH"/>
-        </w:rPr>
-        <w:t>determine the numbe</w:t>
-      </w:r>
-      <w:r>
-        <w:rPr>
-          <w:rFonts w:ascii="Arial" w:eastAsia="Arial Unicode MS" w:hAnsi="Arial" w:cs="Arial"/>
-          <w:lang w:val="en-PH"/>
-        </w:rPr>
-        <w:t xml:space="preserve">r of visitors and the number of </w:t>
-      </w:r>
-      <w:r>
-        <w:rPr>
-          <w:rFonts w:ascii="Arial" w:eastAsia="Arial Unicode MS" w:hAnsi="Arial" w:cs="Arial"/>
-          <w:lang w:val="en-PH"/>
-        </w:rPr>
-        <w:t>pages they visit</w:t>
-      </w:r>
-      <w:r>
-        <w:rPr>
-          <w:rFonts w:ascii="Arial" w:eastAsia="Arial Unicode MS" w:hAnsi="Arial" w:cs="Arial"/>
-          <w:lang w:val="en-PH"/>
-        </w:rPr>
-        <w:t>.</w:t>
-      </w:r>
-    </w:p>
-    <w:p>
-      <w:pPr>
-        <w:spacing w:line="480" w:lineRule="auto"/>
-        <w:ind w:left="720" w:right="270"/>
-        <w:jc w:val="both"/>
-        <w:rPr>
-          <w:rFonts w:ascii="Arial" w:eastAsia="Arial Unicode MS" w:hAnsi="Arial" w:cs="Arial"/>
-          <w:lang w:val="en-PH"/>
-        </w:rPr>
-      </w:pPr>
-      <w:r>
-        <w:rPr>
-          <w:rFonts w:ascii="Arial" w:eastAsia="Arial Unicode MS" w:hAnsi="Arial" w:cs="Arial"/>
-          <w:b/>
-          <w:lang w:val="en-PH"/>
-        </w:rPr>
-        <w:t>JavaScript</w:t>
-      </w:r>
-      <w:r>
-        <w:rPr>
-          <w:rFonts w:ascii="Arial" w:eastAsia="Arial Unicode MS" w:hAnsi="Arial" w:cs="Arial"/>
-          <w:b/>
-          <w:lang w:val="en-PH"/>
-        </w:rPr>
-        <w:t xml:space="preserve">. </w:t>
-      </w:r>
-      <w:r>
-        <w:rPr>
-          <w:rFonts w:ascii="Arial" w:eastAsia="Arial Unicode MS" w:hAnsi="Arial" w:cs="Arial"/>
-          <w:lang w:val="en-PH"/>
-        </w:rPr>
-        <w:t>The proponent uses a JavaScript scripting language</w:t>
-      </w:r>
-      <w:r>
-        <w:rPr>
-          <w:rFonts w:ascii="Arial" w:eastAsia="Arial Unicode MS" w:hAnsi="Arial" w:cs="Arial"/>
-          <w:lang w:val="en-PH"/>
-        </w:rPr>
-        <w:t xml:space="preserve"> </w:t>
-      </w:r>
-      <w:r>
-        <w:rPr>
-          <w:rFonts w:ascii="Arial" w:eastAsia="Arial Unicode MS" w:hAnsi="Arial" w:cs="Arial"/>
-          <w:lang w:val="en-PH"/>
-        </w:rPr>
-        <w:t>for</w:t>
-      </w:r>
-      <w:r>
-        <w:rPr>
-          <w:rFonts w:ascii="Arial" w:eastAsia="Arial Unicode MS" w:hAnsi="Arial" w:cs="Arial"/>
-          <w:lang w:val="en-PH"/>
-        </w:rPr>
-        <w:t xml:space="preserve"> their</w:t>
-      </w:r>
-      <w:r>
-        <w:rPr>
-          <w:rFonts w:ascii="Arial" w:eastAsia="Arial Unicode MS" w:hAnsi="Arial" w:cs="Arial"/>
-          <w:lang w:val="en-PH"/>
-        </w:rPr>
-        <w:t xml:space="preserve"> </w:t>
-      </w:r>
-      <w:r>
-        <w:rPr>
-          <w:rFonts w:ascii="Arial" w:eastAsia="Arial Unicode MS" w:hAnsi="Arial" w:cs="Arial"/>
-          <w:lang w:val="en-PH"/>
-        </w:rPr>
-        <w:t xml:space="preserve">user </w:t>
-      </w:r>
-      <w:r>
-        <w:rPr>
-          <w:rFonts w:ascii="Arial" w:eastAsia="Arial Unicode MS" w:hAnsi="Arial" w:cs="Arial"/>
-          <w:lang w:val="en-PH"/>
-        </w:rPr>
-        <w:t xml:space="preserve">interactivity to </w:t>
-      </w:r>
-      <w:r>
-        <w:rPr>
-          <w:rFonts w:ascii="Arial" w:eastAsia="Arial Unicode MS" w:hAnsi="Arial" w:cs="Arial"/>
-          <w:lang w:val="en-PH"/>
-        </w:rPr>
-        <w:t>w</w:t>
-      </w:r>
-      <w:r>
-        <w:rPr>
-          <w:rFonts w:ascii="Arial" w:eastAsia="Arial Unicode MS" w:hAnsi="Arial" w:cs="Arial"/>
-          <w:lang w:val="en-PH"/>
-        </w:rPr>
-        <w:t>eb pages.</w:t>
-      </w:r>
-    </w:p>
-    <w:p>
-      <w:pPr>
-        <w:spacing w:line="480" w:lineRule="auto"/>
-        <w:ind w:left="720" w:right="270"/>
-        <w:jc w:val="both"/>
-        <w:rPr>
-          <w:rFonts w:ascii="Arial" w:eastAsia="Arial Unicode MS" w:hAnsi="Arial" w:cs="Arial"/>
-          <w:lang w:val="en-PH"/>
-        </w:rPr>
-      </w:pPr>
-      <w:r>
-        <w:rPr>
-          <w:rFonts w:ascii="Arial" w:eastAsia="Arial Unicode MS" w:hAnsi="Arial" w:cs="Arial"/>
-          <w:b/>
-          <w:lang w:val="en-PH"/>
-        </w:rPr>
-        <w:lastRenderedPageBreak/>
-        <w:t>jQuery</w:t>
-      </w:r>
-      <w:r>
-        <w:rPr>
-          <w:rFonts w:ascii="Arial" w:eastAsia="Arial Unicode MS" w:hAnsi="Arial" w:cs="Arial"/>
-          <w:b/>
-          <w:lang w:val="en-PH"/>
-        </w:rPr>
-        <w:t xml:space="preserve">. </w:t>
-      </w:r>
-      <w:r>
-        <w:rPr>
-          <w:rFonts w:ascii="Arial" w:eastAsia="Arial Unicode MS" w:hAnsi="Arial" w:cs="Arial"/>
-          <w:lang w:val="en-PH"/>
-        </w:rPr>
-        <w:t>This jQuery is one of the framework of JavaScript, the proponent use this to</w:t>
-      </w:r>
-      <w:r>
-        <w:rPr>
-          <w:rFonts w:ascii="Arial" w:eastAsia="Arial Unicode MS" w:hAnsi="Arial" w:cs="Arial"/>
-          <w:lang w:val="en-PH"/>
-        </w:rPr>
-        <w:t xml:space="preserve"> facilitate the</w:t>
-      </w:r>
-      <w:r>
-        <w:rPr>
-          <w:rFonts w:ascii="Arial" w:eastAsia="Arial Unicode MS" w:hAnsi="Arial" w:cs="Arial"/>
-          <w:lang w:val="en-PH"/>
-        </w:rPr>
-        <w:t xml:space="preserve"> implement</w:t>
-      </w:r>
-      <w:r>
-        <w:rPr>
-          <w:rFonts w:ascii="Arial" w:eastAsia="Arial Unicode MS" w:hAnsi="Arial" w:cs="Arial"/>
-          <w:lang w:val="en-PH"/>
-        </w:rPr>
-        <w:t>,</w:t>
-      </w:r>
-      <w:r>
-        <w:rPr>
-          <w:rFonts w:ascii="Arial" w:eastAsia="Arial Unicode MS" w:hAnsi="Arial" w:cs="Arial"/>
-          <w:lang w:val="en-PH"/>
-        </w:rPr>
-        <w:t xml:space="preserve"> can do great things to a </w:t>
-      </w:r>
-      <w:r>
-        <w:rPr>
-          <w:rFonts w:ascii="Arial" w:eastAsia="Arial Unicode MS" w:hAnsi="Arial" w:cs="Arial"/>
-          <w:lang w:val="en-PH"/>
-        </w:rPr>
-        <w:t>webpage</w:t>
-      </w:r>
-      <w:r>
-        <w:rPr>
-          <w:rFonts w:ascii="Arial" w:eastAsia="Arial Unicode MS" w:hAnsi="Arial" w:cs="Arial"/>
-          <w:lang w:val="en-PH"/>
-        </w:rPr>
-        <w:t xml:space="preserve"> and very short coding.</w:t>
-      </w:r>
-    </w:p>
-    <w:p>
-      <w:pPr>
-        <w:spacing w:line="480" w:lineRule="auto"/>
-        <w:ind w:left="720" w:right="270"/>
-        <w:jc w:val="both"/>
-        <w:rPr>
-          <w:rFonts w:ascii="Arial" w:eastAsia="Arial Unicode MS" w:hAnsi="Arial" w:cs="Arial"/>
-          <w:b/>
-          <w:lang w:val="en-PH"/>
-        </w:rPr>
-      </w:pPr>
-      <w:r>
-        <w:rPr>
-          <w:rFonts w:ascii="Arial" w:eastAsia="Arial Unicode MS" w:hAnsi="Arial" w:cs="Arial"/>
-          <w:b/>
-          <w:lang w:val="en-PH"/>
-        </w:rPr>
-        <w:t>My</w:t>
-      </w:r>
-      <w:r>
-        <w:rPr>
-          <w:rFonts w:ascii="Arial" w:eastAsia="Arial Unicode MS" w:hAnsi="Arial" w:cs="Arial"/>
-          <w:b/>
-          <w:lang w:val="en-PH"/>
-        </w:rPr>
-        <w:t>SQL</w:t>
-      </w:r>
-      <w:r>
-        <w:rPr>
-          <w:rFonts w:ascii="Arial" w:eastAsia="Arial Unicode MS" w:hAnsi="Arial" w:cs="Arial"/>
-          <w:b/>
-          <w:lang w:val="en-PH"/>
-        </w:rPr>
-        <w:t>.</w:t>
-      </w:r>
-      <w:r>
-        <w:rPr>
-          <w:rFonts w:ascii="Arial" w:eastAsia="Arial Unicode MS" w:hAnsi="Arial" w:cs="Arial"/>
-          <w:lang w:val="en-PH"/>
-        </w:rPr>
-        <w:t xml:space="preserve"> </w:t>
-      </w:r>
-      <w:r>
-        <w:rPr>
-          <w:rFonts w:ascii="Arial" w:eastAsia="Arial Unicode MS" w:hAnsi="Arial" w:cs="Arial"/>
-          <w:lang w:val="en-PH"/>
-        </w:rPr>
-        <w:t>A</w:t>
-      </w:r>
-      <w:r>
-        <w:rPr>
-          <w:rFonts w:ascii="Arial" w:eastAsia="Arial Unicode MS" w:hAnsi="Arial" w:cs="Arial"/>
-          <w:lang w:val="en-PH"/>
-        </w:rPr>
-        <w:t xml:space="preserve"> database software to create relational database management system t</w:t>
-      </w:r>
-      <w:r>
-        <w:rPr>
-          <w:rFonts w:ascii="Arial" w:eastAsia="Arial Unicode MS" w:hAnsi="Arial" w:cs="Arial"/>
-          <w:lang w:val="en-PH"/>
-        </w:rPr>
-        <w:t>o handle data to process the output</w:t>
-      </w:r>
-      <w:r>
-        <w:rPr>
-          <w:rFonts w:ascii="Arial" w:eastAsia="Arial Unicode MS" w:hAnsi="Arial" w:cs="Arial"/>
-          <w:lang w:val="en-PH"/>
-        </w:rPr>
-        <w:t xml:space="preserve"> of the management system for food e-commerce with PayPal Integration and database algorithms</w:t>
-      </w:r>
-      <w:r>
-        <w:rPr>
-          <w:rFonts w:ascii="Arial" w:eastAsia="Arial Unicode MS" w:hAnsi="Arial" w:cs="Arial"/>
-          <w:lang w:val="en-PH"/>
-        </w:rPr>
-        <w:t>.</w:t>
-      </w:r>
-    </w:p>
-    <w:p>
-      <w:pPr>
-        <w:spacing w:line="480" w:lineRule="auto"/>
-        <w:ind w:left="720" w:right="270"/>
-        <w:jc w:val="both"/>
-        <w:rPr>
-          <w:rFonts w:ascii="Arial" w:eastAsia="Arial Unicode MS" w:hAnsi="Arial" w:cs="Arial"/>
-          <w:lang w:val="en-PH"/>
-        </w:rPr>
-      </w:pPr>
-      <w:r>
-        <w:rPr>
-          <w:rFonts w:ascii="Arial" w:eastAsia="Arial Unicode MS" w:hAnsi="Arial" w:cs="Arial"/>
-          <w:b/>
-          <w:lang w:val="en-PH"/>
-        </w:rPr>
-        <w:t>Pay</w:t>
-      </w:r>
-      <w:r>
-        <w:rPr>
-          <w:rFonts w:ascii="Arial" w:eastAsia="Arial Unicode MS" w:hAnsi="Arial" w:cs="Arial"/>
-          <w:b/>
-          <w:lang w:val="en-PH"/>
-        </w:rPr>
-        <w:t>P</w:t>
-      </w:r>
-      <w:r>
-        <w:rPr>
-          <w:rFonts w:ascii="Arial" w:eastAsia="Arial Unicode MS" w:hAnsi="Arial" w:cs="Arial"/>
-          <w:b/>
-          <w:lang w:val="en-PH"/>
-        </w:rPr>
-        <w:t>al</w:t>
-      </w:r>
-      <w:r>
-        <w:rPr>
-          <w:rFonts w:ascii="Arial" w:eastAsia="Arial Unicode MS" w:hAnsi="Arial" w:cs="Arial"/>
-          <w:lang w:val="en-PH"/>
-        </w:rPr>
-        <w:t>. The proponent use PayPal for the payment of purchase template and purchase food product/s of the customer</w:t>
-      </w:r>
-    </w:p>
-    <w:p>
-      <w:pPr>
-        <w:spacing w:line="480" w:lineRule="auto"/>
-        <w:ind w:left="720" w:right="270"/>
-        <w:jc w:val="both"/>
-        <w:rPr>
-          <w:rFonts w:ascii="Arial" w:eastAsia="Arial Unicode MS" w:hAnsi="Arial" w:cs="Arial"/>
-          <w:lang w:val="en-PH"/>
-        </w:rPr>
-      </w:pPr>
-      <w:r>
-        <w:rPr>
-          <w:rFonts w:ascii="Arial" w:eastAsia="Arial Unicode MS" w:hAnsi="Arial" w:cs="Arial"/>
-          <w:b/>
-          <w:lang w:val="en-PH"/>
-        </w:rPr>
-        <w:t>PHP</w:t>
-      </w:r>
-      <w:r>
-        <w:rPr>
-          <w:rFonts w:ascii="Arial" w:eastAsia="Arial Unicode MS" w:hAnsi="Arial" w:cs="Arial"/>
-          <w:b/>
-          <w:lang w:val="en-PH"/>
-        </w:rPr>
-        <w:t xml:space="preserve"> (PHP: HYPERTEXT PREPROCESSOR)</w:t>
-      </w:r>
-      <w:r>
-        <w:rPr>
-          <w:rFonts w:ascii="Arial" w:eastAsia="Arial Unicode MS" w:hAnsi="Arial" w:cs="Arial"/>
-          <w:b/>
-          <w:lang w:val="en-PH"/>
-        </w:rPr>
-        <w:t>.</w:t>
-      </w:r>
-      <w:r>
-        <w:rPr>
-          <w:rFonts w:ascii="Arial" w:eastAsia="Arial Unicode MS" w:hAnsi="Arial" w:cs="Arial"/>
-          <w:lang w:val="en-PH"/>
-        </w:rPr>
-        <w:t xml:space="preserve"> </w:t>
-      </w:r>
-      <w:r>
-        <w:rPr>
-          <w:rFonts w:ascii="Arial" w:eastAsia="Arial Unicode MS" w:hAnsi="Arial" w:cs="Arial"/>
-          <w:lang w:val="en-PH"/>
-        </w:rPr>
-        <w:t>A</w:t>
-      </w:r>
-      <w:r>
-        <w:rPr>
-          <w:rFonts w:ascii="Arial" w:eastAsia="Arial Unicode MS" w:hAnsi="Arial" w:cs="Arial"/>
-          <w:lang w:val="en-PH"/>
-        </w:rPr>
-        <w:t xml:space="preserve"> web programming language used by the proponents</w:t>
-      </w:r>
-      <w:r>
-        <w:rPr>
-          <w:rFonts w:ascii="Arial" w:eastAsia="Arial Unicode MS" w:hAnsi="Arial" w:cs="Arial"/>
-          <w:lang w:val="en-PH"/>
-        </w:rPr>
-        <w:t xml:space="preserve"> to develop a complex website</w:t>
-      </w:r>
-      <w:r>
-        <w:rPr>
-          <w:rFonts w:ascii="Arial" w:eastAsia="Arial Unicode MS" w:hAnsi="Arial" w:cs="Arial"/>
-          <w:lang w:val="en-PH"/>
-        </w:rPr>
-        <w:t>.</w:t>
-      </w:r>
-    </w:p>
-    <w:p>
-      <w:pPr>
-        <w:spacing w:line="480" w:lineRule="auto"/>
-        <w:ind w:left="720" w:right="270"/>
-        <w:jc w:val="both"/>
-        <w:rPr>
-          <w:rFonts w:ascii="Arial" w:eastAsia="Arial Unicode MS" w:hAnsi="Arial" w:cs="Arial"/>
-          <w:lang w:val="en-PH"/>
-        </w:rPr>
-      </w:pPr>
-      <w:r>
-        <w:rPr>
-          <w:rFonts w:ascii="Arial" w:eastAsia="Arial Unicode MS" w:hAnsi="Arial" w:cs="Arial"/>
-          <w:b/>
-          <w:lang w:val="en-PH"/>
-        </w:rPr>
-        <w:t>SMS (Short Message Service)</w:t>
-      </w:r>
-      <w:r>
-        <w:rPr>
-          <w:rFonts w:ascii="Arial" w:eastAsia="Arial Unicode MS" w:hAnsi="Arial" w:cs="Arial"/>
-          <w:lang w:val="en-PH"/>
-        </w:rPr>
-        <w:t>. A</w:t>
-      </w:r>
-      <w:r>
-        <w:rPr>
-          <w:rFonts w:ascii="Arial" w:eastAsia="Arial Unicode MS" w:hAnsi="Arial" w:cs="Arial"/>
-          <w:lang w:val="en-PH"/>
-        </w:rPr>
-        <w:t xml:space="preserve"> convenient way of </w:t>
-      </w:r>
-      <w:r>
-        <w:rPr>
-          <w:rFonts w:ascii="Arial" w:eastAsia="Arial Unicode MS" w:hAnsi="Arial" w:cs="Arial"/>
-          <w:lang w:val="en-PH"/>
-        </w:rPr>
-        <w:t>sending a short message to someone</w:t>
-      </w:r>
-      <w:r>
-        <w:rPr>
-          <w:rFonts w:ascii="Arial" w:eastAsia="Arial Unicode MS" w:hAnsi="Arial" w:cs="Arial"/>
-          <w:lang w:val="en-PH"/>
-        </w:rPr>
-        <w:t xml:space="preserve"> used by the proponents</w:t>
-      </w:r>
-      <w:r>
-        <w:rPr>
-          <w:rFonts w:ascii="Arial" w:eastAsia="Arial Unicode MS" w:hAnsi="Arial" w:cs="Arial"/>
-          <w:lang w:val="en-PH"/>
-        </w:rPr>
-        <w:t>.</w:t>
-      </w:r>
-    </w:p>
-    <w:p>
-      <w:pPr>
-        <w:spacing w:line="480" w:lineRule="auto"/>
-        <w:ind w:left="720" w:right="270"/>
-        <w:jc w:val="both"/>
-        <w:rPr>
-          <w:rFonts w:ascii="Arial" w:eastAsia="Arial Unicode MS" w:hAnsi="Arial" w:cs="Arial"/>
-          <w:b/>
-          <w:lang w:val="en-PH"/>
-        </w:rPr>
-      </w:pPr>
-      <w:r>
-        <w:rPr>
-          <w:rFonts w:ascii="Arial" w:eastAsia="Arial Unicode MS" w:hAnsi="Arial" w:cs="Arial"/>
-          <w:b/>
-          <w:lang w:val="en-PH"/>
-        </w:rPr>
-        <w:t>W</w:t>
-      </w:r>
-      <w:r>
-        <w:rPr>
-          <w:rFonts w:ascii="Arial" w:eastAsia="Arial Unicode MS" w:hAnsi="Arial" w:cs="Arial"/>
-          <w:b/>
-          <w:lang w:val="en-PH"/>
-        </w:rPr>
-        <w:t>eb Server</w:t>
-      </w:r>
-      <w:r>
-        <w:rPr>
-          <w:rFonts w:ascii="Arial" w:eastAsia="Arial Unicode MS" w:hAnsi="Arial" w:cs="Arial"/>
-          <w:lang w:val="en-PH"/>
-        </w:rPr>
-        <w:t>. The proponents use this to</w:t>
-      </w:r>
-      <w:r>
-        <w:rPr>
-          <w:rFonts w:ascii="Arial" w:eastAsia="Arial Unicode MS" w:hAnsi="Arial" w:cs="Arial"/>
-          <w:lang w:val="en-PH"/>
-        </w:rPr>
-        <w:t xml:space="preserve"> deliver web pages on the request </w:t>
-      </w:r>
-      <w:r>
-        <w:rPr>
-          <w:rFonts w:ascii="Arial" w:eastAsia="Arial Unicode MS" w:hAnsi="Arial" w:cs="Arial"/>
-          <w:lang w:val="en-PH"/>
-        </w:rPr>
-        <w:t>of a client through an URL</w:t>
+      <w:r>
+        <w:rPr>
+          <w:rFonts w:ascii="Arial" w:eastAsia="Arial Unicode MS" w:hAnsi="Arial" w:cs="Arial"/>
+          <w:lang w:val="en-PH"/>
+        </w:rPr>
+        <w:t xml:space="preserve"> URL</w:t>
       </w:r>
       <w:r>
         <w:rPr>
@@ -3329,7 +3806,7 @@
                   <w:rPr>
                     <w:noProof/>
                   </w:rPr>
-                  <w:t>7</w:t>
+                  <w:t>9</w:t>
                 </w:r>
                 <w:r>
                   <w:rPr>

</xml_diff>

<commit_message>
ADDING CHAPTER 3 - REPOSITORY
</commit_message>
<xml_diff>
--- a/Chapter 1 - Thesis.docx
+++ b/Chapter 1 - Thesis.docx
@@ -99,7 +99,35 @@
           <w:rFonts w:ascii="Arial" w:eastAsia="Arial Unicode MS" w:hAnsi="Arial" w:cs="Arial"/>
           <w:lang w:val="en-PH"/>
         </w:rPr>
-        <w:t xml:space="preserve"> their needs and expectation. The management system for food e-commerce is one of the latest services for fast food restaurants in the western world are adopting. Content management system (CMS) use by web publishers to instantly and dynamically update their web pages and properties as new content becomes available so that every visit to a site are engaging, informative, resourceful and meaningful. </w:t>
+        <w:t xml:space="preserve"> their needs and expectation. The management system for food e-commerce is one of the latest services for fast food restaurants in the western world are adopting. Content management system (CMS) use by web publishers to instantly and dynamically update their web pages and </w:t>
+      </w:r>
+      <w:r>
+        <w:rPr>
+          <w:rFonts w:ascii="Arial" w:eastAsia="Arial Unicode MS" w:hAnsi="Arial" w:cs="Arial"/>
+          <w:lang w:val="en-PH"/>
+        </w:rPr>
+        <w:t>settings</w:t>
+      </w:r>
+      <w:r>
+        <w:rPr>
+          <w:rFonts w:ascii="Arial" w:eastAsia="Arial Unicode MS" w:hAnsi="Arial" w:cs="Arial"/>
+          <w:lang w:val="en-PH"/>
+        </w:rPr>
+        <w:t xml:space="preserve"> as new content becomes </w:t>
+      </w:r>
+      <w:r>
+        <w:rPr>
+          <w:rFonts w:ascii="Arial" w:eastAsia="Arial Unicode MS" w:hAnsi="Arial" w:cs="Arial"/>
+          <w:lang w:val="en-PH"/>
+        </w:rPr>
+        <w:t>accessible</w:t>
+      </w:r>
+      <w:r>
+        <w:rPr>
+          <w:rFonts w:ascii="Arial" w:eastAsia="Arial Unicode MS" w:hAnsi="Arial" w:cs="Arial"/>
+          <w:lang w:val="en-PH"/>
+        </w:rPr>
+        <w:t xml:space="preserve"> so that every visit to a site are engaging, informative, resourceful and meaningful. </w:t>
       </w:r>
     </w:p>
     <w:p>
@@ -170,7 +198,35 @@
           <w:rFonts w:ascii="Arial" w:eastAsia="Arial Unicode MS" w:hAnsi="Arial" w:cs="Arial"/>
           <w:lang w:val="en-PH"/>
         </w:rPr>
-        <w:t xml:space="preserve">Due to the great increase in the awareness of internet and the technologies associated with it, several opportunities are coming up on the web. So many </w:t>
+        <w:t xml:space="preserve">Due to the great increase in the awareness of </w:t>
+      </w:r>
+      <w:r>
+        <w:rPr>
+          <w:rFonts w:ascii="Arial" w:eastAsia="Arial Unicode MS" w:hAnsi="Arial" w:cs="Arial"/>
+          <w:lang w:val="en-PH"/>
+        </w:rPr>
+        <w:t xml:space="preserve">the </w:t>
+      </w:r>
+      <w:r>
+        <w:rPr>
+          <w:rFonts w:ascii="Arial" w:eastAsia="Arial Unicode MS" w:hAnsi="Arial" w:cs="Arial"/>
+          <w:lang w:val="en-PH"/>
+        </w:rPr>
+        <w:t xml:space="preserve">internet and the technologies </w:t>
+      </w:r>
+      <w:r>
+        <w:rPr>
+          <w:rFonts w:ascii="Arial" w:eastAsia="Arial Unicode MS" w:hAnsi="Arial" w:cs="Arial"/>
+          <w:lang w:val="en-PH"/>
+        </w:rPr>
+        <w:t>connected</w:t>
+      </w:r>
+      <w:r>
+        <w:rPr>
+          <w:rFonts w:ascii="Arial" w:eastAsia="Arial Unicode MS" w:hAnsi="Arial" w:cs="Arial"/>
+          <w:lang w:val="en-PH"/>
+        </w:rPr>
+        <w:t xml:space="preserve"> with it, several opportunities are coming up on the web. </w:t>
       </w:r>
       <w:r>
         <w:rPr>
@@ -178,14 +234,56 @@
           <w:lang w:val="en-PH"/>
         </w:rPr>
         <w:lastRenderedPageBreak/>
-        <w:t>business and companies now venture into their business</w:t>
-      </w:r>
-      <w:r>
-        <w:rPr>
-          <w:rFonts w:ascii="Arial" w:eastAsia="Arial Unicode MS" w:hAnsi="Arial" w:cs="Arial"/>
-          <w:lang w:val="en-PH"/>
-        </w:rPr>
-        <w:t xml:space="preserve"> with ease because of the internet. One of such business that the internet introduced is a management system for food e-commerce. In today’s age of fast food and take out, many restaurants have chosen to focus on quick preparation and speedy delivery of orders rather than offering a rich dining experience. We the proponents also see the errors by trying their web</w:t>
+        <w:t xml:space="preserve">So many business and companies now </w:t>
+      </w:r>
+      <w:r>
+        <w:rPr>
+          <w:rFonts w:ascii="Arial" w:eastAsia="Arial Unicode MS" w:hAnsi="Arial" w:cs="Arial"/>
+          <w:lang w:val="en-PH"/>
+        </w:rPr>
+        <w:t>deal</w:t>
+      </w:r>
+      <w:r>
+        <w:rPr>
+          <w:rFonts w:ascii="Arial" w:eastAsia="Arial Unicode MS" w:hAnsi="Arial" w:cs="Arial"/>
+          <w:lang w:val="en-PH"/>
+        </w:rPr>
+        <w:t xml:space="preserve"> </w:t>
+      </w:r>
+      <w:r>
+        <w:rPr>
+          <w:rFonts w:ascii="Arial" w:eastAsia="Arial Unicode MS" w:hAnsi="Arial" w:cs="Arial"/>
+          <w:lang w:val="en-PH"/>
+        </w:rPr>
+        <w:t>with</w:t>
+      </w:r>
+      <w:r>
+        <w:rPr>
+          <w:rFonts w:ascii="Arial" w:eastAsia="Arial Unicode MS" w:hAnsi="Arial" w:cs="Arial"/>
+          <w:lang w:val="en-PH"/>
+        </w:rPr>
+        <w:t xml:space="preserve"> their business</w:t>
+      </w:r>
+      <w:r>
+        <w:rPr>
+          <w:rFonts w:ascii="Arial" w:eastAsia="Arial Unicode MS" w:hAnsi="Arial" w:cs="Arial"/>
+          <w:lang w:val="en-PH"/>
+        </w:rPr>
+        <w:t xml:space="preserve"> with ease because of the internet. One of such business that the internet introduced is a management system for food e-commerce. In today’s age of fast food and take out, many restaurants have chosen to focus on </w:t>
+      </w:r>
+      <w:r>
+        <w:rPr>
+          <w:rFonts w:ascii="Arial" w:eastAsia="Arial Unicode MS" w:hAnsi="Arial" w:cs="Arial"/>
+          <w:lang w:val="en-PH"/>
+        </w:rPr>
+        <w:t>rapid</w:t>
+      </w:r>
+      <w:r>
+        <w:rPr>
+          <w:rFonts w:ascii="Arial" w:eastAsia="Arial Unicode MS" w:hAnsi="Arial" w:cs="Arial"/>
+          <w:lang w:val="en-PH"/>
+        </w:rPr>
+        <w:t xml:space="preserve"> preparation and delivery of orders rather than offering a rich dining experience. We the proponents also see the errors by trying their web</w:t>
       </w:r>
       <w:r>
         <w:rPr>
@@ -411,7 +509,17 @@
           <w:sz w:val="24"/>
           <w:lang w:val="en-PH"/>
         </w:rPr>
-        <w:t>How the researchers or proponents will have a file management system that can handle the uploaded files or documents of the user?</w:t>
+        <w:t>How the researchers or proponents will have a file management system that can handle t</w:t>
+      </w:r>
+      <w:bookmarkStart w:id="0" w:name="_GoBack"/>
+      <w:bookmarkEnd w:id="0"/>
+      <w:r>
+        <w:rPr>
+          <w:rFonts w:ascii="Arial" w:eastAsia="Arial Unicode MS" w:hAnsi="Arial" w:cs="Arial"/>
+          <w:sz w:val="24"/>
+          <w:lang w:val="en-PH"/>
+        </w:rPr>
+        <w:t>he uploaded files or documents of the user?</w:t>
       </w:r>
     </w:p>
     <w:p>
@@ -461,7 +569,15 @@
           <w:sz w:val="24"/>
           <w:lang w:val="en-PH"/>
         </w:rPr>
-        <w:t>What are the helps of having</w:t>
+        <w:t>What are the helps</w:t>
+      </w:r>
+      <w:r>
+        <w:rPr>
+          <w:rFonts w:ascii="Arial" w:eastAsia="Arial Unicode MS" w:hAnsi="Arial" w:cs="Arial"/>
+          <w:sz w:val="24"/>
+          <w:lang w:val="en-PH"/>
+        </w:rPr>
+        <w:t xml:space="preserve"> of having</w:t>
       </w:r>
       <w:r>
         <w:rPr>
@@ -535,7 +651,23 @@
           <w:sz w:val="24"/>
           <w:lang w:val="en-PH"/>
         </w:rPr>
-        <w:t>How the clients sure if the management system for food e-commerce with PayPal integration and database algorithms is very secure and safe for money transaction to those unethical hackers?</w:t>
+        <w:t xml:space="preserve">How the clients sure if the management system for food e-commerce with PayPal integration and database algorithms is very secure and safe for </w:t>
+      </w:r>
+      <w:r>
+        <w:rPr>
+          <w:rFonts w:ascii="Arial" w:eastAsia="Arial Unicode MS" w:hAnsi="Arial" w:cs="Arial"/>
+          <w:sz w:val="24"/>
+          <w:lang w:val="en-PH"/>
+        </w:rPr>
+        <w:t xml:space="preserve">the </w:t>
+      </w:r>
+      <w:r>
+        <w:rPr>
+          <w:rFonts w:ascii="Arial" w:eastAsia="Arial Unicode MS" w:hAnsi="Arial" w:cs="Arial"/>
+          <w:sz w:val="24"/>
+          <w:lang w:val="en-PH"/>
+        </w:rPr>
+        <w:t>money transaction to those unethical hackers?</w:t>
       </w:r>
     </w:p>
     <w:p>
@@ -3449,8 +3581,6 @@
         </w:rPr>
         <w:t>of a client through a</w:t>
       </w:r>
-      <w:bookmarkStart w:id="0" w:name="_GoBack"/>
-      <w:bookmarkEnd w:id="0"/>
       <w:r>
         <w:rPr>
           <w:rFonts w:ascii="Arial" w:eastAsia="Arial Unicode MS" w:hAnsi="Arial" w:cs="Arial"/>
@@ -3806,7 +3936,7 @@
                   <w:rPr>
                     <w:noProof/>
                   </w:rPr>
-                  <w:t>9</w:t>
+                  <w:t>4</w:t>
                 </w:r>
                 <w:r>
                   <w:rPr>

</xml_diff>